<commit_message>
add updated report for topic_02
</commit_message>
<xml_diff>
--- a/TP-KB-221-Dmytro-Kutnii.docx
+++ b/TP-KB-221-Dmytro-Kutnii.docx
@@ -9,7 +9,6 @@
         <w:rPr>
           <w:b/>
           <w:bCs/>
-          <w:lang w:val="ru-RU"/>
         </w:rPr>
       </w:pPr>
       <w:r>
@@ -58,6 +57,26 @@
           <w:bCs/>
         </w:rPr>
         <w:t>Python</w:t>
+      </w:r>
+    </w:p>
+    <w:p>
+      <w:pPr>
+        <w:pStyle w:val="a7"/>
+        <w:ind w:firstLine="0"/>
+        <w:jc w:val="center"/>
+        <w:rPr>
+          <w:b/>
+          <w:bCs/>
+          <w:lang w:val="uk-UA"/>
+        </w:rPr>
+      </w:pPr>
+      <w:r>
+        <w:rPr>
+          <w:b/>
+          <w:bCs/>
+          <w:lang w:val="uk-UA"/>
+        </w:rPr>
+        <w:t>Практичне завдання до теми 1</w:t>
       </w:r>
     </w:p>
     <w:p>
@@ -71,27 +90,1820 @@
         <w:rPr>
           <w:b/>
           <w:bCs/>
-          <w:lang w:val="ru-RU"/>
-        </w:rPr>
-      </w:pPr>
-      <w:r>
-        <w:rPr>
-          <w:b/>
-          <w:bCs/>
-          <w:lang w:val="uk-UA"/>
-        </w:rPr>
-        <w:t xml:space="preserve">Знайти </w:t>
-      </w:r>
-      <w:proofErr w:type="spellStart"/>
-      <w:r>
-        <w:rPr>
-          <w:b/>
-          <w:bCs/>
-          <w:lang w:val="uk-UA"/>
-        </w:rPr>
-        <w:t>розв</w:t>
-      </w:r>
-      <w:proofErr w:type="spellEnd"/>
+        </w:rPr>
+      </w:pPr>
+      <w:r>
+        <w:rPr>
+          <w:b/>
+          <w:bCs/>
+        </w:rPr>
+        <w:t>Перетворення рядка</w:t>
+      </w:r>
+    </w:p>
+    <w:p>
+      <w:pPr>
+        <w:pStyle w:val="Default"/>
+        <w:rPr>
+          <w:rFonts w:ascii="Times New Roman" w:hAnsi="Times New Roman" w:cs="Times New Roman"/>
+          <w:sz w:val="28"/>
+          <w:szCs w:val="28"/>
+          <w:lang w:val="uk-UA"/>
+        </w:rPr>
+      </w:pPr>
+      <w:r>
+        <w:rPr>
+          <w:rFonts w:ascii="Times New Roman" w:hAnsi="Times New Roman" w:cs="Times New Roman"/>
+          <w:sz w:val="28"/>
+          <w:szCs w:val="28"/>
+          <w:lang w:val="uk-UA"/>
+        </w:rPr>
+        <w:t>Необхідно взяти рядок, що має вигляд «</w:t>
+      </w:r>
+      <w:r>
+        <w:rPr>
+          <w:rFonts w:ascii="Times New Roman" w:hAnsi="Times New Roman" w:cs="Times New Roman"/>
+          <w:sz w:val="28"/>
+          <w:szCs w:val="28"/>
+        </w:rPr>
+        <w:t>abcdefg</w:t>
+      </w:r>
+      <w:r>
+        <w:rPr>
+          <w:rFonts w:ascii="Times New Roman" w:hAnsi="Times New Roman" w:cs="Times New Roman"/>
+          <w:sz w:val="28"/>
+          <w:szCs w:val="28"/>
+          <w:lang w:val="ru-RU"/>
+        </w:rPr>
+        <w:t>123</w:t>
+      </w:r>
+      <w:r>
+        <w:rPr>
+          <w:rFonts w:ascii="Times New Roman" w:hAnsi="Times New Roman" w:cs="Times New Roman"/>
+          <w:sz w:val="28"/>
+          <w:szCs w:val="28"/>
+          <w:lang w:val="uk-UA"/>
+        </w:rPr>
+        <w:t>» та перетворити на «</w:t>
+      </w:r>
+      <w:r>
+        <w:rPr>
+          <w:rFonts w:ascii="Times New Roman" w:hAnsi="Times New Roman" w:cs="Times New Roman"/>
+          <w:sz w:val="28"/>
+          <w:szCs w:val="28"/>
+          <w:lang w:val="ru-RU"/>
+        </w:rPr>
+        <w:t>321</w:t>
+      </w:r>
+      <w:r>
+        <w:rPr>
+          <w:rFonts w:ascii="Times New Roman" w:hAnsi="Times New Roman" w:cs="Times New Roman"/>
+          <w:sz w:val="28"/>
+          <w:szCs w:val="28"/>
+        </w:rPr>
+        <w:t>gfedcba</w:t>
+      </w:r>
+      <w:r>
+        <w:rPr>
+          <w:rFonts w:ascii="Times New Roman" w:hAnsi="Times New Roman" w:cs="Times New Roman"/>
+          <w:sz w:val="28"/>
+          <w:szCs w:val="28"/>
+          <w:lang w:val="uk-UA"/>
+        </w:rPr>
+        <w:t>»</w:t>
+      </w:r>
+      <w:r>
+        <w:rPr>
+          <w:rFonts w:ascii="Times New Roman" w:hAnsi="Times New Roman" w:cs="Times New Roman"/>
+          <w:sz w:val="28"/>
+          <w:szCs w:val="28"/>
+          <w:lang w:val="uk-UA"/>
+        </w:rPr>
+        <w:t>.</w:t>
+      </w:r>
+    </w:p>
+    <w:p>
+      <w:pPr>
+        <w:pStyle w:val="Default"/>
+        <w:rPr>
+          <w:rFonts w:ascii="Times New Roman" w:hAnsi="Times New Roman" w:cs="Times New Roman"/>
+          <w:sz w:val="28"/>
+          <w:szCs w:val="28"/>
+          <w:lang w:val="ru-RU"/>
+        </w:rPr>
+      </w:pPr>
+    </w:p>
+    <w:p>
+      <w:pPr>
+        <w:ind w:left="360" w:firstLine="0"/>
+        <w:jc w:val="center"/>
+        <w:rPr>
+          <w:b/>
+          <w:bCs/>
+          <w:lang w:val="ru-RU"/>
+        </w:rPr>
+      </w:pPr>
+      <w:r>
+        <w:rPr>
+          <w:b/>
+          <w:bCs/>
+          <w:noProof/>
+          <w:lang w:val="ru-RU"/>
+        </w:rPr>
+        <w:drawing>
+          <wp:inline distT="0" distB="0" distL="0" distR="0" wp14:anchorId="037348AF" wp14:editId="78B81C17">
+            <wp:extent cx="4201111" cy="1381318"/>
+            <wp:effectExtent l="0" t="0" r="0" b="9525"/>
+            <wp:docPr id="808547200" name="Рисунок 1"/>
+            <wp:cNvGraphicFramePr>
+              <a:graphicFrameLocks xmlns:a="http://schemas.openxmlformats.org/drawingml/2006/main" noChangeAspect="1"/>
+            </wp:cNvGraphicFramePr>
+            <a:graphic xmlns:a="http://schemas.openxmlformats.org/drawingml/2006/main">
+              <a:graphicData uri="http://schemas.openxmlformats.org/drawingml/2006/picture">
+                <pic:pic xmlns:pic="http://schemas.openxmlformats.org/drawingml/2006/picture">
+                  <pic:nvPicPr>
+                    <pic:cNvPr id="808547200" name=""/>
+                    <pic:cNvPicPr/>
+                  </pic:nvPicPr>
+                  <pic:blipFill>
+                    <a:blip r:embed="rId7"/>
+                    <a:stretch>
+                      <a:fillRect/>
+                    </a:stretch>
+                  </pic:blipFill>
+                  <pic:spPr>
+                    <a:xfrm>
+                      <a:off x="0" y="0"/>
+                      <a:ext cx="4201111" cy="1381318"/>
+                    </a:xfrm>
+                    <a:prstGeom prst="rect">
+                      <a:avLst/>
+                    </a:prstGeom>
+                  </pic:spPr>
+                </pic:pic>
+              </a:graphicData>
+            </a:graphic>
+          </wp:inline>
+        </w:drawing>
+      </w:r>
+    </w:p>
+    <w:p>
+      <w:pPr>
+        <w:ind w:left="360" w:firstLine="0"/>
+        <w:jc w:val="center"/>
+        <w:rPr>
+          <w:b/>
+          <w:bCs/>
+          <w:lang w:val="ru-RU"/>
+        </w:rPr>
+      </w:pPr>
+      <w:r>
+        <w:rPr>
+          <w:b/>
+          <w:bCs/>
+          <w:noProof/>
+          <w:lang w:val="ru-RU"/>
+        </w:rPr>
+        <w:drawing>
+          <wp:inline distT="0" distB="0" distL="0" distR="0" wp14:anchorId="4A1A993D" wp14:editId="79758ECD">
+            <wp:extent cx="5940425" cy="929640"/>
+            <wp:effectExtent l="0" t="0" r="0" b="0"/>
+            <wp:docPr id="1819165849" name="Рисунок 1"/>
+            <wp:cNvGraphicFramePr>
+              <a:graphicFrameLocks xmlns:a="http://schemas.openxmlformats.org/drawingml/2006/main" noChangeAspect="1"/>
+            </wp:cNvGraphicFramePr>
+            <a:graphic xmlns:a="http://schemas.openxmlformats.org/drawingml/2006/main">
+              <a:graphicData uri="http://schemas.openxmlformats.org/drawingml/2006/picture">
+                <pic:pic xmlns:pic="http://schemas.openxmlformats.org/drawingml/2006/picture">
+                  <pic:nvPicPr>
+                    <pic:cNvPr id="1819165849" name=""/>
+                    <pic:cNvPicPr/>
+                  </pic:nvPicPr>
+                  <pic:blipFill>
+                    <a:blip r:embed="rId8"/>
+                    <a:stretch>
+                      <a:fillRect/>
+                    </a:stretch>
+                  </pic:blipFill>
+                  <pic:spPr>
+                    <a:xfrm>
+                      <a:off x="0" y="0"/>
+                      <a:ext cx="5940425" cy="929640"/>
+                    </a:xfrm>
+                    <a:prstGeom prst="rect">
+                      <a:avLst/>
+                    </a:prstGeom>
+                  </pic:spPr>
+                </pic:pic>
+              </a:graphicData>
+            </a:graphic>
+          </wp:inline>
+        </w:drawing>
+      </w:r>
+      <w:r>
+        <w:rPr>
+          <w:b/>
+          <w:bCs/>
+          <w:lang w:val="ru-RU"/>
+        </w:rPr>
+        <w:tab/>
+      </w:r>
+    </w:p>
+    <w:p>
+      <w:pPr>
+        <w:pStyle w:val="Default"/>
+        <w:spacing w:after="120"/>
+        <w:rPr>
+          <w:rFonts w:ascii="Times New Roman" w:hAnsi="Times New Roman" w:cs="Times New Roman"/>
+          <w:b/>
+          <w:bCs/>
+          <w:sz w:val="28"/>
+          <w:szCs w:val="28"/>
+          <w:lang w:val="uk-UA"/>
+        </w:rPr>
+      </w:pPr>
+      <w:r>
+        <w:rPr>
+          <w:rFonts w:ascii="Times New Roman" w:hAnsi="Times New Roman" w:cs="Times New Roman"/>
+          <w:b/>
+          <w:bCs/>
+          <w:sz w:val="28"/>
+          <w:szCs w:val="28"/>
+          <w:lang w:val="uk-UA"/>
+        </w:rPr>
+        <w:t>2. Тестування базових функцій для рядків</w:t>
+      </w:r>
+    </w:p>
+    <w:p>
+      <w:pPr>
+        <w:pStyle w:val="Default"/>
+        <w:spacing w:after="120"/>
+        <w:rPr>
+          <w:rFonts w:ascii="Times New Roman" w:hAnsi="Times New Roman" w:cs="Times New Roman"/>
+          <w:noProof/>
+          <w:sz w:val="28"/>
+          <w:szCs w:val="28"/>
+          <w:lang w:val="uk-UA"/>
+        </w:rPr>
+      </w:pPr>
+      <w:r>
+        <w:rPr>
+          <w:rFonts w:ascii="Times New Roman" w:hAnsi="Times New Roman" w:cs="Times New Roman"/>
+          <w:b/>
+          <w:bCs/>
+          <w:noProof/>
+          <w:sz w:val="28"/>
+          <w:szCs w:val="28"/>
+          <w:lang w:val="ru-RU"/>
+        </w:rPr>
+        <w:t xml:space="preserve">+ - </w:t>
+      </w:r>
+      <w:r>
+        <w:rPr>
+          <w:rFonts w:ascii="Times New Roman" w:hAnsi="Times New Roman" w:cs="Times New Roman"/>
+          <w:noProof/>
+          <w:sz w:val="28"/>
+          <w:szCs w:val="28"/>
+          <w:lang w:val="uk-UA"/>
+        </w:rPr>
+        <w:t>Додавання рядків</w:t>
+      </w:r>
+    </w:p>
+    <w:p>
+      <w:pPr>
+        <w:pStyle w:val="Default"/>
+        <w:spacing w:after="120"/>
+        <w:rPr>
+          <w:rFonts w:ascii="Times New Roman" w:hAnsi="Times New Roman" w:cs="Times New Roman"/>
+          <w:noProof/>
+          <w:sz w:val="28"/>
+          <w:szCs w:val="28"/>
+          <w:lang w:val="uk-UA"/>
+        </w:rPr>
+      </w:pPr>
+      <w:r>
+        <w:rPr>
+          <w:rFonts w:ascii="Times New Roman" w:hAnsi="Times New Roman" w:cs="Times New Roman"/>
+          <w:b/>
+          <w:bCs/>
+          <w:noProof/>
+          <w:sz w:val="28"/>
+          <w:szCs w:val="28"/>
+        </w:rPr>
+        <w:t>split</w:t>
+      </w:r>
+      <w:r>
+        <w:rPr>
+          <w:rFonts w:ascii="Times New Roman" w:hAnsi="Times New Roman" w:cs="Times New Roman"/>
+          <w:b/>
+          <w:bCs/>
+          <w:noProof/>
+          <w:sz w:val="28"/>
+          <w:szCs w:val="28"/>
+          <w:lang w:val="ru-RU"/>
+        </w:rPr>
+        <w:t xml:space="preserve"> -</w:t>
+      </w:r>
+      <w:r>
+        <w:rPr>
+          <w:rFonts w:ascii="Times New Roman" w:hAnsi="Times New Roman" w:cs="Times New Roman"/>
+          <w:b/>
+          <w:bCs/>
+          <w:noProof/>
+          <w:sz w:val="28"/>
+          <w:szCs w:val="28"/>
+          <w:lang w:val="uk-UA"/>
+        </w:rPr>
+        <w:t xml:space="preserve"> </w:t>
+      </w:r>
+      <w:r>
+        <w:rPr>
+          <w:rFonts w:ascii="Times New Roman" w:hAnsi="Times New Roman" w:cs="Times New Roman"/>
+          <w:noProof/>
+          <w:sz w:val="28"/>
+          <w:szCs w:val="28"/>
+          <w:lang w:val="uk-UA"/>
+        </w:rPr>
+        <w:t>Розділення рядка на слова Розділення рядка на підрядки за роздільником</w:t>
+      </w:r>
+    </w:p>
+    <w:p>
+      <w:pPr>
+        <w:pStyle w:val="Default"/>
+        <w:spacing w:after="120"/>
+        <w:rPr>
+          <w:rFonts w:ascii="Times New Roman" w:hAnsi="Times New Roman" w:cs="Times New Roman"/>
+          <w:noProof/>
+          <w:sz w:val="28"/>
+          <w:szCs w:val="28"/>
+          <w:lang w:val="ru-RU"/>
+        </w:rPr>
+      </w:pPr>
+      <w:r>
+        <w:rPr>
+          <w:rFonts w:ascii="Times New Roman" w:hAnsi="Times New Roman" w:cs="Times New Roman"/>
+          <w:b/>
+          <w:bCs/>
+          <w:noProof/>
+          <w:sz w:val="28"/>
+          <w:szCs w:val="28"/>
+        </w:rPr>
+        <w:t>replace</w:t>
+      </w:r>
+      <w:r>
+        <w:rPr>
+          <w:rFonts w:ascii="Times New Roman" w:hAnsi="Times New Roman" w:cs="Times New Roman"/>
+          <w:b/>
+          <w:bCs/>
+          <w:noProof/>
+          <w:sz w:val="28"/>
+          <w:szCs w:val="28"/>
+          <w:lang w:val="ru-RU"/>
+        </w:rPr>
+        <w:t xml:space="preserve"> -</w:t>
+      </w:r>
+      <w:r>
+        <w:rPr>
+          <w:rFonts w:ascii="Times New Roman" w:hAnsi="Times New Roman" w:cs="Times New Roman"/>
+          <w:noProof/>
+          <w:sz w:val="28"/>
+          <w:szCs w:val="28"/>
+          <w:lang w:val="ru-RU"/>
+        </w:rPr>
+        <w:t>Заміна тексту Видалення символу з рядка</w:t>
+      </w:r>
+    </w:p>
+    <w:p>
+      <w:pPr>
+        <w:pStyle w:val="Default"/>
+        <w:spacing w:after="120"/>
+        <w:rPr>
+          <w:rFonts w:ascii="Times New Roman" w:hAnsi="Times New Roman" w:cs="Times New Roman"/>
+          <w:noProof/>
+          <w:sz w:val="28"/>
+          <w:szCs w:val="28"/>
+          <w:lang w:val="ru-RU"/>
+        </w:rPr>
+      </w:pPr>
+      <w:r>
+        <w:rPr>
+          <w:rFonts w:ascii="Times New Roman" w:hAnsi="Times New Roman" w:cs="Times New Roman"/>
+          <w:b/>
+          <w:bCs/>
+          <w:noProof/>
+          <w:sz w:val="28"/>
+          <w:szCs w:val="28"/>
+        </w:rPr>
+        <w:t>upper</w:t>
+      </w:r>
+      <w:r>
+        <w:rPr>
+          <w:rFonts w:ascii="Times New Roman" w:hAnsi="Times New Roman" w:cs="Times New Roman"/>
+          <w:b/>
+          <w:bCs/>
+          <w:noProof/>
+          <w:sz w:val="28"/>
+          <w:szCs w:val="28"/>
+          <w:lang w:val="ru-RU"/>
+        </w:rPr>
+        <w:t xml:space="preserve"> -</w:t>
+      </w:r>
+      <w:r>
+        <w:rPr>
+          <w:rFonts w:ascii="Times New Roman" w:hAnsi="Times New Roman" w:cs="Times New Roman"/>
+          <w:b/>
+          <w:bCs/>
+          <w:noProof/>
+          <w:sz w:val="28"/>
+          <w:szCs w:val="28"/>
+          <w:lang w:val="uk-UA"/>
+        </w:rPr>
+        <w:t xml:space="preserve">  </w:t>
+      </w:r>
+      <w:r>
+        <w:rPr>
+          <w:rFonts w:ascii="Times New Roman" w:hAnsi="Times New Roman" w:cs="Times New Roman"/>
+          <w:noProof/>
+          <w:sz w:val="28"/>
+          <w:szCs w:val="28"/>
+          <w:lang w:val="uk-UA"/>
+        </w:rPr>
+        <w:t>Перетворення на великі літери</w:t>
+      </w:r>
+    </w:p>
+    <w:p>
+      <w:pPr>
+        <w:pStyle w:val="Default"/>
+        <w:spacing w:after="120"/>
+        <w:rPr>
+          <w:rFonts w:ascii="Times New Roman" w:hAnsi="Times New Roman" w:cs="Times New Roman"/>
+          <w:b/>
+          <w:bCs/>
+          <w:noProof/>
+          <w:sz w:val="28"/>
+          <w:szCs w:val="28"/>
+          <w:lang w:val="uk-UA"/>
+        </w:rPr>
+      </w:pPr>
+      <w:r>
+        <w:rPr>
+          <w:rFonts w:ascii="Times New Roman" w:hAnsi="Times New Roman" w:cs="Times New Roman"/>
+          <w:b/>
+          <w:bCs/>
+          <w:noProof/>
+          <w:sz w:val="28"/>
+          <w:szCs w:val="28"/>
+        </w:rPr>
+        <w:t>lower</w:t>
+      </w:r>
+      <w:r>
+        <w:rPr>
+          <w:rFonts w:ascii="Times New Roman" w:hAnsi="Times New Roman" w:cs="Times New Roman"/>
+          <w:b/>
+          <w:bCs/>
+          <w:noProof/>
+          <w:sz w:val="28"/>
+          <w:szCs w:val="28"/>
+          <w:lang w:val="ru-RU"/>
+        </w:rPr>
+        <w:t xml:space="preserve"> -</w:t>
+      </w:r>
+      <w:r>
+        <w:rPr>
+          <w:rFonts w:ascii="Times New Roman" w:hAnsi="Times New Roman" w:cs="Times New Roman"/>
+          <w:b/>
+          <w:bCs/>
+          <w:noProof/>
+          <w:sz w:val="28"/>
+          <w:szCs w:val="28"/>
+          <w:lang w:val="uk-UA"/>
+        </w:rPr>
+        <w:t xml:space="preserve"> </w:t>
+      </w:r>
+      <w:r>
+        <w:rPr>
+          <w:rFonts w:ascii="Times New Roman" w:hAnsi="Times New Roman" w:cs="Times New Roman"/>
+          <w:noProof/>
+          <w:sz w:val="28"/>
+          <w:szCs w:val="28"/>
+          <w:lang w:val="uk-UA"/>
+        </w:rPr>
+        <w:t>Перетворення на маленькі літери</w:t>
+      </w:r>
+    </w:p>
+    <w:p>
+      <w:pPr>
+        <w:pStyle w:val="Default"/>
+        <w:spacing w:after="120"/>
+        <w:rPr>
+          <w:rFonts w:ascii="Times New Roman" w:hAnsi="Times New Roman" w:cs="Times New Roman"/>
+          <w:noProof/>
+          <w:sz w:val="28"/>
+          <w:szCs w:val="28"/>
+          <w:lang w:val="uk-UA"/>
+        </w:rPr>
+      </w:pPr>
+      <w:r>
+        <w:rPr>
+          <w:rFonts w:ascii="Times New Roman" w:hAnsi="Times New Roman" w:cs="Times New Roman"/>
+          <w:b/>
+          <w:bCs/>
+          <w:noProof/>
+          <w:sz w:val="28"/>
+          <w:szCs w:val="28"/>
+        </w:rPr>
+        <w:t>startwith</w:t>
+      </w:r>
+      <w:r>
+        <w:rPr>
+          <w:rFonts w:ascii="Times New Roman" w:hAnsi="Times New Roman" w:cs="Times New Roman"/>
+          <w:b/>
+          <w:bCs/>
+          <w:noProof/>
+          <w:sz w:val="28"/>
+          <w:szCs w:val="28"/>
+          <w:lang w:val="ru-RU"/>
+        </w:rPr>
+        <w:t xml:space="preserve"> -</w:t>
+      </w:r>
+      <w:r>
+        <w:rPr>
+          <w:rFonts w:ascii="Times New Roman" w:hAnsi="Times New Roman" w:cs="Times New Roman"/>
+          <w:b/>
+          <w:bCs/>
+          <w:noProof/>
+          <w:sz w:val="28"/>
+          <w:szCs w:val="28"/>
+          <w:lang w:val="uk-UA"/>
+        </w:rPr>
+        <w:t xml:space="preserve"> </w:t>
+      </w:r>
+      <w:r>
+        <w:rPr>
+          <w:rFonts w:ascii="Times New Roman" w:hAnsi="Times New Roman" w:cs="Times New Roman"/>
+          <w:noProof/>
+          <w:sz w:val="28"/>
+          <w:szCs w:val="28"/>
+          <w:lang w:val="uk-UA"/>
+        </w:rPr>
+        <w:t>Перевірка, чи починається рядок з певного слова</w:t>
+      </w:r>
+    </w:p>
+    <w:p>
+      <w:pPr>
+        <w:pStyle w:val="Default"/>
+        <w:spacing w:after="120"/>
+        <w:rPr>
+          <w:rFonts w:ascii="Times New Roman" w:hAnsi="Times New Roman" w:cs="Times New Roman"/>
+          <w:b/>
+          <w:bCs/>
+          <w:noProof/>
+          <w:sz w:val="28"/>
+          <w:szCs w:val="28"/>
+          <w:lang w:val="uk-UA"/>
+        </w:rPr>
+      </w:pPr>
+      <w:r>
+        <w:rPr>
+          <w:rFonts w:ascii="Times New Roman" w:hAnsi="Times New Roman" w:cs="Times New Roman"/>
+          <w:b/>
+          <w:bCs/>
+          <w:noProof/>
+          <w:sz w:val="28"/>
+          <w:szCs w:val="28"/>
+        </w:rPr>
+        <w:t>endwith</w:t>
+      </w:r>
+      <w:r>
+        <w:rPr>
+          <w:rFonts w:ascii="Times New Roman" w:hAnsi="Times New Roman" w:cs="Times New Roman"/>
+          <w:b/>
+          <w:bCs/>
+          <w:noProof/>
+          <w:sz w:val="28"/>
+          <w:szCs w:val="28"/>
+          <w:lang w:val="ru-RU"/>
+        </w:rPr>
+        <w:t xml:space="preserve"> -</w:t>
+      </w:r>
+      <w:r>
+        <w:rPr>
+          <w:rFonts w:ascii="Times New Roman" w:hAnsi="Times New Roman" w:cs="Times New Roman"/>
+          <w:b/>
+          <w:bCs/>
+          <w:noProof/>
+          <w:sz w:val="28"/>
+          <w:szCs w:val="28"/>
+          <w:lang w:val="uk-UA"/>
+        </w:rPr>
+        <w:t xml:space="preserve"> </w:t>
+      </w:r>
+      <w:r>
+        <w:rPr>
+          <w:rFonts w:ascii="Times New Roman" w:hAnsi="Times New Roman" w:cs="Times New Roman"/>
+          <w:noProof/>
+          <w:sz w:val="28"/>
+          <w:szCs w:val="28"/>
+          <w:lang w:val="uk-UA"/>
+        </w:rPr>
+        <w:t>Перевірка, чи закінчується рядок певним словом</w:t>
+      </w:r>
+    </w:p>
+    <w:p>
+      <w:pPr>
+        <w:pStyle w:val="Default"/>
+        <w:spacing w:after="120"/>
+        <w:rPr>
+          <w:rFonts w:ascii="Times New Roman" w:hAnsi="Times New Roman" w:cs="Times New Roman"/>
+          <w:noProof/>
+          <w:sz w:val="28"/>
+          <w:szCs w:val="28"/>
+          <w:lang w:val="uk-UA"/>
+        </w:rPr>
+      </w:pPr>
+      <w:r>
+        <w:rPr>
+          <w:rFonts w:ascii="Times New Roman" w:hAnsi="Times New Roman" w:cs="Times New Roman"/>
+          <w:b/>
+          <w:bCs/>
+          <w:noProof/>
+          <w:sz w:val="28"/>
+          <w:szCs w:val="28"/>
+        </w:rPr>
+        <w:t>substring</w:t>
+      </w:r>
+      <w:r>
+        <w:rPr>
+          <w:rFonts w:ascii="Times New Roman" w:hAnsi="Times New Roman" w:cs="Times New Roman"/>
+          <w:b/>
+          <w:bCs/>
+          <w:noProof/>
+          <w:sz w:val="28"/>
+          <w:szCs w:val="28"/>
+          <w:lang w:val="uk-UA"/>
+        </w:rPr>
+        <w:t xml:space="preserve"> </w:t>
+      </w:r>
+      <w:r>
+        <w:rPr>
+          <w:rFonts w:ascii="Times New Roman" w:hAnsi="Times New Roman" w:cs="Times New Roman"/>
+          <w:b/>
+          <w:bCs/>
+          <w:noProof/>
+          <w:sz w:val="28"/>
+          <w:szCs w:val="28"/>
+        </w:rPr>
+        <w:t>in</w:t>
+      </w:r>
+      <w:r>
+        <w:rPr>
+          <w:rFonts w:ascii="Times New Roman" w:hAnsi="Times New Roman" w:cs="Times New Roman"/>
+          <w:b/>
+          <w:bCs/>
+          <w:noProof/>
+          <w:sz w:val="28"/>
+          <w:szCs w:val="28"/>
+          <w:lang w:val="uk-UA"/>
+        </w:rPr>
+        <w:t xml:space="preserve"> - </w:t>
+      </w:r>
+      <w:r>
+        <w:rPr>
+          <w:rFonts w:ascii="Times New Roman" w:hAnsi="Times New Roman" w:cs="Times New Roman"/>
+          <w:noProof/>
+          <w:sz w:val="28"/>
+          <w:szCs w:val="28"/>
+          <w:lang w:val="uk-UA"/>
+        </w:rPr>
+        <w:t>Пошук підрядка у тексті</w:t>
+      </w:r>
+    </w:p>
+    <w:p>
+      <w:pPr>
+        <w:pStyle w:val="Default"/>
+        <w:spacing w:after="120"/>
+        <w:rPr>
+          <w:rFonts w:ascii="Times New Roman" w:hAnsi="Times New Roman" w:cs="Times New Roman"/>
+          <w:noProof/>
+          <w:sz w:val="28"/>
+          <w:szCs w:val="28"/>
+          <w:lang w:val="uk-UA"/>
+        </w:rPr>
+      </w:pPr>
+      <w:r>
+        <w:rPr>
+          <w:rFonts w:ascii="Times New Roman" w:hAnsi="Times New Roman" w:cs="Times New Roman"/>
+          <w:b/>
+          <w:bCs/>
+          <w:noProof/>
+          <w:sz w:val="28"/>
+          <w:szCs w:val="28"/>
+        </w:rPr>
+        <w:t>len</w:t>
+      </w:r>
+      <w:r>
+        <w:rPr>
+          <w:rFonts w:ascii="Times New Roman" w:hAnsi="Times New Roman" w:cs="Times New Roman"/>
+          <w:b/>
+          <w:bCs/>
+          <w:noProof/>
+          <w:sz w:val="28"/>
+          <w:szCs w:val="28"/>
+          <w:lang w:val="uk-UA"/>
+        </w:rPr>
+        <w:t xml:space="preserve"> - </w:t>
+      </w:r>
+      <w:r>
+        <w:rPr>
+          <w:rFonts w:ascii="Times New Roman" w:hAnsi="Times New Roman" w:cs="Times New Roman"/>
+          <w:noProof/>
+          <w:sz w:val="28"/>
+          <w:szCs w:val="28"/>
+          <w:lang w:val="uk-UA"/>
+        </w:rPr>
+        <w:t>Визначення довжини рядка</w:t>
+      </w:r>
+    </w:p>
+    <w:p>
+      <w:pPr>
+        <w:pStyle w:val="Default"/>
+        <w:spacing w:after="120"/>
+        <w:rPr>
+          <w:rFonts w:ascii="Times New Roman" w:hAnsi="Times New Roman" w:cs="Times New Roman"/>
+          <w:b/>
+          <w:bCs/>
+          <w:noProof/>
+          <w:sz w:val="28"/>
+          <w:szCs w:val="28"/>
+          <w:lang w:val="uk-UA"/>
+        </w:rPr>
+      </w:pPr>
+      <w:r>
+        <w:rPr>
+          <w:rFonts w:ascii="Times New Roman" w:hAnsi="Times New Roman" w:cs="Times New Roman"/>
+          <w:b/>
+          <w:bCs/>
+          <w:noProof/>
+          <w:sz w:val="28"/>
+          <w:szCs w:val="28"/>
+        </w:rPr>
+        <w:t>strip</w:t>
+      </w:r>
+      <w:r>
+        <w:rPr>
+          <w:rFonts w:ascii="Times New Roman" w:hAnsi="Times New Roman" w:cs="Times New Roman"/>
+          <w:b/>
+          <w:bCs/>
+          <w:noProof/>
+          <w:sz w:val="28"/>
+          <w:szCs w:val="28"/>
+          <w:lang w:val="uk-UA"/>
+        </w:rPr>
+        <w:t xml:space="preserve"> - </w:t>
+      </w:r>
+      <w:r>
+        <w:rPr>
+          <w:rFonts w:ascii="Times New Roman" w:hAnsi="Times New Roman" w:cs="Times New Roman"/>
+          <w:noProof/>
+          <w:sz w:val="28"/>
+          <w:szCs w:val="28"/>
+          <w:lang w:val="uk-UA"/>
+        </w:rPr>
+        <w:t>Вилучення пробілів з початку і кінця рядка</w:t>
+      </w:r>
+    </w:p>
+    <w:p>
+      <w:pPr>
+        <w:pStyle w:val="Default"/>
+        <w:spacing w:after="120"/>
+        <w:rPr>
+          <w:rFonts w:ascii="Times New Roman" w:hAnsi="Times New Roman" w:cs="Times New Roman"/>
+          <w:noProof/>
+          <w:sz w:val="28"/>
+          <w:szCs w:val="28"/>
+          <w:lang w:val="uk-UA"/>
+        </w:rPr>
+      </w:pPr>
+      <w:r>
+        <w:rPr>
+          <w:rFonts w:ascii="Times New Roman" w:hAnsi="Times New Roman" w:cs="Times New Roman"/>
+          <w:b/>
+          <w:bCs/>
+          <w:noProof/>
+          <w:sz w:val="28"/>
+          <w:szCs w:val="28"/>
+          <w:lang w:val="uk-UA"/>
+        </w:rPr>
+        <w:t xml:space="preserve">* - </w:t>
+      </w:r>
+      <w:r>
+        <w:rPr>
+          <w:rFonts w:ascii="Times New Roman" w:hAnsi="Times New Roman" w:cs="Times New Roman"/>
+          <w:noProof/>
+          <w:sz w:val="28"/>
+          <w:szCs w:val="28"/>
+          <w:lang w:val="uk-UA"/>
+        </w:rPr>
+        <w:t>Повторення рядка</w:t>
+      </w:r>
+    </w:p>
+    <w:p>
+      <w:pPr>
+        <w:pStyle w:val="Default"/>
+        <w:spacing w:after="120"/>
+        <w:rPr>
+          <w:rFonts w:ascii="Times New Roman" w:hAnsi="Times New Roman" w:cs="Times New Roman"/>
+          <w:noProof/>
+          <w:sz w:val="28"/>
+          <w:szCs w:val="28"/>
+          <w:lang w:val="uk-UA"/>
+        </w:rPr>
+      </w:pPr>
+      <w:r>
+        <w:rPr>
+          <w:rFonts w:ascii="Times New Roman" w:hAnsi="Times New Roman" w:cs="Times New Roman"/>
+          <w:b/>
+          <w:bCs/>
+          <w:noProof/>
+          <w:sz w:val="28"/>
+          <w:szCs w:val="28"/>
+        </w:rPr>
+        <w:t>f</w:t>
+      </w:r>
+      <w:r>
+        <w:rPr>
+          <w:rFonts w:ascii="Times New Roman" w:hAnsi="Times New Roman" w:cs="Times New Roman"/>
+          <w:b/>
+          <w:bCs/>
+          <w:noProof/>
+          <w:sz w:val="28"/>
+          <w:szCs w:val="28"/>
+          <w:lang w:val="uk-UA"/>
+        </w:rPr>
+        <w:t xml:space="preserve"> - </w:t>
+      </w:r>
+      <w:r>
+        <w:rPr>
+          <w:rFonts w:ascii="Times New Roman" w:hAnsi="Times New Roman" w:cs="Times New Roman"/>
+          <w:noProof/>
+          <w:sz w:val="28"/>
+          <w:szCs w:val="28"/>
+          <w:lang w:val="uk-UA"/>
+        </w:rPr>
+        <w:t>Форматування рядка</w:t>
+      </w:r>
+    </w:p>
+    <w:p>
+      <w:pPr>
+        <w:pStyle w:val="Default"/>
+        <w:spacing w:after="120"/>
+        <w:rPr>
+          <w:rFonts w:ascii="Times New Roman" w:hAnsi="Times New Roman" w:cs="Times New Roman"/>
+          <w:noProof/>
+          <w:sz w:val="28"/>
+          <w:szCs w:val="28"/>
+          <w:lang w:val="uk-UA"/>
+        </w:rPr>
+      </w:pPr>
+      <w:r>
+        <w:rPr>
+          <w:rFonts w:ascii="Times New Roman" w:hAnsi="Times New Roman" w:cs="Times New Roman"/>
+          <w:b/>
+          <w:bCs/>
+          <w:noProof/>
+          <w:sz w:val="28"/>
+          <w:szCs w:val="28"/>
+        </w:rPr>
+        <w:t>str</w:t>
+      </w:r>
+      <w:r>
+        <w:rPr>
+          <w:rFonts w:ascii="Times New Roman" w:hAnsi="Times New Roman" w:cs="Times New Roman"/>
+          <w:b/>
+          <w:bCs/>
+          <w:noProof/>
+          <w:sz w:val="28"/>
+          <w:szCs w:val="28"/>
+          <w:lang w:val="uk-UA"/>
+        </w:rPr>
+        <w:t xml:space="preserve"> - </w:t>
+      </w:r>
+      <w:r>
+        <w:rPr>
+          <w:rFonts w:ascii="Times New Roman" w:hAnsi="Times New Roman" w:cs="Times New Roman"/>
+          <w:noProof/>
+          <w:sz w:val="28"/>
+          <w:szCs w:val="28"/>
+          <w:lang w:val="uk-UA"/>
+        </w:rPr>
+        <w:t>Перетворення числа в рядок</w:t>
+      </w:r>
+    </w:p>
+    <w:p>
+      <w:pPr>
+        <w:pStyle w:val="Default"/>
+        <w:spacing w:after="120"/>
+        <w:rPr>
+          <w:rFonts w:ascii="Times New Roman" w:hAnsi="Times New Roman" w:cs="Times New Roman"/>
+          <w:noProof/>
+          <w:sz w:val="28"/>
+          <w:szCs w:val="28"/>
+          <w:lang w:val="uk-UA"/>
+        </w:rPr>
+      </w:pPr>
+      <w:r>
+        <w:rPr>
+          <w:rFonts w:ascii="Times New Roman" w:hAnsi="Times New Roman" w:cs="Times New Roman"/>
+          <w:b/>
+          <w:bCs/>
+          <w:noProof/>
+          <w:sz w:val="28"/>
+          <w:szCs w:val="28"/>
+        </w:rPr>
+        <w:lastRenderedPageBreak/>
+        <w:t>find</w:t>
+      </w:r>
+      <w:r>
+        <w:rPr>
+          <w:rFonts w:ascii="Times New Roman" w:hAnsi="Times New Roman" w:cs="Times New Roman"/>
+          <w:b/>
+          <w:bCs/>
+          <w:noProof/>
+          <w:sz w:val="28"/>
+          <w:szCs w:val="28"/>
+          <w:lang w:val="ru-RU"/>
+        </w:rPr>
+        <w:t xml:space="preserve"> -</w:t>
+      </w:r>
+      <w:r>
+        <w:rPr>
+          <w:rFonts w:ascii="Times New Roman" w:hAnsi="Times New Roman" w:cs="Times New Roman"/>
+          <w:b/>
+          <w:bCs/>
+          <w:noProof/>
+          <w:sz w:val="28"/>
+          <w:szCs w:val="28"/>
+          <w:lang w:val="uk-UA"/>
+        </w:rPr>
+        <w:t xml:space="preserve"> </w:t>
+      </w:r>
+      <w:r>
+        <w:rPr>
+          <w:rFonts w:ascii="Times New Roman" w:hAnsi="Times New Roman" w:cs="Times New Roman"/>
+          <w:noProof/>
+          <w:sz w:val="28"/>
+          <w:szCs w:val="28"/>
+          <w:lang w:val="uk-UA"/>
+        </w:rPr>
+        <w:t>Визначення позиції підрядка у тексті</w:t>
+      </w:r>
+    </w:p>
+    <w:p>
+      <w:pPr>
+        <w:pStyle w:val="Default"/>
+        <w:spacing w:after="120"/>
+        <w:rPr>
+          <w:rFonts w:ascii="Times New Roman" w:hAnsi="Times New Roman" w:cs="Times New Roman"/>
+          <w:noProof/>
+          <w:sz w:val="28"/>
+          <w:szCs w:val="28"/>
+          <w:lang w:val="uk-UA"/>
+        </w:rPr>
+      </w:pPr>
+      <w:r>
+        <w:rPr>
+          <w:rFonts w:ascii="Times New Roman" w:hAnsi="Times New Roman" w:cs="Times New Roman"/>
+          <w:b/>
+          <w:bCs/>
+          <w:noProof/>
+          <w:sz w:val="28"/>
+          <w:szCs w:val="28"/>
+        </w:rPr>
+        <w:t>list</w:t>
+      </w:r>
+      <w:r>
+        <w:rPr>
+          <w:rFonts w:ascii="Times New Roman" w:hAnsi="Times New Roman" w:cs="Times New Roman"/>
+          <w:b/>
+          <w:bCs/>
+          <w:noProof/>
+          <w:sz w:val="28"/>
+          <w:szCs w:val="28"/>
+          <w:lang w:val="ru-RU"/>
+        </w:rPr>
+        <w:t xml:space="preserve"> -</w:t>
+      </w:r>
+      <w:r>
+        <w:rPr>
+          <w:rFonts w:ascii="Times New Roman" w:hAnsi="Times New Roman" w:cs="Times New Roman"/>
+          <w:noProof/>
+          <w:sz w:val="28"/>
+          <w:szCs w:val="28"/>
+          <w:lang w:val="uk-UA"/>
+        </w:rPr>
+        <w:t xml:space="preserve"> Перетворення рядка у список символів</w:t>
+      </w:r>
+    </w:p>
+    <w:p>
+      <w:pPr>
+        <w:pStyle w:val="Default"/>
+        <w:spacing w:after="120"/>
+        <w:rPr>
+          <w:rFonts w:ascii="Times New Roman" w:hAnsi="Times New Roman" w:cs="Times New Roman"/>
+          <w:noProof/>
+          <w:sz w:val="28"/>
+          <w:szCs w:val="28"/>
+          <w:lang w:val="uk-UA"/>
+        </w:rPr>
+      </w:pPr>
+      <w:r>
+        <w:rPr>
+          <w:rFonts w:ascii="Times New Roman" w:hAnsi="Times New Roman" w:cs="Times New Roman"/>
+          <w:b/>
+          <w:bCs/>
+          <w:noProof/>
+          <w:sz w:val="28"/>
+          <w:szCs w:val="28"/>
+        </w:rPr>
+        <w:t>capitalize</w:t>
+      </w:r>
+      <w:r>
+        <w:rPr>
+          <w:rFonts w:ascii="Times New Roman" w:hAnsi="Times New Roman" w:cs="Times New Roman"/>
+          <w:b/>
+          <w:bCs/>
+          <w:noProof/>
+          <w:sz w:val="28"/>
+          <w:szCs w:val="28"/>
+          <w:lang w:val="ru-RU"/>
+        </w:rPr>
+        <w:t xml:space="preserve"> -</w:t>
+      </w:r>
+      <w:r>
+        <w:rPr>
+          <w:rFonts w:ascii="Times New Roman" w:hAnsi="Times New Roman" w:cs="Times New Roman"/>
+          <w:b/>
+          <w:bCs/>
+          <w:noProof/>
+          <w:sz w:val="28"/>
+          <w:szCs w:val="28"/>
+          <w:lang w:val="uk-UA"/>
+        </w:rPr>
+        <w:t xml:space="preserve"> </w:t>
+      </w:r>
+      <w:r>
+        <w:rPr>
+          <w:rFonts w:ascii="Times New Roman" w:hAnsi="Times New Roman" w:cs="Times New Roman"/>
+          <w:noProof/>
+          <w:sz w:val="28"/>
+          <w:szCs w:val="28"/>
+          <w:lang w:val="uk-UA"/>
+        </w:rPr>
+        <w:t>Переведення першої літери у велику</w:t>
+      </w:r>
+    </w:p>
+    <w:p>
+      <w:pPr>
+        <w:pStyle w:val="Default"/>
+        <w:spacing w:after="120"/>
+        <w:rPr>
+          <w:rFonts w:ascii="Times New Roman" w:hAnsi="Times New Roman" w:cs="Times New Roman"/>
+          <w:noProof/>
+          <w:sz w:val="28"/>
+          <w:szCs w:val="28"/>
+          <w:lang w:val="uk-UA"/>
+        </w:rPr>
+      </w:pPr>
+      <w:r>
+        <w:rPr>
+          <w:rFonts w:ascii="Times New Roman" w:hAnsi="Times New Roman" w:cs="Times New Roman"/>
+          <w:b/>
+          <w:bCs/>
+          <w:noProof/>
+          <w:sz w:val="28"/>
+          <w:szCs w:val="28"/>
+        </w:rPr>
+        <w:t>isalpha</w:t>
+      </w:r>
+      <w:r>
+        <w:rPr>
+          <w:rFonts w:ascii="Times New Roman" w:hAnsi="Times New Roman" w:cs="Times New Roman"/>
+          <w:b/>
+          <w:bCs/>
+          <w:noProof/>
+          <w:sz w:val="28"/>
+          <w:szCs w:val="28"/>
+          <w:lang w:val="ru-RU"/>
+        </w:rPr>
+        <w:t xml:space="preserve"> -</w:t>
+      </w:r>
+      <w:r>
+        <w:rPr>
+          <w:rFonts w:ascii="Times New Roman" w:hAnsi="Times New Roman" w:cs="Times New Roman"/>
+          <w:b/>
+          <w:bCs/>
+          <w:noProof/>
+          <w:sz w:val="28"/>
+          <w:szCs w:val="28"/>
+          <w:lang w:val="uk-UA"/>
+        </w:rPr>
+        <w:t xml:space="preserve"> </w:t>
+      </w:r>
+      <w:r>
+        <w:rPr>
+          <w:rFonts w:ascii="Times New Roman" w:hAnsi="Times New Roman" w:cs="Times New Roman"/>
+          <w:noProof/>
+          <w:sz w:val="28"/>
+          <w:szCs w:val="28"/>
+          <w:lang w:val="uk-UA"/>
+        </w:rPr>
+        <w:t>Перевірка, чи складається рядок лише з букв</w:t>
+      </w:r>
+    </w:p>
+    <w:p>
+      <w:pPr>
+        <w:pStyle w:val="Default"/>
+        <w:spacing w:after="120"/>
+        <w:rPr>
+          <w:rFonts w:ascii="Times New Roman" w:hAnsi="Times New Roman" w:cs="Times New Roman"/>
+          <w:noProof/>
+          <w:sz w:val="28"/>
+          <w:szCs w:val="28"/>
+          <w:lang w:val="uk-UA"/>
+        </w:rPr>
+      </w:pPr>
+      <w:r>
+        <w:rPr>
+          <w:rFonts w:ascii="Times New Roman" w:hAnsi="Times New Roman" w:cs="Times New Roman"/>
+          <w:b/>
+          <w:bCs/>
+          <w:noProof/>
+          <w:sz w:val="28"/>
+          <w:szCs w:val="28"/>
+        </w:rPr>
+        <w:t>isdigit</w:t>
+      </w:r>
+      <w:r>
+        <w:rPr>
+          <w:rFonts w:ascii="Times New Roman" w:hAnsi="Times New Roman" w:cs="Times New Roman"/>
+          <w:b/>
+          <w:bCs/>
+          <w:noProof/>
+          <w:sz w:val="28"/>
+          <w:szCs w:val="28"/>
+          <w:lang w:val="ru-RU"/>
+        </w:rPr>
+        <w:t xml:space="preserve"> -</w:t>
+      </w:r>
+      <w:r>
+        <w:rPr>
+          <w:rFonts w:ascii="Times New Roman" w:hAnsi="Times New Roman" w:cs="Times New Roman"/>
+          <w:b/>
+          <w:bCs/>
+          <w:noProof/>
+          <w:sz w:val="28"/>
+          <w:szCs w:val="28"/>
+          <w:lang w:val="uk-UA"/>
+        </w:rPr>
+        <w:t xml:space="preserve"> </w:t>
+      </w:r>
+      <w:r>
+        <w:rPr>
+          <w:rFonts w:ascii="Times New Roman" w:hAnsi="Times New Roman" w:cs="Times New Roman"/>
+          <w:noProof/>
+          <w:sz w:val="28"/>
+          <w:szCs w:val="28"/>
+          <w:lang w:val="uk-UA"/>
+        </w:rPr>
+        <w:t>Перевірка, чи складається рядок лише з цифр</w:t>
+      </w:r>
+    </w:p>
+    <w:p>
+      <w:pPr>
+        <w:pStyle w:val="Default"/>
+        <w:spacing w:after="120"/>
+        <w:rPr>
+          <w:rFonts w:ascii="Times New Roman" w:hAnsi="Times New Roman" w:cs="Times New Roman"/>
+          <w:b/>
+          <w:bCs/>
+          <w:noProof/>
+          <w:sz w:val="28"/>
+          <w:szCs w:val="28"/>
+          <w:lang w:val="uk-UA"/>
+        </w:rPr>
+      </w:pPr>
+      <w:r>
+        <w:rPr>
+          <w:rFonts w:ascii="Times New Roman" w:hAnsi="Times New Roman" w:cs="Times New Roman"/>
+          <w:b/>
+          <w:bCs/>
+          <w:noProof/>
+          <w:sz w:val="28"/>
+          <w:szCs w:val="28"/>
+        </w:rPr>
+        <w:t>isspace</w:t>
+      </w:r>
+      <w:r>
+        <w:rPr>
+          <w:rFonts w:ascii="Times New Roman" w:hAnsi="Times New Roman" w:cs="Times New Roman"/>
+          <w:b/>
+          <w:bCs/>
+          <w:noProof/>
+          <w:sz w:val="28"/>
+          <w:szCs w:val="28"/>
+          <w:lang w:val="ru-RU"/>
+        </w:rPr>
+        <w:t xml:space="preserve"> -</w:t>
+      </w:r>
+      <w:r>
+        <w:rPr>
+          <w:rFonts w:ascii="Times New Roman" w:hAnsi="Times New Roman" w:cs="Times New Roman"/>
+          <w:b/>
+          <w:bCs/>
+          <w:noProof/>
+          <w:sz w:val="28"/>
+          <w:szCs w:val="28"/>
+          <w:lang w:val="uk-UA"/>
+        </w:rPr>
+        <w:t xml:space="preserve"> </w:t>
+      </w:r>
+      <w:r>
+        <w:rPr>
+          <w:rFonts w:ascii="Times New Roman" w:hAnsi="Times New Roman" w:cs="Times New Roman"/>
+          <w:noProof/>
+          <w:sz w:val="28"/>
+          <w:szCs w:val="28"/>
+          <w:lang w:val="uk-UA"/>
+        </w:rPr>
+        <w:t>Перевірка, чи складається рядок лише з пробілів</w:t>
+      </w:r>
+    </w:p>
+    <w:p>
+      <w:pPr>
+        <w:pStyle w:val="Default"/>
+        <w:spacing w:after="120"/>
+        <w:rPr>
+          <w:rFonts w:ascii="Times New Roman" w:hAnsi="Times New Roman" w:cs="Times New Roman"/>
+          <w:noProof/>
+          <w:sz w:val="28"/>
+          <w:szCs w:val="28"/>
+          <w:lang w:val="uk-UA"/>
+        </w:rPr>
+      </w:pPr>
+      <w:r>
+        <w:rPr>
+          <w:rFonts w:ascii="Times New Roman" w:hAnsi="Times New Roman" w:cs="Times New Roman"/>
+          <w:b/>
+          <w:bCs/>
+          <w:noProof/>
+          <w:sz w:val="28"/>
+          <w:szCs w:val="28"/>
+        </w:rPr>
+        <w:t>count</w:t>
+      </w:r>
+      <w:r>
+        <w:rPr>
+          <w:rFonts w:ascii="Times New Roman" w:hAnsi="Times New Roman" w:cs="Times New Roman"/>
+          <w:b/>
+          <w:bCs/>
+          <w:noProof/>
+          <w:sz w:val="28"/>
+          <w:szCs w:val="28"/>
+          <w:lang w:val="ru-RU"/>
+        </w:rPr>
+        <w:t xml:space="preserve"> </w:t>
+      </w:r>
+      <w:r>
+        <w:rPr>
+          <w:rFonts w:ascii="Times New Roman" w:hAnsi="Times New Roman" w:cs="Times New Roman"/>
+          <w:b/>
+          <w:bCs/>
+          <w:noProof/>
+          <w:sz w:val="28"/>
+          <w:szCs w:val="28"/>
+          <w:lang w:val="uk-UA"/>
+        </w:rPr>
+        <w:t xml:space="preserve">- </w:t>
+      </w:r>
+      <w:r>
+        <w:rPr>
+          <w:rFonts w:ascii="Times New Roman" w:hAnsi="Times New Roman" w:cs="Times New Roman"/>
+          <w:noProof/>
+          <w:sz w:val="28"/>
+          <w:szCs w:val="28"/>
+          <w:lang w:val="uk-UA"/>
+        </w:rPr>
+        <w:t>Визначення кількості входжень підрядка в рядок</w:t>
+      </w:r>
+    </w:p>
+    <w:p>
+      <w:pPr>
+        <w:ind w:left="360" w:firstLine="0"/>
+        <w:jc w:val="center"/>
+        <w:rPr>
+          <w:b/>
+          <w:bCs/>
+          <w:lang w:val="ru-RU"/>
+        </w:rPr>
+      </w:pPr>
+      <w:r>
+        <w:rPr>
+          <w:b/>
+          <w:bCs/>
+          <w:noProof/>
+          <w:lang w:val="ru-RU"/>
+        </w:rPr>
+        <w:drawing>
+          <wp:inline distT="0" distB="0" distL="0" distR="0" wp14:anchorId="2DF43FEA" wp14:editId="0E44CE26">
+            <wp:extent cx="3597730" cy="5585460"/>
+            <wp:effectExtent l="0" t="0" r="0" b="0"/>
+            <wp:docPr id="728008885" name="Рисунок 1"/>
+            <wp:cNvGraphicFramePr>
+              <a:graphicFrameLocks xmlns:a="http://schemas.openxmlformats.org/drawingml/2006/main" noChangeAspect="1"/>
+            </wp:cNvGraphicFramePr>
+            <a:graphic xmlns:a="http://schemas.openxmlformats.org/drawingml/2006/main">
+              <a:graphicData uri="http://schemas.openxmlformats.org/drawingml/2006/picture">
+                <pic:pic xmlns:pic="http://schemas.openxmlformats.org/drawingml/2006/picture">
+                  <pic:nvPicPr>
+                    <pic:cNvPr id="728008885" name=""/>
+                    <pic:cNvPicPr/>
+                  </pic:nvPicPr>
+                  <pic:blipFill>
+                    <a:blip r:embed="rId9"/>
+                    <a:stretch>
+                      <a:fillRect/>
+                    </a:stretch>
+                  </pic:blipFill>
+                  <pic:spPr>
+                    <a:xfrm>
+                      <a:off x="0" y="0"/>
+                      <a:ext cx="3602364" cy="5592654"/>
+                    </a:xfrm>
+                    <a:prstGeom prst="rect">
+                      <a:avLst/>
+                    </a:prstGeom>
+                  </pic:spPr>
+                </pic:pic>
+              </a:graphicData>
+            </a:graphic>
+          </wp:inline>
+        </w:drawing>
+      </w:r>
+    </w:p>
+    <w:p>
+      <w:pPr>
+        <w:ind w:left="360" w:firstLine="0"/>
+        <w:jc w:val="center"/>
+        <w:rPr>
+          <w:b/>
+          <w:bCs/>
+          <w:lang w:val="ru-RU"/>
+        </w:rPr>
+      </w:pPr>
+      <w:r>
+        <w:rPr>
+          <w:b/>
+          <w:bCs/>
+          <w:noProof/>
+          <w:lang w:val="ru-RU"/>
+        </w:rPr>
+        <w:lastRenderedPageBreak/>
+        <w:drawing>
+          <wp:inline distT="0" distB="0" distL="0" distR="0" wp14:anchorId="00A54EFE" wp14:editId="60D408D0">
+            <wp:extent cx="2765346" cy="3741420"/>
+            <wp:effectExtent l="0" t="0" r="0" b="0"/>
+            <wp:docPr id="994430594" name="Рисунок 1"/>
+            <wp:cNvGraphicFramePr>
+              <a:graphicFrameLocks xmlns:a="http://schemas.openxmlformats.org/drawingml/2006/main" noChangeAspect="1"/>
+            </wp:cNvGraphicFramePr>
+            <a:graphic xmlns:a="http://schemas.openxmlformats.org/drawingml/2006/main">
+              <a:graphicData uri="http://schemas.openxmlformats.org/drawingml/2006/picture">
+                <pic:pic xmlns:pic="http://schemas.openxmlformats.org/drawingml/2006/picture">
+                  <pic:nvPicPr>
+                    <pic:cNvPr id="994430594" name=""/>
+                    <pic:cNvPicPr/>
+                  </pic:nvPicPr>
+                  <pic:blipFill>
+                    <a:blip r:embed="rId10"/>
+                    <a:stretch>
+                      <a:fillRect/>
+                    </a:stretch>
+                  </pic:blipFill>
+                  <pic:spPr>
+                    <a:xfrm>
+                      <a:off x="0" y="0"/>
+                      <a:ext cx="2772626" cy="3751270"/>
+                    </a:xfrm>
+                    <a:prstGeom prst="rect">
+                      <a:avLst/>
+                    </a:prstGeom>
+                  </pic:spPr>
+                </pic:pic>
+              </a:graphicData>
+            </a:graphic>
+          </wp:inline>
+        </w:drawing>
+      </w:r>
+    </w:p>
+    <w:p>
+      <w:pPr>
+        <w:ind w:left="360" w:firstLine="0"/>
+        <w:jc w:val="center"/>
+        <w:rPr>
+          <w:b/>
+          <w:bCs/>
+          <w:lang w:val="ru-RU"/>
+        </w:rPr>
+      </w:pPr>
+      <w:r>
+        <w:rPr>
+          <w:b/>
+          <w:bCs/>
+          <w:noProof/>
+          <w:lang w:val="ru-RU"/>
+        </w:rPr>
+        <w:drawing>
+          <wp:inline distT="0" distB="0" distL="0" distR="0" wp14:anchorId="416309A7" wp14:editId="0F7614CD">
+            <wp:extent cx="3482546" cy="5052060"/>
+            <wp:effectExtent l="0" t="0" r="0" b="0"/>
+            <wp:docPr id="2001236240" name="Рисунок 1"/>
+            <wp:cNvGraphicFramePr>
+              <a:graphicFrameLocks xmlns:a="http://schemas.openxmlformats.org/drawingml/2006/main" noChangeAspect="1"/>
+            </wp:cNvGraphicFramePr>
+            <a:graphic xmlns:a="http://schemas.openxmlformats.org/drawingml/2006/main">
+              <a:graphicData uri="http://schemas.openxmlformats.org/drawingml/2006/picture">
+                <pic:pic xmlns:pic="http://schemas.openxmlformats.org/drawingml/2006/picture">
+                  <pic:nvPicPr>
+                    <pic:cNvPr id="2001236240" name=""/>
+                    <pic:cNvPicPr/>
+                  </pic:nvPicPr>
+                  <pic:blipFill>
+                    <a:blip r:embed="rId11"/>
+                    <a:stretch>
+                      <a:fillRect/>
+                    </a:stretch>
+                  </pic:blipFill>
+                  <pic:spPr>
+                    <a:xfrm>
+                      <a:off x="0" y="0"/>
+                      <a:ext cx="3484023" cy="5054203"/>
+                    </a:xfrm>
+                    <a:prstGeom prst="rect">
+                      <a:avLst/>
+                    </a:prstGeom>
+                  </pic:spPr>
+                </pic:pic>
+              </a:graphicData>
+            </a:graphic>
+          </wp:inline>
+        </w:drawing>
+      </w:r>
+    </w:p>
+    <w:p>
+      <w:pPr>
+        <w:ind w:left="360" w:firstLine="0"/>
+        <w:jc w:val="center"/>
+        <w:rPr>
+          <w:b/>
+          <w:bCs/>
+          <w:lang w:val="ru-RU"/>
+        </w:rPr>
+      </w:pPr>
+      <w:r>
+        <w:rPr>
+          <w:b/>
+          <w:bCs/>
+          <w:noProof/>
+          <w:lang w:val="ru-RU"/>
+        </w:rPr>
+        <w:lastRenderedPageBreak/>
+        <w:drawing>
+          <wp:inline distT="0" distB="0" distL="0" distR="0" wp14:anchorId="4008BABD" wp14:editId="29F0BC54">
+            <wp:extent cx="4732020" cy="3023024"/>
+            <wp:effectExtent l="0" t="0" r="0" b="0"/>
+            <wp:docPr id="1706503971" name="Рисунок 1"/>
+            <wp:cNvGraphicFramePr>
+              <a:graphicFrameLocks xmlns:a="http://schemas.openxmlformats.org/drawingml/2006/main" noChangeAspect="1"/>
+            </wp:cNvGraphicFramePr>
+            <a:graphic xmlns:a="http://schemas.openxmlformats.org/drawingml/2006/main">
+              <a:graphicData uri="http://schemas.openxmlformats.org/drawingml/2006/picture">
+                <pic:pic xmlns:pic="http://schemas.openxmlformats.org/drawingml/2006/picture">
+                  <pic:nvPicPr>
+                    <pic:cNvPr id="1706503971" name=""/>
+                    <pic:cNvPicPr/>
+                  </pic:nvPicPr>
+                  <pic:blipFill>
+                    <a:blip r:embed="rId12"/>
+                    <a:stretch>
+                      <a:fillRect/>
+                    </a:stretch>
+                  </pic:blipFill>
+                  <pic:spPr>
+                    <a:xfrm>
+                      <a:off x="0" y="0"/>
+                      <a:ext cx="4736646" cy="3025979"/>
+                    </a:xfrm>
+                    <a:prstGeom prst="rect">
+                      <a:avLst/>
+                    </a:prstGeom>
+                  </pic:spPr>
+                </pic:pic>
+              </a:graphicData>
+            </a:graphic>
+          </wp:inline>
+        </w:drawing>
+      </w:r>
+    </w:p>
+    <w:p>
+      <w:pPr>
+        <w:ind w:left="360" w:firstLine="0"/>
+        <w:jc w:val="center"/>
+        <w:rPr>
+          <w:b/>
+          <w:bCs/>
+          <w:lang w:val="ru-RU"/>
+        </w:rPr>
+      </w:pPr>
+      <w:r>
+        <w:rPr>
+          <w:b/>
+          <w:bCs/>
+          <w:noProof/>
+          <w:lang w:val="ru-RU"/>
+        </w:rPr>
+        <w:drawing>
+          <wp:inline distT="0" distB="0" distL="0" distR="0" wp14:anchorId="1375A9ED" wp14:editId="2404A08C">
+            <wp:extent cx="2857899" cy="2076740"/>
+            <wp:effectExtent l="0" t="0" r="0" b="0"/>
+            <wp:docPr id="1189439274" name="Рисунок 1"/>
+            <wp:cNvGraphicFramePr>
+              <a:graphicFrameLocks xmlns:a="http://schemas.openxmlformats.org/drawingml/2006/main" noChangeAspect="1"/>
+            </wp:cNvGraphicFramePr>
+            <a:graphic xmlns:a="http://schemas.openxmlformats.org/drawingml/2006/main">
+              <a:graphicData uri="http://schemas.openxmlformats.org/drawingml/2006/picture">
+                <pic:pic xmlns:pic="http://schemas.openxmlformats.org/drawingml/2006/picture">
+                  <pic:nvPicPr>
+                    <pic:cNvPr id="1189439274" name=""/>
+                    <pic:cNvPicPr/>
+                  </pic:nvPicPr>
+                  <pic:blipFill>
+                    <a:blip r:embed="rId13"/>
+                    <a:stretch>
+                      <a:fillRect/>
+                    </a:stretch>
+                  </pic:blipFill>
+                  <pic:spPr>
+                    <a:xfrm>
+                      <a:off x="0" y="0"/>
+                      <a:ext cx="2857899" cy="2076740"/>
+                    </a:xfrm>
+                    <a:prstGeom prst="rect">
+                      <a:avLst/>
+                    </a:prstGeom>
+                  </pic:spPr>
+                </pic:pic>
+              </a:graphicData>
+            </a:graphic>
+          </wp:inline>
+        </w:drawing>
+      </w:r>
+    </w:p>
+    <w:p>
+      <w:pPr>
+        <w:pStyle w:val="Default"/>
+        <w:spacing w:after="120"/>
+        <w:rPr>
+          <w:rFonts w:ascii="Times New Roman" w:hAnsi="Times New Roman" w:cs="Times New Roman"/>
+          <w:b/>
+          <w:bCs/>
+          <w:sz w:val="28"/>
+          <w:szCs w:val="28"/>
+          <w:lang w:val="uk-UA"/>
+        </w:rPr>
+      </w:pPr>
+      <w:r>
+        <w:rPr>
+          <w:rFonts w:ascii="Times New Roman" w:hAnsi="Times New Roman" w:cs="Times New Roman"/>
+          <w:b/>
+          <w:bCs/>
+          <w:sz w:val="28"/>
+          <w:szCs w:val="28"/>
+          <w:lang w:val="uk-UA"/>
+        </w:rPr>
+        <w:t>3. Написання функції пошуку Дискримінанту</w:t>
+      </w:r>
+    </w:p>
+    <w:p>
+      <w:pPr>
+        <w:ind w:left="360" w:firstLine="0"/>
+        <w:jc w:val="center"/>
+        <w:rPr>
+          <w:b/>
+          <w:bCs/>
+          <w:noProof/>
+          <w:lang w:val="ru-RU"/>
+        </w:rPr>
+      </w:pPr>
+      <w:r>
+        <w:rPr>
+          <w:b/>
+          <w:bCs/>
+          <w:noProof/>
+          <w:lang w:val="ru-RU"/>
+        </w:rPr>
+        <w:drawing>
+          <wp:inline distT="0" distB="0" distL="0" distR="0" wp14:anchorId="608FDE38" wp14:editId="0A4CEF80">
+            <wp:extent cx="4010585" cy="2333951"/>
+            <wp:effectExtent l="0" t="0" r="9525" b="9525"/>
+            <wp:docPr id="704904673" name="Рисунок 1"/>
+            <wp:cNvGraphicFramePr>
+              <a:graphicFrameLocks xmlns:a="http://schemas.openxmlformats.org/drawingml/2006/main" noChangeAspect="1"/>
+            </wp:cNvGraphicFramePr>
+            <a:graphic xmlns:a="http://schemas.openxmlformats.org/drawingml/2006/main">
+              <a:graphicData uri="http://schemas.openxmlformats.org/drawingml/2006/picture">
+                <pic:pic xmlns:pic="http://schemas.openxmlformats.org/drawingml/2006/picture">
+                  <pic:nvPicPr>
+                    <pic:cNvPr id="704904673" name=""/>
+                    <pic:cNvPicPr/>
+                  </pic:nvPicPr>
+                  <pic:blipFill>
+                    <a:blip r:embed="rId14"/>
+                    <a:stretch>
+                      <a:fillRect/>
+                    </a:stretch>
+                  </pic:blipFill>
+                  <pic:spPr>
+                    <a:xfrm>
+                      <a:off x="0" y="0"/>
+                      <a:ext cx="4010585" cy="2333951"/>
+                    </a:xfrm>
+                    <a:prstGeom prst="rect">
+                      <a:avLst/>
+                    </a:prstGeom>
+                  </pic:spPr>
+                </pic:pic>
+              </a:graphicData>
+            </a:graphic>
+          </wp:inline>
+        </w:drawing>
+      </w:r>
+    </w:p>
+    <w:p>
+      <w:pPr>
+        <w:ind w:left="360" w:firstLine="0"/>
+        <w:jc w:val="center"/>
+        <w:rPr>
+          <w:b/>
+          <w:bCs/>
+          <w:lang w:val="ru-RU"/>
+        </w:rPr>
+      </w:pPr>
+      <w:r>
+        <w:rPr>
+          <w:b/>
+          <w:bCs/>
+          <w:noProof/>
+          <w:lang w:val="ru-RU"/>
+        </w:rPr>
+        <w:lastRenderedPageBreak/>
+        <w:drawing>
+          <wp:inline distT="0" distB="0" distL="0" distR="0" wp14:anchorId="448CBD38" wp14:editId="6643DE44">
+            <wp:extent cx="1857634" cy="1171739"/>
+            <wp:effectExtent l="0" t="0" r="0" b="9525"/>
+            <wp:docPr id="1069634786" name="Рисунок 1"/>
+            <wp:cNvGraphicFramePr>
+              <a:graphicFrameLocks xmlns:a="http://schemas.openxmlformats.org/drawingml/2006/main" noChangeAspect="1"/>
+            </wp:cNvGraphicFramePr>
+            <a:graphic xmlns:a="http://schemas.openxmlformats.org/drawingml/2006/main">
+              <a:graphicData uri="http://schemas.openxmlformats.org/drawingml/2006/picture">
+                <pic:pic xmlns:pic="http://schemas.openxmlformats.org/drawingml/2006/picture">
+                  <pic:nvPicPr>
+                    <pic:cNvPr id="1069634786" name=""/>
+                    <pic:cNvPicPr/>
+                  </pic:nvPicPr>
+                  <pic:blipFill>
+                    <a:blip r:embed="rId15"/>
+                    <a:stretch>
+                      <a:fillRect/>
+                    </a:stretch>
+                  </pic:blipFill>
+                  <pic:spPr>
+                    <a:xfrm>
+                      <a:off x="0" y="0"/>
+                      <a:ext cx="1857634" cy="1171739"/>
+                    </a:xfrm>
+                    <a:prstGeom prst="rect">
+                      <a:avLst/>
+                    </a:prstGeom>
+                  </pic:spPr>
+                </pic:pic>
+              </a:graphicData>
+            </a:graphic>
+          </wp:inline>
+        </w:drawing>
+      </w:r>
+    </w:p>
+    <w:p>
+      <w:pPr>
+        <w:ind w:left="360" w:firstLine="0"/>
+        <w:jc w:val="left"/>
+        <w:rPr>
+          <w:lang w:val="uk-UA"/>
+        </w:rPr>
+      </w:pPr>
+      <w:r>
+        <w:rPr>
+          <w:b/>
+          <w:bCs/>
+          <w:lang w:val="uk-UA"/>
+        </w:rPr>
+        <w:t xml:space="preserve">Висновок: </w:t>
+      </w:r>
+      <w:r>
+        <w:rPr>
+          <w:lang w:val="uk-UA"/>
+        </w:rPr>
+        <w:t xml:space="preserve">під час виконання </w:t>
+      </w:r>
+      <w:r>
+        <w:rPr>
+          <w:lang w:val="uk-UA"/>
+        </w:rPr>
+        <w:t xml:space="preserve">цього практичного завдання з лекції </w:t>
+      </w:r>
+      <w:r>
+        <w:rPr>
+          <w:rFonts w:cs="Times New Roman"/>
+          <w:szCs w:val="28"/>
+          <w:lang w:val="uk-UA"/>
+        </w:rPr>
+        <w:t xml:space="preserve">я навчився використовувати вбудовані функції для рядків на мові програмування </w:t>
+      </w:r>
+      <w:r>
+        <w:rPr>
+          <w:rFonts w:cs="Times New Roman"/>
+          <w:szCs w:val="28"/>
+        </w:rPr>
+        <w:t>python</w:t>
+      </w:r>
+      <w:r>
+        <w:rPr>
+          <w:rFonts w:cs="Times New Roman"/>
+          <w:szCs w:val="28"/>
+          <w:lang w:val="ru-RU"/>
+        </w:rPr>
+        <w:t>.</w:t>
+      </w:r>
+    </w:p>
+    <w:p>
+      <w:pPr>
+        <w:pStyle w:val="a7"/>
+        <w:ind w:firstLine="0"/>
+        <w:jc w:val="center"/>
+        <w:rPr>
+          <w:b/>
+          <w:bCs/>
+          <w:lang w:val="uk-UA"/>
+        </w:rPr>
+      </w:pPr>
+      <w:r>
+        <w:rPr>
+          <w:b/>
+          <w:bCs/>
+          <w:lang w:val="uk-UA"/>
+        </w:rPr>
+        <w:t xml:space="preserve">Практичне завдання до теми </w:t>
+      </w:r>
+      <w:r>
+        <w:rPr>
+          <w:b/>
+          <w:bCs/>
+          <w:lang w:val="uk-UA"/>
+        </w:rPr>
+        <w:t>2</w:t>
+      </w:r>
+    </w:p>
+    <w:p>
+      <w:pPr>
+        <w:pStyle w:val="a7"/>
+        <w:numPr>
+          <w:ilvl w:val="0"/>
+          <w:numId w:val="3"/>
+        </w:numPr>
+        <w:jc w:val="left"/>
+        <w:rPr>
+          <w:b/>
+          <w:bCs/>
+          <w:lang w:val="ru-RU"/>
+        </w:rPr>
+      </w:pPr>
+      <w:r>
+        <w:rPr>
+          <w:b/>
+          <w:bCs/>
+          <w:lang w:val="uk-UA"/>
+        </w:rPr>
+        <w:t>Знайти розв</w:t>
+      </w:r>
       <w:r>
         <w:rPr>
           <w:b/>
@@ -100,23 +1912,13 @@
         </w:rPr>
         <w:t>’</w:t>
       </w:r>
-      <w:proofErr w:type="spellStart"/>
-      <w:r>
-        <w:rPr>
-          <w:b/>
-          <w:bCs/>
-          <w:lang w:val="uk-UA"/>
-        </w:rPr>
-        <w:t>язки</w:t>
-      </w:r>
-      <w:proofErr w:type="spellEnd"/>
-      <w:r>
-        <w:rPr>
-          <w:b/>
-          <w:bCs/>
-          <w:lang w:val="uk-UA"/>
-        </w:rPr>
-        <w:t xml:space="preserve"> квадратного рівняння за введеними даними.</w:t>
+      <w:r>
+        <w:rPr>
+          <w:b/>
+          <w:bCs/>
+          <w:lang w:val="uk-UA"/>
+        </w:rPr>
+        <w:t>язки квадратного рівняння за введеними даними.</w:t>
       </w:r>
     </w:p>
     <w:p>
@@ -133,6 +1935,7 @@
         <w:rPr>
           <w:b/>
           <w:bCs/>
+          <w:noProof/>
           <w:lang w:val="ru-RU"/>
         </w:rPr>
         <w:drawing>
@@ -159,7 +1962,7 @@
                     <pic:cNvPicPr/>
                   </pic:nvPicPr>
                   <pic:blipFill>
-                    <a:blip r:embed="rId7">
+                    <a:blip r:embed="rId16">
                       <a:extLst>
                         <a:ext uri="{28A0092B-C50C-407E-A947-70E740481C1C}">
                           <a14:useLocalDpi xmlns:a14="http://schemas.microsoft.com/office/drawing/2010/main" val="0"/>
@@ -188,6 +1991,7 @@
       <w:r>
         <w:rPr>
           <w:rFonts w:ascii="Times New Roman" w:hAnsi="Times New Roman" w:cs="Times New Roman"/>
+          <w:noProof/>
           <w:sz w:val="28"/>
           <w:szCs w:val="28"/>
           <w:lang w:val="ru-RU"/>
@@ -216,7 +2020,7 @@
                     <pic:cNvPicPr/>
                   </pic:nvPicPr>
                   <pic:blipFill>
-                    <a:blip r:embed="rId8">
+                    <a:blip r:embed="rId17">
                       <a:extLst>
                         <a:ext uri="{28A0092B-C50C-407E-A947-70E740481C1C}">
                           <a14:useLocalDpi xmlns:a14="http://schemas.microsoft.com/office/drawing/2010/main" val="0"/>
@@ -255,19 +2059,8 @@
           <w:szCs w:val="28"/>
           <w:lang w:val="uk-UA"/>
         </w:rPr>
-        <w:t xml:space="preserve">Потрібно знайти </w:t>
-      </w:r>
-      <w:proofErr w:type="spellStart"/>
-      <w:r>
-        <w:rPr>
-          <w:rFonts w:ascii="Times New Roman" w:hAnsi="Times New Roman" w:cs="Times New Roman"/>
-          <w:sz w:val="28"/>
-          <w:szCs w:val="28"/>
-          <w:lang w:val="uk-UA"/>
-        </w:rPr>
-        <w:t>розв</w:t>
-      </w:r>
-      <w:proofErr w:type="spellEnd"/>
+        <w:t>Потрібно знайти розв</w:t>
+      </w:r>
       <w:r>
         <w:rPr>
           <w:rFonts w:ascii="Times New Roman" w:hAnsi="Times New Roman" w:cs="Times New Roman"/>
@@ -277,45 +2070,23 @@
         </w:rPr>
         <w:t>’</w:t>
       </w:r>
-      <w:proofErr w:type="spellStart"/>
-      <w:r>
-        <w:rPr>
-          <w:rFonts w:ascii="Times New Roman" w:hAnsi="Times New Roman" w:cs="Times New Roman"/>
-          <w:sz w:val="28"/>
-          <w:szCs w:val="28"/>
-          <w:lang w:val="ru-RU"/>
-        </w:rPr>
-        <w:t>язки</w:t>
-      </w:r>
-      <w:proofErr w:type="spellEnd"/>
-      <w:r>
-        <w:rPr>
-          <w:rFonts w:ascii="Times New Roman" w:hAnsi="Times New Roman" w:cs="Times New Roman"/>
-          <w:sz w:val="28"/>
-          <w:szCs w:val="28"/>
-          <w:lang w:val="ru-RU"/>
-        </w:rPr>
-        <w:t xml:space="preserve"> квадратного р</w:t>
-      </w:r>
-      <w:proofErr w:type="spellStart"/>
-      <w:r>
-        <w:rPr>
-          <w:rFonts w:ascii="Times New Roman" w:hAnsi="Times New Roman" w:cs="Times New Roman"/>
-          <w:sz w:val="28"/>
-          <w:szCs w:val="28"/>
-          <w:lang w:val="uk-UA"/>
-        </w:rPr>
-        <w:t>івняння</w:t>
-      </w:r>
-      <w:proofErr w:type="spellEnd"/>
-      <w:r>
-        <w:rPr>
-          <w:rFonts w:ascii="Times New Roman" w:hAnsi="Times New Roman" w:cs="Times New Roman"/>
-          <w:sz w:val="28"/>
-          <w:szCs w:val="28"/>
-          <w:lang w:val="uk-UA"/>
-        </w:rPr>
-        <w:t xml:space="preserve"> в залежності від значень дискримінанту.</w:t>
+      <w:r>
+        <w:rPr>
+          <w:rFonts w:ascii="Times New Roman" w:hAnsi="Times New Roman" w:cs="Times New Roman"/>
+          <w:sz w:val="28"/>
+          <w:szCs w:val="28"/>
+          <w:lang w:val="ru-RU"/>
+        </w:rPr>
+        <w:t>язки квадратного р</w:t>
+      </w:r>
+      <w:r>
+        <w:rPr>
+          <w:rFonts w:ascii="Times New Roman" w:hAnsi="Times New Roman" w:cs="Times New Roman"/>
+          <w:sz w:val="28"/>
+          <w:szCs w:val="28"/>
+          <w:lang w:val="uk-UA"/>
+        </w:rPr>
+        <w:t>івняння в залежності від значень дискримінанту.</w:t>
       </w:r>
       <w:r>
         <w:rPr>
@@ -382,7 +2153,6 @@
         </w:rPr>
         <w:t xml:space="preserve"> </w:t>
       </w:r>
-      <w:proofErr w:type="spellStart"/>
       <w:r>
         <w:rPr>
           <w:rFonts w:ascii="Times New Roman" w:hAnsi="Times New Roman" w:cs="Times New Roman"/>
@@ -393,7 +2163,6 @@
         </w:rPr>
         <w:t>elif</w:t>
       </w:r>
-      <w:proofErr w:type="spellEnd"/>
       <w:r>
         <w:rPr>
           <w:rFonts w:ascii="Times New Roman" w:hAnsi="Times New Roman" w:cs="Times New Roman"/>
@@ -420,6 +2189,7 @@
         <w:rPr>
           <w:b/>
           <w:bCs/>
+          <w:noProof/>
           <w:lang w:val="ru-RU"/>
         </w:rPr>
         <w:drawing>
@@ -438,7 +2208,7 @@
                     <pic:cNvPicPr/>
                   </pic:nvPicPr>
                   <pic:blipFill>
-                    <a:blip r:embed="rId9"/>
+                    <a:blip r:embed="rId18"/>
                     <a:stretch>
                       <a:fillRect/>
                     </a:stretch>
@@ -473,6 +2243,7 @@
         <w:rPr>
           <w:b/>
           <w:bCs/>
+          <w:noProof/>
           <w:lang w:val="ru-RU"/>
         </w:rPr>
         <w:drawing>
@@ -491,7 +2262,7 @@
                     <pic:cNvPicPr/>
                   </pic:nvPicPr>
                   <pic:blipFill>
-                    <a:blip r:embed="rId10"/>
+                    <a:blip r:embed="rId19"/>
                     <a:stretch>
                       <a:fillRect/>
                     </a:stretch>
@@ -659,7 +2430,7 @@
                     <pic:cNvPicPr/>
                   </pic:nvPicPr>
                   <pic:blipFill>
-                    <a:blip r:embed="rId11"/>
+                    <a:blip r:embed="rId20"/>
                     <a:stretch>
                       <a:fillRect/>
                     </a:stretch>
@@ -694,6 +2465,7 @@
         <w:rPr>
           <w:b/>
           <w:bCs/>
+          <w:noProof/>
           <w:lang w:val="ru-RU"/>
         </w:rPr>
         <w:drawing>
@@ -712,7 +2484,7 @@
                     <pic:cNvPicPr/>
                   </pic:nvPicPr>
                   <pic:blipFill>
-                    <a:blip r:embed="rId12"/>
+                    <a:blip r:embed="rId21"/>
                     <a:stretch>
                       <a:fillRect/>
                     </a:stretch>
@@ -798,7 +2570,7 @@
       </w:r>
     </w:p>
     <w:sectPr>
-      <w:headerReference w:type="default" r:id="rId13"/>
+      <w:headerReference w:type="default" r:id="rId22"/>
       <w:pgSz w:w="11906" w:h="16838"/>
       <w:pgMar w:top="1134" w:right="850" w:bottom="1134" w:left="1701" w:header="708" w:footer="708" w:gutter="0"/>
       <w:cols w:space="708"/>
@@ -890,6 +2662,181 @@
 <file path=word/numbering.xml><?xml version="1.0" encoding="utf-8"?>
 <w:numbering xmlns:wpc="http://schemas.microsoft.com/office/word/2010/wordprocessingCanvas" xmlns:cx="http://schemas.microsoft.com/office/drawing/2014/chartex" xmlns:cx1="http://schemas.microsoft.com/office/drawing/2015/9/8/chartex" xmlns:cx2="http://schemas.microsoft.com/office/drawing/2015/10/21/chartex" xmlns:cx3="http://schemas.microsoft.com/office/drawing/2016/5/9/chartex" xmlns:cx4="http://schemas.microsoft.com/office/drawing/2016/5/10/chartex" xmlns:cx5="http://schemas.microsoft.com/office/drawing/2016/5/11/chartex" xmlns:cx6="http://schemas.microsoft.com/office/drawing/2016/5/12/chartex" xmlns:cx7="http://schemas.microsoft.com/office/drawing/2016/5/13/chartex" xmlns:cx8="http://schemas.microsoft.com/office/drawing/2016/5/14/chartex" xmlns:mc="http://schemas.openxmlformats.org/markup-compatibility/2006" xmlns:aink="http://schemas.microsoft.com/office/drawing/2016/ink" xmlns:am3d="http://schemas.microsoft.com/office/drawing/2017/model3d" xmlns:o="urn:schemas-microsoft-com:office:office" xmlns:oel="http://schemas.microsoft.com/office/2019/extlst" xmlns:r="http://schemas.openxmlformats.org/officeDocument/2006/relationships" xmlns:m="http://schemas.openxmlformats.org/officeDocument/2006/math" xmlns:v="urn:schemas-microsoft-com:vml" xmlns:wp14="http://schemas.microsoft.com/office/word/2010/wordprocessingDrawing" xmlns:wp="http://schemas.openxmlformats.org/drawingml/2006/wordprocessingDrawing" xmlns:w10="urn:schemas-microsoft-com:office:word" xmlns:w="http://schemas.openxmlformats.org/wordprocessingml/2006/main" xmlns:w14="http://schemas.microsoft.com/office/word/2010/wordml" xmlns:w15="http://schemas.microsoft.com/office/word/2012/wordml" xmlns:w16cex="http://schemas.microsoft.com/office/word/2018/wordml/cex" xmlns:w16cid="http://schemas.microsoft.com/office/word/2016/wordml/cid" xmlns:w16="http://schemas.microsoft.com/office/word/2018/wordml" xmlns:w16sdtdh="http://schemas.microsoft.com/office/word/2020/wordml/sdtdatahash" xmlns:w16se="http://schemas.microsoft.com/office/word/2015/wordml/symex" xmlns:wpg="http://schemas.microsoft.com/office/word/2010/wordprocessingGroup" xmlns:wpi="http://schemas.microsoft.com/office/word/2010/wordprocessingInk" xmlns:wne="http://schemas.microsoft.com/office/word/2006/wordml" xmlns:wps="http://schemas.microsoft.com/office/word/2010/wordprocessingShape" mc:Ignorable="w14 w15 w16se w16cid w16 w16cex w16sdtdh wp14">
   <w:abstractNum w:abstractNumId="0" w15:restartNumberingAfterBreak="0">
+    <w:nsid w:val="10653531"/>
+    <w:multiLevelType w:val="hybridMultilevel"/>
+    <w:tmpl w:val="9CCCE4BA"/>
+    <w:lvl w:ilvl="0" w:tplc="0422000F">
+      <w:start w:val="1"/>
+      <w:numFmt w:val="decimal"/>
+      <w:lvlText w:val="%1."/>
+      <w:lvlJc w:val="left"/>
+      <w:pPr>
+        <w:ind w:left="720" w:hanging="360"/>
+      </w:pPr>
+    </w:lvl>
+    <w:lvl w:ilvl="1" w:tplc="04220019" w:tentative="1">
+      <w:start w:val="1"/>
+      <w:numFmt w:val="lowerLetter"/>
+      <w:lvlText w:val="%2."/>
+      <w:lvlJc w:val="left"/>
+      <w:pPr>
+        <w:ind w:left="1440" w:hanging="360"/>
+      </w:pPr>
+    </w:lvl>
+    <w:lvl w:ilvl="2" w:tplc="0422001B" w:tentative="1">
+      <w:start w:val="1"/>
+      <w:numFmt w:val="lowerRoman"/>
+      <w:lvlText w:val="%3."/>
+      <w:lvlJc w:val="right"/>
+      <w:pPr>
+        <w:ind w:left="2160" w:hanging="180"/>
+      </w:pPr>
+    </w:lvl>
+    <w:lvl w:ilvl="3" w:tplc="0422000F" w:tentative="1">
+      <w:start w:val="1"/>
+      <w:numFmt w:val="decimal"/>
+      <w:lvlText w:val="%4."/>
+      <w:lvlJc w:val="left"/>
+      <w:pPr>
+        <w:ind w:left="2880" w:hanging="360"/>
+      </w:pPr>
+    </w:lvl>
+    <w:lvl w:ilvl="4" w:tplc="04220019" w:tentative="1">
+      <w:start w:val="1"/>
+      <w:numFmt w:val="lowerLetter"/>
+      <w:lvlText w:val="%5."/>
+      <w:lvlJc w:val="left"/>
+      <w:pPr>
+        <w:ind w:left="3600" w:hanging="360"/>
+      </w:pPr>
+    </w:lvl>
+    <w:lvl w:ilvl="5" w:tplc="0422001B" w:tentative="1">
+      <w:start w:val="1"/>
+      <w:numFmt w:val="lowerRoman"/>
+      <w:lvlText w:val="%6."/>
+      <w:lvlJc w:val="right"/>
+      <w:pPr>
+        <w:ind w:left="4320" w:hanging="180"/>
+      </w:pPr>
+    </w:lvl>
+    <w:lvl w:ilvl="6" w:tplc="0422000F" w:tentative="1">
+      <w:start w:val="1"/>
+      <w:numFmt w:val="decimal"/>
+      <w:lvlText w:val="%7."/>
+      <w:lvlJc w:val="left"/>
+      <w:pPr>
+        <w:ind w:left="5040" w:hanging="360"/>
+      </w:pPr>
+    </w:lvl>
+    <w:lvl w:ilvl="7" w:tplc="04220019" w:tentative="1">
+      <w:start w:val="1"/>
+      <w:numFmt w:val="lowerLetter"/>
+      <w:lvlText w:val="%8."/>
+      <w:lvlJc w:val="left"/>
+      <w:pPr>
+        <w:ind w:left="5760" w:hanging="360"/>
+      </w:pPr>
+    </w:lvl>
+    <w:lvl w:ilvl="8" w:tplc="0422001B" w:tentative="1">
+      <w:start w:val="1"/>
+      <w:numFmt w:val="lowerRoman"/>
+      <w:lvlText w:val="%9."/>
+      <w:lvlJc w:val="right"/>
+      <w:pPr>
+        <w:ind w:left="6480" w:hanging="180"/>
+      </w:pPr>
+    </w:lvl>
+  </w:abstractNum>
+  <w:abstractNum w:abstractNumId="1" w15:restartNumberingAfterBreak="0">
+    <w:nsid w:val="17C6324B"/>
+    <w:multiLevelType w:val="hybridMultilevel"/>
+    <w:tmpl w:val="3CEC7B96"/>
+    <w:lvl w:ilvl="0" w:tplc="0422000F">
+      <w:start w:val="1"/>
+      <w:numFmt w:val="decimal"/>
+      <w:lvlText w:val="%1."/>
+      <w:lvlJc w:val="left"/>
+      <w:pPr>
+        <w:ind w:left="720" w:hanging="360"/>
+      </w:pPr>
+      <w:rPr>
+        <w:rFonts w:hint="default"/>
+      </w:rPr>
+    </w:lvl>
+    <w:lvl w:ilvl="1" w:tplc="04220019" w:tentative="1">
+      <w:start w:val="1"/>
+      <w:numFmt w:val="lowerLetter"/>
+      <w:lvlText w:val="%2."/>
+      <w:lvlJc w:val="left"/>
+      <w:pPr>
+        <w:ind w:left="1440" w:hanging="360"/>
+      </w:pPr>
+    </w:lvl>
+    <w:lvl w:ilvl="2" w:tplc="0422001B" w:tentative="1">
+      <w:start w:val="1"/>
+      <w:numFmt w:val="lowerRoman"/>
+      <w:lvlText w:val="%3."/>
+      <w:lvlJc w:val="right"/>
+      <w:pPr>
+        <w:ind w:left="2160" w:hanging="180"/>
+      </w:pPr>
+    </w:lvl>
+    <w:lvl w:ilvl="3" w:tplc="0422000F" w:tentative="1">
+      <w:start w:val="1"/>
+      <w:numFmt w:val="decimal"/>
+      <w:lvlText w:val="%4."/>
+      <w:lvlJc w:val="left"/>
+      <w:pPr>
+        <w:ind w:left="2880" w:hanging="360"/>
+      </w:pPr>
+    </w:lvl>
+    <w:lvl w:ilvl="4" w:tplc="04220019" w:tentative="1">
+      <w:start w:val="1"/>
+      <w:numFmt w:val="lowerLetter"/>
+      <w:lvlText w:val="%5."/>
+      <w:lvlJc w:val="left"/>
+      <w:pPr>
+        <w:ind w:left="3600" w:hanging="360"/>
+      </w:pPr>
+    </w:lvl>
+    <w:lvl w:ilvl="5" w:tplc="0422001B" w:tentative="1">
+      <w:start w:val="1"/>
+      <w:numFmt w:val="lowerRoman"/>
+      <w:lvlText w:val="%6."/>
+      <w:lvlJc w:val="right"/>
+      <w:pPr>
+        <w:ind w:left="4320" w:hanging="180"/>
+      </w:pPr>
+    </w:lvl>
+    <w:lvl w:ilvl="6" w:tplc="0422000F" w:tentative="1">
+      <w:start w:val="1"/>
+      <w:numFmt w:val="decimal"/>
+      <w:lvlText w:val="%7."/>
+      <w:lvlJc w:val="left"/>
+      <w:pPr>
+        <w:ind w:left="5040" w:hanging="360"/>
+      </w:pPr>
+    </w:lvl>
+    <w:lvl w:ilvl="7" w:tplc="04220019" w:tentative="1">
+      <w:start w:val="1"/>
+      <w:numFmt w:val="lowerLetter"/>
+      <w:lvlText w:val="%8."/>
+      <w:lvlJc w:val="left"/>
+      <w:pPr>
+        <w:ind w:left="5760" w:hanging="360"/>
+      </w:pPr>
+    </w:lvl>
+    <w:lvl w:ilvl="8" w:tplc="0422001B" w:tentative="1">
+      <w:start w:val="1"/>
+      <w:numFmt w:val="lowerRoman"/>
+      <w:lvlText w:val="%9."/>
+      <w:lvlJc w:val="right"/>
+      <w:pPr>
+        <w:ind w:left="6480" w:hanging="180"/>
+      </w:pPr>
+    </w:lvl>
+  </w:abstractNum>
+  <w:abstractNum w:abstractNumId="2" w15:restartNumberingAfterBreak="0">
     <w:nsid w:val="377C4A32"/>
     <w:multiLevelType w:val="hybridMultilevel"/>
     <w:tmpl w:val="DB5A8E78"/>
@@ -979,7 +2926,13 @@
     </w:lvl>
   </w:abstractNum>
   <w:num w:numId="1" w16cid:durableId="1439179463">
+    <w:abstractNumId w:val="2"/>
+  </w:num>
+  <w:num w:numId="2" w16cid:durableId="1635989164">
     <w:abstractNumId w:val="0"/>
+  </w:num>
+  <w:num w:numId="3" w16cid:durableId="520165838">
+    <w:abstractNumId w:val="1"/>
   </w:num>
 </w:numbering>
 </file>

</xml_diff>

<commit_message>
add report and tasks for topic 3
</commit_message>
<xml_diff>
--- a/TP-KB-221-Dmytro-Kutnii.docx
+++ b/TP-KB-221-Dmytro-Kutnii.docx
@@ -9,6 +9,7 @@
         <w:rPr>
           <w:b/>
           <w:bCs/>
+          <w:lang w:val="ru-RU"/>
         </w:rPr>
       </w:pPr>
       <w:r>
@@ -1871,15 +1872,7 @@
           <w:bCs/>
           <w:lang w:val="uk-UA"/>
         </w:rPr>
-        <w:t xml:space="preserve">Практичне завдання до теми </w:t>
-      </w:r>
-      <w:r>
-        <w:rPr>
-          <w:b/>
-          <w:bCs/>
-          <w:lang w:val="uk-UA"/>
-        </w:rPr>
-        <w:t>2</w:t>
+        <w:t>Практичне завдання до теми 2</w:t>
       </w:r>
     </w:p>
     <w:p>
@@ -2510,7 +2503,9 @@
         <w:ind w:left="360" w:firstLine="0"/>
         <w:jc w:val="left"/>
         <w:rPr>
-          <w:lang w:val="uk-UA"/>
+          <w:rFonts w:cs="Times New Roman"/>
+          <w:szCs w:val="28"/>
+          <w:lang w:val="ru-RU"/>
         </w:rPr>
       </w:pPr>
       <w:r>
@@ -2569,8 +2564,750 @@
         <w:t>.</w:t>
       </w:r>
     </w:p>
+    <w:p>
+      <w:pPr>
+        <w:ind w:left="360" w:firstLine="0"/>
+        <w:jc w:val="left"/>
+        <w:rPr>
+          <w:lang w:val="uk-UA"/>
+        </w:rPr>
+      </w:pPr>
+    </w:p>
+    <w:p>
+      <w:pPr>
+        <w:ind w:left="360" w:firstLine="0"/>
+        <w:jc w:val="left"/>
+        <w:rPr>
+          <w:lang w:val="uk-UA"/>
+        </w:rPr>
+      </w:pPr>
+    </w:p>
+    <w:p>
+      <w:pPr>
+        <w:pStyle w:val="a7"/>
+        <w:ind w:firstLine="0"/>
+        <w:jc w:val="center"/>
+        <w:rPr>
+          <w:b/>
+          <w:bCs/>
+        </w:rPr>
+      </w:pPr>
+      <w:r>
+        <w:rPr>
+          <w:b/>
+          <w:bCs/>
+          <w:lang w:val="uk-UA"/>
+        </w:rPr>
+        <w:lastRenderedPageBreak/>
+        <w:t xml:space="preserve">Практичне завдання до теми </w:t>
+      </w:r>
+      <w:r>
+        <w:rPr>
+          <w:b/>
+          <w:bCs/>
+        </w:rPr>
+        <w:t>3</w:t>
+      </w:r>
+    </w:p>
+    <w:p>
+      <w:pPr>
+        <w:pStyle w:val="a7"/>
+        <w:numPr>
+          <w:ilvl w:val="0"/>
+          <w:numId w:val="4"/>
+        </w:numPr>
+        <w:jc w:val="left"/>
+        <w:rPr>
+          <w:rFonts w:cs="Times New Roman"/>
+          <w:szCs w:val="28"/>
+          <w:lang w:val="uk-UA"/>
+        </w:rPr>
+      </w:pPr>
+      <w:r>
+        <w:rPr>
+          <w:rFonts w:cs="Times New Roman"/>
+          <w:szCs w:val="28"/>
+          <w:lang w:val="uk-UA"/>
+        </w:rPr>
+        <w:drawing>
+          <wp:anchor distT="0" distB="0" distL="114300" distR="114300" simplePos="0" relativeHeight="251656192" behindDoc="0" locked="0" layoutInCell="1" allowOverlap="1" wp14:anchorId="0ADB5824" wp14:editId="01B151F5">
+            <wp:simplePos x="0" y="0"/>
+            <wp:positionH relativeFrom="column">
+              <wp:posOffset>459105</wp:posOffset>
+            </wp:positionH>
+            <wp:positionV relativeFrom="paragraph">
+              <wp:posOffset>802005</wp:posOffset>
+            </wp:positionV>
+            <wp:extent cx="5940425" cy="4206875"/>
+            <wp:effectExtent l="0" t="0" r="0" b="0"/>
+            <wp:wrapTopAndBottom/>
+            <wp:docPr id="1845024741" name="Рисунок 1"/>
+            <wp:cNvGraphicFramePr>
+              <a:graphicFrameLocks xmlns:a="http://schemas.openxmlformats.org/drawingml/2006/main" noChangeAspect="1"/>
+            </wp:cNvGraphicFramePr>
+            <a:graphic xmlns:a="http://schemas.openxmlformats.org/drawingml/2006/main">
+              <a:graphicData uri="http://schemas.openxmlformats.org/drawingml/2006/picture">
+                <pic:pic xmlns:pic="http://schemas.openxmlformats.org/drawingml/2006/picture">
+                  <pic:nvPicPr>
+                    <pic:cNvPr id="1845024741" name=""/>
+                    <pic:cNvPicPr/>
+                  </pic:nvPicPr>
+                  <pic:blipFill>
+                    <a:blip r:embed="rId22">
+                      <a:extLst>
+                        <a:ext uri="{28A0092B-C50C-407E-A947-70E740481C1C}">
+                          <a14:useLocalDpi xmlns:a14="http://schemas.microsoft.com/office/drawing/2010/main" val="0"/>
+                        </a:ext>
+                      </a:extLst>
+                    </a:blip>
+                    <a:stretch>
+                      <a:fillRect/>
+                    </a:stretch>
+                  </pic:blipFill>
+                  <pic:spPr>
+                    <a:xfrm>
+                      <a:off x="0" y="0"/>
+                      <a:ext cx="5940425" cy="4206875"/>
+                    </a:xfrm>
+                    <a:prstGeom prst="rect">
+                      <a:avLst/>
+                    </a:prstGeom>
+                  </pic:spPr>
+                </pic:pic>
+              </a:graphicData>
+            </a:graphic>
+          </wp:anchor>
+        </w:drawing>
+      </w:r>
+      <w:r>
+        <w:rPr>
+          <w:rFonts w:cs="Times New Roman"/>
+          <w:szCs w:val="28"/>
+          <w:lang w:val="ru-RU"/>
+        </w:rPr>
+        <w:t>Написати програму калькулятор з постійними запитами на введення нових даних та операцій.</w:t>
+      </w:r>
+    </w:p>
+    <w:p>
+      <w:pPr>
+        <w:jc w:val="left"/>
+        <w:rPr>
+          <w:rFonts w:cs="Times New Roman"/>
+          <w:szCs w:val="28"/>
+          <w:lang w:val="uk-UA"/>
+        </w:rPr>
+      </w:pPr>
+    </w:p>
+    <w:p>
+      <w:pPr>
+        <w:jc w:val="left"/>
+        <w:rPr>
+          <w:rFonts w:cs="Times New Roman"/>
+          <w:szCs w:val="28"/>
+          <w:lang w:val="uk-UA"/>
+        </w:rPr>
+      </w:pPr>
+      <w:r>
+        <w:rPr>
+          <w:rFonts w:cs="Times New Roman"/>
+          <w:szCs w:val="28"/>
+          <w:lang w:val="uk-UA"/>
+        </w:rPr>
+        <w:drawing>
+          <wp:inline distT="0" distB="0" distL="0" distR="0" wp14:anchorId="42D246EA" wp14:editId="1403EE59">
+            <wp:extent cx="5940425" cy="1431925"/>
+            <wp:effectExtent l="0" t="0" r="0" b="0"/>
+            <wp:docPr id="1993861490" name="Рисунок 1"/>
+            <wp:cNvGraphicFramePr>
+              <a:graphicFrameLocks xmlns:a="http://schemas.openxmlformats.org/drawingml/2006/main" noChangeAspect="1"/>
+            </wp:cNvGraphicFramePr>
+            <a:graphic xmlns:a="http://schemas.openxmlformats.org/drawingml/2006/main">
+              <a:graphicData uri="http://schemas.openxmlformats.org/drawingml/2006/picture">
+                <pic:pic xmlns:pic="http://schemas.openxmlformats.org/drawingml/2006/picture">
+                  <pic:nvPicPr>
+                    <pic:cNvPr id="1993861490" name=""/>
+                    <pic:cNvPicPr/>
+                  </pic:nvPicPr>
+                  <pic:blipFill>
+                    <a:blip r:embed="rId23"/>
+                    <a:stretch>
+                      <a:fillRect/>
+                    </a:stretch>
+                  </pic:blipFill>
+                  <pic:spPr>
+                    <a:xfrm>
+                      <a:off x="0" y="0"/>
+                      <a:ext cx="5940425" cy="1431925"/>
+                    </a:xfrm>
+                    <a:prstGeom prst="rect">
+                      <a:avLst/>
+                    </a:prstGeom>
+                  </pic:spPr>
+                </pic:pic>
+              </a:graphicData>
+            </a:graphic>
+          </wp:inline>
+        </w:drawing>
+      </w:r>
+    </w:p>
+    <w:p>
+      <w:pPr>
+        <w:pStyle w:val="a7"/>
+        <w:numPr>
+          <w:ilvl w:val="0"/>
+          <w:numId w:val="4"/>
+        </w:numPr>
+        <w:jc w:val="left"/>
+        <w:rPr>
+          <w:rFonts w:cs="Times New Roman"/>
+          <w:szCs w:val="28"/>
+          <w:lang w:val="ru-RU"/>
+        </w:rPr>
+      </w:pPr>
+      <w:r>
+        <w:rPr>
+          <w:rFonts w:cs="Times New Roman"/>
+          <w:szCs w:val="28"/>
+          <w:lang w:val="ru-RU"/>
+        </w:rPr>
+        <w:t>Написати програму тестування функцій списків</w:t>
+      </w:r>
+      <w:r>
+        <w:rPr>
+          <w:rFonts w:cs="Times New Roman"/>
+          <w:szCs w:val="28"/>
+          <w:lang w:val="ru-RU"/>
+        </w:rPr>
+        <w:t>.</w:t>
+      </w:r>
+    </w:p>
+    <w:p>
+      <w:pPr>
+        <w:jc w:val="left"/>
+        <w:rPr>
+          <w:rFonts w:cs="Times New Roman"/>
+          <w:szCs w:val="28"/>
+          <w:lang w:val="ru-RU"/>
+        </w:rPr>
+      </w:pPr>
+    </w:p>
+    <w:p>
+      <w:pPr>
+        <w:jc w:val="left"/>
+        <w:rPr>
+          <w:rFonts w:cs="Times New Roman"/>
+          <w:szCs w:val="28"/>
+          <w:lang w:val="ru-RU"/>
+        </w:rPr>
+      </w:pPr>
+    </w:p>
+    <w:p>
+      <w:pPr>
+        <w:jc w:val="left"/>
+        <w:rPr>
+          <w:rFonts w:cs="Times New Roman"/>
+          <w:szCs w:val="28"/>
+          <w:lang w:val="ru-RU"/>
+        </w:rPr>
+      </w:pPr>
+    </w:p>
+    <w:p>
+      <w:pPr>
+        <w:jc w:val="left"/>
+        <w:rPr>
+          <w:rFonts w:cs="Times New Roman"/>
+          <w:szCs w:val="28"/>
+          <w:lang w:val="ru-RU"/>
+        </w:rPr>
+      </w:pPr>
+    </w:p>
+    <w:p>
+      <w:pPr>
+        <w:jc w:val="left"/>
+        <w:rPr>
+          <w:rFonts w:cs="Times New Roman"/>
+          <w:szCs w:val="28"/>
+          <w:lang w:val="ru-RU"/>
+        </w:rPr>
+      </w:pPr>
+      <w:r>
+        <w:rPr>
+          <w:rFonts w:cs="Times New Roman"/>
+          <w:szCs w:val="28"/>
+          <w:lang w:val="ru-RU"/>
+        </w:rPr>
+        <w:lastRenderedPageBreak/>
+        <w:drawing>
+          <wp:anchor distT="0" distB="0" distL="114300" distR="114300" simplePos="0" relativeHeight="251658240" behindDoc="0" locked="0" layoutInCell="1" allowOverlap="1" wp14:anchorId="30FDB192" wp14:editId="2A0EA274">
+            <wp:simplePos x="0" y="0"/>
+            <wp:positionH relativeFrom="column">
+              <wp:posOffset>405765</wp:posOffset>
+            </wp:positionH>
+            <wp:positionV relativeFrom="paragraph">
+              <wp:posOffset>-1009650</wp:posOffset>
+            </wp:positionV>
+            <wp:extent cx="2369820" cy="4159525"/>
+            <wp:effectExtent l="0" t="0" r="0" b="0"/>
+            <wp:wrapTopAndBottom/>
+            <wp:docPr id="1775454915" name="Рисунок 1"/>
+            <wp:cNvGraphicFramePr>
+              <a:graphicFrameLocks xmlns:a="http://schemas.openxmlformats.org/drawingml/2006/main" noChangeAspect="1"/>
+            </wp:cNvGraphicFramePr>
+            <a:graphic xmlns:a="http://schemas.openxmlformats.org/drawingml/2006/main">
+              <a:graphicData uri="http://schemas.openxmlformats.org/drawingml/2006/picture">
+                <pic:pic xmlns:pic="http://schemas.openxmlformats.org/drawingml/2006/picture">
+                  <pic:nvPicPr>
+                    <pic:cNvPr id="1775454915" name=""/>
+                    <pic:cNvPicPr/>
+                  </pic:nvPicPr>
+                  <pic:blipFill>
+                    <a:blip r:embed="rId24">
+                      <a:extLst>
+                        <a:ext uri="{28A0092B-C50C-407E-A947-70E740481C1C}">
+                          <a14:useLocalDpi xmlns:a14="http://schemas.microsoft.com/office/drawing/2010/main" val="0"/>
+                        </a:ext>
+                      </a:extLst>
+                    </a:blip>
+                    <a:stretch>
+                      <a:fillRect/>
+                    </a:stretch>
+                  </pic:blipFill>
+                  <pic:spPr>
+                    <a:xfrm>
+                      <a:off x="0" y="0"/>
+                      <a:ext cx="2369820" cy="4159525"/>
+                    </a:xfrm>
+                    <a:prstGeom prst="rect">
+                      <a:avLst/>
+                    </a:prstGeom>
+                  </pic:spPr>
+                </pic:pic>
+              </a:graphicData>
+            </a:graphic>
+          </wp:anchor>
+        </w:drawing>
+      </w:r>
+    </w:p>
+    <w:p>
+      <w:pPr>
+        <w:jc w:val="left"/>
+        <w:rPr>
+          <w:rFonts w:cs="Times New Roman"/>
+          <w:szCs w:val="28"/>
+          <w:lang w:val="ru-RU"/>
+        </w:rPr>
+      </w:pPr>
+      <w:r>
+        <w:rPr>
+          <w:rFonts w:cs="Times New Roman"/>
+          <w:szCs w:val="28"/>
+          <w:lang w:val="uk-UA"/>
+        </w:rPr>
+        <w:drawing>
+          <wp:inline distT="0" distB="0" distL="0" distR="0" wp14:anchorId="4A508D0F" wp14:editId="565D6B45">
+            <wp:extent cx="5940425" cy="1686560"/>
+            <wp:effectExtent l="0" t="0" r="0" b="0"/>
+            <wp:docPr id="262270367" name="Рисунок 1"/>
+            <wp:cNvGraphicFramePr>
+              <a:graphicFrameLocks xmlns:a="http://schemas.openxmlformats.org/drawingml/2006/main" noChangeAspect="1"/>
+            </wp:cNvGraphicFramePr>
+            <a:graphic xmlns:a="http://schemas.openxmlformats.org/drawingml/2006/main">
+              <a:graphicData uri="http://schemas.openxmlformats.org/drawingml/2006/picture">
+                <pic:pic xmlns:pic="http://schemas.openxmlformats.org/drawingml/2006/picture">
+                  <pic:nvPicPr>
+                    <pic:cNvPr id="262270367" name=""/>
+                    <pic:cNvPicPr/>
+                  </pic:nvPicPr>
+                  <pic:blipFill>
+                    <a:blip r:embed="rId25"/>
+                    <a:stretch>
+                      <a:fillRect/>
+                    </a:stretch>
+                  </pic:blipFill>
+                  <pic:spPr>
+                    <a:xfrm>
+                      <a:off x="0" y="0"/>
+                      <a:ext cx="5940425" cy="1686560"/>
+                    </a:xfrm>
+                    <a:prstGeom prst="rect">
+                      <a:avLst/>
+                    </a:prstGeom>
+                  </pic:spPr>
+                </pic:pic>
+              </a:graphicData>
+            </a:graphic>
+          </wp:inline>
+        </w:drawing>
+      </w:r>
+    </w:p>
+    <w:p>
+      <w:pPr>
+        <w:pStyle w:val="a7"/>
+        <w:numPr>
+          <w:ilvl w:val="0"/>
+          <w:numId w:val="4"/>
+        </w:numPr>
+        <w:jc w:val="left"/>
+        <w:rPr>
+          <w:rFonts w:cs="Times New Roman"/>
+          <w:szCs w:val="28"/>
+          <w:lang w:val="ru-RU"/>
+        </w:rPr>
+      </w:pPr>
+      <w:r>
+        <w:rPr>
+          <w:rFonts w:cs="Times New Roman"/>
+          <w:szCs w:val="28"/>
+          <w:lang w:val="ru-RU"/>
+        </w:rPr>
+        <w:t>Написати програму тестування функцій словників</w:t>
+      </w:r>
+      <w:r>
+        <w:rPr>
+          <w:rFonts w:cs="Times New Roman"/>
+          <w:szCs w:val="28"/>
+          <w:lang w:val="uk-UA"/>
+        </w:rPr>
+        <w:t xml:space="preserve">. </w:t>
+      </w:r>
+    </w:p>
+    <w:p>
+      <w:pPr>
+        <w:pStyle w:val="a7"/>
+        <w:ind w:firstLine="0"/>
+        <w:jc w:val="left"/>
+        <w:rPr>
+          <w:rFonts w:cs="Times New Roman"/>
+          <w:szCs w:val="28"/>
+          <w:lang w:val="ru-RU"/>
+        </w:rPr>
+      </w:pPr>
+      <w:r>
+        <w:rPr>
+          <w:rFonts w:cs="Times New Roman"/>
+          <w:szCs w:val="28"/>
+          <w:lang w:val="uk-UA"/>
+        </w:rPr>
+        <w:lastRenderedPageBreak/>
+        <w:drawing>
+          <wp:anchor distT="0" distB="0" distL="114300" distR="114300" simplePos="0" relativeHeight="251660288" behindDoc="0" locked="0" layoutInCell="1" allowOverlap="1" wp14:anchorId="49A90653" wp14:editId="0D513E54">
+            <wp:simplePos x="0" y="0"/>
+            <wp:positionH relativeFrom="column">
+              <wp:posOffset>459105</wp:posOffset>
+            </wp:positionH>
+            <wp:positionV relativeFrom="paragraph">
+              <wp:posOffset>4575810</wp:posOffset>
+            </wp:positionV>
+            <wp:extent cx="5940425" cy="1243330"/>
+            <wp:effectExtent l="0" t="0" r="0" b="0"/>
+            <wp:wrapTopAndBottom/>
+            <wp:docPr id="1077585751" name="Рисунок 1"/>
+            <wp:cNvGraphicFramePr>
+              <a:graphicFrameLocks xmlns:a="http://schemas.openxmlformats.org/drawingml/2006/main" noChangeAspect="1"/>
+            </wp:cNvGraphicFramePr>
+            <a:graphic xmlns:a="http://schemas.openxmlformats.org/drawingml/2006/main">
+              <a:graphicData uri="http://schemas.openxmlformats.org/drawingml/2006/picture">
+                <pic:pic xmlns:pic="http://schemas.openxmlformats.org/drawingml/2006/picture">
+                  <pic:nvPicPr>
+                    <pic:cNvPr id="1077585751" name=""/>
+                    <pic:cNvPicPr/>
+                  </pic:nvPicPr>
+                  <pic:blipFill>
+                    <a:blip r:embed="rId26">
+                      <a:extLst>
+                        <a:ext uri="{28A0092B-C50C-407E-A947-70E740481C1C}">
+                          <a14:useLocalDpi xmlns:a14="http://schemas.microsoft.com/office/drawing/2010/main" val="0"/>
+                        </a:ext>
+                      </a:extLst>
+                    </a:blip>
+                    <a:stretch>
+                      <a:fillRect/>
+                    </a:stretch>
+                  </pic:blipFill>
+                  <pic:spPr>
+                    <a:xfrm>
+                      <a:off x="0" y="0"/>
+                      <a:ext cx="5940425" cy="1243330"/>
+                    </a:xfrm>
+                    <a:prstGeom prst="rect">
+                      <a:avLst/>
+                    </a:prstGeom>
+                  </pic:spPr>
+                </pic:pic>
+              </a:graphicData>
+            </a:graphic>
+          </wp:anchor>
+        </w:drawing>
+      </w:r>
+      <w:r>
+        <w:rPr>
+          <w:rFonts w:cs="Times New Roman"/>
+          <w:szCs w:val="28"/>
+          <w:lang w:val="ru-RU"/>
+        </w:rPr>
+        <w:drawing>
+          <wp:inline distT="0" distB="0" distL="0" distR="0" wp14:anchorId="3F5087C9" wp14:editId="579C851B">
+            <wp:extent cx="3144205" cy="4404360"/>
+            <wp:effectExtent l="0" t="0" r="0" b="0"/>
+            <wp:docPr id="786534476" name="Рисунок 1"/>
+            <wp:cNvGraphicFramePr>
+              <a:graphicFrameLocks xmlns:a="http://schemas.openxmlformats.org/drawingml/2006/main" noChangeAspect="1"/>
+            </wp:cNvGraphicFramePr>
+            <a:graphic xmlns:a="http://schemas.openxmlformats.org/drawingml/2006/main">
+              <a:graphicData uri="http://schemas.openxmlformats.org/drawingml/2006/picture">
+                <pic:pic xmlns:pic="http://schemas.openxmlformats.org/drawingml/2006/picture">
+                  <pic:nvPicPr>
+                    <pic:cNvPr id="786534476" name=""/>
+                    <pic:cNvPicPr/>
+                  </pic:nvPicPr>
+                  <pic:blipFill>
+                    <a:blip r:embed="rId27"/>
+                    <a:stretch>
+                      <a:fillRect/>
+                    </a:stretch>
+                  </pic:blipFill>
+                  <pic:spPr>
+                    <a:xfrm>
+                      <a:off x="0" y="0"/>
+                      <a:ext cx="3167122" cy="4436462"/>
+                    </a:xfrm>
+                    <a:prstGeom prst="rect">
+                      <a:avLst/>
+                    </a:prstGeom>
+                  </pic:spPr>
+                </pic:pic>
+              </a:graphicData>
+            </a:graphic>
+          </wp:inline>
+        </w:drawing>
+      </w:r>
+    </w:p>
+    <w:p>
+      <w:pPr>
+        <w:pStyle w:val="a7"/>
+        <w:ind w:firstLine="0"/>
+        <w:jc w:val="left"/>
+        <w:rPr>
+          <w:rFonts w:cs="Times New Roman"/>
+          <w:szCs w:val="28"/>
+          <w:lang w:val="ru-RU"/>
+        </w:rPr>
+      </w:pPr>
+    </w:p>
+    <w:p>
+      <w:pPr>
+        <w:pStyle w:val="a7"/>
+        <w:numPr>
+          <w:ilvl w:val="0"/>
+          <w:numId w:val="4"/>
+        </w:numPr>
+        <w:jc w:val="left"/>
+        <w:rPr>
+          <w:rFonts w:cs="Times New Roman"/>
+          <w:szCs w:val="28"/>
+          <w:lang w:val="ru-RU"/>
+        </w:rPr>
+      </w:pPr>
+      <w:r>
+        <w:rPr>
+          <w:rFonts w:cs="Times New Roman"/>
+          <w:szCs w:val="28"/>
+          <w:lang w:val="ru-RU"/>
+        </w:rPr>
+        <w:t>Написати функцію пошуку позиції для вставки нового елементу у відсортований список.</w:t>
+      </w:r>
+    </w:p>
+    <w:p>
+      <w:pPr>
+        <w:pStyle w:val="a7"/>
+        <w:ind w:firstLine="0"/>
+        <w:jc w:val="left"/>
+        <w:rPr>
+          <w:rFonts w:cs="Times New Roman"/>
+          <w:szCs w:val="28"/>
+        </w:rPr>
+      </w:pPr>
+      <w:r>
+        <w:rPr>
+          <w:rFonts w:cs="Times New Roman"/>
+          <w:szCs w:val="28"/>
+        </w:rPr>
+        <w:lastRenderedPageBreak/>
+        <w:drawing>
+          <wp:inline distT="0" distB="0" distL="0" distR="0" wp14:anchorId="2E4F58B6" wp14:editId="5AEC0BCB">
+            <wp:extent cx="4472940" cy="2833898"/>
+            <wp:effectExtent l="0" t="0" r="0" b="0"/>
+            <wp:docPr id="864061467" name="Рисунок 1"/>
+            <wp:cNvGraphicFramePr>
+              <a:graphicFrameLocks xmlns:a="http://schemas.openxmlformats.org/drawingml/2006/main" noChangeAspect="1"/>
+            </wp:cNvGraphicFramePr>
+            <a:graphic xmlns:a="http://schemas.openxmlformats.org/drawingml/2006/main">
+              <a:graphicData uri="http://schemas.openxmlformats.org/drawingml/2006/picture">
+                <pic:pic xmlns:pic="http://schemas.openxmlformats.org/drawingml/2006/picture">
+                  <pic:nvPicPr>
+                    <pic:cNvPr id="864061467" name=""/>
+                    <pic:cNvPicPr/>
+                  </pic:nvPicPr>
+                  <pic:blipFill>
+                    <a:blip r:embed="rId28"/>
+                    <a:stretch>
+                      <a:fillRect/>
+                    </a:stretch>
+                  </pic:blipFill>
+                  <pic:spPr>
+                    <a:xfrm>
+                      <a:off x="0" y="0"/>
+                      <a:ext cx="4478011" cy="2837111"/>
+                    </a:xfrm>
+                    <a:prstGeom prst="rect">
+                      <a:avLst/>
+                    </a:prstGeom>
+                  </pic:spPr>
+                </pic:pic>
+              </a:graphicData>
+            </a:graphic>
+          </wp:inline>
+        </w:drawing>
+      </w:r>
+    </w:p>
+    <w:p>
+      <w:pPr>
+        <w:pStyle w:val="a7"/>
+        <w:ind w:firstLine="0"/>
+        <w:jc w:val="left"/>
+        <w:rPr>
+          <w:rFonts w:cs="Times New Roman"/>
+          <w:szCs w:val="28"/>
+          <w:lang w:val="ru-RU"/>
+        </w:rPr>
+      </w:pPr>
+      <w:r>
+        <w:rPr>
+          <w:rFonts w:cs="Times New Roman"/>
+          <w:szCs w:val="28"/>
+          <w:lang w:val="ru-RU"/>
+        </w:rPr>
+        <w:drawing>
+          <wp:inline distT="0" distB="0" distL="0" distR="0" wp14:anchorId="65B908D4" wp14:editId="1B1C8978">
+            <wp:extent cx="5940425" cy="407670"/>
+            <wp:effectExtent l="0" t="0" r="0" b="0"/>
+            <wp:docPr id="1830359365" name="Рисунок 1"/>
+            <wp:cNvGraphicFramePr>
+              <a:graphicFrameLocks xmlns:a="http://schemas.openxmlformats.org/drawingml/2006/main" noChangeAspect="1"/>
+            </wp:cNvGraphicFramePr>
+            <a:graphic xmlns:a="http://schemas.openxmlformats.org/drawingml/2006/main">
+              <a:graphicData uri="http://schemas.openxmlformats.org/drawingml/2006/picture">
+                <pic:pic xmlns:pic="http://schemas.openxmlformats.org/drawingml/2006/picture">
+                  <pic:nvPicPr>
+                    <pic:cNvPr id="1830359365" name=""/>
+                    <pic:cNvPicPr/>
+                  </pic:nvPicPr>
+                  <pic:blipFill>
+                    <a:blip r:embed="rId29"/>
+                    <a:stretch>
+                      <a:fillRect/>
+                    </a:stretch>
+                  </pic:blipFill>
+                  <pic:spPr>
+                    <a:xfrm>
+                      <a:off x="0" y="0"/>
+                      <a:ext cx="5940425" cy="407670"/>
+                    </a:xfrm>
+                    <a:prstGeom prst="rect">
+                      <a:avLst/>
+                    </a:prstGeom>
+                  </pic:spPr>
+                </pic:pic>
+              </a:graphicData>
+            </a:graphic>
+          </wp:inline>
+        </w:drawing>
+      </w:r>
+    </w:p>
+    <w:p>
+      <w:pPr>
+        <w:ind w:firstLine="0"/>
+        <w:jc w:val="left"/>
+        <w:rPr>
+          <w:rFonts w:cs="Times New Roman"/>
+          <w:szCs w:val="28"/>
+          <w:lang w:val="uk-UA"/>
+        </w:rPr>
+      </w:pPr>
+      <w:r>
+        <w:rPr>
+          <w:rFonts w:cs="Times New Roman"/>
+          <w:szCs w:val="28"/>
+          <w:lang w:val="ru-RU"/>
+        </w:rPr>
+        <w:t xml:space="preserve">Висновок: </w:t>
+      </w:r>
+      <w:r>
+        <w:rPr>
+          <w:rFonts w:cs="Times New Roman"/>
+          <w:szCs w:val="28"/>
+          <w:lang w:val="uk-UA"/>
+        </w:rPr>
+        <w:t xml:space="preserve">в ході виконання даного практичного завдання я створив нескінченний калькулятор через  цикл </w:t>
+      </w:r>
+      <w:r>
+        <w:rPr>
+          <w:rFonts w:cs="Times New Roman"/>
+          <w:szCs w:val="28"/>
+        </w:rPr>
+        <w:t>while</w:t>
+      </w:r>
+      <w:r>
+        <w:rPr>
+          <w:rFonts w:cs="Times New Roman"/>
+          <w:szCs w:val="28"/>
+          <w:lang w:val="uk-UA"/>
+        </w:rPr>
+        <w:t>, навчився тестувати фу</w:t>
+      </w:r>
+      <w:r>
+        <w:rPr>
+          <w:rFonts w:cs="Times New Roman"/>
+          <w:szCs w:val="28"/>
+          <w:lang w:val="uk-UA"/>
+        </w:rPr>
+        <w:t>н</w:t>
+      </w:r>
+      <w:r>
+        <w:rPr>
+          <w:rFonts w:cs="Times New Roman"/>
+          <w:szCs w:val="28"/>
+          <w:lang w:val="uk-UA"/>
+        </w:rPr>
+        <w:t>кції списків та словників</w:t>
+      </w:r>
+      <w:r>
+        <w:rPr>
+          <w:rFonts w:cs="Times New Roman"/>
+          <w:szCs w:val="28"/>
+          <w:lang w:val="uk-UA"/>
+        </w:rPr>
+        <w:t>,</w:t>
+      </w:r>
+      <w:r>
+        <w:rPr>
+          <w:rFonts w:cs="Times New Roman"/>
+          <w:szCs w:val="28"/>
+          <w:lang w:val="uk-UA"/>
+        </w:rPr>
+        <w:t xml:space="preserve"> </w:t>
+      </w:r>
+      <w:r>
+        <w:rPr>
+          <w:rFonts w:cs="Times New Roman"/>
+          <w:szCs w:val="28"/>
+          <w:lang w:val="uk-UA"/>
+        </w:rPr>
+        <w:t>а також працювати з відсортованим рядком та додавати в нього нові елементи.</w:t>
+      </w:r>
+    </w:p>
     <w:sectPr>
-      <w:headerReference w:type="default" r:id="rId22"/>
+      <w:headerReference w:type="default" r:id="rId30"/>
       <w:pgSz w:w="11906" w:h="16838"/>
       <w:pgMar w:top="1134" w:right="850" w:bottom="1134" w:left="1701" w:header="708" w:footer="708" w:gutter="0"/>
       <w:cols w:space="708"/>
@@ -2925,6 +3662,95 @@
       </w:pPr>
     </w:lvl>
   </w:abstractNum>
+  <w:abstractNum w:abstractNumId="3" w15:restartNumberingAfterBreak="0">
+    <w:nsid w:val="5D1131EB"/>
+    <w:multiLevelType w:val="hybridMultilevel"/>
+    <w:tmpl w:val="5DA2AC3C"/>
+    <w:lvl w:ilvl="0" w:tplc="0422000F">
+      <w:start w:val="1"/>
+      <w:numFmt w:val="decimal"/>
+      <w:lvlText w:val="%1."/>
+      <w:lvlJc w:val="left"/>
+      <w:pPr>
+        <w:ind w:left="720" w:hanging="360"/>
+      </w:pPr>
+      <w:rPr>
+        <w:rFonts w:hint="default"/>
+      </w:rPr>
+    </w:lvl>
+    <w:lvl w:ilvl="1" w:tplc="04220019" w:tentative="1">
+      <w:start w:val="1"/>
+      <w:numFmt w:val="lowerLetter"/>
+      <w:lvlText w:val="%2."/>
+      <w:lvlJc w:val="left"/>
+      <w:pPr>
+        <w:ind w:left="1440" w:hanging="360"/>
+      </w:pPr>
+    </w:lvl>
+    <w:lvl w:ilvl="2" w:tplc="0422001B" w:tentative="1">
+      <w:start w:val="1"/>
+      <w:numFmt w:val="lowerRoman"/>
+      <w:lvlText w:val="%3."/>
+      <w:lvlJc w:val="right"/>
+      <w:pPr>
+        <w:ind w:left="2160" w:hanging="180"/>
+      </w:pPr>
+    </w:lvl>
+    <w:lvl w:ilvl="3" w:tplc="0422000F" w:tentative="1">
+      <w:start w:val="1"/>
+      <w:numFmt w:val="decimal"/>
+      <w:lvlText w:val="%4."/>
+      <w:lvlJc w:val="left"/>
+      <w:pPr>
+        <w:ind w:left="2880" w:hanging="360"/>
+      </w:pPr>
+    </w:lvl>
+    <w:lvl w:ilvl="4" w:tplc="04220019" w:tentative="1">
+      <w:start w:val="1"/>
+      <w:numFmt w:val="lowerLetter"/>
+      <w:lvlText w:val="%5."/>
+      <w:lvlJc w:val="left"/>
+      <w:pPr>
+        <w:ind w:left="3600" w:hanging="360"/>
+      </w:pPr>
+    </w:lvl>
+    <w:lvl w:ilvl="5" w:tplc="0422001B" w:tentative="1">
+      <w:start w:val="1"/>
+      <w:numFmt w:val="lowerRoman"/>
+      <w:lvlText w:val="%6."/>
+      <w:lvlJc w:val="right"/>
+      <w:pPr>
+        <w:ind w:left="4320" w:hanging="180"/>
+      </w:pPr>
+    </w:lvl>
+    <w:lvl w:ilvl="6" w:tplc="0422000F" w:tentative="1">
+      <w:start w:val="1"/>
+      <w:numFmt w:val="decimal"/>
+      <w:lvlText w:val="%7."/>
+      <w:lvlJc w:val="left"/>
+      <w:pPr>
+        <w:ind w:left="5040" w:hanging="360"/>
+      </w:pPr>
+    </w:lvl>
+    <w:lvl w:ilvl="7" w:tplc="04220019" w:tentative="1">
+      <w:start w:val="1"/>
+      <w:numFmt w:val="lowerLetter"/>
+      <w:lvlText w:val="%8."/>
+      <w:lvlJc w:val="left"/>
+      <w:pPr>
+        <w:ind w:left="5760" w:hanging="360"/>
+      </w:pPr>
+    </w:lvl>
+    <w:lvl w:ilvl="8" w:tplc="0422001B" w:tentative="1">
+      <w:start w:val="1"/>
+      <w:numFmt w:val="lowerRoman"/>
+      <w:lvlText w:val="%9."/>
+      <w:lvlJc w:val="right"/>
+      <w:pPr>
+        <w:ind w:left="6480" w:hanging="180"/>
+      </w:pPr>
+    </w:lvl>
+  </w:abstractNum>
   <w:num w:numId="1" w16cid:durableId="1439179463">
     <w:abstractNumId w:val="2"/>
   </w:num>
@@ -2933,6 +3759,9 @@
   </w:num>
   <w:num w:numId="3" w16cid:durableId="520165838">
     <w:abstractNumId w:val="1"/>
+  </w:num>
+  <w:num w:numId="4" w16cid:durableId="1846703953">
+    <w:abstractNumId w:val="3"/>
   </w:num>
 </w:numbering>
 </file>

</xml_diff>

<commit_message>
added report and topic 4
</commit_message>
<xml_diff>
--- a/TP-KB-221-Dmytro-Kutnii.docx
+++ b/TP-KB-221-Dmytro-Kutnii.docx
@@ -93,31 +93,13 @@
           <w:bCs/>
         </w:rPr>
       </w:pPr>
-      <w:proofErr w:type="spellStart"/>
-      <w:r>
-        <w:rPr>
-          <w:b/>
-          <w:bCs/>
-        </w:rPr>
-        <w:t>Перетворення</w:t>
-      </w:r>
-      <w:proofErr w:type="spellEnd"/>
-      <w:r>
-        <w:rPr>
-          <w:b/>
-          <w:bCs/>
-        </w:rPr>
-        <w:t xml:space="preserve"> </w:t>
-      </w:r>
-      <w:proofErr w:type="spellStart"/>
-      <w:r>
-        <w:rPr>
-          <w:b/>
-          <w:bCs/>
-        </w:rPr>
-        <w:t>рядка</w:t>
-      </w:r>
-      <w:proofErr w:type="spellEnd"/>
+      <w:r>
+        <w:rPr>
+          <w:b/>
+          <w:bCs/>
+        </w:rPr>
+        <w:t>Перетворення рядка</w:t>
+      </w:r>
     </w:p>
     <w:p>
       <w:pPr>
@@ -138,7 +120,6 @@
         </w:rPr>
         <w:t>Необхідно взяти рядок, що має вигляд «</w:t>
       </w:r>
-      <w:proofErr w:type="spellStart"/>
       <w:r>
         <w:rPr>
           <w:rFonts w:ascii="Times New Roman" w:hAnsi="Times New Roman" w:cs="Times New Roman"/>
@@ -147,7 +128,6 @@
         </w:rPr>
         <w:t>abcdefg</w:t>
       </w:r>
-      <w:proofErr w:type="spellEnd"/>
       <w:r>
         <w:rPr>
           <w:rFonts w:ascii="Times New Roman" w:hAnsi="Times New Roman" w:cs="Times New Roman"/>
@@ -175,7 +155,6 @@
         </w:rPr>
         <w:t>321</w:t>
       </w:r>
-      <w:proofErr w:type="spellStart"/>
       <w:r>
         <w:rPr>
           <w:rFonts w:ascii="Times New Roman" w:hAnsi="Times New Roman" w:cs="Times New Roman"/>
@@ -184,7 +163,6 @@
         </w:rPr>
         <w:t>gfedcba</w:t>
       </w:r>
-      <w:proofErr w:type="spellEnd"/>
       <w:r>
         <w:rPr>
           <w:rFonts w:ascii="Times New Roman" w:hAnsi="Times New Roman" w:cs="Times New Roman"/>
@@ -1917,18 +1895,8 @@
           <w:bCs/>
           <w:lang w:val="uk-UA"/>
         </w:rPr>
-        <w:t xml:space="preserve">Знайти </w:t>
-      </w:r>
-      <w:proofErr w:type="spellStart"/>
-      <w:r>
-        <w:rPr>
-          <w:b/>
-          <w:bCs/>
-          <w:lang w:val="uk-UA"/>
-        </w:rPr>
-        <w:t>розв</w:t>
-      </w:r>
-      <w:proofErr w:type="spellEnd"/>
+        <w:t>Знайти розв</w:t>
+      </w:r>
       <w:r>
         <w:rPr>
           <w:b/>
@@ -1937,23 +1905,13 @@
         </w:rPr>
         <w:t>’</w:t>
       </w:r>
-      <w:proofErr w:type="spellStart"/>
-      <w:r>
-        <w:rPr>
-          <w:b/>
-          <w:bCs/>
-          <w:lang w:val="uk-UA"/>
-        </w:rPr>
-        <w:t>язки</w:t>
-      </w:r>
-      <w:proofErr w:type="spellEnd"/>
-      <w:r>
-        <w:rPr>
-          <w:b/>
-          <w:bCs/>
-          <w:lang w:val="uk-UA"/>
-        </w:rPr>
-        <w:t xml:space="preserve"> квадратного рівняння за введеними даними.</w:t>
+      <w:r>
+        <w:rPr>
+          <w:b/>
+          <w:bCs/>
+          <w:lang w:val="uk-UA"/>
+        </w:rPr>
+        <w:t>язки квадратного рівняння за введеними даними.</w:t>
       </w:r>
     </w:p>
     <w:p>
@@ -2094,19 +2052,8 @@
           <w:szCs w:val="28"/>
           <w:lang w:val="uk-UA"/>
         </w:rPr>
-        <w:t xml:space="preserve">Потрібно знайти </w:t>
-      </w:r>
-      <w:proofErr w:type="spellStart"/>
-      <w:r>
-        <w:rPr>
-          <w:rFonts w:ascii="Times New Roman" w:hAnsi="Times New Roman" w:cs="Times New Roman"/>
-          <w:sz w:val="28"/>
-          <w:szCs w:val="28"/>
-          <w:lang w:val="uk-UA"/>
-        </w:rPr>
-        <w:t>розв</w:t>
-      </w:r>
-      <w:proofErr w:type="spellEnd"/>
+        <w:t>Потрібно знайти розв</w:t>
+      </w:r>
       <w:r>
         <w:rPr>
           <w:rFonts w:ascii="Times New Roman" w:hAnsi="Times New Roman" w:cs="Times New Roman"/>
@@ -2116,45 +2063,23 @@
         </w:rPr>
         <w:t>’</w:t>
       </w:r>
-      <w:proofErr w:type="spellStart"/>
-      <w:r>
-        <w:rPr>
-          <w:rFonts w:ascii="Times New Roman" w:hAnsi="Times New Roman" w:cs="Times New Roman"/>
-          <w:sz w:val="28"/>
-          <w:szCs w:val="28"/>
-          <w:lang w:val="ru-RU"/>
-        </w:rPr>
-        <w:t>язки</w:t>
-      </w:r>
-      <w:proofErr w:type="spellEnd"/>
-      <w:r>
-        <w:rPr>
-          <w:rFonts w:ascii="Times New Roman" w:hAnsi="Times New Roman" w:cs="Times New Roman"/>
-          <w:sz w:val="28"/>
-          <w:szCs w:val="28"/>
-          <w:lang w:val="ru-RU"/>
-        </w:rPr>
-        <w:t xml:space="preserve"> квадратного р</w:t>
-      </w:r>
-      <w:proofErr w:type="spellStart"/>
-      <w:r>
-        <w:rPr>
-          <w:rFonts w:ascii="Times New Roman" w:hAnsi="Times New Roman" w:cs="Times New Roman"/>
-          <w:sz w:val="28"/>
-          <w:szCs w:val="28"/>
-          <w:lang w:val="uk-UA"/>
-        </w:rPr>
-        <w:t>івняння</w:t>
-      </w:r>
-      <w:proofErr w:type="spellEnd"/>
-      <w:r>
-        <w:rPr>
-          <w:rFonts w:ascii="Times New Roman" w:hAnsi="Times New Roman" w:cs="Times New Roman"/>
-          <w:sz w:val="28"/>
-          <w:szCs w:val="28"/>
-          <w:lang w:val="uk-UA"/>
-        </w:rPr>
-        <w:t xml:space="preserve"> в залежності від значень дискримінанту.</w:t>
+      <w:r>
+        <w:rPr>
+          <w:rFonts w:ascii="Times New Roman" w:hAnsi="Times New Roman" w:cs="Times New Roman"/>
+          <w:sz w:val="28"/>
+          <w:szCs w:val="28"/>
+          <w:lang w:val="ru-RU"/>
+        </w:rPr>
+        <w:t>язки квадратного р</w:t>
+      </w:r>
+      <w:r>
+        <w:rPr>
+          <w:rFonts w:ascii="Times New Roman" w:hAnsi="Times New Roman" w:cs="Times New Roman"/>
+          <w:sz w:val="28"/>
+          <w:szCs w:val="28"/>
+          <w:lang w:val="uk-UA"/>
+        </w:rPr>
+        <w:t>івняння в залежності від значень дискримінанту.</w:t>
       </w:r>
       <w:r>
         <w:rPr>
@@ -2221,7 +2146,6 @@
         </w:rPr>
         <w:t xml:space="preserve"> </w:t>
       </w:r>
-      <w:proofErr w:type="spellStart"/>
       <w:r>
         <w:rPr>
           <w:rFonts w:ascii="Times New Roman" w:hAnsi="Times New Roman" w:cs="Times New Roman"/>
@@ -2232,7 +2156,6 @@
         </w:rPr>
         <w:t>elif</w:t>
       </w:r>
-      <w:proofErr w:type="spellEnd"/>
       <w:r>
         <w:rPr>
           <w:rFonts w:ascii="Times New Roman" w:hAnsi="Times New Roman" w:cs="Times New Roman"/>
@@ -2757,149 +2680,13 @@
           </wp:anchor>
         </w:drawing>
       </w:r>
-      <w:proofErr w:type="spellStart"/>
-      <w:r>
-        <w:rPr>
-          <w:rFonts w:cs="Times New Roman"/>
-          <w:szCs w:val="28"/>
-          <w:lang w:val="ru-RU"/>
-        </w:rPr>
-        <w:t>Написати</w:t>
-      </w:r>
-      <w:proofErr w:type="spellEnd"/>
-      <w:r>
-        <w:rPr>
-          <w:rFonts w:cs="Times New Roman"/>
-          <w:szCs w:val="28"/>
-          <w:lang w:val="ru-RU"/>
-        </w:rPr>
-        <w:t xml:space="preserve"> </w:t>
-      </w:r>
-      <w:proofErr w:type="spellStart"/>
-      <w:r>
-        <w:rPr>
-          <w:rFonts w:cs="Times New Roman"/>
-          <w:szCs w:val="28"/>
-          <w:lang w:val="ru-RU"/>
-        </w:rPr>
-        <w:t>програму</w:t>
-      </w:r>
-      <w:proofErr w:type="spellEnd"/>
-      <w:r>
-        <w:rPr>
-          <w:rFonts w:cs="Times New Roman"/>
-          <w:szCs w:val="28"/>
-          <w:lang w:val="ru-RU"/>
-        </w:rPr>
-        <w:t xml:space="preserve"> калькулятор з </w:t>
-      </w:r>
-      <w:proofErr w:type="spellStart"/>
-      <w:r>
-        <w:rPr>
-          <w:rFonts w:cs="Times New Roman"/>
-          <w:szCs w:val="28"/>
-          <w:lang w:val="ru-RU"/>
-        </w:rPr>
-        <w:t>постійними</w:t>
-      </w:r>
-      <w:proofErr w:type="spellEnd"/>
-      <w:r>
-        <w:rPr>
-          <w:rFonts w:cs="Times New Roman"/>
-          <w:szCs w:val="28"/>
-          <w:lang w:val="ru-RU"/>
-        </w:rPr>
-        <w:t xml:space="preserve"> </w:t>
-      </w:r>
-      <w:proofErr w:type="spellStart"/>
-      <w:r>
-        <w:rPr>
-          <w:rFonts w:cs="Times New Roman"/>
-          <w:szCs w:val="28"/>
-          <w:lang w:val="ru-RU"/>
-        </w:rPr>
-        <w:t>запитами</w:t>
-      </w:r>
-      <w:proofErr w:type="spellEnd"/>
-      <w:r>
-        <w:rPr>
-          <w:rFonts w:cs="Times New Roman"/>
-          <w:szCs w:val="28"/>
-          <w:lang w:val="ru-RU"/>
-        </w:rPr>
-        <w:t xml:space="preserve"> на </w:t>
-      </w:r>
-      <w:proofErr w:type="spellStart"/>
-      <w:r>
-        <w:rPr>
-          <w:rFonts w:cs="Times New Roman"/>
-          <w:szCs w:val="28"/>
-          <w:lang w:val="ru-RU"/>
-        </w:rPr>
-        <w:t>введення</w:t>
-      </w:r>
-      <w:proofErr w:type="spellEnd"/>
-      <w:r>
-        <w:rPr>
-          <w:rFonts w:cs="Times New Roman"/>
-          <w:szCs w:val="28"/>
-          <w:lang w:val="ru-RU"/>
-        </w:rPr>
-        <w:t xml:space="preserve"> </w:t>
-      </w:r>
-      <w:proofErr w:type="spellStart"/>
-      <w:r>
-        <w:rPr>
-          <w:rFonts w:cs="Times New Roman"/>
-          <w:szCs w:val="28"/>
-          <w:lang w:val="ru-RU"/>
-        </w:rPr>
-        <w:t>нових</w:t>
-      </w:r>
-      <w:proofErr w:type="spellEnd"/>
-      <w:r>
-        <w:rPr>
-          <w:rFonts w:cs="Times New Roman"/>
-          <w:szCs w:val="28"/>
-          <w:lang w:val="ru-RU"/>
-        </w:rPr>
-        <w:t xml:space="preserve"> </w:t>
-      </w:r>
-      <w:proofErr w:type="spellStart"/>
-      <w:r>
-        <w:rPr>
-          <w:rFonts w:cs="Times New Roman"/>
-          <w:szCs w:val="28"/>
-          <w:lang w:val="ru-RU"/>
-        </w:rPr>
-        <w:t>даних</w:t>
-      </w:r>
-      <w:proofErr w:type="spellEnd"/>
-      <w:r>
-        <w:rPr>
-          <w:rFonts w:cs="Times New Roman"/>
-          <w:szCs w:val="28"/>
-          <w:lang w:val="ru-RU"/>
-        </w:rPr>
-        <w:t xml:space="preserve"> та </w:t>
-      </w:r>
-      <w:proofErr w:type="spellStart"/>
-      <w:r>
-        <w:rPr>
-          <w:rFonts w:cs="Times New Roman"/>
-          <w:szCs w:val="28"/>
-          <w:lang w:val="ru-RU"/>
-        </w:rPr>
-        <w:t>операцій</w:t>
-      </w:r>
-      <w:proofErr w:type="spellEnd"/>
-      <w:r>
-        <w:rPr>
-          <w:rFonts w:cs="Times New Roman"/>
-          <w:szCs w:val="28"/>
-          <w:lang w:val="ru-RU"/>
-        </w:rPr>
-        <w:t>.</w:t>
+      <w:r>
+        <w:rPr>
+          <w:rFonts w:cs="Times New Roman"/>
+          <w:szCs w:val="28"/>
+          <w:lang w:val="ru-RU"/>
+        </w:rPr>
+        <w:t>Написати програму калькулятор з постійними запитами на введення нових даних та операцій.</w:t>
       </w:r>
     </w:p>
     <w:p>
@@ -2979,95 +2766,13 @@
           <w:lang w:val="ru-RU"/>
         </w:rPr>
       </w:pPr>
-      <w:proofErr w:type="spellStart"/>
-      <w:r>
-        <w:rPr>
-          <w:rFonts w:cs="Times New Roman"/>
-          <w:szCs w:val="28"/>
-          <w:lang w:val="ru-RU"/>
-        </w:rPr>
-        <w:t>Написати</w:t>
-      </w:r>
-      <w:proofErr w:type="spellEnd"/>
-      <w:r>
-        <w:rPr>
-          <w:rFonts w:cs="Times New Roman"/>
-          <w:szCs w:val="28"/>
-          <w:lang w:val="ru-RU"/>
-        </w:rPr>
-        <w:t xml:space="preserve"> </w:t>
-      </w:r>
-      <w:proofErr w:type="spellStart"/>
-      <w:r>
-        <w:rPr>
-          <w:rFonts w:cs="Times New Roman"/>
-          <w:szCs w:val="28"/>
-          <w:lang w:val="ru-RU"/>
-        </w:rPr>
-        <w:t>програму</w:t>
-      </w:r>
-      <w:proofErr w:type="spellEnd"/>
-      <w:r>
-        <w:rPr>
-          <w:rFonts w:cs="Times New Roman"/>
-          <w:szCs w:val="28"/>
-          <w:lang w:val="ru-RU"/>
-        </w:rPr>
-        <w:t xml:space="preserve"> </w:t>
-      </w:r>
-      <w:proofErr w:type="spellStart"/>
-      <w:r>
-        <w:rPr>
-          <w:rFonts w:cs="Times New Roman"/>
-          <w:szCs w:val="28"/>
-          <w:lang w:val="ru-RU"/>
-        </w:rPr>
-        <w:t>тестування</w:t>
-      </w:r>
-      <w:proofErr w:type="spellEnd"/>
-      <w:r>
-        <w:rPr>
-          <w:rFonts w:cs="Times New Roman"/>
-          <w:szCs w:val="28"/>
-          <w:lang w:val="ru-RU"/>
-        </w:rPr>
-        <w:t xml:space="preserve"> </w:t>
-      </w:r>
-      <w:proofErr w:type="spellStart"/>
-      <w:r>
-        <w:rPr>
-          <w:rFonts w:cs="Times New Roman"/>
-          <w:szCs w:val="28"/>
-          <w:lang w:val="ru-RU"/>
-        </w:rPr>
-        <w:t>функцій</w:t>
-      </w:r>
-      <w:proofErr w:type="spellEnd"/>
-      <w:r>
-        <w:rPr>
-          <w:rFonts w:cs="Times New Roman"/>
-          <w:szCs w:val="28"/>
-          <w:lang w:val="ru-RU"/>
-        </w:rPr>
-        <w:t xml:space="preserve"> </w:t>
-      </w:r>
-      <w:proofErr w:type="spellStart"/>
-      <w:r>
-        <w:rPr>
-          <w:rFonts w:cs="Times New Roman"/>
-          <w:szCs w:val="28"/>
-          <w:lang w:val="ru-RU"/>
-        </w:rPr>
-        <w:t>списків</w:t>
-      </w:r>
-      <w:proofErr w:type="spellEnd"/>
-      <w:r>
-        <w:rPr>
-          <w:rFonts w:cs="Times New Roman"/>
-          <w:szCs w:val="28"/>
-          <w:lang w:val="ru-RU"/>
-        </w:rPr>
-        <w:t>.</w:t>
+      <w:r>
+        <w:rPr>
+          <w:rFonts w:cs="Times New Roman"/>
+          <w:szCs w:val="28"/>
+          <w:lang w:val="ru-RU"/>
+        </w:rPr>
+        <w:t>Написати програму тестування функцій списків.</w:t>
       </w:r>
     </w:p>
     <w:p>
@@ -3245,88 +2950,14 @@
           <w:lang w:val="ru-RU"/>
         </w:rPr>
       </w:pPr>
-      <w:proofErr w:type="spellStart"/>
-      <w:r>
-        <w:rPr>
-          <w:rFonts w:cs="Times New Roman"/>
-          <w:szCs w:val="28"/>
-          <w:lang w:val="ru-RU"/>
-        </w:rPr>
-        <w:t>Написати</w:t>
-      </w:r>
-      <w:proofErr w:type="spellEnd"/>
-      <w:r>
-        <w:rPr>
-          <w:rFonts w:cs="Times New Roman"/>
-          <w:szCs w:val="28"/>
-          <w:lang w:val="ru-RU"/>
-        </w:rPr>
-        <w:t xml:space="preserve"> </w:t>
-      </w:r>
-      <w:proofErr w:type="spellStart"/>
-      <w:r>
-        <w:rPr>
-          <w:rFonts w:cs="Times New Roman"/>
-          <w:szCs w:val="28"/>
-          <w:lang w:val="ru-RU"/>
-        </w:rPr>
-        <w:t>програму</w:t>
-      </w:r>
-      <w:proofErr w:type="spellEnd"/>
-      <w:r>
-        <w:rPr>
-          <w:rFonts w:cs="Times New Roman"/>
-          <w:szCs w:val="28"/>
-          <w:lang w:val="ru-RU"/>
-        </w:rPr>
-        <w:t xml:space="preserve"> </w:t>
-      </w:r>
-      <w:proofErr w:type="spellStart"/>
-      <w:r>
-        <w:rPr>
-          <w:rFonts w:cs="Times New Roman"/>
-          <w:szCs w:val="28"/>
-          <w:lang w:val="ru-RU"/>
-        </w:rPr>
-        <w:t>тестування</w:t>
-      </w:r>
-      <w:proofErr w:type="spellEnd"/>
-      <w:r>
-        <w:rPr>
-          <w:rFonts w:cs="Times New Roman"/>
-          <w:szCs w:val="28"/>
-          <w:lang w:val="ru-RU"/>
-        </w:rPr>
-        <w:t xml:space="preserve"> </w:t>
-      </w:r>
-      <w:proofErr w:type="spellStart"/>
-      <w:r>
-        <w:rPr>
-          <w:rFonts w:cs="Times New Roman"/>
-          <w:szCs w:val="28"/>
-          <w:lang w:val="ru-RU"/>
-        </w:rPr>
-        <w:t>функцій</w:t>
-      </w:r>
-      <w:proofErr w:type="spellEnd"/>
-      <w:r>
-        <w:rPr>
-          <w:rFonts w:cs="Times New Roman"/>
-          <w:szCs w:val="28"/>
-          <w:lang w:val="ru-RU"/>
-        </w:rPr>
-        <w:t xml:space="preserve"> </w:t>
-      </w:r>
-      <w:proofErr w:type="spellStart"/>
-      <w:r>
-        <w:rPr>
-          <w:rFonts w:cs="Times New Roman"/>
-          <w:szCs w:val="28"/>
-          <w:lang w:val="ru-RU"/>
-        </w:rPr>
-        <w:t>словників</w:t>
-      </w:r>
-      <w:proofErr w:type="spellEnd"/>
+      <w:r>
+        <w:rPr>
+          <w:rFonts w:cs="Times New Roman"/>
+          <w:szCs w:val="28"/>
+          <w:lang w:val="ru-RU"/>
+        </w:rPr>
+        <w:t>Написати програму тестування функцій словників</w:t>
+      </w:r>
       <w:r>
         <w:rPr>
           <w:rFonts w:cs="Times New Roman"/>
@@ -3475,113 +3106,13 @@
           <w:lang w:val="ru-RU"/>
         </w:rPr>
       </w:pPr>
-      <w:proofErr w:type="spellStart"/>
-      <w:r>
-        <w:rPr>
-          <w:rFonts w:cs="Times New Roman"/>
-          <w:szCs w:val="28"/>
-          <w:lang w:val="ru-RU"/>
-        </w:rPr>
-        <w:t>Написати</w:t>
-      </w:r>
-      <w:proofErr w:type="spellEnd"/>
-      <w:r>
-        <w:rPr>
-          <w:rFonts w:cs="Times New Roman"/>
-          <w:szCs w:val="28"/>
-          <w:lang w:val="ru-RU"/>
-        </w:rPr>
-        <w:t xml:space="preserve"> </w:t>
-      </w:r>
-      <w:proofErr w:type="spellStart"/>
-      <w:r>
-        <w:rPr>
-          <w:rFonts w:cs="Times New Roman"/>
-          <w:szCs w:val="28"/>
-          <w:lang w:val="ru-RU"/>
-        </w:rPr>
-        <w:t>функцію</w:t>
-      </w:r>
-      <w:proofErr w:type="spellEnd"/>
-      <w:r>
-        <w:rPr>
-          <w:rFonts w:cs="Times New Roman"/>
-          <w:szCs w:val="28"/>
-          <w:lang w:val="ru-RU"/>
-        </w:rPr>
-        <w:t xml:space="preserve"> </w:t>
-      </w:r>
-      <w:proofErr w:type="spellStart"/>
-      <w:r>
-        <w:rPr>
-          <w:rFonts w:cs="Times New Roman"/>
-          <w:szCs w:val="28"/>
-          <w:lang w:val="ru-RU"/>
-        </w:rPr>
-        <w:t>пошуку</w:t>
-      </w:r>
-      <w:proofErr w:type="spellEnd"/>
-      <w:r>
-        <w:rPr>
-          <w:rFonts w:cs="Times New Roman"/>
-          <w:szCs w:val="28"/>
-          <w:lang w:val="ru-RU"/>
-        </w:rPr>
-        <w:t xml:space="preserve"> </w:t>
-      </w:r>
-      <w:proofErr w:type="spellStart"/>
-      <w:r>
-        <w:rPr>
-          <w:rFonts w:cs="Times New Roman"/>
-          <w:szCs w:val="28"/>
-          <w:lang w:val="ru-RU"/>
-        </w:rPr>
-        <w:t>позиції</w:t>
-      </w:r>
-      <w:proofErr w:type="spellEnd"/>
-      <w:r>
-        <w:rPr>
-          <w:rFonts w:cs="Times New Roman"/>
-          <w:szCs w:val="28"/>
-          <w:lang w:val="ru-RU"/>
-        </w:rPr>
-        <w:t xml:space="preserve"> для вставки нового </w:t>
-      </w:r>
-      <w:proofErr w:type="spellStart"/>
-      <w:r>
-        <w:rPr>
-          <w:rFonts w:cs="Times New Roman"/>
-          <w:szCs w:val="28"/>
-          <w:lang w:val="ru-RU"/>
-        </w:rPr>
-        <w:t>елементу</w:t>
-      </w:r>
-      <w:proofErr w:type="spellEnd"/>
-      <w:r>
-        <w:rPr>
-          <w:rFonts w:cs="Times New Roman"/>
-          <w:szCs w:val="28"/>
-          <w:lang w:val="ru-RU"/>
-        </w:rPr>
-        <w:t xml:space="preserve"> у </w:t>
-      </w:r>
-      <w:proofErr w:type="spellStart"/>
-      <w:r>
-        <w:rPr>
-          <w:rFonts w:cs="Times New Roman"/>
-          <w:szCs w:val="28"/>
-          <w:lang w:val="ru-RU"/>
-        </w:rPr>
-        <w:t>відсортований</w:t>
-      </w:r>
-      <w:proofErr w:type="spellEnd"/>
-      <w:r>
-        <w:rPr>
-          <w:rFonts w:cs="Times New Roman"/>
-          <w:szCs w:val="28"/>
-          <w:lang w:val="ru-RU"/>
-        </w:rPr>
-        <w:t xml:space="preserve"> список.</w:t>
+      <w:r>
+        <w:rPr>
+          <w:rFonts w:cs="Times New Roman"/>
+          <w:szCs w:val="28"/>
+          <w:lang w:val="ru-RU"/>
+        </w:rPr>
+        <w:t>Написати функцію пошуку позиції для вставки нового елементу у відсортований список.</w:t>
       </w:r>
     </w:p>
     <w:p>
@@ -3597,6 +3128,7 @@
       <w:r>
         <w:rPr>
           <w:rFonts w:cs="Times New Roman"/>
+          <w:noProof/>
           <w:szCs w:val="28"/>
         </w:rPr>
         <w:drawing>
@@ -3658,7 +3190,6 @@
           <w:lang w:val="uk-UA"/>
         </w:rPr>
       </w:pPr>
-      <w:proofErr w:type="spellStart"/>
       <w:r>
         <w:rPr>
           <w:rFonts w:cs="Times New Roman"/>
@@ -3666,101 +3197,352 @@
           <w:lang w:val="ru-RU"/>
         </w:rPr>
         <w:lastRenderedPageBreak/>
+        <w:t xml:space="preserve">Висновок: </w:t>
+      </w:r>
+      <w:r>
+        <w:rPr>
+          <w:rFonts w:cs="Times New Roman"/>
+          <w:szCs w:val="28"/>
+          <w:lang w:val="uk-UA"/>
+        </w:rPr>
+        <w:t xml:space="preserve">в ході виконання даного практичного завдання я створив нескінченний калькулятор через  цикл </w:t>
+      </w:r>
+      <w:r>
+        <w:rPr>
+          <w:rFonts w:cs="Times New Roman"/>
+          <w:szCs w:val="28"/>
+        </w:rPr>
+        <w:t>while</w:t>
+      </w:r>
+      <w:r>
+        <w:rPr>
+          <w:rFonts w:cs="Times New Roman"/>
+          <w:szCs w:val="28"/>
+          <w:lang w:val="uk-UA"/>
+        </w:rPr>
+        <w:t>, навчився тестувати фу</w:t>
+      </w:r>
+      <w:r>
+        <w:rPr>
+          <w:rFonts w:cs="Times New Roman"/>
+          <w:szCs w:val="28"/>
+          <w:lang w:val="uk-UA"/>
+        </w:rPr>
+        <w:t>н</w:t>
+      </w:r>
+      <w:r>
+        <w:rPr>
+          <w:rFonts w:cs="Times New Roman"/>
+          <w:szCs w:val="28"/>
+          <w:lang w:val="uk-UA"/>
+        </w:rPr>
+        <w:t>кції списків та словників</w:t>
+      </w:r>
+      <w:r>
+        <w:rPr>
+          <w:rFonts w:cs="Times New Roman"/>
+          <w:szCs w:val="28"/>
+          <w:lang w:val="uk-UA"/>
+        </w:rPr>
+        <w:t>,</w:t>
+      </w:r>
+      <w:r>
+        <w:rPr>
+          <w:rFonts w:cs="Times New Roman"/>
+          <w:szCs w:val="28"/>
+          <w:lang w:val="uk-UA"/>
+        </w:rPr>
+        <w:t xml:space="preserve"> </w:t>
+      </w:r>
+      <w:r>
+        <w:rPr>
+          <w:rFonts w:cs="Times New Roman"/>
+          <w:szCs w:val="28"/>
+          <w:lang w:val="uk-UA"/>
+        </w:rPr>
+        <w:t>а також працювати з відсортованим рядком та додавати в нього нові елементи.</w:t>
+      </w:r>
+    </w:p>
+    <w:p>
+      <w:pPr>
+        <w:ind w:firstLine="0"/>
+        <w:jc w:val="center"/>
+        <w:rPr>
+          <w:rFonts w:cs="Times New Roman"/>
+          <w:b/>
+          <w:bCs/>
+          <w:szCs w:val="28"/>
+          <w:lang w:val="uk-UA"/>
+        </w:rPr>
+      </w:pPr>
+      <w:r>
+        <w:rPr>
+          <w:rFonts w:cs="Times New Roman"/>
+          <w:szCs w:val="28"/>
+          <w:lang w:val="uk-UA"/>
+        </w:rPr>
+        <w:br/>
+      </w:r>
+      <w:r>
+        <w:rPr>
+          <w:rFonts w:cs="Times New Roman"/>
+          <w:b/>
+          <w:bCs/>
+          <w:szCs w:val="28"/>
+          <w:lang w:val="uk-UA"/>
+        </w:rPr>
+        <w:t>Практичне завдання до теми 4</w:t>
+      </w:r>
+      <w:r>
+        <w:rPr>
+          <w:rFonts w:cs="Times New Roman"/>
+          <w:b/>
+          <w:bCs/>
+          <w:szCs w:val="28"/>
+          <w:lang w:val="uk-UA"/>
+        </w:rPr>
+        <w:br/>
+      </w:r>
+    </w:p>
+    <w:p>
+      <w:pPr>
+        <w:ind w:firstLine="0"/>
+        <w:rPr>
+          <w:rFonts w:cs="Times New Roman"/>
+          <w:szCs w:val="28"/>
+          <w:lang w:val="uk-UA"/>
+        </w:rPr>
+      </w:pPr>
+      <w:r>
+        <w:rPr>
+          <w:rFonts w:cs="Times New Roman"/>
+          <w:b/>
+          <w:bCs/>
+          <w:szCs w:val="28"/>
+          <w:lang w:val="uk-UA"/>
+        </w:rPr>
+        <w:t xml:space="preserve">Наявні 2 завдання: </w:t>
+      </w:r>
+      <w:r>
+        <w:rPr>
+          <w:rFonts w:cs="Times New Roman"/>
+          <w:szCs w:val="28"/>
+          <w:lang w:val="uk-UA"/>
+        </w:rPr>
+        <w:t>Розширити програму калькулятор функцією запитів від користувача, що обробляє виняткові ситуації</w:t>
+      </w:r>
+      <w:r>
+        <w:rPr>
+          <w:rFonts w:cs="Times New Roman"/>
+          <w:szCs w:val="28"/>
+          <w:lang w:val="uk-UA"/>
+        </w:rPr>
+        <w:t xml:space="preserve"> та р</w:t>
+      </w:r>
+      <w:r>
+        <w:rPr>
+          <w:rFonts w:cs="Times New Roman"/>
+          <w:szCs w:val="28"/>
+          <w:lang w:val="uk-UA"/>
+        </w:rPr>
+        <w:t>озширити функцію ділення обробкою виняткової ситуації ділення но нуль</w:t>
+      </w:r>
+      <w:r>
+        <w:rPr>
+          <w:rFonts w:cs="Times New Roman"/>
+          <w:szCs w:val="28"/>
+          <w:lang w:val="uk-UA"/>
+        </w:rPr>
+        <w:t>.</w:t>
+      </w:r>
+    </w:p>
+    <w:p>
+      <w:pPr>
+        <w:ind w:firstLine="0"/>
+        <w:rPr>
+          <w:rFonts w:cs="Times New Roman"/>
+          <w:szCs w:val="28"/>
+          <w:lang w:val="uk-UA"/>
+        </w:rPr>
+      </w:pPr>
+      <w:r>
+        <w:rPr>
+          <w:rFonts w:cs="Times New Roman"/>
+          <w:szCs w:val="28"/>
+          <w:lang w:val="uk-UA"/>
+        </w:rPr>
+        <w:drawing>
+          <wp:inline distT="0" distB="0" distL="0" distR="0" wp14:anchorId="41929B97" wp14:editId="68F8138F">
+            <wp:extent cx="5940425" cy="4615180"/>
+            <wp:effectExtent l="0" t="0" r="0" b="0"/>
+            <wp:docPr id="555725208" name="Рисунок 1"/>
+            <wp:cNvGraphicFramePr>
+              <a:graphicFrameLocks xmlns:a="http://schemas.openxmlformats.org/drawingml/2006/main" noChangeAspect="1"/>
+            </wp:cNvGraphicFramePr>
+            <a:graphic xmlns:a="http://schemas.openxmlformats.org/drawingml/2006/main">
+              <a:graphicData uri="http://schemas.openxmlformats.org/drawingml/2006/picture">
+                <pic:pic xmlns:pic="http://schemas.openxmlformats.org/drawingml/2006/picture">
+                  <pic:nvPicPr>
+                    <pic:cNvPr id="555725208" name=""/>
+                    <pic:cNvPicPr/>
+                  </pic:nvPicPr>
+                  <pic:blipFill>
+                    <a:blip r:embed="rId29"/>
+                    <a:stretch>
+                      <a:fillRect/>
+                    </a:stretch>
+                  </pic:blipFill>
+                  <pic:spPr>
+                    <a:xfrm>
+                      <a:off x="0" y="0"/>
+                      <a:ext cx="5940425" cy="4615180"/>
+                    </a:xfrm>
+                    <a:prstGeom prst="rect">
+                      <a:avLst/>
+                    </a:prstGeom>
+                  </pic:spPr>
+                </pic:pic>
+              </a:graphicData>
+            </a:graphic>
+          </wp:inline>
+        </w:drawing>
+      </w:r>
+    </w:p>
+    <w:p>
+      <w:pPr>
+        <w:ind w:firstLine="0"/>
+        <w:rPr>
+          <w:rFonts w:cs="Times New Roman"/>
+          <w:szCs w:val="28"/>
+          <w:lang w:val="uk-UA"/>
+        </w:rPr>
+      </w:pPr>
+      <w:r>
+        <w:rPr>
+          <w:rFonts w:cs="Times New Roman"/>
+          <w:szCs w:val="28"/>
+          <w:lang w:val="uk-UA"/>
+        </w:rPr>
+        <w:lastRenderedPageBreak/>
+        <w:drawing>
+          <wp:inline distT="0" distB="0" distL="0" distR="0" wp14:anchorId="3E880AEC" wp14:editId="0417CC2A">
+            <wp:extent cx="5172797" cy="4324954"/>
+            <wp:effectExtent l="0" t="0" r="8890" b="0"/>
+            <wp:docPr id="430925756" name="Рисунок 1"/>
+            <wp:cNvGraphicFramePr>
+              <a:graphicFrameLocks xmlns:a="http://schemas.openxmlformats.org/drawingml/2006/main" noChangeAspect="1"/>
+            </wp:cNvGraphicFramePr>
+            <a:graphic xmlns:a="http://schemas.openxmlformats.org/drawingml/2006/main">
+              <a:graphicData uri="http://schemas.openxmlformats.org/drawingml/2006/picture">
+                <pic:pic xmlns:pic="http://schemas.openxmlformats.org/drawingml/2006/picture">
+                  <pic:nvPicPr>
+                    <pic:cNvPr id="430925756" name=""/>
+                    <pic:cNvPicPr/>
+                  </pic:nvPicPr>
+                  <pic:blipFill>
+                    <a:blip r:embed="rId30"/>
+                    <a:stretch>
+                      <a:fillRect/>
+                    </a:stretch>
+                  </pic:blipFill>
+                  <pic:spPr>
+                    <a:xfrm>
+                      <a:off x="0" y="0"/>
+                      <a:ext cx="5172797" cy="4324954"/>
+                    </a:xfrm>
+                    <a:prstGeom prst="rect">
+                      <a:avLst/>
+                    </a:prstGeom>
+                  </pic:spPr>
+                </pic:pic>
+              </a:graphicData>
+            </a:graphic>
+          </wp:inline>
+        </w:drawing>
+      </w:r>
+    </w:p>
+    <w:p>
+      <w:pPr>
+        <w:ind w:firstLine="0"/>
+        <w:rPr>
+          <w:rFonts w:cs="Times New Roman"/>
+          <w:szCs w:val="28"/>
+          <w:lang w:val="uk-UA"/>
+        </w:rPr>
+      </w:pPr>
+      <w:r>
+        <w:rPr>
+          <w:rFonts w:cs="Times New Roman"/>
+          <w:szCs w:val="28"/>
+          <w:lang w:val="uk-UA"/>
+        </w:rPr>
+        <w:drawing>
+          <wp:inline distT="0" distB="0" distL="0" distR="0" wp14:anchorId="06D3E05C" wp14:editId="0952D509">
+            <wp:extent cx="5077534" cy="2343477"/>
+            <wp:effectExtent l="0" t="0" r="8890" b="0"/>
+            <wp:docPr id="265142117" name="Рисунок 1"/>
+            <wp:cNvGraphicFramePr>
+              <a:graphicFrameLocks xmlns:a="http://schemas.openxmlformats.org/drawingml/2006/main" noChangeAspect="1"/>
+            </wp:cNvGraphicFramePr>
+            <a:graphic xmlns:a="http://schemas.openxmlformats.org/drawingml/2006/main">
+              <a:graphicData uri="http://schemas.openxmlformats.org/drawingml/2006/picture">
+                <pic:pic xmlns:pic="http://schemas.openxmlformats.org/drawingml/2006/picture">
+                  <pic:nvPicPr>
+                    <pic:cNvPr id="265142117" name=""/>
+                    <pic:cNvPicPr/>
+                  </pic:nvPicPr>
+                  <pic:blipFill>
+                    <a:blip r:embed="rId31"/>
+                    <a:stretch>
+                      <a:fillRect/>
+                    </a:stretch>
+                  </pic:blipFill>
+                  <pic:spPr>
+                    <a:xfrm>
+                      <a:off x="0" y="0"/>
+                      <a:ext cx="5077534" cy="2343477"/>
+                    </a:xfrm>
+                    <a:prstGeom prst="rect">
+                      <a:avLst/>
+                    </a:prstGeom>
+                  </pic:spPr>
+                </pic:pic>
+              </a:graphicData>
+            </a:graphic>
+          </wp:inline>
+        </w:drawing>
+      </w:r>
+    </w:p>
+    <w:p>
+      <w:pPr>
+        <w:ind w:firstLine="0"/>
+        <w:rPr>
+          <w:rFonts w:cs="Times New Roman"/>
+          <w:szCs w:val="28"/>
+          <w:lang w:val="uk-UA"/>
+        </w:rPr>
+      </w:pPr>
+      <w:r>
+        <w:rPr>
+          <w:rFonts w:cs="Times New Roman"/>
+          <w:b/>
+          <w:bCs/>
+          <w:szCs w:val="28"/>
+          <w:lang w:val="uk-UA"/>
+        </w:rPr>
         <w:t>Висновок</w:t>
       </w:r>
-      <w:proofErr w:type="spellEnd"/>
-      <w:r>
-        <w:rPr>
-          <w:rFonts w:cs="Times New Roman"/>
-          <w:szCs w:val="28"/>
-          <w:lang w:val="ru-RU"/>
-        </w:rPr>
-        <w:t xml:space="preserve">: </w:t>
-      </w:r>
-      <w:r>
-        <w:rPr>
-          <w:rFonts w:cs="Times New Roman"/>
-          <w:szCs w:val="28"/>
-          <w:lang w:val="uk-UA"/>
-        </w:rPr>
-        <w:t xml:space="preserve">в ході виконання даного практичного завдання я створив нескінченний калькулятор </w:t>
-      </w:r>
-      <w:proofErr w:type="gramStart"/>
-      <w:r>
-        <w:rPr>
-          <w:rFonts w:cs="Times New Roman"/>
-          <w:szCs w:val="28"/>
-          <w:lang w:val="uk-UA"/>
-        </w:rPr>
-        <w:t>через  цикл</w:t>
-      </w:r>
-      <w:proofErr w:type="gramEnd"/>
-      <w:r>
-        <w:rPr>
-          <w:rFonts w:cs="Times New Roman"/>
-          <w:szCs w:val="28"/>
-          <w:lang w:val="uk-UA"/>
-        </w:rPr>
-        <w:t xml:space="preserve"> </w:t>
-      </w:r>
-      <w:r>
-        <w:rPr>
-          <w:rFonts w:cs="Times New Roman"/>
-          <w:szCs w:val="28"/>
-        </w:rPr>
-        <w:t>while</w:t>
-      </w:r>
-      <w:r>
-        <w:rPr>
-          <w:rFonts w:cs="Times New Roman"/>
-          <w:szCs w:val="28"/>
-          <w:lang w:val="uk-UA"/>
-        </w:rPr>
-        <w:t>, навчився тестувати фу</w:t>
-      </w:r>
-      <w:r>
-        <w:rPr>
-          <w:rFonts w:cs="Times New Roman"/>
-          <w:szCs w:val="28"/>
-          <w:lang w:val="uk-UA"/>
-        </w:rPr>
-        <w:t>н</w:t>
-      </w:r>
-      <w:r>
-        <w:rPr>
-          <w:rFonts w:cs="Times New Roman"/>
-          <w:szCs w:val="28"/>
-          <w:lang w:val="uk-UA"/>
-        </w:rPr>
-        <w:t>кції списків та словників</w:t>
-      </w:r>
-      <w:r>
-        <w:rPr>
-          <w:rFonts w:cs="Times New Roman"/>
-          <w:szCs w:val="28"/>
-          <w:lang w:val="uk-UA"/>
-        </w:rPr>
-        <w:t>,</w:t>
-      </w:r>
-      <w:r>
-        <w:rPr>
-          <w:rFonts w:cs="Times New Roman"/>
-          <w:szCs w:val="28"/>
-          <w:lang w:val="uk-UA"/>
-        </w:rPr>
-        <w:t xml:space="preserve"> </w:t>
-      </w:r>
-      <w:r>
-        <w:rPr>
-          <w:rFonts w:cs="Times New Roman"/>
-          <w:szCs w:val="28"/>
-          <w:lang w:val="uk-UA"/>
-        </w:rPr>
-        <w:t>а також працювати з відсортованим рядком та додавати в нього нові елементи.</w:t>
+      <w:r>
+        <w:rPr>
+          <w:rFonts w:cs="Times New Roman"/>
+          <w:szCs w:val="28"/>
+          <w:lang w:val="uk-UA"/>
+        </w:rPr>
+        <w:t>: виконуючи дане практичне завдання  я навчився застосовувати виняткові ситуації а також ознайомився  з ними.</w:t>
       </w:r>
     </w:p>
     <w:sectPr>
-      <w:headerReference w:type="default" r:id="rId29"/>
+      <w:headerReference w:type="default" r:id="rId32"/>
       <w:pgSz w:w="11906" w:h="16838"/>
       <w:pgMar w:top="1134" w:right="850" w:bottom="1134" w:left="1701" w:header="708" w:footer="708" w:gutter="0"/>
       <w:cols w:space="708"/>

</xml_diff>

<commit_message>
added topic 5 and report
</commit_message>
<xml_diff>
--- a/TP-KB-221-Dmytro-Kutnii.docx
+++ b/TP-KB-221-Dmytro-Kutnii.docx
@@ -3368,6 +3368,7 @@
       <w:r>
         <w:rPr>
           <w:rFonts w:cs="Times New Roman"/>
+          <w:noProof/>
           <w:szCs w:val="28"/>
           <w:lang w:val="uk-UA"/>
         </w:rPr>
@@ -3420,6 +3421,7 @@
       <w:r>
         <w:rPr>
           <w:rFonts w:cs="Times New Roman"/>
+          <w:noProof/>
           <w:szCs w:val="28"/>
           <w:lang w:val="uk-UA"/>
         </w:rPr>
@@ -3473,6 +3475,7 @@
       <w:r>
         <w:rPr>
           <w:rFonts w:cs="Times New Roman"/>
+          <w:noProof/>
           <w:szCs w:val="28"/>
           <w:lang w:val="uk-UA"/>
         </w:rPr>
@@ -3541,8 +3544,655 @@
         <w:t>: виконуючи дане практичне завдання  я навчився застосовувати виняткові ситуації а також ознайомився  з ними.</w:t>
       </w:r>
     </w:p>
+    <w:p>
+      <w:pPr>
+        <w:ind w:firstLine="0"/>
+        <w:rPr>
+          <w:rFonts w:cs="Times New Roman"/>
+          <w:szCs w:val="28"/>
+          <w:lang w:val="uk-UA"/>
+        </w:rPr>
+      </w:pPr>
+    </w:p>
+    <w:p>
+      <w:pPr>
+        <w:ind w:firstLine="0"/>
+        <w:rPr>
+          <w:rFonts w:cs="Times New Roman"/>
+          <w:szCs w:val="28"/>
+          <w:lang w:val="uk-UA"/>
+        </w:rPr>
+      </w:pPr>
+    </w:p>
+    <w:p>
+      <w:pPr>
+        <w:ind w:firstLine="0"/>
+        <w:rPr>
+          <w:rFonts w:cs="Times New Roman"/>
+          <w:szCs w:val="28"/>
+          <w:lang w:val="uk-UA"/>
+        </w:rPr>
+      </w:pPr>
+    </w:p>
+    <w:p>
+      <w:pPr>
+        <w:ind w:firstLine="0"/>
+        <w:rPr>
+          <w:rFonts w:cs="Times New Roman"/>
+          <w:szCs w:val="28"/>
+          <w:lang w:val="uk-UA"/>
+        </w:rPr>
+      </w:pPr>
+    </w:p>
+    <w:p>
+      <w:pPr>
+        <w:ind w:firstLine="0"/>
+        <w:jc w:val="center"/>
+        <w:rPr>
+          <w:rFonts w:cs="Times New Roman"/>
+          <w:b/>
+          <w:bCs/>
+          <w:szCs w:val="28"/>
+          <w:lang w:val="uk-UA"/>
+        </w:rPr>
+      </w:pPr>
+      <w:r>
+        <w:rPr>
+          <w:rFonts w:cs="Times New Roman"/>
+          <w:b/>
+          <w:bCs/>
+          <w:szCs w:val="28"/>
+          <w:lang w:val="uk-UA"/>
+        </w:rPr>
+        <w:lastRenderedPageBreak/>
+        <w:t xml:space="preserve">Практичне завдання до теми </w:t>
+      </w:r>
+      <w:r>
+        <w:rPr>
+          <w:rFonts w:cs="Times New Roman"/>
+          <w:b/>
+          <w:bCs/>
+          <w:szCs w:val="28"/>
+          <w:lang w:val="uk-UA"/>
+        </w:rPr>
+        <w:t>5</w:t>
+      </w:r>
+    </w:p>
+    <w:p>
+      <w:pPr>
+        <w:pStyle w:val="a7"/>
+        <w:numPr>
+          <w:ilvl w:val="0"/>
+          <w:numId w:val="5"/>
+        </w:numPr>
+        <w:jc w:val="left"/>
+        <w:rPr>
+          <w:rFonts w:cs="Times New Roman"/>
+          <w:szCs w:val="28"/>
+          <w:lang w:val="uk-UA"/>
+        </w:rPr>
+      </w:pPr>
+      <w:r>
+        <w:rPr>
+          <w:rFonts w:cs="Times New Roman"/>
+          <w:szCs w:val="28"/>
+          <w:lang w:val="uk-UA"/>
+        </w:rPr>
+        <w:t>Написати гру камінь, ножиці, папір.</w:t>
+      </w:r>
+    </w:p>
+    <w:p>
+      <w:pPr>
+        <w:jc w:val="left"/>
+        <w:rPr>
+          <w:rFonts w:cs="Times New Roman"/>
+          <w:szCs w:val="28"/>
+          <w:lang w:val="uk-UA"/>
+        </w:rPr>
+      </w:pPr>
+      <w:r>
+        <w:rPr>
+          <w:rFonts w:cs="Times New Roman"/>
+          <w:szCs w:val="28"/>
+          <w:lang w:val="uk-UA"/>
+        </w:rPr>
+        <w:drawing>
+          <wp:inline distT="0" distB="0" distL="0" distR="0" wp14:anchorId="6F9FB408" wp14:editId="5CCA9190">
+            <wp:extent cx="5113020" cy="4435292"/>
+            <wp:effectExtent l="0" t="0" r="0" b="0"/>
+            <wp:docPr id="38773262" name="Рисунок 1"/>
+            <wp:cNvGraphicFramePr>
+              <a:graphicFrameLocks xmlns:a="http://schemas.openxmlformats.org/drawingml/2006/main" noChangeAspect="1"/>
+            </wp:cNvGraphicFramePr>
+            <a:graphic xmlns:a="http://schemas.openxmlformats.org/drawingml/2006/main">
+              <a:graphicData uri="http://schemas.openxmlformats.org/drawingml/2006/picture">
+                <pic:pic xmlns:pic="http://schemas.openxmlformats.org/drawingml/2006/picture">
+                  <pic:nvPicPr>
+                    <pic:cNvPr id="38773262" name=""/>
+                    <pic:cNvPicPr/>
+                  </pic:nvPicPr>
+                  <pic:blipFill>
+                    <a:blip r:embed="rId32"/>
+                    <a:stretch>
+                      <a:fillRect/>
+                    </a:stretch>
+                  </pic:blipFill>
+                  <pic:spPr>
+                    <a:xfrm>
+                      <a:off x="0" y="0"/>
+                      <a:ext cx="5115484" cy="4437429"/>
+                    </a:xfrm>
+                    <a:prstGeom prst="rect">
+                      <a:avLst/>
+                    </a:prstGeom>
+                  </pic:spPr>
+                </pic:pic>
+              </a:graphicData>
+            </a:graphic>
+          </wp:inline>
+        </w:drawing>
+      </w:r>
+    </w:p>
+    <w:p>
+      <w:pPr>
+        <w:jc w:val="left"/>
+        <w:rPr>
+          <w:rFonts w:cs="Times New Roman"/>
+          <w:szCs w:val="28"/>
+          <w:lang w:val="uk-UA"/>
+        </w:rPr>
+      </w:pPr>
+      <w:r>
+        <w:rPr>
+          <w:rFonts w:cs="Times New Roman"/>
+          <w:szCs w:val="28"/>
+          <w:lang w:val="uk-UA"/>
+        </w:rPr>
+        <w:drawing>
+          <wp:inline distT="0" distB="0" distL="0" distR="0" wp14:anchorId="5DA08CF6" wp14:editId="2897420A">
+            <wp:extent cx="5940425" cy="2677160"/>
+            <wp:effectExtent l="0" t="0" r="0" b="0"/>
+            <wp:docPr id="83502495" name="Рисунок 1"/>
+            <wp:cNvGraphicFramePr>
+              <a:graphicFrameLocks xmlns:a="http://schemas.openxmlformats.org/drawingml/2006/main" noChangeAspect="1"/>
+            </wp:cNvGraphicFramePr>
+            <a:graphic xmlns:a="http://schemas.openxmlformats.org/drawingml/2006/main">
+              <a:graphicData uri="http://schemas.openxmlformats.org/drawingml/2006/picture">
+                <pic:pic xmlns:pic="http://schemas.openxmlformats.org/drawingml/2006/picture">
+                  <pic:nvPicPr>
+                    <pic:cNvPr id="83502495" name=""/>
+                    <pic:cNvPicPr/>
+                  </pic:nvPicPr>
+                  <pic:blipFill>
+                    <a:blip r:embed="rId33"/>
+                    <a:stretch>
+                      <a:fillRect/>
+                    </a:stretch>
+                  </pic:blipFill>
+                  <pic:spPr>
+                    <a:xfrm>
+                      <a:off x="0" y="0"/>
+                      <a:ext cx="5940425" cy="2677160"/>
+                    </a:xfrm>
+                    <a:prstGeom prst="rect">
+                      <a:avLst/>
+                    </a:prstGeom>
+                  </pic:spPr>
+                </pic:pic>
+              </a:graphicData>
+            </a:graphic>
+          </wp:inline>
+        </w:drawing>
+      </w:r>
+    </w:p>
+    <w:p>
+      <w:pPr>
+        <w:pStyle w:val="a7"/>
+        <w:numPr>
+          <w:ilvl w:val="0"/>
+          <w:numId w:val="5"/>
+        </w:numPr>
+        <w:jc w:val="left"/>
+        <w:rPr>
+          <w:rFonts w:cs="Times New Roman"/>
+          <w:szCs w:val="28"/>
+          <w:lang w:val="uk-UA"/>
+        </w:rPr>
+      </w:pPr>
+      <w:r>
+        <w:rPr>
+          <w:rFonts w:cs="Times New Roman"/>
+          <w:szCs w:val="28"/>
+          <w:lang w:val="uk-UA"/>
+        </w:rPr>
+        <w:lastRenderedPageBreak/>
+        <w:t xml:space="preserve">Зробити конвертер валют. </w:t>
+      </w:r>
+      <w:r>
+        <w:rPr>
+          <w:rFonts w:cs="Times New Roman"/>
+          <w:szCs w:val="28"/>
+          <w:lang w:val="uk-UA"/>
+        </w:rPr>
+        <w:br/>
+      </w:r>
+      <w:r>
+        <w:rPr>
+          <w:rFonts w:cs="Times New Roman"/>
+          <w:szCs w:val="28"/>
+          <w:lang w:val="uk-UA"/>
+        </w:rPr>
+        <w:drawing>
+          <wp:inline distT="0" distB="0" distL="0" distR="0" wp14:anchorId="571C161A" wp14:editId="7E5EC0AA">
+            <wp:extent cx="5940425" cy="5176520"/>
+            <wp:effectExtent l="0" t="0" r="0" b="0"/>
+            <wp:docPr id="523451652" name="Рисунок 1"/>
+            <wp:cNvGraphicFramePr>
+              <a:graphicFrameLocks xmlns:a="http://schemas.openxmlformats.org/drawingml/2006/main" noChangeAspect="1"/>
+            </wp:cNvGraphicFramePr>
+            <a:graphic xmlns:a="http://schemas.openxmlformats.org/drawingml/2006/main">
+              <a:graphicData uri="http://schemas.openxmlformats.org/drawingml/2006/picture">
+                <pic:pic xmlns:pic="http://schemas.openxmlformats.org/drawingml/2006/picture">
+                  <pic:nvPicPr>
+                    <pic:cNvPr id="523451652" name=""/>
+                    <pic:cNvPicPr/>
+                  </pic:nvPicPr>
+                  <pic:blipFill>
+                    <a:blip r:embed="rId34"/>
+                    <a:stretch>
+                      <a:fillRect/>
+                    </a:stretch>
+                  </pic:blipFill>
+                  <pic:spPr>
+                    <a:xfrm>
+                      <a:off x="0" y="0"/>
+                      <a:ext cx="5940425" cy="5176520"/>
+                    </a:xfrm>
+                    <a:prstGeom prst="rect">
+                      <a:avLst/>
+                    </a:prstGeom>
+                  </pic:spPr>
+                </pic:pic>
+              </a:graphicData>
+            </a:graphic>
+          </wp:inline>
+        </w:drawing>
+      </w:r>
+    </w:p>
+    <w:p>
+      <w:pPr>
+        <w:jc w:val="left"/>
+        <w:rPr>
+          <w:rFonts w:cs="Times New Roman"/>
+          <w:szCs w:val="28"/>
+          <w:lang w:val="uk-UA"/>
+        </w:rPr>
+      </w:pPr>
+      <w:r>
+        <w:rPr>
+          <w:rFonts w:cs="Times New Roman"/>
+          <w:szCs w:val="28"/>
+          <w:lang w:val="uk-UA"/>
+        </w:rPr>
+        <w:drawing>
+          <wp:inline distT="0" distB="0" distL="0" distR="0" wp14:anchorId="135F3569" wp14:editId="025B5063">
+            <wp:extent cx="5940425" cy="1006475"/>
+            <wp:effectExtent l="0" t="0" r="0" b="0"/>
+            <wp:docPr id="753433726" name="Рисунок 1"/>
+            <wp:cNvGraphicFramePr>
+              <a:graphicFrameLocks xmlns:a="http://schemas.openxmlformats.org/drawingml/2006/main" noChangeAspect="1"/>
+            </wp:cNvGraphicFramePr>
+            <a:graphic xmlns:a="http://schemas.openxmlformats.org/drawingml/2006/main">
+              <a:graphicData uri="http://schemas.openxmlformats.org/drawingml/2006/picture">
+                <pic:pic xmlns:pic="http://schemas.openxmlformats.org/drawingml/2006/picture">
+                  <pic:nvPicPr>
+                    <pic:cNvPr id="753433726" name=""/>
+                    <pic:cNvPicPr/>
+                  </pic:nvPicPr>
+                  <pic:blipFill>
+                    <a:blip r:embed="rId35"/>
+                    <a:stretch>
+                      <a:fillRect/>
+                    </a:stretch>
+                  </pic:blipFill>
+                  <pic:spPr>
+                    <a:xfrm>
+                      <a:off x="0" y="0"/>
+                      <a:ext cx="5940425" cy="1006475"/>
+                    </a:xfrm>
+                    <a:prstGeom prst="rect">
+                      <a:avLst/>
+                    </a:prstGeom>
+                  </pic:spPr>
+                </pic:pic>
+              </a:graphicData>
+            </a:graphic>
+          </wp:inline>
+        </w:drawing>
+      </w:r>
+    </w:p>
+    <w:p>
+      <w:pPr>
+        <w:pStyle w:val="a7"/>
+        <w:numPr>
+          <w:ilvl w:val="0"/>
+          <w:numId w:val="5"/>
+        </w:numPr>
+        <w:rPr>
+          <w:lang w:val="uk-UA"/>
+        </w:rPr>
+      </w:pPr>
+      <w:r>
+        <w:rPr>
+          <w:lang w:val="uk-UA"/>
+        </w:rPr>
+        <w:t>Використання модулів для програми калькулятор. Функції додавання, віднімання, множення та ділення перенести в файл functions.py. Функції запиту на введення даних для операцій та самих операцій перемістити в файл operations.py. Програму калькулятор реалізувати в файлі calc.py, до якого підключають файл functions.py та operations.py.</w:t>
+      </w:r>
+    </w:p>
+    <w:p>
+      <w:pPr>
+        <w:pStyle w:val="a7"/>
+        <w:ind w:firstLine="0"/>
+        <w:jc w:val="left"/>
+        <w:rPr>
+          <w:rFonts w:cs="Times New Roman"/>
+          <w:szCs w:val="28"/>
+        </w:rPr>
+      </w:pPr>
+      <w:r>
+        <w:rPr>
+          <w:rFonts w:cs="Times New Roman"/>
+          <w:szCs w:val="28"/>
+        </w:rPr>
+        <w:t>calc.py:</w:t>
+      </w:r>
+    </w:p>
+    <w:p>
+      <w:pPr>
+        <w:pStyle w:val="a7"/>
+        <w:ind w:firstLine="0"/>
+        <w:jc w:val="left"/>
+        <w:rPr>
+          <w:rFonts w:cs="Times New Roman"/>
+          <w:szCs w:val="28"/>
+        </w:rPr>
+      </w:pPr>
+      <w:r>
+        <w:rPr>
+          <w:rFonts w:cs="Times New Roman"/>
+          <w:szCs w:val="28"/>
+        </w:rPr>
+        <w:lastRenderedPageBreak/>
+        <w:drawing>
+          <wp:inline distT="0" distB="0" distL="0" distR="0" wp14:anchorId="0EFD654F" wp14:editId="7B82C806">
+            <wp:extent cx="2948940" cy="3596762"/>
+            <wp:effectExtent l="0" t="0" r="0" b="0"/>
+            <wp:docPr id="2102517085" name="Рисунок 1"/>
+            <wp:cNvGraphicFramePr>
+              <a:graphicFrameLocks xmlns:a="http://schemas.openxmlformats.org/drawingml/2006/main" noChangeAspect="1"/>
+            </wp:cNvGraphicFramePr>
+            <a:graphic xmlns:a="http://schemas.openxmlformats.org/drawingml/2006/main">
+              <a:graphicData uri="http://schemas.openxmlformats.org/drawingml/2006/picture">
+                <pic:pic xmlns:pic="http://schemas.openxmlformats.org/drawingml/2006/picture">
+                  <pic:nvPicPr>
+                    <pic:cNvPr id="2102517085" name=""/>
+                    <pic:cNvPicPr/>
+                  </pic:nvPicPr>
+                  <pic:blipFill>
+                    <a:blip r:embed="rId36"/>
+                    <a:stretch>
+                      <a:fillRect/>
+                    </a:stretch>
+                  </pic:blipFill>
+                  <pic:spPr>
+                    <a:xfrm>
+                      <a:off x="0" y="0"/>
+                      <a:ext cx="2950254" cy="3598365"/>
+                    </a:xfrm>
+                    <a:prstGeom prst="rect">
+                      <a:avLst/>
+                    </a:prstGeom>
+                  </pic:spPr>
+                </pic:pic>
+              </a:graphicData>
+            </a:graphic>
+          </wp:inline>
+        </w:drawing>
+      </w:r>
+    </w:p>
+    <w:p>
+      <w:pPr>
+        <w:jc w:val="left"/>
+        <w:rPr>
+          <w:rFonts w:cs="Times New Roman"/>
+          <w:szCs w:val="28"/>
+        </w:rPr>
+      </w:pPr>
+      <w:r>
+        <w:rPr>
+          <w:rFonts w:cs="Times New Roman"/>
+          <w:szCs w:val="28"/>
+        </w:rPr>
+        <w:t>functions.py:</w:t>
+      </w:r>
+    </w:p>
+    <w:p>
+      <w:pPr>
+        <w:jc w:val="left"/>
+        <w:rPr>
+          <w:rFonts w:cs="Times New Roman"/>
+          <w:szCs w:val="28"/>
+        </w:rPr>
+      </w:pPr>
+      <w:r>
+        <w:rPr>
+          <w:rFonts w:cs="Times New Roman"/>
+          <w:szCs w:val="28"/>
+        </w:rPr>
+        <w:drawing>
+          <wp:inline distT="0" distB="0" distL="0" distR="0" wp14:anchorId="2807F5CE" wp14:editId="32B72C2E">
+            <wp:extent cx="3303494" cy="2042160"/>
+            <wp:effectExtent l="0" t="0" r="0" b="0"/>
+            <wp:docPr id="780753509" name="Рисунок 1"/>
+            <wp:cNvGraphicFramePr>
+              <a:graphicFrameLocks xmlns:a="http://schemas.openxmlformats.org/drawingml/2006/main" noChangeAspect="1"/>
+            </wp:cNvGraphicFramePr>
+            <a:graphic xmlns:a="http://schemas.openxmlformats.org/drawingml/2006/main">
+              <a:graphicData uri="http://schemas.openxmlformats.org/drawingml/2006/picture">
+                <pic:pic xmlns:pic="http://schemas.openxmlformats.org/drawingml/2006/picture">
+                  <pic:nvPicPr>
+                    <pic:cNvPr id="780753509" name=""/>
+                    <pic:cNvPicPr/>
+                  </pic:nvPicPr>
+                  <pic:blipFill>
+                    <a:blip r:embed="rId37"/>
+                    <a:stretch>
+                      <a:fillRect/>
+                    </a:stretch>
+                  </pic:blipFill>
+                  <pic:spPr>
+                    <a:xfrm>
+                      <a:off x="0" y="0"/>
+                      <a:ext cx="3305582" cy="2043451"/>
+                    </a:xfrm>
+                    <a:prstGeom prst="rect">
+                      <a:avLst/>
+                    </a:prstGeom>
+                  </pic:spPr>
+                </pic:pic>
+              </a:graphicData>
+            </a:graphic>
+          </wp:inline>
+        </w:drawing>
+      </w:r>
+    </w:p>
+    <w:p>
+      <w:pPr>
+        <w:jc w:val="left"/>
+        <w:rPr>
+          <w:rFonts w:cs="Times New Roman"/>
+          <w:szCs w:val="28"/>
+        </w:rPr>
+      </w:pPr>
+      <w:r>
+        <w:rPr>
+          <w:rFonts w:cs="Times New Roman"/>
+          <w:szCs w:val="28"/>
+        </w:rPr>
+        <w:t>operations.py:</w:t>
+      </w:r>
+    </w:p>
+    <w:p>
+      <w:pPr>
+        <w:jc w:val="left"/>
+        <w:rPr>
+          <w:rFonts w:cs="Times New Roman"/>
+          <w:szCs w:val="28"/>
+        </w:rPr>
+      </w:pPr>
+      <w:r>
+        <w:rPr>
+          <w:rFonts w:cs="Times New Roman"/>
+          <w:szCs w:val="28"/>
+        </w:rPr>
+        <w:lastRenderedPageBreak/>
+        <w:drawing>
+          <wp:inline distT="0" distB="0" distL="0" distR="0" wp14:anchorId="6D3E4E32" wp14:editId="32D29FA0">
+            <wp:extent cx="3055620" cy="3400522"/>
+            <wp:effectExtent l="0" t="0" r="0" b="0"/>
+            <wp:docPr id="128052705" name="Рисунок 1"/>
+            <wp:cNvGraphicFramePr>
+              <a:graphicFrameLocks xmlns:a="http://schemas.openxmlformats.org/drawingml/2006/main" noChangeAspect="1"/>
+            </wp:cNvGraphicFramePr>
+            <a:graphic xmlns:a="http://schemas.openxmlformats.org/drawingml/2006/main">
+              <a:graphicData uri="http://schemas.openxmlformats.org/drawingml/2006/picture">
+                <pic:pic xmlns:pic="http://schemas.openxmlformats.org/drawingml/2006/picture">
+                  <pic:nvPicPr>
+                    <pic:cNvPr id="128052705" name=""/>
+                    <pic:cNvPicPr/>
+                  </pic:nvPicPr>
+                  <pic:blipFill>
+                    <a:blip r:embed="rId38"/>
+                    <a:stretch>
+                      <a:fillRect/>
+                    </a:stretch>
+                  </pic:blipFill>
+                  <pic:spPr>
+                    <a:xfrm>
+                      <a:off x="0" y="0"/>
+                      <a:ext cx="3059677" cy="3405037"/>
+                    </a:xfrm>
+                    <a:prstGeom prst="rect">
+                      <a:avLst/>
+                    </a:prstGeom>
+                  </pic:spPr>
+                </pic:pic>
+              </a:graphicData>
+            </a:graphic>
+          </wp:inline>
+        </w:drawing>
+      </w:r>
+    </w:p>
+    <w:p>
+      <w:pPr>
+        <w:jc w:val="left"/>
+        <w:rPr>
+          <w:rFonts w:cs="Times New Roman"/>
+          <w:szCs w:val="28"/>
+          <w:lang w:val="uk-UA"/>
+        </w:rPr>
+      </w:pPr>
+      <w:r>
+        <w:rPr>
+          <w:rFonts w:cs="Times New Roman"/>
+          <w:szCs w:val="28"/>
+          <w:lang w:val="uk-UA"/>
+        </w:rPr>
+        <w:t>Результат:</w:t>
+      </w:r>
+    </w:p>
+    <w:p>
+      <w:pPr>
+        <w:jc w:val="left"/>
+        <w:rPr>
+          <w:rFonts w:cs="Times New Roman"/>
+          <w:szCs w:val="28"/>
+          <w:lang w:val="uk-UA"/>
+        </w:rPr>
+      </w:pPr>
+      <w:r>
+        <w:rPr>
+          <w:rFonts w:cs="Times New Roman"/>
+          <w:szCs w:val="28"/>
+          <w:lang w:val="uk-UA"/>
+        </w:rPr>
+        <w:drawing>
+          <wp:inline distT="0" distB="0" distL="0" distR="0" wp14:anchorId="1A2652AB" wp14:editId="07CCCC45">
+            <wp:extent cx="5940425" cy="1654810"/>
+            <wp:effectExtent l="0" t="0" r="0" b="0"/>
+            <wp:docPr id="725564704" name="Рисунок 1"/>
+            <wp:cNvGraphicFramePr>
+              <a:graphicFrameLocks xmlns:a="http://schemas.openxmlformats.org/drawingml/2006/main" noChangeAspect="1"/>
+            </wp:cNvGraphicFramePr>
+            <a:graphic xmlns:a="http://schemas.openxmlformats.org/drawingml/2006/main">
+              <a:graphicData uri="http://schemas.openxmlformats.org/drawingml/2006/picture">
+                <pic:pic xmlns:pic="http://schemas.openxmlformats.org/drawingml/2006/picture">
+                  <pic:nvPicPr>
+                    <pic:cNvPr id="725564704" name=""/>
+                    <pic:cNvPicPr/>
+                  </pic:nvPicPr>
+                  <pic:blipFill>
+                    <a:blip r:embed="rId39"/>
+                    <a:stretch>
+                      <a:fillRect/>
+                    </a:stretch>
+                  </pic:blipFill>
+                  <pic:spPr>
+                    <a:xfrm>
+                      <a:off x="0" y="0"/>
+                      <a:ext cx="5940425" cy="1654810"/>
+                    </a:xfrm>
+                    <a:prstGeom prst="rect">
+                      <a:avLst/>
+                    </a:prstGeom>
+                  </pic:spPr>
+                </pic:pic>
+              </a:graphicData>
+            </a:graphic>
+          </wp:inline>
+        </w:drawing>
+      </w:r>
+    </w:p>
+    <w:p>
+      <w:pPr>
+        <w:ind w:firstLine="0"/>
+        <w:rPr>
+          <w:rFonts w:cs="Times New Roman"/>
+          <w:szCs w:val="28"/>
+          <w:lang w:val="uk-UA"/>
+        </w:rPr>
+      </w:pPr>
+      <w:r>
+        <w:rPr>
+          <w:rFonts w:cs="Times New Roman"/>
+          <w:b/>
+          <w:bCs/>
+          <w:szCs w:val="28"/>
+          <w:lang w:val="uk-UA"/>
+        </w:rPr>
+        <w:t>Висновок</w:t>
+      </w:r>
+      <w:r>
+        <w:rPr>
+          <w:rFonts w:cs="Times New Roman"/>
+          <w:szCs w:val="28"/>
+          <w:lang w:val="uk-UA"/>
+        </w:rPr>
+        <w:t>: за допомогою даних практичних завдань я зміг написати та зрозуміти як працює конвертер валют, гра камінь-ножиці-папір, а також розділити програму калькулятора на декілька файлів.</w:t>
+      </w:r>
+    </w:p>
     <w:sectPr>
-      <w:headerReference w:type="default" r:id="rId32"/>
+      <w:headerReference w:type="default" r:id="rId40"/>
       <w:pgSz w:w="11906" w:h="16838"/>
       <w:pgMar w:top="1134" w:right="850" w:bottom="1134" w:left="1701" w:header="708" w:footer="708" w:gutter="0"/>
       <w:cols w:space="708"/>
@@ -3720,6 +4370,92 @@
     </w:lvl>
   </w:abstractNum>
   <w:abstractNum w:abstractNumId="1" w15:restartNumberingAfterBreak="0">
+    <w:nsid w:val="117A15B7"/>
+    <w:multiLevelType w:val="hybridMultilevel"/>
+    <w:tmpl w:val="6BEA8B16"/>
+    <w:lvl w:ilvl="0" w:tplc="04090011">
+      <w:start w:val="1"/>
+      <w:numFmt w:val="decimal"/>
+      <w:lvlText w:val="%1)"/>
+      <w:lvlJc w:val="left"/>
+      <w:pPr>
+        <w:ind w:left="720" w:hanging="360"/>
+      </w:pPr>
+    </w:lvl>
+    <w:lvl w:ilvl="1" w:tplc="04090019">
+      <w:start w:val="1"/>
+      <w:numFmt w:val="lowerLetter"/>
+      <w:lvlText w:val="%2."/>
+      <w:lvlJc w:val="left"/>
+      <w:pPr>
+        <w:ind w:left="1440" w:hanging="360"/>
+      </w:pPr>
+    </w:lvl>
+    <w:lvl w:ilvl="2" w:tplc="0409001B">
+      <w:start w:val="1"/>
+      <w:numFmt w:val="lowerRoman"/>
+      <w:lvlText w:val="%3."/>
+      <w:lvlJc w:val="right"/>
+      <w:pPr>
+        <w:ind w:left="2160" w:hanging="180"/>
+      </w:pPr>
+    </w:lvl>
+    <w:lvl w:ilvl="3" w:tplc="0409000F">
+      <w:start w:val="1"/>
+      <w:numFmt w:val="decimal"/>
+      <w:lvlText w:val="%4."/>
+      <w:lvlJc w:val="left"/>
+      <w:pPr>
+        <w:ind w:left="2880" w:hanging="360"/>
+      </w:pPr>
+    </w:lvl>
+    <w:lvl w:ilvl="4" w:tplc="04090019">
+      <w:start w:val="1"/>
+      <w:numFmt w:val="lowerLetter"/>
+      <w:lvlText w:val="%5."/>
+      <w:lvlJc w:val="left"/>
+      <w:pPr>
+        <w:ind w:left="3600" w:hanging="360"/>
+      </w:pPr>
+    </w:lvl>
+    <w:lvl w:ilvl="5" w:tplc="0409001B">
+      <w:start w:val="1"/>
+      <w:numFmt w:val="lowerRoman"/>
+      <w:lvlText w:val="%6."/>
+      <w:lvlJc w:val="right"/>
+      <w:pPr>
+        <w:ind w:left="4320" w:hanging="180"/>
+      </w:pPr>
+    </w:lvl>
+    <w:lvl w:ilvl="6" w:tplc="0409000F">
+      <w:start w:val="1"/>
+      <w:numFmt w:val="decimal"/>
+      <w:lvlText w:val="%7."/>
+      <w:lvlJc w:val="left"/>
+      <w:pPr>
+        <w:ind w:left="5040" w:hanging="360"/>
+      </w:pPr>
+    </w:lvl>
+    <w:lvl w:ilvl="7" w:tplc="04090019">
+      <w:start w:val="1"/>
+      <w:numFmt w:val="lowerLetter"/>
+      <w:lvlText w:val="%8."/>
+      <w:lvlJc w:val="left"/>
+      <w:pPr>
+        <w:ind w:left="5760" w:hanging="360"/>
+      </w:pPr>
+    </w:lvl>
+    <w:lvl w:ilvl="8" w:tplc="0409001B">
+      <w:start w:val="1"/>
+      <w:numFmt w:val="lowerRoman"/>
+      <w:lvlText w:val="%9."/>
+      <w:lvlJc w:val="right"/>
+      <w:pPr>
+        <w:ind w:left="6480" w:hanging="180"/>
+      </w:pPr>
+    </w:lvl>
+  </w:abstractNum>
+  <w:abstractNum w:abstractNumId="2" w15:restartNumberingAfterBreak="0">
     <w:nsid w:val="17C6324B"/>
     <w:multiLevelType w:val="hybridMultilevel"/>
     <w:tmpl w:val="3CEC7B96"/>
@@ -3808,7 +4544,7 @@
       </w:pPr>
     </w:lvl>
   </w:abstractNum>
-  <w:abstractNum w:abstractNumId="2" w15:restartNumberingAfterBreak="0">
+  <w:abstractNum w:abstractNumId="3" w15:restartNumberingAfterBreak="0">
     <w:nsid w:val="377C4A32"/>
     <w:multiLevelType w:val="hybridMultilevel"/>
     <w:tmpl w:val="DB5A8E78"/>
@@ -3897,10 +4633,10 @@
       </w:pPr>
     </w:lvl>
   </w:abstractNum>
-  <w:abstractNum w:abstractNumId="3" w15:restartNumberingAfterBreak="0">
-    <w:nsid w:val="5D1131EB"/>
+  <w:abstractNum w:abstractNumId="4" w15:restartNumberingAfterBreak="0">
+    <w:nsid w:val="3E2B2F73"/>
     <w:multiLevelType w:val="hybridMultilevel"/>
-    <w:tmpl w:val="5DA2AC3C"/>
+    <w:tmpl w:val="E06C153A"/>
     <w:lvl w:ilvl="0" w:tplc="0422000F">
       <w:start w:val="1"/>
       <w:numFmt w:val="decimal"/>
@@ -3986,17 +4722,139 @@
       </w:pPr>
     </w:lvl>
   </w:abstractNum>
+  <w:abstractNum w:abstractNumId="5" w15:restartNumberingAfterBreak="0">
+    <w:nsid w:val="5D1131EB"/>
+    <w:multiLevelType w:val="hybridMultilevel"/>
+    <w:tmpl w:val="5DA2AC3C"/>
+    <w:lvl w:ilvl="0" w:tplc="0422000F">
+      <w:start w:val="1"/>
+      <w:numFmt w:val="decimal"/>
+      <w:lvlText w:val="%1."/>
+      <w:lvlJc w:val="left"/>
+      <w:pPr>
+        <w:ind w:left="720" w:hanging="360"/>
+      </w:pPr>
+      <w:rPr>
+        <w:rFonts w:hint="default"/>
+      </w:rPr>
+    </w:lvl>
+    <w:lvl w:ilvl="1" w:tplc="04220019" w:tentative="1">
+      <w:start w:val="1"/>
+      <w:numFmt w:val="lowerLetter"/>
+      <w:lvlText w:val="%2."/>
+      <w:lvlJc w:val="left"/>
+      <w:pPr>
+        <w:ind w:left="1440" w:hanging="360"/>
+      </w:pPr>
+    </w:lvl>
+    <w:lvl w:ilvl="2" w:tplc="0422001B" w:tentative="1">
+      <w:start w:val="1"/>
+      <w:numFmt w:val="lowerRoman"/>
+      <w:lvlText w:val="%3."/>
+      <w:lvlJc w:val="right"/>
+      <w:pPr>
+        <w:ind w:left="2160" w:hanging="180"/>
+      </w:pPr>
+    </w:lvl>
+    <w:lvl w:ilvl="3" w:tplc="0422000F" w:tentative="1">
+      <w:start w:val="1"/>
+      <w:numFmt w:val="decimal"/>
+      <w:lvlText w:val="%4."/>
+      <w:lvlJc w:val="left"/>
+      <w:pPr>
+        <w:ind w:left="2880" w:hanging="360"/>
+      </w:pPr>
+    </w:lvl>
+    <w:lvl w:ilvl="4" w:tplc="04220019" w:tentative="1">
+      <w:start w:val="1"/>
+      <w:numFmt w:val="lowerLetter"/>
+      <w:lvlText w:val="%5."/>
+      <w:lvlJc w:val="left"/>
+      <w:pPr>
+        <w:ind w:left="3600" w:hanging="360"/>
+      </w:pPr>
+    </w:lvl>
+    <w:lvl w:ilvl="5" w:tplc="0422001B" w:tentative="1">
+      <w:start w:val="1"/>
+      <w:numFmt w:val="lowerRoman"/>
+      <w:lvlText w:val="%6."/>
+      <w:lvlJc w:val="right"/>
+      <w:pPr>
+        <w:ind w:left="4320" w:hanging="180"/>
+      </w:pPr>
+    </w:lvl>
+    <w:lvl w:ilvl="6" w:tplc="0422000F" w:tentative="1">
+      <w:start w:val="1"/>
+      <w:numFmt w:val="decimal"/>
+      <w:lvlText w:val="%7."/>
+      <w:lvlJc w:val="left"/>
+      <w:pPr>
+        <w:ind w:left="5040" w:hanging="360"/>
+      </w:pPr>
+    </w:lvl>
+    <w:lvl w:ilvl="7" w:tplc="04220019" w:tentative="1">
+      <w:start w:val="1"/>
+      <w:numFmt w:val="lowerLetter"/>
+      <w:lvlText w:val="%8."/>
+      <w:lvlJc w:val="left"/>
+      <w:pPr>
+        <w:ind w:left="5760" w:hanging="360"/>
+      </w:pPr>
+    </w:lvl>
+    <w:lvl w:ilvl="8" w:tplc="0422001B" w:tentative="1">
+      <w:start w:val="1"/>
+      <w:numFmt w:val="lowerRoman"/>
+      <w:lvlText w:val="%9."/>
+      <w:lvlJc w:val="right"/>
+      <w:pPr>
+        <w:ind w:left="6480" w:hanging="180"/>
+      </w:pPr>
+    </w:lvl>
+  </w:abstractNum>
   <w:num w:numId="1" w16cid:durableId="1439179463">
-    <w:abstractNumId w:val="2"/>
+    <w:abstractNumId w:val="3"/>
   </w:num>
   <w:num w:numId="2" w16cid:durableId="1635989164">
     <w:abstractNumId w:val="0"/>
   </w:num>
   <w:num w:numId="3" w16cid:durableId="520165838">
-    <w:abstractNumId w:val="1"/>
+    <w:abstractNumId w:val="2"/>
   </w:num>
   <w:num w:numId="4" w16cid:durableId="1846703953">
-    <w:abstractNumId w:val="3"/>
+    <w:abstractNumId w:val="5"/>
+  </w:num>
+  <w:num w:numId="5" w16cid:durableId="1460682775">
+    <w:abstractNumId w:val="4"/>
+  </w:num>
+  <w:num w:numId="6" w16cid:durableId="4326001">
+    <w:abstractNumId w:val="1"/>
+    <w:lvlOverride w:ilvl="0">
+      <w:startOverride w:val="1"/>
+    </w:lvlOverride>
+    <w:lvlOverride w:ilvl="1">
+      <w:startOverride w:val="1"/>
+    </w:lvlOverride>
+    <w:lvlOverride w:ilvl="2">
+      <w:startOverride w:val="1"/>
+    </w:lvlOverride>
+    <w:lvlOverride w:ilvl="3">
+      <w:startOverride w:val="1"/>
+    </w:lvlOverride>
+    <w:lvlOverride w:ilvl="4">
+      <w:startOverride w:val="1"/>
+    </w:lvlOverride>
+    <w:lvlOverride w:ilvl="5">
+      <w:startOverride w:val="1"/>
+    </w:lvlOverride>
+    <w:lvlOverride w:ilvl="6">
+      <w:startOverride w:val="1"/>
+    </w:lvlOverride>
+    <w:lvlOverride w:ilvl="7">
+      <w:startOverride w:val="1"/>
+    </w:lvlOverride>
+    <w:lvlOverride w:ilvl="8">
+      <w:startOverride w:val="1"/>
+    </w:lvlOverride>
   </w:num>
 </w:numbering>
 </file>

</xml_diff>

<commit_message>
added topic 6 and report
</commit_message>
<xml_diff>
--- a/TP-KB-221-Dmytro-Kutnii.docx
+++ b/TP-KB-221-Dmytro-Kutnii.docx
@@ -4,7 +4,7 @@
   <w:body>
     <w:p>
       <w:pPr>
-        <w:ind w:firstLine="0"/>
+        <w:ind w:firstLine="284"/>
         <w:jc w:val="center"/>
         <w:rPr>
           <w:b/>
@@ -63,7 +63,7 @@
     <w:p>
       <w:pPr>
         <w:pStyle w:val="a7"/>
-        <w:ind w:firstLine="0"/>
+        <w:ind w:left="0" w:firstLine="284"/>
         <w:jc w:val="center"/>
         <w:rPr>
           <w:b/>
@@ -87,23 +87,43 @@
           <w:ilvl w:val="0"/>
           <w:numId w:val="1"/>
         </w:numPr>
+        <w:ind w:left="0" w:firstLine="284"/>
         <w:jc w:val="left"/>
         <w:rPr>
           <w:b/>
           <w:bCs/>
         </w:rPr>
       </w:pPr>
-      <w:r>
-        <w:rPr>
-          <w:b/>
-          <w:bCs/>
-        </w:rPr>
-        <w:t>Перетворення рядка</w:t>
-      </w:r>
+      <w:proofErr w:type="spellStart"/>
+      <w:r>
+        <w:rPr>
+          <w:b/>
+          <w:bCs/>
+        </w:rPr>
+        <w:t>Перетворення</w:t>
+      </w:r>
+      <w:proofErr w:type="spellEnd"/>
+      <w:r>
+        <w:rPr>
+          <w:b/>
+          <w:bCs/>
+        </w:rPr>
+        <w:t xml:space="preserve"> </w:t>
+      </w:r>
+      <w:proofErr w:type="spellStart"/>
+      <w:r>
+        <w:rPr>
+          <w:b/>
+          <w:bCs/>
+        </w:rPr>
+        <w:t>рядка</w:t>
+      </w:r>
+      <w:proofErr w:type="spellEnd"/>
     </w:p>
     <w:p>
       <w:pPr>
         <w:pStyle w:val="Default"/>
+        <w:ind w:firstLine="284"/>
         <w:rPr>
           <w:rFonts w:ascii="Times New Roman" w:hAnsi="Times New Roman" w:cs="Times New Roman"/>
           <w:sz w:val="28"/>
@@ -120,6 +140,7 @@
         </w:rPr>
         <w:t>Необхідно взяти рядок, що має вигляд «</w:t>
       </w:r>
+      <w:proofErr w:type="spellStart"/>
       <w:r>
         <w:rPr>
           <w:rFonts w:ascii="Times New Roman" w:hAnsi="Times New Roman" w:cs="Times New Roman"/>
@@ -128,6 +149,7 @@
         </w:rPr>
         <w:t>abcdefg</w:t>
       </w:r>
+      <w:proofErr w:type="spellEnd"/>
       <w:r>
         <w:rPr>
           <w:rFonts w:ascii="Times New Roman" w:hAnsi="Times New Roman" w:cs="Times New Roman"/>
@@ -155,6 +177,7 @@
         </w:rPr>
         <w:t>321</w:t>
       </w:r>
+      <w:proofErr w:type="spellStart"/>
       <w:r>
         <w:rPr>
           <w:rFonts w:ascii="Times New Roman" w:hAnsi="Times New Roman" w:cs="Times New Roman"/>
@@ -163,6 +186,7 @@
         </w:rPr>
         <w:t>gfedcba</w:t>
       </w:r>
+      <w:proofErr w:type="spellEnd"/>
       <w:r>
         <w:rPr>
           <w:rFonts w:ascii="Times New Roman" w:hAnsi="Times New Roman" w:cs="Times New Roman"/>
@@ -185,17 +209,18 @@
     <w:p>
       <w:pPr>
         <w:pStyle w:val="Default"/>
-        <w:rPr>
-          <w:rFonts w:ascii="Times New Roman" w:hAnsi="Times New Roman" w:cs="Times New Roman"/>
-          <w:sz w:val="28"/>
-          <w:szCs w:val="28"/>
-          <w:lang w:val="ru-RU"/>
-        </w:rPr>
-      </w:pPr>
-    </w:p>
-    <w:p>
-      <w:pPr>
-        <w:ind w:left="360" w:firstLine="0"/>
+        <w:ind w:firstLine="284"/>
+        <w:rPr>
+          <w:rFonts w:ascii="Times New Roman" w:hAnsi="Times New Roman" w:cs="Times New Roman"/>
+          <w:sz w:val="28"/>
+          <w:szCs w:val="28"/>
+          <w:lang w:val="ru-RU"/>
+        </w:rPr>
+      </w:pPr>
+    </w:p>
+    <w:p>
+      <w:pPr>
+        <w:ind w:firstLine="284"/>
         <w:jc w:val="center"/>
         <w:rPr>
           <w:b/>
@@ -249,7 +274,7 @@
     </w:p>
     <w:p>
       <w:pPr>
-        <w:ind w:left="360" w:firstLine="0"/>
+        <w:ind w:firstLine="284"/>
         <w:jc w:val="center"/>
         <w:rPr>
           <w:b/>
@@ -313,6 +338,7 @@
       <w:pPr>
         <w:pStyle w:val="Default"/>
         <w:spacing w:after="120"/>
+        <w:ind w:firstLine="284"/>
         <w:rPr>
           <w:rFonts w:ascii="Times New Roman" w:hAnsi="Times New Roman" w:cs="Times New Roman"/>
           <w:b/>
@@ -338,6 +364,7 @@
       <w:pPr>
         <w:pStyle w:val="Default"/>
         <w:spacing w:after="120"/>
+        <w:ind w:firstLine="284"/>
         <w:rPr>
           <w:rFonts w:ascii="Times New Roman" w:hAnsi="Times New Roman" w:cs="Times New Roman"/>
           <w:noProof/>
@@ -373,6 +400,7 @@
       <w:pPr>
         <w:pStyle w:val="Default"/>
         <w:spacing w:after="120"/>
+        <w:ind w:firstLine="284"/>
         <w:rPr>
           <w:rFonts w:ascii="Times New Roman" w:hAnsi="Times New Roman" w:cs="Times New Roman"/>
           <w:noProof/>
@@ -431,6 +459,7 @@
       <w:pPr>
         <w:pStyle w:val="Default"/>
         <w:spacing w:after="120"/>
+        <w:ind w:firstLine="284"/>
         <w:rPr>
           <w:rFonts w:ascii="Times New Roman" w:hAnsi="Times New Roman" w:cs="Times New Roman"/>
           <w:noProof/>
@@ -477,6 +506,7 @@
       <w:pPr>
         <w:pStyle w:val="Default"/>
         <w:spacing w:after="120"/>
+        <w:ind w:firstLine="284"/>
         <w:rPr>
           <w:rFonts w:ascii="Times New Roman" w:hAnsi="Times New Roman" w:cs="Times New Roman"/>
           <w:noProof/>
@@ -535,6 +565,7 @@
       <w:pPr>
         <w:pStyle w:val="Default"/>
         <w:spacing w:after="120"/>
+        <w:ind w:firstLine="284"/>
         <w:rPr>
           <w:rFonts w:ascii="Times New Roman" w:hAnsi="Times New Roman" w:cs="Times New Roman"/>
           <w:b/>
@@ -595,6 +626,7 @@
       <w:pPr>
         <w:pStyle w:val="Default"/>
         <w:spacing w:after="120"/>
+        <w:ind w:firstLine="284"/>
         <w:rPr>
           <w:rFonts w:ascii="Times New Roman" w:hAnsi="Times New Roman" w:cs="Times New Roman"/>
           <w:noProof/>
@@ -653,6 +685,7 @@
       <w:pPr>
         <w:pStyle w:val="Default"/>
         <w:spacing w:after="120"/>
+        <w:ind w:firstLine="284"/>
         <w:rPr>
           <w:rFonts w:ascii="Times New Roman" w:hAnsi="Times New Roman" w:cs="Times New Roman"/>
           <w:b/>
@@ -713,6 +746,7 @@
       <w:pPr>
         <w:pStyle w:val="Default"/>
         <w:spacing w:after="120"/>
+        <w:ind w:firstLine="284"/>
         <w:rPr>
           <w:rFonts w:ascii="Times New Roman" w:hAnsi="Times New Roman" w:cs="Times New Roman"/>
           <w:noProof/>
@@ -782,6 +816,7 @@
       <w:pPr>
         <w:pStyle w:val="Default"/>
         <w:spacing w:after="120"/>
+        <w:ind w:firstLine="284"/>
         <w:rPr>
           <w:rFonts w:ascii="Times New Roman" w:hAnsi="Times New Roman" w:cs="Times New Roman"/>
           <w:noProof/>
@@ -828,6 +863,7 @@
       <w:pPr>
         <w:pStyle w:val="Default"/>
         <w:spacing w:after="120"/>
+        <w:ind w:firstLine="284"/>
         <w:rPr>
           <w:rFonts w:ascii="Times New Roman" w:hAnsi="Times New Roman" w:cs="Times New Roman"/>
           <w:b/>
@@ -876,6 +912,7 @@
       <w:pPr>
         <w:pStyle w:val="Default"/>
         <w:spacing w:after="120"/>
+        <w:ind w:firstLine="284"/>
         <w:rPr>
           <w:rFonts w:ascii="Times New Roman" w:hAnsi="Times New Roman" w:cs="Times New Roman"/>
           <w:noProof/>
@@ -911,6 +948,7 @@
       <w:pPr>
         <w:pStyle w:val="Default"/>
         <w:spacing w:after="120"/>
+        <w:ind w:firstLine="284"/>
         <w:rPr>
           <w:rFonts w:ascii="Times New Roman" w:hAnsi="Times New Roman" w:cs="Times New Roman"/>
           <w:noProof/>
@@ -957,6 +995,7 @@
       <w:pPr>
         <w:pStyle w:val="Default"/>
         <w:spacing w:after="120"/>
+        <w:ind w:firstLine="284"/>
         <w:rPr>
           <w:rFonts w:ascii="Times New Roman" w:hAnsi="Times New Roman" w:cs="Times New Roman"/>
           <w:noProof/>
@@ -1003,6 +1042,7 @@
       <w:pPr>
         <w:pStyle w:val="Default"/>
         <w:spacing w:after="120"/>
+        <w:ind w:firstLine="284"/>
         <w:rPr>
           <w:rFonts w:ascii="Times New Roman" w:hAnsi="Times New Roman" w:cs="Times New Roman"/>
           <w:noProof/>
@@ -1062,6 +1102,7 @@
       <w:pPr>
         <w:pStyle w:val="Default"/>
         <w:spacing w:after="120"/>
+        <w:ind w:firstLine="284"/>
         <w:rPr>
           <w:rFonts w:ascii="Times New Roman" w:hAnsi="Times New Roman" w:cs="Times New Roman"/>
           <w:noProof/>
@@ -1108,6 +1149,7 @@
       <w:pPr>
         <w:pStyle w:val="Default"/>
         <w:spacing w:after="120"/>
+        <w:ind w:firstLine="284"/>
         <w:rPr>
           <w:rFonts w:ascii="Times New Roman" w:hAnsi="Times New Roman" w:cs="Times New Roman"/>
           <w:noProof/>
@@ -1166,6 +1208,7 @@
       <w:pPr>
         <w:pStyle w:val="Default"/>
         <w:spacing w:after="120"/>
+        <w:ind w:firstLine="284"/>
         <w:rPr>
           <w:rFonts w:ascii="Times New Roman" w:hAnsi="Times New Roman" w:cs="Times New Roman"/>
           <w:noProof/>
@@ -1224,6 +1267,7 @@
       <w:pPr>
         <w:pStyle w:val="Default"/>
         <w:spacing w:after="120"/>
+        <w:ind w:firstLine="284"/>
         <w:rPr>
           <w:rFonts w:ascii="Times New Roman" w:hAnsi="Times New Roman" w:cs="Times New Roman"/>
           <w:noProof/>
@@ -1282,6 +1326,7 @@
       <w:pPr>
         <w:pStyle w:val="Default"/>
         <w:spacing w:after="120"/>
+        <w:ind w:firstLine="284"/>
         <w:rPr>
           <w:rFonts w:ascii="Times New Roman" w:hAnsi="Times New Roman" w:cs="Times New Roman"/>
           <w:b/>
@@ -1342,6 +1387,7 @@
       <w:pPr>
         <w:pStyle w:val="Default"/>
         <w:spacing w:after="120"/>
+        <w:ind w:firstLine="284"/>
         <w:rPr>
           <w:rFonts w:ascii="Times New Roman" w:hAnsi="Times New Roman" w:cs="Times New Roman"/>
           <w:noProof/>
@@ -1398,7 +1444,7 @@
     </w:p>
     <w:p>
       <w:pPr>
-        <w:ind w:left="360" w:firstLine="0"/>
+        <w:ind w:firstLine="284"/>
         <w:jc w:val="center"/>
         <w:rPr>
           <w:b/>
@@ -1452,7 +1498,7 @@
     </w:p>
     <w:p>
       <w:pPr>
-        <w:ind w:left="360" w:firstLine="0"/>
+        <w:ind w:firstLine="284"/>
         <w:jc w:val="center"/>
         <w:rPr>
           <w:b/>
@@ -1507,7 +1553,7 @@
     </w:p>
     <w:p>
       <w:pPr>
-        <w:ind w:left="360" w:firstLine="0"/>
+        <w:ind w:firstLine="284"/>
         <w:jc w:val="center"/>
         <w:rPr>
           <w:b/>
@@ -1561,7 +1607,7 @@
     </w:p>
     <w:p>
       <w:pPr>
-        <w:ind w:left="360" w:firstLine="0"/>
+        <w:ind w:firstLine="284"/>
         <w:jc w:val="center"/>
         <w:rPr>
           <w:b/>
@@ -1616,7 +1662,7 @@
     </w:p>
     <w:p>
       <w:pPr>
-        <w:ind w:left="360" w:firstLine="0"/>
+        <w:ind w:firstLine="284"/>
         <w:jc w:val="center"/>
         <w:rPr>
           <w:b/>
@@ -1672,6 +1718,7 @@
       <w:pPr>
         <w:pStyle w:val="Default"/>
         <w:spacing w:after="120"/>
+        <w:ind w:firstLine="284"/>
         <w:rPr>
           <w:rFonts w:ascii="Times New Roman" w:hAnsi="Times New Roman" w:cs="Times New Roman"/>
           <w:b/>
@@ -1695,7 +1742,7 @@
     </w:p>
     <w:p>
       <w:pPr>
-        <w:ind w:left="360" w:firstLine="0"/>
+        <w:ind w:firstLine="284"/>
         <w:jc w:val="center"/>
         <w:rPr>
           <w:b/>
@@ -1750,7 +1797,7 @@
     </w:p>
     <w:p>
       <w:pPr>
-        <w:ind w:left="360" w:firstLine="0"/>
+        <w:ind w:firstLine="284"/>
         <w:jc w:val="center"/>
         <w:rPr>
           <w:b/>
@@ -1805,7 +1852,7 @@
     </w:p>
     <w:p>
       <w:pPr>
-        <w:ind w:left="360" w:firstLine="0"/>
+        <w:ind w:firstLine="284"/>
         <w:jc w:val="left"/>
         <w:rPr>
           <w:lang w:val="uk-UA"/>
@@ -1858,7 +1905,7 @@
     <w:p>
       <w:pPr>
         <w:pStyle w:val="a7"/>
-        <w:ind w:firstLine="0"/>
+        <w:ind w:left="0" w:firstLine="284"/>
         <w:jc w:val="center"/>
         <w:rPr>
           <w:b/>
@@ -1882,6 +1929,7 @@
           <w:ilvl w:val="0"/>
           <w:numId w:val="3"/>
         </w:numPr>
+        <w:ind w:left="0" w:firstLine="284"/>
         <w:jc w:val="left"/>
         <w:rPr>
           <w:b/>
@@ -1895,8 +1943,18 @@
           <w:bCs/>
           <w:lang w:val="uk-UA"/>
         </w:rPr>
-        <w:t>Знайти розв</w:t>
-      </w:r>
+        <w:t xml:space="preserve">Знайти </w:t>
+      </w:r>
+      <w:proofErr w:type="spellStart"/>
+      <w:r>
+        <w:rPr>
+          <w:b/>
+          <w:bCs/>
+          <w:lang w:val="uk-UA"/>
+        </w:rPr>
+        <w:t>розв</w:t>
+      </w:r>
+      <w:proofErr w:type="spellEnd"/>
       <w:r>
         <w:rPr>
           <w:b/>
@@ -1905,18 +1963,29 @@
         </w:rPr>
         <w:t>’</w:t>
       </w:r>
-      <w:r>
-        <w:rPr>
-          <w:b/>
-          <w:bCs/>
-          <w:lang w:val="uk-UA"/>
-        </w:rPr>
-        <w:t>язки квадратного рівняння за введеними даними.</w:t>
+      <w:proofErr w:type="spellStart"/>
+      <w:r>
+        <w:rPr>
+          <w:b/>
+          <w:bCs/>
+          <w:lang w:val="uk-UA"/>
+        </w:rPr>
+        <w:t>язки</w:t>
+      </w:r>
+      <w:proofErr w:type="spellEnd"/>
+      <w:r>
+        <w:rPr>
+          <w:b/>
+          <w:bCs/>
+          <w:lang w:val="uk-UA"/>
+        </w:rPr>
+        <w:t xml:space="preserve"> квадратного рівняння за введеними даними.</w:t>
       </w:r>
     </w:p>
     <w:p>
       <w:pPr>
         <w:pStyle w:val="Default"/>
+        <w:ind w:firstLine="284"/>
         <w:rPr>
           <w:rFonts w:ascii="Times New Roman" w:hAnsi="Times New Roman" w:cs="Times New Roman"/>
           <w:sz w:val="28"/>
@@ -1932,7 +2001,7 @@
           <w:lang w:val="ru-RU"/>
         </w:rPr>
         <w:drawing>
-          <wp:anchor distT="0" distB="0" distL="114300" distR="114300" simplePos="0" relativeHeight="251657216" behindDoc="0" locked="0" layoutInCell="1" allowOverlap="1" wp14:anchorId="5F936649" wp14:editId="6995757A">
+          <wp:anchor distT="0" distB="0" distL="114300" distR="114300" simplePos="0" relativeHeight="251656192" behindDoc="0" locked="0" layoutInCell="1" allowOverlap="1" wp14:anchorId="5F936649" wp14:editId="6995757A">
             <wp:simplePos x="0" y="0"/>
             <wp:positionH relativeFrom="column">
               <wp:posOffset>1579245</wp:posOffset>
@@ -1990,7 +2059,7 @@
           <w:lang w:val="ru-RU"/>
         </w:rPr>
         <w:drawing>
-          <wp:anchor distT="0" distB="0" distL="114300" distR="114300" simplePos="0" relativeHeight="251662336" behindDoc="0" locked="0" layoutInCell="1" allowOverlap="1" wp14:anchorId="7433AFA4" wp14:editId="544E1815">
+          <wp:anchor distT="0" distB="0" distL="114300" distR="114300" simplePos="0" relativeHeight="251661312" behindDoc="0" locked="0" layoutInCell="1" allowOverlap="1" wp14:anchorId="7433AFA4" wp14:editId="544E1815">
             <wp:simplePos x="0" y="0"/>
             <wp:positionH relativeFrom="column">
               <wp:posOffset>1464945</wp:posOffset>
@@ -2052,8 +2121,19 @@
           <w:szCs w:val="28"/>
           <w:lang w:val="uk-UA"/>
         </w:rPr>
-        <w:t>Потрібно знайти розв</w:t>
-      </w:r>
+        <w:t xml:space="preserve">Потрібно знайти </w:t>
+      </w:r>
+      <w:proofErr w:type="spellStart"/>
+      <w:r>
+        <w:rPr>
+          <w:rFonts w:ascii="Times New Roman" w:hAnsi="Times New Roman" w:cs="Times New Roman"/>
+          <w:sz w:val="28"/>
+          <w:szCs w:val="28"/>
+          <w:lang w:val="uk-UA"/>
+        </w:rPr>
+        <w:t>розв</w:t>
+      </w:r>
+      <w:proofErr w:type="spellEnd"/>
       <w:r>
         <w:rPr>
           <w:rFonts w:ascii="Times New Roman" w:hAnsi="Times New Roman" w:cs="Times New Roman"/>
@@ -2063,23 +2143,45 @@
         </w:rPr>
         <w:t>’</w:t>
       </w:r>
-      <w:r>
-        <w:rPr>
-          <w:rFonts w:ascii="Times New Roman" w:hAnsi="Times New Roman" w:cs="Times New Roman"/>
-          <w:sz w:val="28"/>
-          <w:szCs w:val="28"/>
-          <w:lang w:val="ru-RU"/>
-        </w:rPr>
-        <w:t>язки квадратного р</w:t>
-      </w:r>
-      <w:r>
-        <w:rPr>
-          <w:rFonts w:ascii="Times New Roman" w:hAnsi="Times New Roman" w:cs="Times New Roman"/>
-          <w:sz w:val="28"/>
-          <w:szCs w:val="28"/>
-          <w:lang w:val="uk-UA"/>
-        </w:rPr>
-        <w:t>івняння в залежності від значень дискримінанту.</w:t>
+      <w:proofErr w:type="spellStart"/>
+      <w:r>
+        <w:rPr>
+          <w:rFonts w:ascii="Times New Roman" w:hAnsi="Times New Roman" w:cs="Times New Roman"/>
+          <w:sz w:val="28"/>
+          <w:szCs w:val="28"/>
+          <w:lang w:val="ru-RU"/>
+        </w:rPr>
+        <w:t>язки</w:t>
+      </w:r>
+      <w:proofErr w:type="spellEnd"/>
+      <w:r>
+        <w:rPr>
+          <w:rFonts w:ascii="Times New Roman" w:hAnsi="Times New Roman" w:cs="Times New Roman"/>
+          <w:sz w:val="28"/>
+          <w:szCs w:val="28"/>
+          <w:lang w:val="ru-RU"/>
+        </w:rPr>
+        <w:t xml:space="preserve"> квадратного р</w:t>
+      </w:r>
+      <w:proofErr w:type="spellStart"/>
+      <w:r>
+        <w:rPr>
+          <w:rFonts w:ascii="Times New Roman" w:hAnsi="Times New Roman" w:cs="Times New Roman"/>
+          <w:sz w:val="28"/>
+          <w:szCs w:val="28"/>
+          <w:lang w:val="uk-UA"/>
+        </w:rPr>
+        <w:t>івняння</w:t>
+      </w:r>
+      <w:proofErr w:type="spellEnd"/>
+      <w:r>
+        <w:rPr>
+          <w:rFonts w:ascii="Times New Roman" w:hAnsi="Times New Roman" w:cs="Times New Roman"/>
+          <w:sz w:val="28"/>
+          <w:szCs w:val="28"/>
+          <w:lang w:val="uk-UA"/>
+        </w:rPr>
+        <w:t xml:space="preserve"> в залежності від значень дискримінанту.</w:t>
       </w:r>
       <w:r>
         <w:rPr>
@@ -2094,6 +2196,7 @@
       <w:pPr>
         <w:pStyle w:val="Default"/>
         <w:spacing w:after="120"/>
+        <w:ind w:firstLine="284"/>
         <w:rPr>
           <w:rFonts w:ascii="Times New Roman" w:hAnsi="Times New Roman" w:cs="Times New Roman"/>
           <w:noProof/>
@@ -2146,6 +2249,7 @@
         </w:rPr>
         <w:t xml:space="preserve"> </w:t>
       </w:r>
+      <w:proofErr w:type="spellStart"/>
       <w:r>
         <w:rPr>
           <w:rFonts w:ascii="Times New Roman" w:hAnsi="Times New Roman" w:cs="Times New Roman"/>
@@ -2156,6 +2260,7 @@
         </w:rPr>
         <w:t>elif</w:t>
       </w:r>
+      <w:proofErr w:type="spellEnd"/>
       <w:r>
         <w:rPr>
           <w:rFonts w:ascii="Times New Roman" w:hAnsi="Times New Roman" w:cs="Times New Roman"/>
@@ -2170,7 +2275,7 @@
     </w:p>
     <w:p>
       <w:pPr>
-        <w:ind w:left="360" w:firstLine="0"/>
+        <w:ind w:firstLine="284"/>
         <w:jc w:val="center"/>
         <w:rPr>
           <w:b/>
@@ -2224,7 +2329,7 @@
     </w:p>
     <w:p>
       <w:pPr>
-        <w:ind w:left="360" w:firstLine="0"/>
+        <w:ind w:firstLine="284"/>
         <w:jc w:val="center"/>
         <w:rPr>
           <w:b/>
@@ -2278,7 +2383,7 @@
     </w:p>
     <w:p>
       <w:pPr>
-        <w:ind w:left="360" w:firstLine="0"/>
+        <w:ind w:firstLine="284"/>
         <w:jc w:val="center"/>
         <w:rPr>
           <w:b/>
@@ -2289,7 +2394,7 @@
     </w:p>
     <w:p>
       <w:pPr>
-        <w:ind w:left="360" w:firstLine="0"/>
+        <w:ind w:firstLine="284"/>
         <w:jc w:val="center"/>
         <w:rPr>
           <w:b/>
@@ -2300,7 +2405,7 @@
     </w:p>
     <w:p>
       <w:pPr>
-        <w:ind w:left="360" w:firstLine="0"/>
+        <w:ind w:firstLine="284"/>
         <w:jc w:val="center"/>
         <w:rPr>
           <w:b/>
@@ -2311,7 +2416,7 @@
     </w:p>
     <w:p>
       <w:pPr>
-        <w:ind w:left="360" w:firstLine="0"/>
+        <w:ind w:firstLine="284"/>
         <w:jc w:val="center"/>
         <w:rPr>
           <w:b/>
@@ -2322,7 +2427,7 @@
     </w:p>
     <w:p>
       <w:pPr>
-        <w:ind w:left="360" w:firstLine="0"/>
+        <w:ind w:firstLine="284"/>
         <w:jc w:val="center"/>
         <w:rPr>
           <w:b/>
@@ -2333,7 +2438,7 @@
     </w:p>
     <w:p>
       <w:pPr>
-        <w:ind w:left="360" w:firstLine="0"/>
+        <w:ind w:firstLine="284"/>
         <w:jc w:val="center"/>
         <w:rPr>
           <w:b/>
@@ -2346,6 +2451,7 @@
       <w:pPr>
         <w:pStyle w:val="Default"/>
         <w:spacing w:after="120"/>
+        <w:ind w:firstLine="284"/>
         <w:rPr>
           <w:rFonts w:ascii="Times New Roman" w:hAnsi="Times New Roman" w:cs="Times New Roman"/>
           <w:b/>
@@ -2391,7 +2497,7 @@
     </w:p>
     <w:p>
       <w:pPr>
-        <w:ind w:left="360" w:firstLine="0"/>
+        <w:ind w:firstLine="284"/>
         <w:jc w:val="center"/>
         <w:rPr>
           <w:b/>
@@ -2446,7 +2552,7 @@
     </w:p>
     <w:p>
       <w:pPr>
-        <w:ind w:left="360" w:firstLine="0"/>
+        <w:ind w:firstLine="284"/>
         <w:jc w:val="center"/>
         <w:rPr>
           <w:b/>
@@ -2500,7 +2606,7 @@
     </w:p>
     <w:p>
       <w:pPr>
-        <w:ind w:left="360" w:firstLine="0"/>
+        <w:ind w:firstLine="284"/>
         <w:jc w:val="left"/>
         <w:rPr>
           <w:rFonts w:cs="Times New Roman"/>
@@ -2566,7 +2672,7 @@
     </w:p>
     <w:p>
       <w:pPr>
-        <w:ind w:left="360" w:firstLine="0"/>
+        <w:ind w:firstLine="284"/>
         <w:jc w:val="left"/>
         <w:rPr>
           <w:lang w:val="uk-UA"/>
@@ -2575,7 +2681,7 @@
     </w:p>
     <w:p>
       <w:pPr>
-        <w:ind w:left="360" w:firstLine="0"/>
+        <w:ind w:firstLine="284"/>
         <w:jc w:val="left"/>
         <w:rPr>
           <w:lang w:val="uk-UA"/>
@@ -2585,7 +2691,7 @@
     <w:p>
       <w:pPr>
         <w:pStyle w:val="a7"/>
-        <w:ind w:firstLine="0"/>
+        <w:ind w:left="0" w:firstLine="284"/>
         <w:jc w:val="center"/>
         <w:rPr>
           <w:b/>
@@ -2616,6 +2722,7 @@
           <w:ilvl w:val="0"/>
           <w:numId w:val="4"/>
         </w:numPr>
+        <w:ind w:left="0" w:firstLine="284"/>
         <w:jc w:val="left"/>
         <w:rPr>
           <w:rFonts w:cs="Times New Roman"/>
@@ -2631,7 +2738,7 @@
           <w:lang w:val="uk-UA"/>
         </w:rPr>
         <w:drawing>
-          <wp:anchor distT="0" distB="0" distL="114300" distR="114300" simplePos="0" relativeHeight="251656192" behindDoc="0" locked="0" layoutInCell="1" allowOverlap="1" wp14:anchorId="0ADB5824" wp14:editId="01B151F5">
+          <wp:anchor distT="0" distB="0" distL="114300" distR="114300" simplePos="0" relativeHeight="251654144" behindDoc="0" locked="0" layoutInCell="1" allowOverlap="1" wp14:anchorId="0ADB5824" wp14:editId="01B151F5">
             <wp:simplePos x="0" y="0"/>
             <wp:positionH relativeFrom="column">
               <wp:posOffset>459105</wp:posOffset>
@@ -2680,17 +2787,154 @@
           </wp:anchor>
         </w:drawing>
       </w:r>
-      <w:r>
-        <w:rPr>
-          <w:rFonts w:cs="Times New Roman"/>
-          <w:szCs w:val="28"/>
-          <w:lang w:val="ru-RU"/>
-        </w:rPr>
-        <w:t>Написати програму калькулятор з постійними запитами на введення нових даних та операцій.</w:t>
-      </w:r>
-    </w:p>
-    <w:p>
-      <w:pPr>
+      <w:proofErr w:type="spellStart"/>
+      <w:r>
+        <w:rPr>
+          <w:rFonts w:cs="Times New Roman"/>
+          <w:szCs w:val="28"/>
+          <w:lang w:val="ru-RU"/>
+        </w:rPr>
+        <w:t>Написати</w:t>
+      </w:r>
+      <w:proofErr w:type="spellEnd"/>
+      <w:r>
+        <w:rPr>
+          <w:rFonts w:cs="Times New Roman"/>
+          <w:szCs w:val="28"/>
+          <w:lang w:val="ru-RU"/>
+        </w:rPr>
+        <w:t xml:space="preserve"> </w:t>
+      </w:r>
+      <w:proofErr w:type="spellStart"/>
+      <w:r>
+        <w:rPr>
+          <w:rFonts w:cs="Times New Roman"/>
+          <w:szCs w:val="28"/>
+          <w:lang w:val="ru-RU"/>
+        </w:rPr>
+        <w:t>програму</w:t>
+      </w:r>
+      <w:proofErr w:type="spellEnd"/>
+      <w:r>
+        <w:rPr>
+          <w:rFonts w:cs="Times New Roman"/>
+          <w:szCs w:val="28"/>
+          <w:lang w:val="ru-RU"/>
+        </w:rPr>
+        <w:t xml:space="preserve"> калькулятор з </w:t>
+      </w:r>
+      <w:proofErr w:type="spellStart"/>
+      <w:r>
+        <w:rPr>
+          <w:rFonts w:cs="Times New Roman"/>
+          <w:szCs w:val="28"/>
+          <w:lang w:val="ru-RU"/>
+        </w:rPr>
+        <w:t>постійними</w:t>
+      </w:r>
+      <w:proofErr w:type="spellEnd"/>
+      <w:r>
+        <w:rPr>
+          <w:rFonts w:cs="Times New Roman"/>
+          <w:szCs w:val="28"/>
+          <w:lang w:val="ru-RU"/>
+        </w:rPr>
+        <w:t xml:space="preserve"> </w:t>
+      </w:r>
+      <w:proofErr w:type="spellStart"/>
+      <w:r>
+        <w:rPr>
+          <w:rFonts w:cs="Times New Roman"/>
+          <w:szCs w:val="28"/>
+          <w:lang w:val="ru-RU"/>
+        </w:rPr>
+        <w:t>запитами</w:t>
+      </w:r>
+      <w:proofErr w:type="spellEnd"/>
+      <w:r>
+        <w:rPr>
+          <w:rFonts w:cs="Times New Roman"/>
+          <w:szCs w:val="28"/>
+          <w:lang w:val="ru-RU"/>
+        </w:rPr>
+        <w:t xml:space="preserve"> на </w:t>
+      </w:r>
+      <w:proofErr w:type="spellStart"/>
+      <w:r>
+        <w:rPr>
+          <w:rFonts w:cs="Times New Roman"/>
+          <w:szCs w:val="28"/>
+          <w:lang w:val="ru-RU"/>
+        </w:rPr>
+        <w:t>введення</w:t>
+      </w:r>
+      <w:proofErr w:type="spellEnd"/>
+      <w:r>
+        <w:rPr>
+          <w:rFonts w:cs="Times New Roman"/>
+          <w:szCs w:val="28"/>
+          <w:lang w:val="ru-RU"/>
+        </w:rPr>
+        <w:t xml:space="preserve"> </w:t>
+      </w:r>
+      <w:proofErr w:type="spellStart"/>
+      <w:r>
+        <w:rPr>
+          <w:rFonts w:cs="Times New Roman"/>
+          <w:szCs w:val="28"/>
+          <w:lang w:val="ru-RU"/>
+        </w:rPr>
+        <w:t>нових</w:t>
+      </w:r>
+      <w:proofErr w:type="spellEnd"/>
+      <w:r>
+        <w:rPr>
+          <w:rFonts w:cs="Times New Roman"/>
+          <w:szCs w:val="28"/>
+          <w:lang w:val="ru-RU"/>
+        </w:rPr>
+        <w:t xml:space="preserve"> </w:t>
+      </w:r>
+      <w:proofErr w:type="spellStart"/>
+      <w:r>
+        <w:rPr>
+          <w:rFonts w:cs="Times New Roman"/>
+          <w:szCs w:val="28"/>
+          <w:lang w:val="ru-RU"/>
+        </w:rPr>
+        <w:t>даних</w:t>
+      </w:r>
+      <w:proofErr w:type="spellEnd"/>
+      <w:r>
+        <w:rPr>
+          <w:rFonts w:cs="Times New Roman"/>
+          <w:szCs w:val="28"/>
+          <w:lang w:val="ru-RU"/>
+        </w:rPr>
+        <w:t xml:space="preserve"> та </w:t>
+      </w:r>
+      <w:proofErr w:type="spellStart"/>
+      <w:r>
+        <w:rPr>
+          <w:rFonts w:cs="Times New Roman"/>
+          <w:szCs w:val="28"/>
+          <w:lang w:val="ru-RU"/>
+        </w:rPr>
+        <w:t>операцій</w:t>
+      </w:r>
+      <w:proofErr w:type="spellEnd"/>
+      <w:r>
+        <w:rPr>
+          <w:rFonts w:cs="Times New Roman"/>
+          <w:szCs w:val="28"/>
+          <w:lang w:val="ru-RU"/>
+        </w:rPr>
+        <w:t>.</w:t>
+      </w:r>
+    </w:p>
+    <w:p>
+      <w:pPr>
+        <w:ind w:firstLine="284"/>
         <w:jc w:val="left"/>
         <w:rPr>
           <w:rFonts w:cs="Times New Roman"/>
@@ -2701,6 +2945,7 @@
     </w:p>
     <w:p>
       <w:pPr>
+        <w:ind w:firstLine="284"/>
         <w:jc w:val="left"/>
         <w:rPr>
           <w:rFonts w:cs="Times New Roman"/>
@@ -2759,6 +3004,7 @@
           <w:ilvl w:val="0"/>
           <w:numId w:val="4"/>
         </w:numPr>
+        <w:ind w:left="0" w:firstLine="284"/>
         <w:jc w:val="left"/>
         <w:rPr>
           <w:rFonts w:cs="Times New Roman"/>
@@ -2766,17 +3012,100 @@
           <w:lang w:val="ru-RU"/>
         </w:rPr>
       </w:pPr>
-      <w:r>
-        <w:rPr>
-          <w:rFonts w:cs="Times New Roman"/>
-          <w:szCs w:val="28"/>
-          <w:lang w:val="ru-RU"/>
-        </w:rPr>
-        <w:t>Написати програму тестування функцій списків.</w:t>
-      </w:r>
-    </w:p>
-    <w:p>
-      <w:pPr>
+      <w:proofErr w:type="spellStart"/>
+      <w:r>
+        <w:rPr>
+          <w:rFonts w:cs="Times New Roman"/>
+          <w:szCs w:val="28"/>
+          <w:lang w:val="ru-RU"/>
+        </w:rPr>
+        <w:t>Написати</w:t>
+      </w:r>
+      <w:proofErr w:type="spellEnd"/>
+      <w:r>
+        <w:rPr>
+          <w:rFonts w:cs="Times New Roman"/>
+          <w:szCs w:val="28"/>
+          <w:lang w:val="ru-RU"/>
+        </w:rPr>
+        <w:t xml:space="preserve"> </w:t>
+      </w:r>
+      <w:proofErr w:type="spellStart"/>
+      <w:r>
+        <w:rPr>
+          <w:rFonts w:cs="Times New Roman"/>
+          <w:szCs w:val="28"/>
+          <w:lang w:val="ru-RU"/>
+        </w:rPr>
+        <w:t>програму</w:t>
+      </w:r>
+      <w:proofErr w:type="spellEnd"/>
+      <w:r>
+        <w:rPr>
+          <w:rFonts w:cs="Times New Roman"/>
+          <w:szCs w:val="28"/>
+          <w:lang w:val="ru-RU"/>
+        </w:rPr>
+        <w:t xml:space="preserve"> </w:t>
+      </w:r>
+      <w:proofErr w:type="spellStart"/>
+      <w:r>
+        <w:rPr>
+          <w:rFonts w:cs="Times New Roman"/>
+          <w:szCs w:val="28"/>
+          <w:lang w:val="ru-RU"/>
+        </w:rPr>
+        <w:t>тестування</w:t>
+      </w:r>
+      <w:proofErr w:type="spellEnd"/>
+      <w:r>
+        <w:rPr>
+          <w:rFonts w:cs="Times New Roman"/>
+          <w:szCs w:val="28"/>
+          <w:lang w:val="ru-RU"/>
+        </w:rPr>
+        <w:t xml:space="preserve"> </w:t>
+      </w:r>
+      <w:proofErr w:type="spellStart"/>
+      <w:r>
+        <w:rPr>
+          <w:rFonts w:cs="Times New Roman"/>
+          <w:szCs w:val="28"/>
+          <w:lang w:val="ru-RU"/>
+        </w:rPr>
+        <w:t>функцій</w:t>
+      </w:r>
+      <w:proofErr w:type="spellEnd"/>
+      <w:r>
+        <w:rPr>
+          <w:rFonts w:cs="Times New Roman"/>
+          <w:szCs w:val="28"/>
+          <w:lang w:val="ru-RU"/>
+        </w:rPr>
+        <w:t xml:space="preserve"> </w:t>
+      </w:r>
+      <w:proofErr w:type="spellStart"/>
+      <w:r>
+        <w:rPr>
+          <w:rFonts w:cs="Times New Roman"/>
+          <w:szCs w:val="28"/>
+          <w:lang w:val="ru-RU"/>
+        </w:rPr>
+        <w:t>списків</w:t>
+      </w:r>
+      <w:proofErr w:type="spellEnd"/>
+      <w:r>
+        <w:rPr>
+          <w:rFonts w:cs="Times New Roman"/>
+          <w:szCs w:val="28"/>
+          <w:lang w:val="ru-RU"/>
+        </w:rPr>
+        <w:t>.</w:t>
+      </w:r>
+    </w:p>
+    <w:p>
+      <w:pPr>
+        <w:ind w:firstLine="284"/>
         <w:jc w:val="left"/>
         <w:rPr>
           <w:rFonts w:cs="Times New Roman"/>
@@ -2787,6 +3116,7 @@
     </w:p>
     <w:p>
       <w:pPr>
+        <w:ind w:firstLine="284"/>
         <w:jc w:val="left"/>
         <w:rPr>
           <w:rFonts w:cs="Times New Roman"/>
@@ -2797,6 +3127,7 @@
     </w:p>
     <w:p>
       <w:pPr>
+        <w:ind w:firstLine="284"/>
         <w:jc w:val="left"/>
         <w:rPr>
           <w:rFonts w:cs="Times New Roman"/>
@@ -2807,6 +3138,7 @@
     </w:p>
     <w:p>
       <w:pPr>
+        <w:ind w:firstLine="284"/>
         <w:jc w:val="left"/>
         <w:rPr>
           <w:rFonts w:cs="Times New Roman"/>
@@ -2817,6 +3149,7 @@
     </w:p>
     <w:p>
       <w:pPr>
+        <w:ind w:firstLine="284"/>
         <w:jc w:val="left"/>
         <w:rPr>
           <w:rFonts w:cs="Times New Roman"/>
@@ -2833,7 +3166,7 @@
         </w:rPr>
         <w:lastRenderedPageBreak/>
         <w:drawing>
-          <wp:anchor distT="0" distB="0" distL="114300" distR="114300" simplePos="0" relativeHeight="251658240" behindDoc="0" locked="0" layoutInCell="1" allowOverlap="1" wp14:anchorId="30FDB192" wp14:editId="2A0EA274">
+          <wp:anchor distT="0" distB="0" distL="114300" distR="114300" simplePos="0" relativeHeight="251657216" behindDoc="0" locked="0" layoutInCell="1" allowOverlap="1" wp14:anchorId="30FDB192" wp14:editId="2A0EA274">
             <wp:simplePos x="0" y="0"/>
             <wp:positionH relativeFrom="column">
               <wp:posOffset>405765</wp:posOffset>
@@ -2885,6 +3218,7 @@
     </w:p>
     <w:p>
       <w:pPr>
+        <w:ind w:firstLine="284"/>
         <w:jc w:val="left"/>
         <w:rPr>
           <w:rFonts w:cs="Times New Roman"/>
@@ -2943,6 +3277,7 @@
           <w:ilvl w:val="0"/>
           <w:numId w:val="4"/>
         </w:numPr>
+        <w:ind w:left="0" w:firstLine="284"/>
         <w:jc w:val="left"/>
         <w:rPr>
           <w:rFonts w:cs="Times New Roman"/>
@@ -2950,14 +3285,88 @@
           <w:lang w:val="ru-RU"/>
         </w:rPr>
       </w:pPr>
-      <w:r>
-        <w:rPr>
-          <w:rFonts w:cs="Times New Roman"/>
-          <w:szCs w:val="28"/>
-          <w:lang w:val="ru-RU"/>
-        </w:rPr>
-        <w:t>Написати програму тестування функцій словників</w:t>
-      </w:r>
+      <w:proofErr w:type="spellStart"/>
+      <w:r>
+        <w:rPr>
+          <w:rFonts w:cs="Times New Roman"/>
+          <w:szCs w:val="28"/>
+          <w:lang w:val="ru-RU"/>
+        </w:rPr>
+        <w:t>Написати</w:t>
+      </w:r>
+      <w:proofErr w:type="spellEnd"/>
+      <w:r>
+        <w:rPr>
+          <w:rFonts w:cs="Times New Roman"/>
+          <w:szCs w:val="28"/>
+          <w:lang w:val="ru-RU"/>
+        </w:rPr>
+        <w:t xml:space="preserve"> </w:t>
+      </w:r>
+      <w:proofErr w:type="spellStart"/>
+      <w:r>
+        <w:rPr>
+          <w:rFonts w:cs="Times New Roman"/>
+          <w:szCs w:val="28"/>
+          <w:lang w:val="ru-RU"/>
+        </w:rPr>
+        <w:t>програму</w:t>
+      </w:r>
+      <w:proofErr w:type="spellEnd"/>
+      <w:r>
+        <w:rPr>
+          <w:rFonts w:cs="Times New Roman"/>
+          <w:szCs w:val="28"/>
+          <w:lang w:val="ru-RU"/>
+        </w:rPr>
+        <w:t xml:space="preserve"> </w:t>
+      </w:r>
+      <w:proofErr w:type="spellStart"/>
+      <w:r>
+        <w:rPr>
+          <w:rFonts w:cs="Times New Roman"/>
+          <w:szCs w:val="28"/>
+          <w:lang w:val="ru-RU"/>
+        </w:rPr>
+        <w:t>тестування</w:t>
+      </w:r>
+      <w:proofErr w:type="spellEnd"/>
+      <w:r>
+        <w:rPr>
+          <w:rFonts w:cs="Times New Roman"/>
+          <w:szCs w:val="28"/>
+          <w:lang w:val="ru-RU"/>
+        </w:rPr>
+        <w:t xml:space="preserve"> </w:t>
+      </w:r>
+      <w:proofErr w:type="spellStart"/>
+      <w:r>
+        <w:rPr>
+          <w:rFonts w:cs="Times New Roman"/>
+          <w:szCs w:val="28"/>
+          <w:lang w:val="ru-RU"/>
+        </w:rPr>
+        <w:t>функцій</w:t>
+      </w:r>
+      <w:proofErr w:type="spellEnd"/>
+      <w:r>
+        <w:rPr>
+          <w:rFonts w:cs="Times New Roman"/>
+          <w:szCs w:val="28"/>
+          <w:lang w:val="ru-RU"/>
+        </w:rPr>
+        <w:t xml:space="preserve"> </w:t>
+      </w:r>
+      <w:proofErr w:type="spellStart"/>
+      <w:r>
+        <w:rPr>
+          <w:rFonts w:cs="Times New Roman"/>
+          <w:szCs w:val="28"/>
+          <w:lang w:val="ru-RU"/>
+        </w:rPr>
+        <w:t>словників</w:t>
+      </w:r>
+      <w:proofErr w:type="spellEnd"/>
       <w:r>
         <w:rPr>
           <w:rFonts w:cs="Times New Roman"/>
@@ -2970,7 +3379,7 @@
     <w:p>
       <w:pPr>
         <w:pStyle w:val="a7"/>
-        <w:ind w:firstLine="0"/>
+        <w:ind w:left="0" w:firstLine="284"/>
         <w:jc w:val="left"/>
         <w:rPr>
           <w:rFonts w:cs="Times New Roman"/>
@@ -2987,7 +3396,7 @@
         </w:rPr>
         <w:lastRenderedPageBreak/>
         <w:drawing>
-          <wp:anchor distT="0" distB="0" distL="114300" distR="114300" simplePos="0" relativeHeight="251660288" behindDoc="0" locked="0" layoutInCell="1" allowOverlap="1" wp14:anchorId="49A90653" wp14:editId="0D513E54">
+          <wp:anchor distT="0" distB="0" distL="114300" distR="114300" simplePos="0" relativeHeight="251659264" behindDoc="0" locked="0" layoutInCell="1" allowOverlap="1" wp14:anchorId="49A90653" wp14:editId="0D513E54">
             <wp:simplePos x="0" y="0"/>
             <wp:positionH relativeFrom="column">
               <wp:posOffset>459105</wp:posOffset>
@@ -3083,7 +3492,7 @@
     <w:p>
       <w:pPr>
         <w:pStyle w:val="a7"/>
-        <w:ind w:firstLine="0"/>
+        <w:ind w:left="0" w:firstLine="284"/>
         <w:jc w:val="left"/>
         <w:rPr>
           <w:rFonts w:cs="Times New Roman"/>
@@ -3099,6 +3508,7 @@
           <w:ilvl w:val="0"/>
           <w:numId w:val="4"/>
         </w:numPr>
+        <w:ind w:left="0" w:firstLine="284"/>
         <w:jc w:val="left"/>
         <w:rPr>
           <w:rFonts w:cs="Times New Roman"/>
@@ -3106,19 +3516,119 @@
           <w:lang w:val="ru-RU"/>
         </w:rPr>
       </w:pPr>
-      <w:r>
-        <w:rPr>
-          <w:rFonts w:cs="Times New Roman"/>
-          <w:szCs w:val="28"/>
-          <w:lang w:val="ru-RU"/>
-        </w:rPr>
-        <w:t>Написати функцію пошуку позиції для вставки нового елементу у відсортований список.</w:t>
+      <w:proofErr w:type="spellStart"/>
+      <w:r>
+        <w:rPr>
+          <w:rFonts w:cs="Times New Roman"/>
+          <w:szCs w:val="28"/>
+          <w:lang w:val="ru-RU"/>
+        </w:rPr>
+        <w:t>Написати</w:t>
+      </w:r>
+      <w:proofErr w:type="spellEnd"/>
+      <w:r>
+        <w:rPr>
+          <w:rFonts w:cs="Times New Roman"/>
+          <w:szCs w:val="28"/>
+          <w:lang w:val="ru-RU"/>
+        </w:rPr>
+        <w:t xml:space="preserve"> </w:t>
+      </w:r>
+      <w:proofErr w:type="spellStart"/>
+      <w:r>
+        <w:rPr>
+          <w:rFonts w:cs="Times New Roman"/>
+          <w:szCs w:val="28"/>
+          <w:lang w:val="ru-RU"/>
+        </w:rPr>
+        <w:t>функцію</w:t>
+      </w:r>
+      <w:proofErr w:type="spellEnd"/>
+      <w:r>
+        <w:rPr>
+          <w:rFonts w:cs="Times New Roman"/>
+          <w:szCs w:val="28"/>
+          <w:lang w:val="ru-RU"/>
+        </w:rPr>
+        <w:t xml:space="preserve"> </w:t>
+      </w:r>
+      <w:proofErr w:type="spellStart"/>
+      <w:r>
+        <w:rPr>
+          <w:rFonts w:cs="Times New Roman"/>
+          <w:szCs w:val="28"/>
+          <w:lang w:val="ru-RU"/>
+        </w:rPr>
+        <w:t>пошуку</w:t>
+      </w:r>
+      <w:proofErr w:type="spellEnd"/>
+      <w:r>
+        <w:rPr>
+          <w:rFonts w:cs="Times New Roman"/>
+          <w:szCs w:val="28"/>
+          <w:lang w:val="ru-RU"/>
+        </w:rPr>
+        <w:t xml:space="preserve"> </w:t>
+      </w:r>
+      <w:proofErr w:type="spellStart"/>
+      <w:r>
+        <w:rPr>
+          <w:rFonts w:cs="Times New Roman"/>
+          <w:szCs w:val="28"/>
+          <w:lang w:val="ru-RU"/>
+        </w:rPr>
+        <w:t>позиції</w:t>
+      </w:r>
+      <w:proofErr w:type="spellEnd"/>
+      <w:r>
+        <w:rPr>
+          <w:rFonts w:cs="Times New Roman"/>
+          <w:szCs w:val="28"/>
+          <w:lang w:val="ru-RU"/>
+        </w:rPr>
+        <w:t xml:space="preserve"> для вставки нового </w:t>
+      </w:r>
+      <w:proofErr w:type="spellStart"/>
+      <w:r>
+        <w:rPr>
+          <w:rFonts w:cs="Times New Roman"/>
+          <w:szCs w:val="28"/>
+          <w:lang w:val="ru-RU"/>
+        </w:rPr>
+        <w:t>елементу</w:t>
+      </w:r>
+      <w:proofErr w:type="spellEnd"/>
+      <w:r>
+        <w:rPr>
+          <w:rFonts w:cs="Times New Roman"/>
+          <w:szCs w:val="28"/>
+          <w:lang w:val="ru-RU"/>
+        </w:rPr>
+        <w:t xml:space="preserve"> у </w:t>
+      </w:r>
+      <w:proofErr w:type="spellStart"/>
+      <w:r>
+        <w:rPr>
+          <w:rFonts w:cs="Times New Roman"/>
+          <w:szCs w:val="28"/>
+          <w:lang w:val="ru-RU"/>
+        </w:rPr>
+        <w:t>відсортований</w:t>
+      </w:r>
+      <w:proofErr w:type="spellEnd"/>
+      <w:r>
+        <w:rPr>
+          <w:rFonts w:cs="Times New Roman"/>
+          <w:szCs w:val="28"/>
+          <w:lang w:val="ru-RU"/>
+        </w:rPr>
+        <w:t xml:space="preserve"> список.</w:t>
       </w:r>
     </w:p>
     <w:p>
       <w:pPr>
         <w:pStyle w:val="a7"/>
-        <w:ind w:firstLine="0"/>
+        <w:ind w:left="0" w:firstLine="284"/>
         <w:jc w:val="left"/>
         <w:rPr>
           <w:rFonts w:cs="Times New Roman"/>
@@ -3171,7 +3681,7 @@
     <w:p>
       <w:pPr>
         <w:pStyle w:val="a7"/>
-        <w:ind w:firstLine="0"/>
+        <w:ind w:left="0" w:firstLine="284"/>
         <w:jc w:val="left"/>
         <w:rPr>
           <w:rFonts w:cs="Times New Roman"/>
@@ -3182,7 +3692,7 @@
     </w:p>
     <w:p>
       <w:pPr>
-        <w:ind w:firstLine="0"/>
+        <w:ind w:firstLine="284"/>
         <w:jc w:val="left"/>
         <w:rPr>
           <w:rFonts w:cs="Times New Roman"/>
@@ -3190,6 +3700,7 @@
           <w:lang w:val="uk-UA"/>
         </w:rPr>
       </w:pPr>
+      <w:proofErr w:type="spellStart"/>
       <w:r>
         <w:rPr>
           <w:rFonts w:cs="Times New Roman"/>
@@ -3197,15 +3708,42 @@
           <w:lang w:val="ru-RU"/>
         </w:rPr>
         <w:lastRenderedPageBreak/>
-        <w:t xml:space="preserve">Висновок: </w:t>
-      </w:r>
-      <w:r>
-        <w:rPr>
-          <w:rFonts w:cs="Times New Roman"/>
-          <w:szCs w:val="28"/>
-          <w:lang w:val="uk-UA"/>
-        </w:rPr>
-        <w:t xml:space="preserve">в ході виконання даного практичного завдання я створив нескінченний калькулятор через  цикл </w:t>
+        <w:t>Висновок</w:t>
+      </w:r>
+      <w:proofErr w:type="spellEnd"/>
+      <w:r>
+        <w:rPr>
+          <w:rFonts w:cs="Times New Roman"/>
+          <w:szCs w:val="28"/>
+          <w:lang w:val="ru-RU"/>
+        </w:rPr>
+        <w:t xml:space="preserve">: </w:t>
+      </w:r>
+      <w:r>
+        <w:rPr>
+          <w:rFonts w:cs="Times New Roman"/>
+          <w:szCs w:val="28"/>
+          <w:lang w:val="uk-UA"/>
+        </w:rPr>
+        <w:t xml:space="preserve">в ході виконання даного практичного завдання я створив нескінченний калькулятор </w:t>
+      </w:r>
+      <w:proofErr w:type="gramStart"/>
+      <w:r>
+        <w:rPr>
+          <w:rFonts w:cs="Times New Roman"/>
+          <w:szCs w:val="28"/>
+          <w:lang w:val="uk-UA"/>
+        </w:rPr>
+        <w:t>через  цикл</w:t>
+      </w:r>
+      <w:proofErr w:type="gramEnd"/>
+      <w:r>
+        <w:rPr>
+          <w:rFonts w:cs="Times New Roman"/>
+          <w:szCs w:val="28"/>
+          <w:lang w:val="uk-UA"/>
+        </w:rPr>
+        <w:t xml:space="preserve"> </w:t>
       </w:r>
       <w:r>
         <w:rPr>
@@ -3265,7 +3803,7 @@
     </w:p>
     <w:p>
       <w:pPr>
-        <w:ind w:firstLine="0"/>
+        <w:ind w:firstLine="284"/>
         <w:jc w:val="center"/>
         <w:rPr>
           <w:rFonts w:cs="Times New Roman"/>
@@ -3306,7 +3844,7 @@
     </w:p>
     <w:p>
       <w:pPr>
-        <w:ind w:firstLine="0"/>
+        <w:ind w:firstLine="284"/>
         <w:rPr>
           <w:rFonts w:cs="Times New Roman"/>
           <w:szCs w:val="28"/>
@@ -3358,7 +3896,7 @@
     </w:p>
     <w:p>
       <w:pPr>
-        <w:ind w:firstLine="0"/>
+        <w:ind w:firstLine="284"/>
         <w:rPr>
           <w:rFonts w:cs="Times New Roman"/>
           <w:szCs w:val="28"/>
@@ -3411,7 +3949,7 @@
     </w:p>
     <w:p>
       <w:pPr>
-        <w:ind w:firstLine="0"/>
+        <w:ind w:firstLine="284"/>
         <w:rPr>
           <w:rFonts w:cs="Times New Roman"/>
           <w:szCs w:val="28"/>
@@ -3465,7 +4003,7 @@
     </w:p>
     <w:p>
       <w:pPr>
-        <w:ind w:firstLine="0"/>
+        <w:ind w:firstLine="284"/>
         <w:rPr>
           <w:rFonts w:cs="Times New Roman"/>
           <w:szCs w:val="28"/>
@@ -3518,7 +4056,7 @@
     </w:p>
     <w:p>
       <w:pPr>
-        <w:ind w:firstLine="0"/>
+        <w:ind w:firstLine="284"/>
         <w:rPr>
           <w:rFonts w:cs="Times New Roman"/>
           <w:szCs w:val="28"/>
@@ -3546,47 +4084,47 @@
     </w:p>
     <w:p>
       <w:pPr>
-        <w:ind w:firstLine="0"/>
-        <w:rPr>
-          <w:rFonts w:cs="Times New Roman"/>
-          <w:szCs w:val="28"/>
-          <w:lang w:val="uk-UA"/>
-        </w:rPr>
-      </w:pPr>
-    </w:p>
-    <w:p>
-      <w:pPr>
-        <w:ind w:firstLine="0"/>
-        <w:rPr>
-          <w:rFonts w:cs="Times New Roman"/>
-          <w:szCs w:val="28"/>
-          <w:lang w:val="uk-UA"/>
-        </w:rPr>
-      </w:pPr>
-    </w:p>
-    <w:p>
-      <w:pPr>
-        <w:ind w:firstLine="0"/>
-        <w:rPr>
-          <w:rFonts w:cs="Times New Roman"/>
-          <w:szCs w:val="28"/>
-          <w:lang w:val="uk-UA"/>
-        </w:rPr>
-      </w:pPr>
-    </w:p>
-    <w:p>
-      <w:pPr>
-        <w:ind w:firstLine="0"/>
-        <w:rPr>
-          <w:rFonts w:cs="Times New Roman"/>
-          <w:szCs w:val="28"/>
-          <w:lang w:val="uk-UA"/>
-        </w:rPr>
-      </w:pPr>
-    </w:p>
-    <w:p>
-      <w:pPr>
-        <w:ind w:firstLine="0"/>
+        <w:ind w:firstLine="284"/>
+        <w:rPr>
+          <w:rFonts w:cs="Times New Roman"/>
+          <w:szCs w:val="28"/>
+          <w:lang w:val="uk-UA"/>
+        </w:rPr>
+      </w:pPr>
+    </w:p>
+    <w:p>
+      <w:pPr>
+        <w:ind w:firstLine="284"/>
+        <w:rPr>
+          <w:rFonts w:cs="Times New Roman"/>
+          <w:szCs w:val="28"/>
+          <w:lang w:val="uk-UA"/>
+        </w:rPr>
+      </w:pPr>
+    </w:p>
+    <w:p>
+      <w:pPr>
+        <w:ind w:firstLine="284"/>
+        <w:rPr>
+          <w:rFonts w:cs="Times New Roman"/>
+          <w:szCs w:val="28"/>
+          <w:lang w:val="uk-UA"/>
+        </w:rPr>
+      </w:pPr>
+    </w:p>
+    <w:p>
+      <w:pPr>
+        <w:ind w:firstLine="284"/>
+        <w:rPr>
+          <w:rFonts w:cs="Times New Roman"/>
+          <w:szCs w:val="28"/>
+          <w:lang w:val="uk-UA"/>
+        </w:rPr>
+      </w:pPr>
+    </w:p>
+    <w:p>
+      <w:pPr>
+        <w:ind w:firstLine="284"/>
         <w:jc w:val="center"/>
         <w:rPr>
           <w:rFonts w:cs="Times New Roman"/>
@@ -3625,6 +4163,7 @@
           <w:ilvl w:val="0"/>
           <w:numId w:val="5"/>
         </w:numPr>
+        <w:ind w:left="0" w:firstLine="284"/>
         <w:jc w:val="left"/>
         <w:rPr>
           <w:rFonts w:cs="Times New Roman"/>
@@ -3643,6 +4182,7 @@
     </w:p>
     <w:p>
       <w:pPr>
+        <w:ind w:firstLine="284"/>
         <w:jc w:val="left"/>
         <w:rPr>
           <w:rFonts w:cs="Times New Roman"/>
@@ -3653,6 +4193,7 @@
       <w:r>
         <w:rPr>
           <w:rFonts w:cs="Times New Roman"/>
+          <w:noProof/>
           <w:szCs w:val="28"/>
           <w:lang w:val="uk-UA"/>
         </w:rPr>
@@ -3695,6 +4236,7 @@
     </w:p>
     <w:p>
       <w:pPr>
+        <w:ind w:firstLine="284"/>
         <w:jc w:val="left"/>
         <w:rPr>
           <w:rFonts w:cs="Times New Roman"/>
@@ -3705,6 +4247,7 @@
       <w:r>
         <w:rPr>
           <w:rFonts w:cs="Times New Roman"/>
+          <w:noProof/>
           <w:szCs w:val="28"/>
           <w:lang w:val="uk-UA"/>
         </w:rPr>
@@ -3752,6 +4295,7 @@
           <w:ilvl w:val="0"/>
           <w:numId w:val="5"/>
         </w:numPr>
+        <w:ind w:left="0" w:firstLine="284"/>
         <w:jc w:val="left"/>
         <w:rPr>
           <w:rFonts w:cs="Times New Roman"/>
@@ -3779,6 +4323,7 @@
       <w:r>
         <w:rPr>
           <w:rFonts w:cs="Times New Roman"/>
+          <w:noProof/>
           <w:szCs w:val="28"/>
           <w:lang w:val="uk-UA"/>
         </w:rPr>
@@ -3821,6 +4366,7 @@
     </w:p>
     <w:p>
       <w:pPr>
+        <w:ind w:firstLine="284"/>
         <w:jc w:val="left"/>
         <w:rPr>
           <w:rFonts w:cs="Times New Roman"/>
@@ -3831,6 +4377,7 @@
       <w:r>
         <w:rPr>
           <w:rFonts w:cs="Times New Roman"/>
+          <w:noProof/>
           <w:szCs w:val="28"/>
           <w:lang w:val="uk-UA"/>
         </w:rPr>
@@ -3878,6 +4425,7 @@
           <w:ilvl w:val="0"/>
           <w:numId w:val="5"/>
         </w:numPr>
+        <w:ind w:left="0" w:firstLine="284"/>
         <w:rPr>
           <w:lang w:val="uk-UA"/>
         </w:rPr>
@@ -3892,7 +4440,7 @@
     <w:p>
       <w:pPr>
         <w:pStyle w:val="a7"/>
-        <w:ind w:firstLine="0"/>
+        <w:ind w:left="0" w:firstLine="284"/>
         <w:jc w:val="left"/>
         <w:rPr>
           <w:rFonts w:cs="Times New Roman"/>
@@ -3910,7 +4458,7 @@
     <w:p>
       <w:pPr>
         <w:pStyle w:val="a7"/>
-        <w:ind w:firstLine="0"/>
+        <w:ind w:left="0" w:firstLine="284"/>
         <w:jc w:val="left"/>
         <w:rPr>
           <w:rFonts w:cs="Times New Roman"/>
@@ -3920,6 +4468,7 @@
       <w:r>
         <w:rPr>
           <w:rFonts w:cs="Times New Roman"/>
+          <w:noProof/>
           <w:szCs w:val="28"/>
         </w:rPr>
         <w:lastRenderedPageBreak/>
@@ -3962,6 +4511,7 @@
     </w:p>
     <w:p>
       <w:pPr>
+        <w:ind w:firstLine="284"/>
         <w:jc w:val="left"/>
         <w:rPr>
           <w:rFonts w:cs="Times New Roman"/>
@@ -3978,6 +4528,7 @@
     </w:p>
     <w:p>
       <w:pPr>
+        <w:ind w:firstLine="284"/>
         <w:jc w:val="left"/>
         <w:rPr>
           <w:rFonts w:cs="Times New Roman"/>
@@ -3987,6 +4538,7 @@
       <w:r>
         <w:rPr>
           <w:rFonts w:cs="Times New Roman"/>
+          <w:noProof/>
           <w:szCs w:val="28"/>
         </w:rPr>
         <w:drawing>
@@ -4028,6 +4580,7 @@
     </w:p>
     <w:p>
       <w:pPr>
+        <w:ind w:firstLine="284"/>
         <w:jc w:val="left"/>
         <w:rPr>
           <w:rFonts w:cs="Times New Roman"/>
@@ -4044,6 +4597,7 @@
     </w:p>
     <w:p>
       <w:pPr>
+        <w:ind w:firstLine="284"/>
         <w:jc w:val="left"/>
         <w:rPr>
           <w:rFonts w:cs="Times New Roman"/>
@@ -4053,6 +4607,7 @@
       <w:r>
         <w:rPr>
           <w:rFonts w:cs="Times New Roman"/>
+          <w:noProof/>
           <w:szCs w:val="28"/>
         </w:rPr>
         <w:lastRenderedPageBreak/>
@@ -4095,6 +4650,7 @@
     </w:p>
     <w:p>
       <w:pPr>
+        <w:ind w:firstLine="284"/>
         <w:jc w:val="left"/>
         <w:rPr>
           <w:rFonts w:cs="Times New Roman"/>
@@ -4113,6 +4669,7 @@
     </w:p>
     <w:p>
       <w:pPr>
+        <w:ind w:firstLine="284"/>
         <w:jc w:val="left"/>
         <w:rPr>
           <w:rFonts w:cs="Times New Roman"/>
@@ -4123,6 +4680,7 @@
       <w:r>
         <w:rPr>
           <w:rFonts w:cs="Times New Roman"/>
+          <w:noProof/>
           <w:szCs w:val="28"/>
           <w:lang w:val="uk-UA"/>
         </w:rPr>
@@ -4165,7 +4723,7 @@
     </w:p>
     <w:p>
       <w:pPr>
-        <w:ind w:firstLine="0"/>
+        <w:ind w:firstLine="284"/>
         <w:rPr>
           <w:rFonts w:cs="Times New Roman"/>
           <w:szCs w:val="28"/>
@@ -4191,8 +4749,752 @@
         <w:t>: за допомогою даних практичних завдань я зміг написати та зрозуміти як працює конвертер валют, гра камінь-ножиці-папір, а також розділити програму калькулятора на декілька файлів.</w:t>
       </w:r>
     </w:p>
+    <w:p>
+      <w:pPr>
+        <w:ind w:firstLine="284"/>
+        <w:jc w:val="center"/>
+        <w:rPr>
+          <w:rFonts w:cs="Times New Roman"/>
+          <w:b/>
+          <w:bCs/>
+          <w:szCs w:val="28"/>
+        </w:rPr>
+      </w:pPr>
+      <w:r>
+        <w:rPr>
+          <w:rFonts w:cs="Times New Roman"/>
+          <w:b/>
+          <w:bCs/>
+          <w:szCs w:val="28"/>
+          <w:lang w:val="uk-UA"/>
+        </w:rPr>
+        <w:t xml:space="preserve">Практичне завдання до теми </w:t>
+      </w:r>
+      <w:r>
+        <w:rPr>
+          <w:rFonts w:cs="Times New Roman"/>
+          <w:b/>
+          <w:bCs/>
+          <w:szCs w:val="28"/>
+        </w:rPr>
+        <w:t>6</w:t>
+      </w:r>
+    </w:p>
+    <w:p>
+      <w:pPr>
+        <w:pStyle w:val="a7"/>
+        <w:numPr>
+          <w:ilvl w:val="0"/>
+          <w:numId w:val="7"/>
+        </w:numPr>
+        <w:ind w:left="0" w:firstLine="284"/>
+        <w:rPr>
+          <w:rFonts w:cs="Times New Roman"/>
+          <w:szCs w:val="28"/>
+          <w:lang w:val="uk-UA"/>
+        </w:rPr>
+      </w:pPr>
+      <w:r>
+        <w:rPr>
+          <w:lang w:val="uk-UA"/>
+        </w:rPr>
+        <w:t xml:space="preserve">Розробити механізм </w:t>
+      </w:r>
+      <w:proofErr w:type="spellStart"/>
+      <w:r>
+        <w:rPr>
+          <w:lang w:val="uk-UA"/>
+        </w:rPr>
+        <w:t>логування</w:t>
+      </w:r>
+      <w:proofErr w:type="spellEnd"/>
+      <w:r>
+        <w:rPr>
+          <w:lang w:val="uk-UA"/>
+        </w:rPr>
+        <w:t xml:space="preserve"> всіх дій, що виконує програма. Забезпечити зберігання інформації про введені данні, виконану операцію та результат виконання операції над даними</w:t>
+      </w:r>
+      <w:r>
+        <w:rPr>
+          <w:lang w:val="uk-UA"/>
+        </w:rPr>
+        <w:t>.</w:t>
+      </w:r>
+    </w:p>
+    <w:p>
+      <w:pPr>
+        <w:pStyle w:val="a7"/>
+        <w:ind w:left="0" w:firstLine="284"/>
+        <w:rPr>
+          <w:rFonts w:cs="Times New Roman"/>
+          <w:szCs w:val="28"/>
+        </w:rPr>
+      </w:pPr>
+      <w:r>
+        <w:rPr>
+          <w:rFonts w:cs="Times New Roman"/>
+          <w:szCs w:val="28"/>
+        </w:rPr>
+        <w:t>calc.py</w:t>
+      </w:r>
+    </w:p>
+    <w:p>
+      <w:pPr>
+        <w:ind w:firstLine="284"/>
+        <w:rPr>
+          <w:rFonts w:cs="Times New Roman"/>
+          <w:szCs w:val="28"/>
+          <w:lang w:val="uk-UA"/>
+        </w:rPr>
+      </w:pPr>
+      <w:r>
+        <w:rPr>
+          <w:rFonts w:cs="Times New Roman"/>
+          <w:szCs w:val="28"/>
+          <w:lang w:val="uk-UA"/>
+        </w:rPr>
+        <w:lastRenderedPageBreak/>
+        <w:drawing>
+          <wp:inline distT="0" distB="0" distL="0" distR="0" wp14:anchorId="49308ABD" wp14:editId="1569FE72">
+            <wp:extent cx="5940425" cy="3292475"/>
+            <wp:effectExtent l="0" t="0" r="0" b="0"/>
+            <wp:docPr id="471934257" name="Рисунок 1"/>
+            <wp:cNvGraphicFramePr>
+              <a:graphicFrameLocks xmlns:a="http://schemas.openxmlformats.org/drawingml/2006/main" noChangeAspect="1"/>
+            </wp:cNvGraphicFramePr>
+            <a:graphic xmlns:a="http://schemas.openxmlformats.org/drawingml/2006/main">
+              <a:graphicData uri="http://schemas.openxmlformats.org/drawingml/2006/picture">
+                <pic:pic xmlns:pic="http://schemas.openxmlformats.org/drawingml/2006/picture">
+                  <pic:nvPicPr>
+                    <pic:cNvPr id="471934257" name=""/>
+                    <pic:cNvPicPr/>
+                  </pic:nvPicPr>
+                  <pic:blipFill>
+                    <a:blip r:embed="rId40"/>
+                    <a:stretch>
+                      <a:fillRect/>
+                    </a:stretch>
+                  </pic:blipFill>
+                  <pic:spPr>
+                    <a:xfrm>
+                      <a:off x="0" y="0"/>
+                      <a:ext cx="5940425" cy="3292475"/>
+                    </a:xfrm>
+                    <a:prstGeom prst="rect">
+                      <a:avLst/>
+                    </a:prstGeom>
+                  </pic:spPr>
+                </pic:pic>
+              </a:graphicData>
+            </a:graphic>
+          </wp:inline>
+        </w:drawing>
+      </w:r>
+    </w:p>
+    <w:p>
+      <w:pPr>
+        <w:ind w:firstLine="284"/>
+        <w:rPr>
+          <w:rFonts w:cs="Times New Roman"/>
+          <w:szCs w:val="28"/>
+        </w:rPr>
+      </w:pPr>
+      <w:r>
+        <w:rPr>
+          <w:rFonts w:cs="Times New Roman"/>
+          <w:szCs w:val="28"/>
+        </w:rPr>
+        <w:t>functions.py</w:t>
+      </w:r>
+    </w:p>
+    <w:p>
+      <w:pPr>
+        <w:ind w:firstLine="284"/>
+        <w:rPr>
+          <w:rFonts w:cs="Times New Roman"/>
+          <w:szCs w:val="28"/>
+          <w:lang w:val="uk-UA"/>
+        </w:rPr>
+      </w:pPr>
+      <w:r>
+        <w:rPr>
+          <w:rFonts w:cs="Times New Roman"/>
+          <w:szCs w:val="28"/>
+          <w:lang w:val="uk-UA"/>
+        </w:rPr>
+        <w:drawing>
+          <wp:inline distT="0" distB="0" distL="0" distR="0" wp14:anchorId="7A22EDF1" wp14:editId="2B7F08CD">
+            <wp:extent cx="2964180" cy="1964216"/>
+            <wp:effectExtent l="0" t="0" r="0" b="0"/>
+            <wp:docPr id="814426173" name="Рисунок 1"/>
+            <wp:cNvGraphicFramePr>
+              <a:graphicFrameLocks xmlns:a="http://schemas.openxmlformats.org/drawingml/2006/main" noChangeAspect="1"/>
+            </wp:cNvGraphicFramePr>
+            <a:graphic xmlns:a="http://schemas.openxmlformats.org/drawingml/2006/main">
+              <a:graphicData uri="http://schemas.openxmlformats.org/drawingml/2006/picture">
+                <pic:pic xmlns:pic="http://schemas.openxmlformats.org/drawingml/2006/picture">
+                  <pic:nvPicPr>
+                    <pic:cNvPr id="814426173" name=""/>
+                    <pic:cNvPicPr/>
+                  </pic:nvPicPr>
+                  <pic:blipFill>
+                    <a:blip r:embed="rId41"/>
+                    <a:stretch>
+                      <a:fillRect/>
+                    </a:stretch>
+                  </pic:blipFill>
+                  <pic:spPr>
+                    <a:xfrm>
+                      <a:off x="0" y="0"/>
+                      <a:ext cx="2971694" cy="1969195"/>
+                    </a:xfrm>
+                    <a:prstGeom prst="rect">
+                      <a:avLst/>
+                    </a:prstGeom>
+                  </pic:spPr>
+                </pic:pic>
+              </a:graphicData>
+            </a:graphic>
+          </wp:inline>
+        </w:drawing>
+      </w:r>
+    </w:p>
+    <w:p>
+      <w:pPr>
+        <w:ind w:firstLine="284"/>
+        <w:rPr>
+          <w:rFonts w:cs="Times New Roman"/>
+          <w:szCs w:val="28"/>
+          <w:lang w:val="uk-UA"/>
+        </w:rPr>
+      </w:pPr>
+    </w:p>
+    <w:p>
+      <w:pPr>
+        <w:ind w:firstLine="284"/>
+        <w:rPr>
+          <w:rFonts w:cs="Times New Roman"/>
+          <w:szCs w:val="28"/>
+          <w:lang w:val="uk-UA"/>
+        </w:rPr>
+      </w:pPr>
+    </w:p>
+    <w:p>
+      <w:pPr>
+        <w:ind w:firstLine="284"/>
+        <w:rPr>
+          <w:rFonts w:cs="Times New Roman"/>
+          <w:szCs w:val="28"/>
+          <w:lang w:val="uk-UA"/>
+        </w:rPr>
+      </w:pPr>
+    </w:p>
+    <w:p>
+      <w:pPr>
+        <w:ind w:firstLine="284"/>
+        <w:rPr>
+          <w:rFonts w:cs="Times New Roman"/>
+          <w:szCs w:val="28"/>
+          <w:lang w:val="uk-UA"/>
+        </w:rPr>
+      </w:pPr>
+    </w:p>
+    <w:p>
+      <w:pPr>
+        <w:ind w:firstLine="284"/>
+        <w:rPr>
+          <w:rFonts w:cs="Times New Roman"/>
+          <w:szCs w:val="28"/>
+          <w:lang w:val="uk-UA"/>
+        </w:rPr>
+      </w:pPr>
+    </w:p>
+    <w:p>
+      <w:pPr>
+        <w:ind w:firstLine="284"/>
+        <w:rPr>
+          <w:rFonts w:cs="Times New Roman"/>
+          <w:szCs w:val="28"/>
+          <w:lang w:val="uk-UA"/>
+        </w:rPr>
+      </w:pPr>
+    </w:p>
+    <w:p>
+      <w:pPr>
+        <w:ind w:firstLine="284"/>
+        <w:rPr>
+          <w:rFonts w:cs="Times New Roman"/>
+          <w:szCs w:val="28"/>
+          <w:lang w:val="uk-UA"/>
+        </w:rPr>
+      </w:pPr>
+    </w:p>
+    <w:p>
+      <w:pPr>
+        <w:ind w:firstLine="284"/>
+        <w:rPr>
+          <w:rFonts w:cs="Times New Roman"/>
+          <w:szCs w:val="28"/>
+          <w:lang w:val="uk-UA"/>
+        </w:rPr>
+      </w:pPr>
+    </w:p>
+    <w:p>
+      <w:pPr>
+        <w:ind w:firstLine="284"/>
+        <w:rPr>
+          <w:rFonts w:cs="Times New Roman"/>
+          <w:szCs w:val="28"/>
+        </w:rPr>
+      </w:pPr>
+      <w:r>
+        <w:rPr>
+          <w:rFonts w:cs="Times New Roman"/>
+          <w:szCs w:val="28"/>
+        </w:rPr>
+        <w:lastRenderedPageBreak/>
+        <w:t>operations.py</w:t>
+      </w:r>
+    </w:p>
+    <w:p>
+      <w:pPr>
+        <w:ind w:firstLine="284"/>
+        <w:rPr>
+          <w:rFonts w:cs="Times New Roman"/>
+          <w:szCs w:val="28"/>
+          <w:lang w:val="uk-UA"/>
+        </w:rPr>
+      </w:pPr>
+      <w:r>
+        <w:rPr>
+          <w:rFonts w:cs="Times New Roman"/>
+          <w:szCs w:val="28"/>
+          <w:lang w:val="uk-UA"/>
+        </w:rPr>
+        <w:drawing>
+          <wp:inline distT="0" distB="0" distL="0" distR="0" wp14:anchorId="607FF689" wp14:editId="0DFFAF6A">
+            <wp:extent cx="3690370" cy="4381500"/>
+            <wp:effectExtent l="0" t="0" r="0" b="0"/>
+            <wp:docPr id="2082331609" name="Рисунок 1"/>
+            <wp:cNvGraphicFramePr>
+              <a:graphicFrameLocks xmlns:a="http://schemas.openxmlformats.org/drawingml/2006/main" noChangeAspect="1"/>
+            </wp:cNvGraphicFramePr>
+            <a:graphic xmlns:a="http://schemas.openxmlformats.org/drawingml/2006/main">
+              <a:graphicData uri="http://schemas.openxmlformats.org/drawingml/2006/picture">
+                <pic:pic xmlns:pic="http://schemas.openxmlformats.org/drawingml/2006/picture">
+                  <pic:nvPicPr>
+                    <pic:cNvPr id="2082331609" name=""/>
+                    <pic:cNvPicPr/>
+                  </pic:nvPicPr>
+                  <pic:blipFill>
+                    <a:blip r:embed="rId42"/>
+                    <a:stretch>
+                      <a:fillRect/>
+                    </a:stretch>
+                  </pic:blipFill>
+                  <pic:spPr>
+                    <a:xfrm>
+                      <a:off x="0" y="0"/>
+                      <a:ext cx="3697734" cy="4390243"/>
+                    </a:xfrm>
+                    <a:prstGeom prst="rect">
+                      <a:avLst/>
+                    </a:prstGeom>
+                  </pic:spPr>
+                </pic:pic>
+              </a:graphicData>
+            </a:graphic>
+          </wp:inline>
+        </w:drawing>
+      </w:r>
+    </w:p>
+    <w:p>
+      <w:pPr>
+        <w:ind w:firstLine="284"/>
+        <w:rPr>
+          <w:rFonts w:cs="Times New Roman"/>
+          <w:szCs w:val="28"/>
+          <w:lang w:val="uk-UA"/>
+        </w:rPr>
+      </w:pPr>
+      <w:r>
+        <w:rPr>
+          <w:rFonts w:cs="Times New Roman"/>
+          <w:szCs w:val="28"/>
+          <w:lang w:val="uk-UA"/>
+        </w:rPr>
+        <w:t>Результат:</w:t>
+      </w:r>
+    </w:p>
+    <w:p>
+      <w:pPr>
+        <w:ind w:firstLine="284"/>
+        <w:rPr>
+          <w:rFonts w:cs="Times New Roman"/>
+          <w:szCs w:val="28"/>
+          <w:lang w:val="uk-UA"/>
+        </w:rPr>
+      </w:pPr>
+      <w:r>
+        <w:rPr>
+          <w:rFonts w:cs="Times New Roman"/>
+          <w:szCs w:val="28"/>
+          <w:lang w:val="uk-UA"/>
+        </w:rPr>
+        <w:drawing>
+          <wp:inline distT="0" distB="0" distL="0" distR="0" wp14:anchorId="2EA659CA" wp14:editId="3ECF60BE">
+            <wp:extent cx="5201376" cy="1781424"/>
+            <wp:effectExtent l="0" t="0" r="0" b="9525"/>
+            <wp:docPr id="1556977743" name="Рисунок 1"/>
+            <wp:cNvGraphicFramePr>
+              <a:graphicFrameLocks xmlns:a="http://schemas.openxmlformats.org/drawingml/2006/main" noChangeAspect="1"/>
+            </wp:cNvGraphicFramePr>
+            <a:graphic xmlns:a="http://schemas.openxmlformats.org/drawingml/2006/main">
+              <a:graphicData uri="http://schemas.openxmlformats.org/drawingml/2006/picture">
+                <pic:pic xmlns:pic="http://schemas.openxmlformats.org/drawingml/2006/picture">
+                  <pic:nvPicPr>
+                    <pic:cNvPr id="1556977743" name=""/>
+                    <pic:cNvPicPr/>
+                  </pic:nvPicPr>
+                  <pic:blipFill>
+                    <a:blip r:embed="rId43"/>
+                    <a:stretch>
+                      <a:fillRect/>
+                    </a:stretch>
+                  </pic:blipFill>
+                  <pic:spPr>
+                    <a:xfrm>
+                      <a:off x="0" y="0"/>
+                      <a:ext cx="5201376" cy="1781424"/>
+                    </a:xfrm>
+                    <a:prstGeom prst="rect">
+                      <a:avLst/>
+                    </a:prstGeom>
+                  </pic:spPr>
+                </pic:pic>
+              </a:graphicData>
+            </a:graphic>
+          </wp:inline>
+        </w:drawing>
+      </w:r>
+    </w:p>
+    <w:p>
+      <w:pPr>
+        <w:ind w:firstLine="284"/>
+        <w:rPr>
+          <w:rFonts w:cs="Times New Roman"/>
+          <w:szCs w:val="28"/>
+          <w:lang w:val="uk-UA"/>
+        </w:rPr>
+      </w:pPr>
+      <w:r>
+        <w:rPr>
+          <w:rFonts w:cs="Times New Roman"/>
+          <w:szCs w:val="28"/>
+          <w:lang w:val="uk-UA"/>
+        </w:rPr>
+        <w:drawing>
+          <wp:inline distT="0" distB="0" distL="0" distR="0" wp14:anchorId="7BBDAB9E" wp14:editId="20045C56">
+            <wp:extent cx="5940425" cy="1217295"/>
+            <wp:effectExtent l="0" t="0" r="0" b="0"/>
+            <wp:docPr id="650510230" name="Рисунок 1"/>
+            <wp:cNvGraphicFramePr>
+              <a:graphicFrameLocks xmlns:a="http://schemas.openxmlformats.org/drawingml/2006/main" noChangeAspect="1"/>
+            </wp:cNvGraphicFramePr>
+            <a:graphic xmlns:a="http://schemas.openxmlformats.org/drawingml/2006/main">
+              <a:graphicData uri="http://schemas.openxmlformats.org/drawingml/2006/picture">
+                <pic:pic xmlns:pic="http://schemas.openxmlformats.org/drawingml/2006/picture">
+                  <pic:nvPicPr>
+                    <pic:cNvPr id="650510230" name=""/>
+                    <pic:cNvPicPr/>
+                  </pic:nvPicPr>
+                  <pic:blipFill>
+                    <a:blip r:embed="rId44"/>
+                    <a:stretch>
+                      <a:fillRect/>
+                    </a:stretch>
+                  </pic:blipFill>
+                  <pic:spPr>
+                    <a:xfrm>
+                      <a:off x="0" y="0"/>
+                      <a:ext cx="5940425" cy="1217295"/>
+                    </a:xfrm>
+                    <a:prstGeom prst="rect">
+                      <a:avLst/>
+                    </a:prstGeom>
+                  </pic:spPr>
+                </pic:pic>
+              </a:graphicData>
+            </a:graphic>
+          </wp:inline>
+        </w:drawing>
+      </w:r>
+    </w:p>
+    <w:p>
+      <w:pPr>
+        <w:ind w:firstLine="284"/>
+        <w:rPr>
+          <w:rFonts w:cs="Times New Roman"/>
+          <w:szCs w:val="28"/>
+          <w:lang w:val="uk-UA"/>
+        </w:rPr>
+      </w:pPr>
+    </w:p>
+    <w:p>
+      <w:pPr>
+        <w:pStyle w:val="a7"/>
+        <w:numPr>
+          <w:ilvl w:val="0"/>
+          <w:numId w:val="7"/>
+        </w:numPr>
+        <w:ind w:left="0" w:firstLine="284"/>
+        <w:rPr>
+          <w:rFonts w:cs="Times New Roman"/>
+          <w:szCs w:val="28"/>
+          <w:lang w:val="uk-UA"/>
+        </w:rPr>
+      </w:pPr>
+      <w:r>
+        <w:rPr>
+          <w:lang w:val="uk-UA"/>
+        </w:rPr>
+        <w:lastRenderedPageBreak/>
+        <w:t xml:space="preserve">Маючи не відсортований список, елементами якого є словники з двома параметрами (ім’я та оцінка) виконати сортування списку, використовуючи стандартну функцію </w:t>
+      </w:r>
+      <w:r>
+        <w:t>sorted</w:t>
+      </w:r>
+      <w:r>
+        <w:rPr>
+          <w:lang w:val="ru-RU"/>
+        </w:rPr>
+        <w:t xml:space="preserve">(). Другим параметром для </w:t>
+      </w:r>
+      <w:r>
+        <w:rPr>
+          <w:lang w:val="uk-UA"/>
+        </w:rPr>
+        <w:t xml:space="preserve">функції </w:t>
+      </w:r>
+      <w:proofErr w:type="gramStart"/>
+      <w:r>
+        <w:t>sorted</w:t>
+      </w:r>
+      <w:r>
+        <w:rPr>
+          <w:lang w:val="ru-RU"/>
+        </w:rPr>
+        <w:t>(</w:t>
+      </w:r>
+      <w:proofErr w:type="gramEnd"/>
+      <w:r>
+        <w:rPr>
+          <w:lang w:val="ru-RU"/>
+        </w:rPr>
+        <w:t xml:space="preserve">) </w:t>
+      </w:r>
+      <w:r>
+        <w:rPr>
+          <w:lang w:val="uk-UA"/>
+        </w:rPr>
+        <w:t xml:space="preserve">має бути </w:t>
+      </w:r>
+      <w:r>
+        <w:t>lambda</w:t>
+      </w:r>
+      <w:r>
+        <w:rPr>
+          <w:lang w:val="ru-RU"/>
+        </w:rPr>
+        <w:t xml:space="preserve"> </w:t>
+      </w:r>
+      <w:r>
+        <w:rPr>
+          <w:lang w:val="uk-UA"/>
+        </w:rPr>
+        <w:t>функція, що повертає ім’я або оцінку із елемента словника</w:t>
+      </w:r>
+      <w:r>
+        <w:rPr>
+          <w:lang w:val="uk-UA"/>
+        </w:rPr>
+        <w:t>.</w:t>
+      </w:r>
+    </w:p>
+    <w:p>
+      <w:pPr>
+        <w:pStyle w:val="a7"/>
+        <w:ind w:left="0" w:firstLine="284"/>
+        <w:rPr>
+          <w:rFonts w:cs="Times New Roman"/>
+          <w:szCs w:val="28"/>
+          <w:lang w:val="uk-UA"/>
+        </w:rPr>
+      </w:pPr>
+      <w:r>
+        <w:rPr>
+          <w:rFonts w:cs="Times New Roman"/>
+          <w:szCs w:val="28"/>
+          <w:lang w:val="uk-UA"/>
+        </w:rPr>
+        <w:drawing>
+          <wp:inline distT="0" distB="0" distL="0" distR="0" wp14:anchorId="7BBDE57C" wp14:editId="23719D76">
+            <wp:extent cx="4806351" cy="4023360"/>
+            <wp:effectExtent l="0" t="0" r="0" b="0"/>
+            <wp:docPr id="1872066010" name="Рисунок 1"/>
+            <wp:cNvGraphicFramePr>
+              <a:graphicFrameLocks xmlns:a="http://schemas.openxmlformats.org/drawingml/2006/main" noChangeAspect="1"/>
+            </wp:cNvGraphicFramePr>
+            <a:graphic xmlns:a="http://schemas.openxmlformats.org/drawingml/2006/main">
+              <a:graphicData uri="http://schemas.openxmlformats.org/drawingml/2006/picture">
+                <pic:pic xmlns:pic="http://schemas.openxmlformats.org/drawingml/2006/picture">
+                  <pic:nvPicPr>
+                    <pic:cNvPr id="1872066010" name=""/>
+                    <pic:cNvPicPr/>
+                  </pic:nvPicPr>
+                  <pic:blipFill>
+                    <a:blip r:embed="rId45"/>
+                    <a:stretch>
+                      <a:fillRect/>
+                    </a:stretch>
+                  </pic:blipFill>
+                  <pic:spPr>
+                    <a:xfrm>
+                      <a:off x="0" y="0"/>
+                      <a:ext cx="4811400" cy="4027587"/>
+                    </a:xfrm>
+                    <a:prstGeom prst="rect">
+                      <a:avLst/>
+                    </a:prstGeom>
+                  </pic:spPr>
+                </pic:pic>
+              </a:graphicData>
+            </a:graphic>
+          </wp:inline>
+        </w:drawing>
+      </w:r>
+    </w:p>
+    <w:p>
+      <w:pPr>
+        <w:ind w:firstLine="284"/>
+        <w:rPr>
+          <w:rFonts w:cs="Times New Roman"/>
+          <w:szCs w:val="28"/>
+          <w:lang w:val="uk-UA"/>
+        </w:rPr>
+      </w:pPr>
+      <w:r>
+        <w:rPr>
+          <w:rFonts w:cs="Times New Roman"/>
+          <w:szCs w:val="28"/>
+          <w:lang w:val="uk-UA"/>
+        </w:rPr>
+        <w:drawing>
+          <wp:inline distT="0" distB="0" distL="0" distR="0" wp14:anchorId="55D0DD5C" wp14:editId="1111B3A0">
+            <wp:extent cx="4305300" cy="2164846"/>
+            <wp:effectExtent l="0" t="0" r="0" b="0"/>
+            <wp:docPr id="2017765378" name="Рисунок 1"/>
+            <wp:cNvGraphicFramePr>
+              <a:graphicFrameLocks xmlns:a="http://schemas.openxmlformats.org/drawingml/2006/main" noChangeAspect="1"/>
+            </wp:cNvGraphicFramePr>
+            <a:graphic xmlns:a="http://schemas.openxmlformats.org/drawingml/2006/main">
+              <a:graphicData uri="http://schemas.openxmlformats.org/drawingml/2006/picture">
+                <pic:pic xmlns:pic="http://schemas.openxmlformats.org/drawingml/2006/picture">
+                  <pic:nvPicPr>
+                    <pic:cNvPr id="2017765378" name=""/>
+                    <pic:cNvPicPr/>
+                  </pic:nvPicPr>
+                  <pic:blipFill>
+                    <a:blip r:embed="rId46"/>
+                    <a:stretch>
+                      <a:fillRect/>
+                    </a:stretch>
+                  </pic:blipFill>
+                  <pic:spPr>
+                    <a:xfrm>
+                      <a:off x="0" y="0"/>
+                      <a:ext cx="4307685" cy="2166045"/>
+                    </a:xfrm>
+                    <a:prstGeom prst="rect">
+                      <a:avLst/>
+                    </a:prstGeom>
+                  </pic:spPr>
+                </pic:pic>
+              </a:graphicData>
+            </a:graphic>
+          </wp:inline>
+        </w:drawing>
+      </w:r>
+    </w:p>
+    <w:p>
+      <w:pPr>
+        <w:ind w:firstLine="284"/>
+        <w:rPr>
+          <w:rFonts w:cs="Times New Roman"/>
+          <w:szCs w:val="28"/>
+          <w:lang w:val="uk-UA"/>
+        </w:rPr>
+      </w:pPr>
+      <w:r>
+        <w:rPr>
+          <w:rFonts w:cs="Times New Roman"/>
+          <w:b/>
+          <w:bCs/>
+          <w:szCs w:val="28"/>
+          <w:lang w:val="uk-UA"/>
+        </w:rPr>
+        <w:t>Висновок:</w:t>
+      </w:r>
+      <w:r>
+        <w:rPr>
+          <w:rFonts w:cs="Times New Roman"/>
+          <w:szCs w:val="28"/>
+          <w:lang w:val="uk-UA"/>
+        </w:rPr>
+        <w:t xml:space="preserve"> виконуючи дане практичне завдання я навчився записувати зміни за допомогою </w:t>
+      </w:r>
+      <w:proofErr w:type="spellStart"/>
+      <w:r>
+        <w:rPr>
+          <w:rFonts w:cs="Times New Roman"/>
+          <w:szCs w:val="28"/>
+          <w:lang w:val="uk-UA"/>
+        </w:rPr>
+        <w:t>лог</w:t>
+      </w:r>
+      <w:proofErr w:type="spellEnd"/>
+      <w:r>
+        <w:rPr>
+          <w:rFonts w:cs="Times New Roman"/>
+          <w:szCs w:val="28"/>
+          <w:lang w:val="uk-UA"/>
+        </w:rPr>
+        <w:t xml:space="preserve">-файлу, а також дізнався що таке </w:t>
+      </w:r>
+      <w:r>
+        <w:t>lambda</w:t>
+      </w:r>
+      <w:r>
+        <w:rPr>
+          <w:lang w:val="ru-RU"/>
+        </w:rPr>
+        <w:t xml:space="preserve"> </w:t>
+      </w:r>
+      <w:r>
+        <w:rPr>
+          <w:lang w:val="uk-UA"/>
+        </w:rPr>
+        <w:t>функція</w:t>
+      </w:r>
+      <w:r>
+        <w:rPr>
+          <w:lang w:val="uk-UA"/>
+        </w:rPr>
+        <w:t xml:space="preserve"> та навчився її використовувати.</w:t>
+      </w:r>
+    </w:p>
     <w:sectPr>
-      <w:headerReference w:type="default" r:id="rId40"/>
+      <w:headerReference w:type="default" r:id="rId47"/>
       <w:pgSz w:w="11906" w:h="16838"/>
       <w:pgMar w:top="1134" w:right="850" w:bottom="1134" w:left="1701" w:header="708" w:footer="708" w:gutter="0"/>
       <w:cols w:space="708"/>
@@ -4545,6 +5847,95 @@
     </w:lvl>
   </w:abstractNum>
   <w:abstractNum w:abstractNumId="3" w15:restartNumberingAfterBreak="0">
+    <w:nsid w:val="35386C16"/>
+    <w:multiLevelType w:val="hybridMultilevel"/>
+    <w:tmpl w:val="6608B09A"/>
+    <w:lvl w:ilvl="0" w:tplc="0422000F">
+      <w:start w:val="1"/>
+      <w:numFmt w:val="decimal"/>
+      <w:lvlText w:val="%1."/>
+      <w:lvlJc w:val="left"/>
+      <w:pPr>
+        <w:ind w:left="720" w:hanging="360"/>
+      </w:pPr>
+      <w:rPr>
+        <w:rFonts w:hint="default"/>
+      </w:rPr>
+    </w:lvl>
+    <w:lvl w:ilvl="1" w:tplc="04220019" w:tentative="1">
+      <w:start w:val="1"/>
+      <w:numFmt w:val="lowerLetter"/>
+      <w:lvlText w:val="%2."/>
+      <w:lvlJc w:val="left"/>
+      <w:pPr>
+        <w:ind w:left="1440" w:hanging="360"/>
+      </w:pPr>
+    </w:lvl>
+    <w:lvl w:ilvl="2" w:tplc="0422001B" w:tentative="1">
+      <w:start w:val="1"/>
+      <w:numFmt w:val="lowerRoman"/>
+      <w:lvlText w:val="%3."/>
+      <w:lvlJc w:val="right"/>
+      <w:pPr>
+        <w:ind w:left="2160" w:hanging="180"/>
+      </w:pPr>
+    </w:lvl>
+    <w:lvl w:ilvl="3" w:tplc="0422000F" w:tentative="1">
+      <w:start w:val="1"/>
+      <w:numFmt w:val="decimal"/>
+      <w:lvlText w:val="%4."/>
+      <w:lvlJc w:val="left"/>
+      <w:pPr>
+        <w:ind w:left="2880" w:hanging="360"/>
+      </w:pPr>
+    </w:lvl>
+    <w:lvl w:ilvl="4" w:tplc="04220019" w:tentative="1">
+      <w:start w:val="1"/>
+      <w:numFmt w:val="lowerLetter"/>
+      <w:lvlText w:val="%5."/>
+      <w:lvlJc w:val="left"/>
+      <w:pPr>
+        <w:ind w:left="3600" w:hanging="360"/>
+      </w:pPr>
+    </w:lvl>
+    <w:lvl w:ilvl="5" w:tplc="0422001B" w:tentative="1">
+      <w:start w:val="1"/>
+      <w:numFmt w:val="lowerRoman"/>
+      <w:lvlText w:val="%6."/>
+      <w:lvlJc w:val="right"/>
+      <w:pPr>
+        <w:ind w:left="4320" w:hanging="180"/>
+      </w:pPr>
+    </w:lvl>
+    <w:lvl w:ilvl="6" w:tplc="0422000F" w:tentative="1">
+      <w:start w:val="1"/>
+      <w:numFmt w:val="decimal"/>
+      <w:lvlText w:val="%7."/>
+      <w:lvlJc w:val="left"/>
+      <w:pPr>
+        <w:ind w:left="5040" w:hanging="360"/>
+      </w:pPr>
+    </w:lvl>
+    <w:lvl w:ilvl="7" w:tplc="04220019" w:tentative="1">
+      <w:start w:val="1"/>
+      <w:numFmt w:val="lowerLetter"/>
+      <w:lvlText w:val="%8."/>
+      <w:lvlJc w:val="left"/>
+      <w:pPr>
+        <w:ind w:left="5760" w:hanging="360"/>
+      </w:pPr>
+    </w:lvl>
+    <w:lvl w:ilvl="8" w:tplc="0422001B" w:tentative="1">
+      <w:start w:val="1"/>
+      <w:numFmt w:val="lowerRoman"/>
+      <w:lvlText w:val="%9."/>
+      <w:lvlJc w:val="right"/>
+      <w:pPr>
+        <w:ind w:left="6480" w:hanging="180"/>
+      </w:pPr>
+    </w:lvl>
+  </w:abstractNum>
+  <w:abstractNum w:abstractNumId="4" w15:restartNumberingAfterBreak="0">
     <w:nsid w:val="377C4A32"/>
     <w:multiLevelType w:val="hybridMultilevel"/>
     <w:tmpl w:val="DB5A8E78"/>
@@ -4633,7 +6024,7 @@
       </w:pPr>
     </w:lvl>
   </w:abstractNum>
-  <w:abstractNum w:abstractNumId="4" w15:restartNumberingAfterBreak="0">
+  <w:abstractNum w:abstractNumId="5" w15:restartNumberingAfterBreak="0">
     <w:nsid w:val="3E2B2F73"/>
     <w:multiLevelType w:val="hybridMultilevel"/>
     <w:tmpl w:val="E06C153A"/>
@@ -4722,7 +6113,7 @@
       </w:pPr>
     </w:lvl>
   </w:abstractNum>
-  <w:abstractNum w:abstractNumId="5" w15:restartNumberingAfterBreak="0">
+  <w:abstractNum w:abstractNumId="6" w15:restartNumberingAfterBreak="0">
     <w:nsid w:val="5D1131EB"/>
     <w:multiLevelType w:val="hybridMultilevel"/>
     <w:tmpl w:val="5DA2AC3C"/>
@@ -4812,7 +6203,7 @@
     </w:lvl>
   </w:abstractNum>
   <w:num w:numId="1" w16cid:durableId="1439179463">
-    <w:abstractNumId w:val="3"/>
+    <w:abstractNumId w:val="4"/>
   </w:num>
   <w:num w:numId="2" w16cid:durableId="1635989164">
     <w:abstractNumId w:val="0"/>
@@ -4821,10 +6212,10 @@
     <w:abstractNumId w:val="2"/>
   </w:num>
   <w:num w:numId="4" w16cid:durableId="1846703953">
-    <w:abstractNumId w:val="5"/>
+    <w:abstractNumId w:val="6"/>
   </w:num>
   <w:num w:numId="5" w16cid:durableId="1460682775">
-    <w:abstractNumId w:val="4"/>
+    <w:abstractNumId w:val="5"/>
   </w:num>
   <w:num w:numId="6" w16cid:durableId="4326001">
     <w:abstractNumId w:val="1"/>
@@ -4855,6 +6246,9 @@
     <w:lvlOverride w:ilvl="8">
       <w:startOverride w:val="1"/>
     </w:lvlOverride>
+  </w:num>
+  <w:num w:numId="7" w16cid:durableId="1113472828">
+    <w:abstractNumId w:val="3"/>
   </w:num>
 </w:numbering>
 </file>
@@ -5259,7 +6653,7 @@
   <w:style w:type="paragraph" w:default="1" w:styleId="a">
     <w:name w:val="Normal"/>
     <w:qFormat/>
-    <w:rsid w:val="00D771C2"/>
+    <w:rsid w:val="003C6542"/>
     <w:pPr>
       <w:spacing w:line="360" w:lineRule="auto"/>
       <w:ind w:firstLine="720"/>

</xml_diff>

<commit_message>
the tasks and report have been changed
</commit_message>
<xml_diff>
--- a/TP-KB-221-Dmytro-Kutnii.docx
+++ b/TP-KB-221-Dmytro-Kutnii.docx
@@ -94,31 +94,13 @@
           <w:bCs/>
         </w:rPr>
       </w:pPr>
-      <w:proofErr w:type="spellStart"/>
-      <w:r>
-        <w:rPr>
-          <w:b/>
-          <w:bCs/>
-        </w:rPr>
-        <w:t>Перетворення</w:t>
-      </w:r>
-      <w:proofErr w:type="spellEnd"/>
-      <w:r>
-        <w:rPr>
-          <w:b/>
-          <w:bCs/>
-        </w:rPr>
-        <w:t xml:space="preserve"> </w:t>
-      </w:r>
-      <w:proofErr w:type="spellStart"/>
-      <w:r>
-        <w:rPr>
-          <w:b/>
-          <w:bCs/>
-        </w:rPr>
-        <w:t>рядка</w:t>
-      </w:r>
-      <w:proofErr w:type="spellEnd"/>
+      <w:r>
+        <w:rPr>
+          <w:b/>
+          <w:bCs/>
+        </w:rPr>
+        <w:t>Перетворення рядка</w:t>
+      </w:r>
     </w:p>
     <w:p>
       <w:pPr>
@@ -140,7 +122,6 @@
         </w:rPr>
         <w:t>Необхідно взяти рядок, що має вигляд «</w:t>
       </w:r>
-      <w:proofErr w:type="spellStart"/>
       <w:r>
         <w:rPr>
           <w:rFonts w:ascii="Times New Roman" w:hAnsi="Times New Roman" w:cs="Times New Roman"/>
@@ -149,7 +130,6 @@
         </w:rPr>
         <w:t>abcdefg</w:t>
       </w:r>
-      <w:proofErr w:type="spellEnd"/>
       <w:r>
         <w:rPr>
           <w:rFonts w:ascii="Times New Roman" w:hAnsi="Times New Roman" w:cs="Times New Roman"/>
@@ -177,7 +157,6 @@
         </w:rPr>
         <w:t>321</w:t>
       </w:r>
-      <w:proofErr w:type="spellStart"/>
       <w:r>
         <w:rPr>
           <w:rFonts w:ascii="Times New Roman" w:hAnsi="Times New Roman" w:cs="Times New Roman"/>
@@ -186,7 +165,6 @@
         </w:rPr>
         <w:t>gfedcba</w:t>
       </w:r>
-      <w:proofErr w:type="spellEnd"/>
       <w:r>
         <w:rPr>
           <w:rFonts w:ascii="Times New Roman" w:hAnsi="Times New Roman" w:cs="Times New Roman"/>
@@ -1943,18 +1921,8 @@
           <w:bCs/>
           <w:lang w:val="uk-UA"/>
         </w:rPr>
-        <w:t xml:space="preserve">Знайти </w:t>
-      </w:r>
-      <w:proofErr w:type="spellStart"/>
-      <w:r>
-        <w:rPr>
-          <w:b/>
-          <w:bCs/>
-          <w:lang w:val="uk-UA"/>
-        </w:rPr>
-        <w:t>розв</w:t>
-      </w:r>
-      <w:proofErr w:type="spellEnd"/>
+        <w:t>Знайти розв</w:t>
+      </w:r>
       <w:r>
         <w:rPr>
           <w:b/>
@@ -1963,23 +1931,13 @@
         </w:rPr>
         <w:t>’</w:t>
       </w:r>
-      <w:proofErr w:type="spellStart"/>
-      <w:r>
-        <w:rPr>
-          <w:b/>
-          <w:bCs/>
-          <w:lang w:val="uk-UA"/>
-        </w:rPr>
-        <w:t>язки</w:t>
-      </w:r>
-      <w:proofErr w:type="spellEnd"/>
-      <w:r>
-        <w:rPr>
-          <w:b/>
-          <w:bCs/>
-          <w:lang w:val="uk-UA"/>
-        </w:rPr>
-        <w:t xml:space="preserve"> квадратного рівняння за введеними даними.</w:t>
+      <w:r>
+        <w:rPr>
+          <w:b/>
+          <w:bCs/>
+          <w:lang w:val="uk-UA"/>
+        </w:rPr>
+        <w:t>язки квадратного рівняння за введеними даними.</w:t>
       </w:r>
     </w:p>
     <w:p>
@@ -2121,19 +2079,8 @@
           <w:szCs w:val="28"/>
           <w:lang w:val="uk-UA"/>
         </w:rPr>
-        <w:t xml:space="preserve">Потрібно знайти </w:t>
-      </w:r>
-      <w:proofErr w:type="spellStart"/>
-      <w:r>
-        <w:rPr>
-          <w:rFonts w:ascii="Times New Roman" w:hAnsi="Times New Roman" w:cs="Times New Roman"/>
-          <w:sz w:val="28"/>
-          <w:szCs w:val="28"/>
-          <w:lang w:val="uk-UA"/>
-        </w:rPr>
-        <w:t>розв</w:t>
-      </w:r>
-      <w:proofErr w:type="spellEnd"/>
+        <w:t>Потрібно знайти розв</w:t>
+      </w:r>
       <w:r>
         <w:rPr>
           <w:rFonts w:ascii="Times New Roman" w:hAnsi="Times New Roman" w:cs="Times New Roman"/>
@@ -2143,45 +2090,23 @@
         </w:rPr>
         <w:t>’</w:t>
       </w:r>
-      <w:proofErr w:type="spellStart"/>
-      <w:r>
-        <w:rPr>
-          <w:rFonts w:ascii="Times New Roman" w:hAnsi="Times New Roman" w:cs="Times New Roman"/>
-          <w:sz w:val="28"/>
-          <w:szCs w:val="28"/>
-          <w:lang w:val="ru-RU"/>
-        </w:rPr>
-        <w:t>язки</w:t>
-      </w:r>
-      <w:proofErr w:type="spellEnd"/>
-      <w:r>
-        <w:rPr>
-          <w:rFonts w:ascii="Times New Roman" w:hAnsi="Times New Roman" w:cs="Times New Roman"/>
-          <w:sz w:val="28"/>
-          <w:szCs w:val="28"/>
-          <w:lang w:val="ru-RU"/>
-        </w:rPr>
-        <w:t xml:space="preserve"> квадратного р</w:t>
-      </w:r>
-      <w:proofErr w:type="spellStart"/>
-      <w:r>
-        <w:rPr>
-          <w:rFonts w:ascii="Times New Roman" w:hAnsi="Times New Roman" w:cs="Times New Roman"/>
-          <w:sz w:val="28"/>
-          <w:szCs w:val="28"/>
-          <w:lang w:val="uk-UA"/>
-        </w:rPr>
-        <w:t>івняння</w:t>
-      </w:r>
-      <w:proofErr w:type="spellEnd"/>
-      <w:r>
-        <w:rPr>
-          <w:rFonts w:ascii="Times New Roman" w:hAnsi="Times New Roman" w:cs="Times New Roman"/>
-          <w:sz w:val="28"/>
-          <w:szCs w:val="28"/>
-          <w:lang w:val="uk-UA"/>
-        </w:rPr>
-        <w:t xml:space="preserve"> в залежності від значень дискримінанту.</w:t>
+      <w:r>
+        <w:rPr>
+          <w:rFonts w:ascii="Times New Roman" w:hAnsi="Times New Roman" w:cs="Times New Roman"/>
+          <w:sz w:val="28"/>
+          <w:szCs w:val="28"/>
+          <w:lang w:val="ru-RU"/>
+        </w:rPr>
+        <w:t>язки квадратного р</w:t>
+      </w:r>
+      <w:r>
+        <w:rPr>
+          <w:rFonts w:ascii="Times New Roman" w:hAnsi="Times New Roman" w:cs="Times New Roman"/>
+          <w:sz w:val="28"/>
+          <w:szCs w:val="28"/>
+          <w:lang w:val="uk-UA"/>
+        </w:rPr>
+        <w:t>івняння в залежності від значень дискримінанту.</w:t>
       </w:r>
       <w:r>
         <w:rPr>
@@ -2249,7 +2174,6 @@
         </w:rPr>
         <w:t xml:space="preserve"> </w:t>
       </w:r>
-      <w:proofErr w:type="spellStart"/>
       <w:r>
         <w:rPr>
           <w:rFonts w:ascii="Times New Roman" w:hAnsi="Times New Roman" w:cs="Times New Roman"/>
@@ -2260,7 +2184,6 @@
         </w:rPr>
         <w:t>elif</w:t>
       </w:r>
-      <w:proofErr w:type="spellEnd"/>
       <w:r>
         <w:rPr>
           <w:rFonts w:ascii="Times New Roman" w:hAnsi="Times New Roman" w:cs="Times New Roman"/>
@@ -2787,149 +2710,13 @@
           </wp:anchor>
         </w:drawing>
       </w:r>
-      <w:proofErr w:type="spellStart"/>
-      <w:r>
-        <w:rPr>
-          <w:rFonts w:cs="Times New Roman"/>
-          <w:szCs w:val="28"/>
-          <w:lang w:val="ru-RU"/>
-        </w:rPr>
-        <w:t>Написати</w:t>
-      </w:r>
-      <w:proofErr w:type="spellEnd"/>
-      <w:r>
-        <w:rPr>
-          <w:rFonts w:cs="Times New Roman"/>
-          <w:szCs w:val="28"/>
-          <w:lang w:val="ru-RU"/>
-        </w:rPr>
-        <w:t xml:space="preserve"> </w:t>
-      </w:r>
-      <w:proofErr w:type="spellStart"/>
-      <w:r>
-        <w:rPr>
-          <w:rFonts w:cs="Times New Roman"/>
-          <w:szCs w:val="28"/>
-          <w:lang w:val="ru-RU"/>
-        </w:rPr>
-        <w:t>програму</w:t>
-      </w:r>
-      <w:proofErr w:type="spellEnd"/>
-      <w:r>
-        <w:rPr>
-          <w:rFonts w:cs="Times New Roman"/>
-          <w:szCs w:val="28"/>
-          <w:lang w:val="ru-RU"/>
-        </w:rPr>
-        <w:t xml:space="preserve"> калькулятор з </w:t>
-      </w:r>
-      <w:proofErr w:type="spellStart"/>
-      <w:r>
-        <w:rPr>
-          <w:rFonts w:cs="Times New Roman"/>
-          <w:szCs w:val="28"/>
-          <w:lang w:val="ru-RU"/>
-        </w:rPr>
-        <w:t>постійними</w:t>
-      </w:r>
-      <w:proofErr w:type="spellEnd"/>
-      <w:r>
-        <w:rPr>
-          <w:rFonts w:cs="Times New Roman"/>
-          <w:szCs w:val="28"/>
-          <w:lang w:val="ru-RU"/>
-        </w:rPr>
-        <w:t xml:space="preserve"> </w:t>
-      </w:r>
-      <w:proofErr w:type="spellStart"/>
-      <w:r>
-        <w:rPr>
-          <w:rFonts w:cs="Times New Roman"/>
-          <w:szCs w:val="28"/>
-          <w:lang w:val="ru-RU"/>
-        </w:rPr>
-        <w:t>запитами</w:t>
-      </w:r>
-      <w:proofErr w:type="spellEnd"/>
-      <w:r>
-        <w:rPr>
-          <w:rFonts w:cs="Times New Roman"/>
-          <w:szCs w:val="28"/>
-          <w:lang w:val="ru-RU"/>
-        </w:rPr>
-        <w:t xml:space="preserve"> на </w:t>
-      </w:r>
-      <w:proofErr w:type="spellStart"/>
-      <w:r>
-        <w:rPr>
-          <w:rFonts w:cs="Times New Roman"/>
-          <w:szCs w:val="28"/>
-          <w:lang w:val="ru-RU"/>
-        </w:rPr>
-        <w:t>введення</w:t>
-      </w:r>
-      <w:proofErr w:type="spellEnd"/>
-      <w:r>
-        <w:rPr>
-          <w:rFonts w:cs="Times New Roman"/>
-          <w:szCs w:val="28"/>
-          <w:lang w:val="ru-RU"/>
-        </w:rPr>
-        <w:t xml:space="preserve"> </w:t>
-      </w:r>
-      <w:proofErr w:type="spellStart"/>
-      <w:r>
-        <w:rPr>
-          <w:rFonts w:cs="Times New Roman"/>
-          <w:szCs w:val="28"/>
-          <w:lang w:val="ru-RU"/>
-        </w:rPr>
-        <w:t>нових</w:t>
-      </w:r>
-      <w:proofErr w:type="spellEnd"/>
-      <w:r>
-        <w:rPr>
-          <w:rFonts w:cs="Times New Roman"/>
-          <w:szCs w:val="28"/>
-          <w:lang w:val="ru-RU"/>
-        </w:rPr>
-        <w:t xml:space="preserve"> </w:t>
-      </w:r>
-      <w:proofErr w:type="spellStart"/>
-      <w:r>
-        <w:rPr>
-          <w:rFonts w:cs="Times New Roman"/>
-          <w:szCs w:val="28"/>
-          <w:lang w:val="ru-RU"/>
-        </w:rPr>
-        <w:t>даних</w:t>
-      </w:r>
-      <w:proofErr w:type="spellEnd"/>
-      <w:r>
-        <w:rPr>
-          <w:rFonts w:cs="Times New Roman"/>
-          <w:szCs w:val="28"/>
-          <w:lang w:val="ru-RU"/>
-        </w:rPr>
-        <w:t xml:space="preserve"> та </w:t>
-      </w:r>
-      <w:proofErr w:type="spellStart"/>
-      <w:r>
-        <w:rPr>
-          <w:rFonts w:cs="Times New Roman"/>
-          <w:szCs w:val="28"/>
-          <w:lang w:val="ru-RU"/>
-        </w:rPr>
-        <w:t>операцій</w:t>
-      </w:r>
-      <w:proofErr w:type="spellEnd"/>
-      <w:r>
-        <w:rPr>
-          <w:rFonts w:cs="Times New Roman"/>
-          <w:szCs w:val="28"/>
-          <w:lang w:val="ru-RU"/>
-        </w:rPr>
-        <w:t>.</w:t>
+      <w:r>
+        <w:rPr>
+          <w:rFonts w:cs="Times New Roman"/>
+          <w:szCs w:val="28"/>
+          <w:lang w:val="ru-RU"/>
+        </w:rPr>
+        <w:t>Написати програму калькулятор з постійними запитами на введення нових даних та операцій.</w:t>
       </w:r>
     </w:p>
     <w:p>
@@ -3012,95 +2799,13 @@
           <w:lang w:val="ru-RU"/>
         </w:rPr>
       </w:pPr>
-      <w:proofErr w:type="spellStart"/>
-      <w:r>
-        <w:rPr>
-          <w:rFonts w:cs="Times New Roman"/>
-          <w:szCs w:val="28"/>
-          <w:lang w:val="ru-RU"/>
-        </w:rPr>
-        <w:t>Написати</w:t>
-      </w:r>
-      <w:proofErr w:type="spellEnd"/>
-      <w:r>
-        <w:rPr>
-          <w:rFonts w:cs="Times New Roman"/>
-          <w:szCs w:val="28"/>
-          <w:lang w:val="ru-RU"/>
-        </w:rPr>
-        <w:t xml:space="preserve"> </w:t>
-      </w:r>
-      <w:proofErr w:type="spellStart"/>
-      <w:r>
-        <w:rPr>
-          <w:rFonts w:cs="Times New Roman"/>
-          <w:szCs w:val="28"/>
-          <w:lang w:val="ru-RU"/>
-        </w:rPr>
-        <w:t>програму</w:t>
-      </w:r>
-      <w:proofErr w:type="spellEnd"/>
-      <w:r>
-        <w:rPr>
-          <w:rFonts w:cs="Times New Roman"/>
-          <w:szCs w:val="28"/>
-          <w:lang w:val="ru-RU"/>
-        </w:rPr>
-        <w:t xml:space="preserve"> </w:t>
-      </w:r>
-      <w:proofErr w:type="spellStart"/>
-      <w:r>
-        <w:rPr>
-          <w:rFonts w:cs="Times New Roman"/>
-          <w:szCs w:val="28"/>
-          <w:lang w:val="ru-RU"/>
-        </w:rPr>
-        <w:t>тестування</w:t>
-      </w:r>
-      <w:proofErr w:type="spellEnd"/>
-      <w:r>
-        <w:rPr>
-          <w:rFonts w:cs="Times New Roman"/>
-          <w:szCs w:val="28"/>
-          <w:lang w:val="ru-RU"/>
-        </w:rPr>
-        <w:t xml:space="preserve"> </w:t>
-      </w:r>
-      <w:proofErr w:type="spellStart"/>
-      <w:r>
-        <w:rPr>
-          <w:rFonts w:cs="Times New Roman"/>
-          <w:szCs w:val="28"/>
-          <w:lang w:val="ru-RU"/>
-        </w:rPr>
-        <w:t>функцій</w:t>
-      </w:r>
-      <w:proofErr w:type="spellEnd"/>
-      <w:r>
-        <w:rPr>
-          <w:rFonts w:cs="Times New Roman"/>
-          <w:szCs w:val="28"/>
-          <w:lang w:val="ru-RU"/>
-        </w:rPr>
-        <w:t xml:space="preserve"> </w:t>
-      </w:r>
-      <w:proofErr w:type="spellStart"/>
-      <w:r>
-        <w:rPr>
-          <w:rFonts w:cs="Times New Roman"/>
-          <w:szCs w:val="28"/>
-          <w:lang w:val="ru-RU"/>
-        </w:rPr>
-        <w:t>списків</w:t>
-      </w:r>
-      <w:proofErr w:type="spellEnd"/>
-      <w:r>
-        <w:rPr>
-          <w:rFonts w:cs="Times New Roman"/>
-          <w:szCs w:val="28"/>
-          <w:lang w:val="ru-RU"/>
-        </w:rPr>
-        <w:t>.</w:t>
+      <w:r>
+        <w:rPr>
+          <w:rFonts w:cs="Times New Roman"/>
+          <w:szCs w:val="28"/>
+          <w:lang w:val="ru-RU"/>
+        </w:rPr>
+        <w:t>Написати програму тестування функцій списків.</w:t>
       </w:r>
     </w:p>
     <w:p>
@@ -3285,88 +2990,14 @@
           <w:lang w:val="ru-RU"/>
         </w:rPr>
       </w:pPr>
-      <w:proofErr w:type="spellStart"/>
-      <w:r>
-        <w:rPr>
-          <w:rFonts w:cs="Times New Roman"/>
-          <w:szCs w:val="28"/>
-          <w:lang w:val="ru-RU"/>
-        </w:rPr>
-        <w:t>Написати</w:t>
-      </w:r>
-      <w:proofErr w:type="spellEnd"/>
-      <w:r>
-        <w:rPr>
-          <w:rFonts w:cs="Times New Roman"/>
-          <w:szCs w:val="28"/>
-          <w:lang w:val="ru-RU"/>
-        </w:rPr>
-        <w:t xml:space="preserve"> </w:t>
-      </w:r>
-      <w:proofErr w:type="spellStart"/>
-      <w:r>
-        <w:rPr>
-          <w:rFonts w:cs="Times New Roman"/>
-          <w:szCs w:val="28"/>
-          <w:lang w:val="ru-RU"/>
-        </w:rPr>
-        <w:t>програму</w:t>
-      </w:r>
-      <w:proofErr w:type="spellEnd"/>
-      <w:r>
-        <w:rPr>
-          <w:rFonts w:cs="Times New Roman"/>
-          <w:szCs w:val="28"/>
-          <w:lang w:val="ru-RU"/>
-        </w:rPr>
-        <w:t xml:space="preserve"> </w:t>
-      </w:r>
-      <w:proofErr w:type="spellStart"/>
-      <w:r>
-        <w:rPr>
-          <w:rFonts w:cs="Times New Roman"/>
-          <w:szCs w:val="28"/>
-          <w:lang w:val="ru-RU"/>
-        </w:rPr>
-        <w:t>тестування</w:t>
-      </w:r>
-      <w:proofErr w:type="spellEnd"/>
-      <w:r>
-        <w:rPr>
-          <w:rFonts w:cs="Times New Roman"/>
-          <w:szCs w:val="28"/>
-          <w:lang w:val="ru-RU"/>
-        </w:rPr>
-        <w:t xml:space="preserve"> </w:t>
-      </w:r>
-      <w:proofErr w:type="spellStart"/>
-      <w:r>
-        <w:rPr>
-          <w:rFonts w:cs="Times New Roman"/>
-          <w:szCs w:val="28"/>
-          <w:lang w:val="ru-RU"/>
-        </w:rPr>
-        <w:t>функцій</w:t>
-      </w:r>
-      <w:proofErr w:type="spellEnd"/>
-      <w:r>
-        <w:rPr>
-          <w:rFonts w:cs="Times New Roman"/>
-          <w:szCs w:val="28"/>
-          <w:lang w:val="ru-RU"/>
-        </w:rPr>
-        <w:t xml:space="preserve"> </w:t>
-      </w:r>
-      <w:proofErr w:type="spellStart"/>
-      <w:r>
-        <w:rPr>
-          <w:rFonts w:cs="Times New Roman"/>
-          <w:szCs w:val="28"/>
-          <w:lang w:val="ru-RU"/>
-        </w:rPr>
-        <w:t>словників</w:t>
-      </w:r>
-      <w:proofErr w:type="spellEnd"/>
+      <w:r>
+        <w:rPr>
+          <w:rFonts w:cs="Times New Roman"/>
+          <w:szCs w:val="28"/>
+          <w:lang w:val="ru-RU"/>
+        </w:rPr>
+        <w:t>Написати програму тестування функцій словників</w:t>
+      </w:r>
       <w:r>
         <w:rPr>
           <w:rFonts w:cs="Times New Roman"/>
@@ -3516,113 +3147,13 @@
           <w:lang w:val="ru-RU"/>
         </w:rPr>
       </w:pPr>
-      <w:proofErr w:type="spellStart"/>
-      <w:r>
-        <w:rPr>
-          <w:rFonts w:cs="Times New Roman"/>
-          <w:szCs w:val="28"/>
-          <w:lang w:val="ru-RU"/>
-        </w:rPr>
-        <w:t>Написати</w:t>
-      </w:r>
-      <w:proofErr w:type="spellEnd"/>
-      <w:r>
-        <w:rPr>
-          <w:rFonts w:cs="Times New Roman"/>
-          <w:szCs w:val="28"/>
-          <w:lang w:val="ru-RU"/>
-        </w:rPr>
-        <w:t xml:space="preserve"> </w:t>
-      </w:r>
-      <w:proofErr w:type="spellStart"/>
-      <w:r>
-        <w:rPr>
-          <w:rFonts w:cs="Times New Roman"/>
-          <w:szCs w:val="28"/>
-          <w:lang w:val="ru-RU"/>
-        </w:rPr>
-        <w:t>функцію</w:t>
-      </w:r>
-      <w:proofErr w:type="spellEnd"/>
-      <w:r>
-        <w:rPr>
-          <w:rFonts w:cs="Times New Roman"/>
-          <w:szCs w:val="28"/>
-          <w:lang w:val="ru-RU"/>
-        </w:rPr>
-        <w:t xml:space="preserve"> </w:t>
-      </w:r>
-      <w:proofErr w:type="spellStart"/>
-      <w:r>
-        <w:rPr>
-          <w:rFonts w:cs="Times New Roman"/>
-          <w:szCs w:val="28"/>
-          <w:lang w:val="ru-RU"/>
-        </w:rPr>
-        <w:t>пошуку</w:t>
-      </w:r>
-      <w:proofErr w:type="spellEnd"/>
-      <w:r>
-        <w:rPr>
-          <w:rFonts w:cs="Times New Roman"/>
-          <w:szCs w:val="28"/>
-          <w:lang w:val="ru-RU"/>
-        </w:rPr>
-        <w:t xml:space="preserve"> </w:t>
-      </w:r>
-      <w:proofErr w:type="spellStart"/>
-      <w:r>
-        <w:rPr>
-          <w:rFonts w:cs="Times New Roman"/>
-          <w:szCs w:val="28"/>
-          <w:lang w:val="ru-RU"/>
-        </w:rPr>
-        <w:t>позиції</w:t>
-      </w:r>
-      <w:proofErr w:type="spellEnd"/>
-      <w:r>
-        <w:rPr>
-          <w:rFonts w:cs="Times New Roman"/>
-          <w:szCs w:val="28"/>
-          <w:lang w:val="ru-RU"/>
-        </w:rPr>
-        <w:t xml:space="preserve"> для вставки нового </w:t>
-      </w:r>
-      <w:proofErr w:type="spellStart"/>
-      <w:r>
-        <w:rPr>
-          <w:rFonts w:cs="Times New Roman"/>
-          <w:szCs w:val="28"/>
-          <w:lang w:val="ru-RU"/>
-        </w:rPr>
-        <w:t>елементу</w:t>
-      </w:r>
-      <w:proofErr w:type="spellEnd"/>
-      <w:r>
-        <w:rPr>
-          <w:rFonts w:cs="Times New Roman"/>
-          <w:szCs w:val="28"/>
-          <w:lang w:val="ru-RU"/>
-        </w:rPr>
-        <w:t xml:space="preserve"> у </w:t>
-      </w:r>
-      <w:proofErr w:type="spellStart"/>
-      <w:r>
-        <w:rPr>
-          <w:rFonts w:cs="Times New Roman"/>
-          <w:szCs w:val="28"/>
-          <w:lang w:val="ru-RU"/>
-        </w:rPr>
-        <w:t>відсортований</w:t>
-      </w:r>
-      <w:proofErr w:type="spellEnd"/>
-      <w:r>
-        <w:rPr>
-          <w:rFonts w:cs="Times New Roman"/>
-          <w:szCs w:val="28"/>
-          <w:lang w:val="ru-RU"/>
-        </w:rPr>
-        <w:t xml:space="preserve"> список.</w:t>
+      <w:r>
+        <w:rPr>
+          <w:rFonts w:cs="Times New Roman"/>
+          <w:szCs w:val="28"/>
+          <w:lang w:val="ru-RU"/>
+        </w:rPr>
+        <w:t>Написати функцію пошуку позиції для вставки нового елементу у відсортований список.</w:t>
       </w:r>
     </w:p>
     <w:p>
@@ -3700,7 +3231,6 @@
           <w:lang w:val="uk-UA"/>
         </w:rPr>
       </w:pPr>
-      <w:proofErr w:type="spellStart"/>
       <w:r>
         <w:rPr>
           <w:rFonts w:cs="Times New Roman"/>
@@ -3708,42 +3238,15 @@
           <w:lang w:val="ru-RU"/>
         </w:rPr>
         <w:lastRenderedPageBreak/>
-        <w:t>Висновок</w:t>
-      </w:r>
-      <w:proofErr w:type="spellEnd"/>
-      <w:r>
-        <w:rPr>
-          <w:rFonts w:cs="Times New Roman"/>
-          <w:szCs w:val="28"/>
-          <w:lang w:val="ru-RU"/>
-        </w:rPr>
-        <w:t xml:space="preserve">: </w:t>
-      </w:r>
-      <w:r>
-        <w:rPr>
-          <w:rFonts w:cs="Times New Roman"/>
-          <w:szCs w:val="28"/>
-          <w:lang w:val="uk-UA"/>
-        </w:rPr>
-        <w:t xml:space="preserve">в ході виконання даного практичного завдання я створив нескінченний калькулятор </w:t>
-      </w:r>
-      <w:proofErr w:type="gramStart"/>
-      <w:r>
-        <w:rPr>
-          <w:rFonts w:cs="Times New Roman"/>
-          <w:szCs w:val="28"/>
-          <w:lang w:val="uk-UA"/>
-        </w:rPr>
-        <w:t>через  цикл</w:t>
-      </w:r>
-      <w:proofErr w:type="gramEnd"/>
-      <w:r>
-        <w:rPr>
-          <w:rFonts w:cs="Times New Roman"/>
-          <w:szCs w:val="28"/>
-          <w:lang w:val="uk-UA"/>
-        </w:rPr>
-        <w:t xml:space="preserve"> </w:t>
+        <w:t xml:space="preserve">Висновок: </w:t>
+      </w:r>
+      <w:r>
+        <w:rPr>
+          <w:rFonts w:cs="Times New Roman"/>
+          <w:szCs w:val="28"/>
+          <w:lang w:val="uk-UA"/>
+        </w:rPr>
+        <w:t xml:space="preserve">в ході виконання даного практичного завдання я створив нескінченний калькулятор через  цикл </w:t>
       </w:r>
       <w:r>
         <w:rPr>
@@ -4798,28 +4301,26 @@
         <w:rPr>
           <w:lang w:val="uk-UA"/>
         </w:rPr>
-        <w:t xml:space="preserve">Розробити механізм </w:t>
-      </w:r>
-      <w:proofErr w:type="spellStart"/>
-      <w:r>
-        <w:rPr>
-          <w:lang w:val="uk-UA"/>
-        </w:rPr>
-        <w:t>логування</w:t>
-      </w:r>
-      <w:proofErr w:type="spellEnd"/>
-      <w:r>
-        <w:rPr>
-          <w:lang w:val="uk-UA"/>
-        </w:rPr>
-        <w:t xml:space="preserve"> всіх дій, що виконує програма. Забезпечити зберігання інформації про введені данні, виконану операцію та результат виконання операції над даними</w:t>
-      </w:r>
-      <w:r>
-        <w:rPr>
-          <w:lang w:val="uk-UA"/>
-        </w:rPr>
-        <w:t>.</w:t>
-      </w:r>
+        <w:t>Розробити механізм логування всіх дій, що виконує програма. Забезпечити зберігання інформації про введені данні, виконану операцію та результат виконання операції над даними.</w:t>
+      </w:r>
+    </w:p>
+    <w:p>
+      <w:pPr>
+        <w:rPr>
+          <w:rFonts w:cs="Times New Roman"/>
+          <w:szCs w:val="28"/>
+          <w:lang w:val="uk-UA"/>
+        </w:rPr>
+      </w:pPr>
+    </w:p>
+    <w:p>
+      <w:pPr>
+        <w:rPr>
+          <w:rFonts w:cs="Times New Roman"/>
+          <w:szCs w:val="28"/>
+          <w:lang w:val="uk-UA"/>
+        </w:rPr>
+      </w:pPr>
     </w:p>
     <w:p>
       <w:pPr>
@@ -4835,6 +4336,7 @@
           <w:rFonts w:cs="Times New Roman"/>
           <w:szCs w:val="28"/>
         </w:rPr>
+        <w:lastRenderedPageBreak/>
         <w:t>calc.py</w:t>
       </w:r>
     </w:p>
@@ -4853,12 +4355,11 @@
           <w:szCs w:val="28"/>
           <w:lang w:val="uk-UA"/>
         </w:rPr>
-        <w:lastRenderedPageBreak/>
         <w:drawing>
-          <wp:inline distT="0" distB="0" distL="0" distR="0" wp14:anchorId="49308ABD" wp14:editId="1569FE72">
-            <wp:extent cx="5940425" cy="3292475"/>
+          <wp:inline distT="0" distB="0" distL="0" distR="0" wp14:anchorId="26E45A76" wp14:editId="35524E52">
+            <wp:extent cx="4526280" cy="5150428"/>
             <wp:effectExtent l="0" t="0" r="0" b="0"/>
-            <wp:docPr id="471934257" name="Рисунок 1"/>
+            <wp:docPr id="330492595" name="Рисунок 1"/>
             <wp:cNvGraphicFramePr>
               <a:graphicFrameLocks xmlns:a="http://schemas.openxmlformats.org/drawingml/2006/main" noChangeAspect="1"/>
             </wp:cNvGraphicFramePr>
@@ -4866,7 +4367,7 @@
               <a:graphicData uri="http://schemas.openxmlformats.org/drawingml/2006/picture">
                 <pic:pic xmlns:pic="http://schemas.openxmlformats.org/drawingml/2006/picture">
                   <pic:nvPicPr>
-                    <pic:cNvPr id="471934257" name=""/>
+                    <pic:cNvPr id="330492595" name=""/>
                     <pic:cNvPicPr/>
                   </pic:nvPicPr>
                   <pic:blipFill>
@@ -4878,7 +4379,7 @@
                   <pic:spPr>
                     <a:xfrm>
                       <a:off x="0" y="0"/>
-                      <a:ext cx="5940425" cy="3292475"/>
+                      <a:ext cx="4529393" cy="5153970"/>
                     </a:xfrm>
                     <a:prstGeom prst="rect">
                       <a:avLst/>
@@ -4923,10 +4424,10 @@
           <w:lang w:val="uk-UA"/>
         </w:rPr>
         <w:drawing>
-          <wp:inline distT="0" distB="0" distL="0" distR="0" wp14:anchorId="7A22EDF1" wp14:editId="2B7F08CD">
-            <wp:extent cx="2964180" cy="1964216"/>
+          <wp:inline distT="0" distB="0" distL="0" distR="0" wp14:anchorId="0157CCDA" wp14:editId="6897176F">
+            <wp:extent cx="4122420" cy="2643885"/>
             <wp:effectExtent l="0" t="0" r="0" b="0"/>
-            <wp:docPr id="814426173" name="Рисунок 1"/>
+            <wp:docPr id="1299161298" name="Рисунок 1"/>
             <wp:cNvGraphicFramePr>
               <a:graphicFrameLocks xmlns:a="http://schemas.openxmlformats.org/drawingml/2006/main" noChangeAspect="1"/>
             </wp:cNvGraphicFramePr>
@@ -4934,7 +4435,7 @@
               <a:graphicData uri="http://schemas.openxmlformats.org/drawingml/2006/picture">
                 <pic:pic xmlns:pic="http://schemas.openxmlformats.org/drawingml/2006/picture">
                   <pic:nvPicPr>
-                    <pic:cNvPr id="814426173" name=""/>
+                    <pic:cNvPr id="1299161298" name=""/>
                     <pic:cNvPicPr/>
                   </pic:nvPicPr>
                   <pic:blipFill>
@@ -4946,7 +4447,7 @@
                   <pic:spPr>
                     <a:xfrm>
                       <a:off x="0" y="0"/>
-                      <a:ext cx="2971694" cy="1969195"/>
+                      <a:ext cx="4129425" cy="2648378"/>
                     </a:xfrm>
                     <a:prstGeom prst="rect">
                       <a:avLst/>
@@ -4961,77 +4462,7 @@
     </w:p>
     <w:p>
       <w:pPr>
-        <w:ind w:firstLine="284"/>
-        <w:rPr>
-          <w:rFonts w:cs="Times New Roman"/>
-          <w:szCs w:val="28"/>
-          <w:lang w:val="uk-UA"/>
-        </w:rPr>
-      </w:pPr>
-    </w:p>
-    <w:p>
-      <w:pPr>
-        <w:ind w:firstLine="284"/>
-        <w:rPr>
-          <w:rFonts w:cs="Times New Roman"/>
-          <w:szCs w:val="28"/>
-          <w:lang w:val="uk-UA"/>
-        </w:rPr>
-      </w:pPr>
-    </w:p>
-    <w:p>
-      <w:pPr>
-        <w:ind w:firstLine="284"/>
-        <w:rPr>
-          <w:rFonts w:cs="Times New Roman"/>
-          <w:szCs w:val="28"/>
-          <w:lang w:val="uk-UA"/>
-        </w:rPr>
-      </w:pPr>
-    </w:p>
-    <w:p>
-      <w:pPr>
-        <w:ind w:firstLine="284"/>
-        <w:rPr>
-          <w:rFonts w:cs="Times New Roman"/>
-          <w:szCs w:val="28"/>
-          <w:lang w:val="uk-UA"/>
-        </w:rPr>
-      </w:pPr>
-    </w:p>
-    <w:p>
-      <w:pPr>
-        <w:ind w:firstLine="284"/>
-        <w:rPr>
-          <w:rFonts w:cs="Times New Roman"/>
-          <w:szCs w:val="28"/>
-          <w:lang w:val="uk-UA"/>
-        </w:rPr>
-      </w:pPr>
-    </w:p>
-    <w:p>
-      <w:pPr>
-        <w:ind w:firstLine="284"/>
-        <w:rPr>
-          <w:rFonts w:cs="Times New Roman"/>
-          <w:szCs w:val="28"/>
-          <w:lang w:val="uk-UA"/>
-        </w:rPr>
-      </w:pPr>
-    </w:p>
-    <w:p>
-      <w:pPr>
-        <w:ind w:firstLine="284"/>
-        <w:rPr>
-          <w:rFonts w:cs="Times New Roman"/>
-          <w:szCs w:val="28"/>
-          <w:lang w:val="uk-UA"/>
-        </w:rPr>
-      </w:pPr>
-    </w:p>
-    <w:p>
-      <w:pPr>
-        <w:ind w:firstLine="284"/>
+        <w:ind w:firstLine="0"/>
         <w:rPr>
           <w:rFonts w:cs="Times New Roman"/>
           <w:szCs w:val="28"/>
@@ -5068,6 +4499,7 @@
       <w:r>
         <w:rPr>
           <w:rFonts w:cs="Times New Roman"/>
+          <w:noProof/>
           <w:szCs w:val="28"/>
           <w:lang w:val="uk-UA"/>
         </w:rPr>
@@ -5142,10 +4574,10 @@
           <w:lang w:val="uk-UA"/>
         </w:rPr>
         <w:drawing>
-          <wp:inline distT="0" distB="0" distL="0" distR="0" wp14:anchorId="2EA659CA" wp14:editId="3ECF60BE">
-            <wp:extent cx="5201376" cy="1781424"/>
-            <wp:effectExtent l="0" t="0" r="0" b="9525"/>
-            <wp:docPr id="1556977743" name="Рисунок 1"/>
+          <wp:inline distT="0" distB="0" distL="0" distR="0" wp14:anchorId="101C613E" wp14:editId="77FC272D">
+            <wp:extent cx="2308860" cy="2389546"/>
+            <wp:effectExtent l="0" t="0" r="0" b="0"/>
+            <wp:docPr id="759389655" name="Рисунок 1"/>
             <wp:cNvGraphicFramePr>
               <a:graphicFrameLocks xmlns:a="http://schemas.openxmlformats.org/drawingml/2006/main" noChangeAspect="1"/>
             </wp:cNvGraphicFramePr>
@@ -5153,7 +4585,7 @@
               <a:graphicData uri="http://schemas.openxmlformats.org/drawingml/2006/picture">
                 <pic:pic xmlns:pic="http://schemas.openxmlformats.org/drawingml/2006/picture">
                   <pic:nvPicPr>
-                    <pic:cNvPr id="1556977743" name=""/>
+                    <pic:cNvPr id="759389655" name=""/>
                     <pic:cNvPicPr/>
                   </pic:nvPicPr>
                   <pic:blipFill>
@@ -5165,7 +4597,7 @@
                   <pic:spPr>
                     <a:xfrm>
                       <a:off x="0" y="0"/>
-                      <a:ext cx="5201376" cy="1781424"/>
+                      <a:ext cx="2312880" cy="2393706"/>
                     </a:xfrm>
                     <a:prstGeom prst="rect">
                       <a:avLst/>
@@ -5194,10 +4626,10 @@
           <w:lang w:val="uk-UA"/>
         </w:rPr>
         <w:drawing>
-          <wp:inline distT="0" distB="0" distL="0" distR="0" wp14:anchorId="7BBDAB9E" wp14:editId="20045C56">
-            <wp:extent cx="5940425" cy="1217295"/>
+          <wp:inline distT="0" distB="0" distL="0" distR="0" wp14:anchorId="6E850791" wp14:editId="4F33EC8E">
+            <wp:extent cx="5940425" cy="1226820"/>
             <wp:effectExtent l="0" t="0" r="0" b="0"/>
-            <wp:docPr id="650510230" name="Рисунок 1"/>
+            <wp:docPr id="1287087779" name="Рисунок 1"/>
             <wp:cNvGraphicFramePr>
               <a:graphicFrameLocks xmlns:a="http://schemas.openxmlformats.org/drawingml/2006/main" noChangeAspect="1"/>
             </wp:cNvGraphicFramePr>
@@ -5205,7 +4637,7 @@
               <a:graphicData uri="http://schemas.openxmlformats.org/drawingml/2006/picture">
                 <pic:pic xmlns:pic="http://schemas.openxmlformats.org/drawingml/2006/picture">
                   <pic:nvPicPr>
-                    <pic:cNvPr id="650510230" name=""/>
+                    <pic:cNvPr id="1287087779" name=""/>
                     <pic:cNvPicPr/>
                   </pic:nvPicPr>
                   <pic:blipFill>
@@ -5217,7 +4649,7 @@
                   <pic:spPr>
                     <a:xfrm>
                       <a:off x="0" y="0"/>
-                      <a:ext cx="5940425" cy="1217295"/>
+                      <a:ext cx="5940425" cy="1226820"/>
                     </a:xfrm>
                     <a:prstGeom prst="rect">
                       <a:avLst/>
@@ -5258,7 +4690,6 @@
         <w:rPr>
           <w:lang w:val="uk-UA"/>
         </w:rPr>
-        <w:lastRenderedPageBreak/>
         <w:t xml:space="preserve">Маючи не відсортований список, елементами якого є словники з двома параметрами (ім’я та оцінка) виконати сортування списку, використовуючи стандартну функцію </w:t>
       </w:r>
       <w:r>
@@ -5276,7 +4707,6 @@
         </w:rPr>
         <w:t xml:space="preserve">функції </w:t>
       </w:r>
-      <w:proofErr w:type="gramStart"/>
       <w:r>
         <w:t>sorted</w:t>
       </w:r>
@@ -5284,14 +4714,7 @@
         <w:rPr>
           <w:lang w:val="ru-RU"/>
         </w:rPr>
-        <w:t>(</w:t>
-      </w:r>
-      <w:proofErr w:type="gramEnd"/>
-      <w:r>
-        <w:rPr>
-          <w:lang w:val="ru-RU"/>
-        </w:rPr>
-        <w:t xml:space="preserve">) </w:t>
+        <w:t xml:space="preserve">() </w:t>
       </w:r>
       <w:r>
         <w:rPr>
@@ -5312,13 +4735,7 @@
         <w:rPr>
           <w:lang w:val="uk-UA"/>
         </w:rPr>
-        <w:t>функція, що повертає ім’я або оцінку із елемента словника</w:t>
-      </w:r>
-      <w:r>
-        <w:rPr>
-          <w:lang w:val="uk-UA"/>
-        </w:rPr>
-        <w:t>.</w:t>
+        <w:t>функція, що повертає ім’я або оцінку із елемента словника.</w:t>
       </w:r>
     </w:p>
     <w:p>
@@ -5338,10 +4755,10 @@
           <w:lang w:val="uk-UA"/>
         </w:rPr>
         <w:drawing>
-          <wp:inline distT="0" distB="0" distL="0" distR="0" wp14:anchorId="7BBDE57C" wp14:editId="23719D76">
-            <wp:extent cx="4806351" cy="4023360"/>
+          <wp:inline distT="0" distB="0" distL="0" distR="0" wp14:anchorId="788813AF" wp14:editId="5DDDA9CD">
+            <wp:extent cx="4152900" cy="3788439"/>
             <wp:effectExtent l="0" t="0" r="0" b="0"/>
-            <wp:docPr id="1872066010" name="Рисунок 1"/>
+            <wp:docPr id="1922862514" name="Рисунок 1"/>
             <wp:cNvGraphicFramePr>
               <a:graphicFrameLocks xmlns:a="http://schemas.openxmlformats.org/drawingml/2006/main" noChangeAspect="1"/>
             </wp:cNvGraphicFramePr>
@@ -5349,7 +4766,7 @@
               <a:graphicData uri="http://schemas.openxmlformats.org/drawingml/2006/picture">
                 <pic:pic xmlns:pic="http://schemas.openxmlformats.org/drawingml/2006/picture">
                   <pic:nvPicPr>
-                    <pic:cNvPr id="1872066010" name=""/>
+                    <pic:cNvPr id="1922862514" name=""/>
                     <pic:cNvPicPr/>
                   </pic:nvPicPr>
                   <pic:blipFill>
@@ -5361,7 +4778,7 @@
                   <pic:spPr>
                     <a:xfrm>
                       <a:off x="0" y="0"/>
-                      <a:ext cx="4811400" cy="4027587"/>
+                      <a:ext cx="4161496" cy="3796281"/>
                     </a:xfrm>
                     <a:prstGeom prst="rect">
                       <a:avLst/>
@@ -5386,14 +4803,15 @@
       <w:r>
         <w:rPr>
           <w:rFonts w:cs="Times New Roman"/>
+          <w:noProof/>
           <w:szCs w:val="28"/>
           <w:lang w:val="uk-UA"/>
         </w:rPr>
         <w:drawing>
-          <wp:inline distT="0" distB="0" distL="0" distR="0" wp14:anchorId="55D0DD5C" wp14:editId="1111B3A0">
-            <wp:extent cx="4305300" cy="2164846"/>
+          <wp:inline distT="0" distB="0" distL="0" distR="0" wp14:anchorId="37430A37" wp14:editId="573FA2EE">
+            <wp:extent cx="2880360" cy="2521633"/>
             <wp:effectExtent l="0" t="0" r="0" b="0"/>
-            <wp:docPr id="2017765378" name="Рисунок 1"/>
+            <wp:docPr id="1583100887" name="Рисунок 1"/>
             <wp:cNvGraphicFramePr>
               <a:graphicFrameLocks xmlns:a="http://schemas.openxmlformats.org/drawingml/2006/main" noChangeAspect="1"/>
             </wp:cNvGraphicFramePr>
@@ -5401,7 +4819,7 @@
               <a:graphicData uri="http://schemas.openxmlformats.org/drawingml/2006/picture">
                 <pic:pic xmlns:pic="http://schemas.openxmlformats.org/drawingml/2006/picture">
                   <pic:nvPicPr>
-                    <pic:cNvPr id="2017765378" name=""/>
+                    <pic:cNvPr id="1583100887" name=""/>
                     <pic:cNvPicPr/>
                   </pic:nvPicPr>
                   <pic:blipFill>
@@ -5413,7 +4831,7 @@
                   <pic:spPr>
                     <a:xfrm>
                       <a:off x="0" y="0"/>
-                      <a:ext cx="4307685" cy="2166045"/>
+                      <a:ext cx="2886423" cy="2526941"/>
                     </a:xfrm>
                     <a:prstGeom prst="rect">
                       <a:avLst/>
@@ -5451,25 +4869,7 @@
           <w:szCs w:val="28"/>
           <w:lang w:val="uk-UA"/>
         </w:rPr>
-        <w:t xml:space="preserve"> виконуючи дане практичне завдання я навчився записувати зміни за допомогою </w:t>
-      </w:r>
-      <w:proofErr w:type="spellStart"/>
-      <w:r>
-        <w:rPr>
-          <w:rFonts w:cs="Times New Roman"/>
-          <w:szCs w:val="28"/>
-          <w:lang w:val="uk-UA"/>
-        </w:rPr>
-        <w:t>лог</w:t>
-      </w:r>
-      <w:proofErr w:type="spellEnd"/>
-      <w:r>
-        <w:rPr>
-          <w:rFonts w:cs="Times New Roman"/>
-          <w:szCs w:val="28"/>
-          <w:lang w:val="uk-UA"/>
-        </w:rPr>
-        <w:t xml:space="preserve">-файлу, а також дізнався що таке </w:t>
+        <w:t xml:space="preserve"> виконуючи дане практичне завдання я навчився записувати зміни за допомогою лог-файлу, а також дізнався що таке </w:t>
       </w:r>
       <w:r>
         <w:t>lambda</w:t>
@@ -5484,13 +4884,7 @@
         <w:rPr>
           <w:lang w:val="uk-UA"/>
         </w:rPr>
-        <w:t>функція</w:t>
-      </w:r>
-      <w:r>
-        <w:rPr>
-          <w:lang w:val="uk-UA"/>
-        </w:rPr>
-        <w:t xml:space="preserve"> та навчився її використовувати.</w:t>
+        <w:t>функція та навчився її використовувати.</w:t>
       </w:r>
     </w:p>
     <w:sectPr>

</xml_diff>

<commit_message>
added topic 7 and report
</commit_message>
<xml_diff>
--- a/TP-KB-221-Dmytro-Kutnii.docx
+++ b/TP-KB-221-Dmytro-Kutnii.docx
@@ -4352,6 +4352,7 @@
       <w:r>
         <w:rPr>
           <w:rFonts w:cs="Times New Roman"/>
+          <w:noProof/>
           <w:szCs w:val="28"/>
           <w:lang w:val="uk-UA"/>
         </w:rPr>
@@ -4420,6 +4421,7 @@
       <w:r>
         <w:rPr>
           <w:rFonts w:cs="Times New Roman"/>
+          <w:noProof/>
           <w:szCs w:val="28"/>
           <w:lang w:val="uk-UA"/>
         </w:rPr>
@@ -4570,6 +4572,7 @@
       <w:r>
         <w:rPr>
           <w:rFonts w:cs="Times New Roman"/>
+          <w:noProof/>
           <w:szCs w:val="28"/>
           <w:lang w:val="uk-UA"/>
         </w:rPr>
@@ -4622,6 +4625,7 @@
       <w:r>
         <w:rPr>
           <w:rFonts w:cs="Times New Roman"/>
+          <w:noProof/>
           <w:szCs w:val="28"/>
           <w:lang w:val="uk-UA"/>
         </w:rPr>
@@ -4751,6 +4755,7 @@
       <w:r>
         <w:rPr>
           <w:rFonts w:cs="Times New Roman"/>
+          <w:noProof/>
           <w:szCs w:val="28"/>
           <w:lang w:val="uk-UA"/>
         </w:rPr>
@@ -4848,8 +4853,6 @@
       <w:pPr>
         <w:ind w:firstLine="284"/>
         <w:rPr>
-          <w:rFonts w:cs="Times New Roman"/>
-          <w:szCs w:val="28"/>
           <w:lang w:val="uk-UA"/>
         </w:rPr>
       </w:pPr>
@@ -4887,8 +4890,1376 @@
         <w:t>функція та навчився її використовувати.</w:t>
       </w:r>
     </w:p>
+    <w:p>
+      <w:pPr>
+        <w:ind w:firstLine="284"/>
+        <w:jc w:val="center"/>
+        <w:rPr>
+          <w:rFonts w:cs="Times New Roman"/>
+          <w:b/>
+          <w:bCs/>
+          <w:szCs w:val="28"/>
+          <w:lang w:val="uk-UA"/>
+        </w:rPr>
+      </w:pPr>
+      <w:r>
+        <w:rPr>
+          <w:rFonts w:cs="Times New Roman"/>
+          <w:b/>
+          <w:bCs/>
+          <w:szCs w:val="28"/>
+          <w:lang w:val="uk-UA"/>
+        </w:rPr>
+        <w:lastRenderedPageBreak/>
+        <w:t xml:space="preserve">Практичне завдання до теми </w:t>
+      </w:r>
+      <w:r>
+        <w:rPr>
+          <w:rFonts w:cs="Times New Roman"/>
+          <w:b/>
+          <w:bCs/>
+          <w:szCs w:val="28"/>
+          <w:lang w:val="uk-UA"/>
+        </w:rPr>
+        <w:t>7</w:t>
+      </w:r>
+    </w:p>
+    <w:p>
+      <w:pPr>
+        <w:pStyle w:val="a7"/>
+        <w:numPr>
+          <w:ilvl w:val="0"/>
+          <w:numId w:val="3"/>
+        </w:numPr>
+        <w:rPr>
+          <w:rFonts w:cs="Times New Roman"/>
+          <w:szCs w:val="28"/>
+          <w:lang w:val="uk-UA"/>
+        </w:rPr>
+      </w:pPr>
+      <w:r>
+        <w:rPr>
+          <w:lang w:val="uk-UA"/>
+        </w:rPr>
+        <w:t>Ознайомитись з існуючими за замовченням методами класу по типу __</w:t>
+      </w:r>
+      <w:r>
+        <w:t>init</w:t>
+      </w:r>
+      <w:r>
+        <w:rPr>
+          <w:lang w:val="ru-RU"/>
+        </w:rPr>
+        <w:t>__(</w:t>
+      </w:r>
+      <w:r>
+        <w:t>self</w:t>
+      </w:r>
+      <w:r>
+        <w:rPr>
+          <w:lang w:val="ru-RU"/>
+        </w:rPr>
+        <w:t>) __</w:t>
+      </w:r>
+      <w:r>
+        <w:t>str</w:t>
+      </w:r>
+      <w:r>
+        <w:rPr>
+          <w:lang w:val="ru-RU"/>
+        </w:rPr>
+        <w:t>__(</w:t>
+      </w:r>
+      <w:r>
+        <w:t>self</w:t>
+      </w:r>
+      <w:r>
+        <w:rPr>
+          <w:lang w:val="ru-RU"/>
+        </w:rPr>
+        <w:t xml:space="preserve">)__ </w:t>
+      </w:r>
+      <w:r>
+        <w:rPr>
+          <w:lang w:val="uk-UA"/>
+        </w:rPr>
+        <w:t>та надати приклади використання</w:t>
+      </w:r>
+      <w:r>
+        <w:rPr>
+          <w:lang w:val="uk-UA"/>
+        </w:rPr>
+        <w:t>.</w:t>
+      </w:r>
+    </w:p>
+    <w:p>
+      <w:pPr>
+        <w:pStyle w:val="a7"/>
+        <w:numPr>
+          <w:ilvl w:val="0"/>
+          <w:numId w:val="9"/>
+        </w:numPr>
+        <w:rPr>
+          <w:rFonts w:cs="Times New Roman"/>
+          <w:szCs w:val="28"/>
+          <w:lang w:val="uk-UA"/>
+        </w:rPr>
+      </w:pPr>
+      <w:r>
+        <w:rPr>
+          <w:rFonts w:cs="Times New Roman"/>
+          <w:szCs w:val="28"/>
+          <w:lang w:val="uk-UA"/>
+        </w:rPr>
+        <w:t>__init__(self): Цей метод викликається при створенні нового об'єкта класу і використовується для ініціалізації об'єкта. Він приймає self як перший аргумент, який посилається на сам об'єкт, що створюється.</w:t>
+      </w:r>
+    </w:p>
+    <w:p>
+      <w:pPr>
+        <w:ind w:left="360" w:firstLine="0"/>
+        <w:rPr>
+          <w:rFonts w:cs="Times New Roman"/>
+          <w:szCs w:val="28"/>
+          <w:lang w:val="uk-UA"/>
+        </w:rPr>
+      </w:pPr>
+      <w:r>
+        <w:rPr>
+          <w:rFonts w:cs="Times New Roman"/>
+          <w:szCs w:val="28"/>
+          <w:lang w:val="uk-UA"/>
+        </w:rPr>
+        <w:t>class Person:</w:t>
+      </w:r>
+    </w:p>
+    <w:p>
+      <w:pPr>
+        <w:ind w:left="360" w:firstLine="0"/>
+        <w:rPr>
+          <w:rFonts w:cs="Times New Roman"/>
+          <w:szCs w:val="28"/>
+          <w:lang w:val="uk-UA"/>
+        </w:rPr>
+      </w:pPr>
+      <w:r>
+        <w:rPr>
+          <w:rFonts w:cs="Times New Roman"/>
+          <w:szCs w:val="28"/>
+          <w:lang w:val="uk-UA"/>
+        </w:rPr>
+        <w:t xml:space="preserve">    def __init__(self, name, age):</w:t>
+      </w:r>
+    </w:p>
+    <w:p>
+      <w:pPr>
+        <w:ind w:left="360" w:firstLine="0"/>
+        <w:rPr>
+          <w:rFonts w:cs="Times New Roman"/>
+          <w:szCs w:val="28"/>
+          <w:lang w:val="uk-UA"/>
+        </w:rPr>
+      </w:pPr>
+      <w:r>
+        <w:rPr>
+          <w:rFonts w:cs="Times New Roman"/>
+          <w:szCs w:val="28"/>
+          <w:lang w:val="uk-UA"/>
+        </w:rPr>
+        <w:t xml:space="preserve">        self.name = name</w:t>
+      </w:r>
+    </w:p>
+    <w:p>
+      <w:pPr>
+        <w:ind w:left="360" w:firstLine="0"/>
+        <w:rPr>
+          <w:rFonts w:cs="Times New Roman"/>
+          <w:szCs w:val="28"/>
+          <w:lang w:val="uk-UA"/>
+        </w:rPr>
+      </w:pPr>
+      <w:r>
+        <w:rPr>
+          <w:rFonts w:cs="Times New Roman"/>
+          <w:szCs w:val="28"/>
+          <w:lang w:val="uk-UA"/>
+        </w:rPr>
+        <w:t xml:space="preserve">        self.age = age</w:t>
+      </w:r>
+    </w:p>
+    <w:p>
+      <w:pPr>
+        <w:ind w:left="360" w:firstLine="0"/>
+        <w:rPr>
+          <w:rFonts w:cs="Times New Roman"/>
+          <w:szCs w:val="28"/>
+          <w:lang w:val="uk-UA"/>
+        </w:rPr>
+      </w:pPr>
+      <w:r>
+        <w:rPr>
+          <w:rFonts w:cs="Times New Roman"/>
+          <w:szCs w:val="28"/>
+          <w:lang w:val="uk-UA"/>
+        </w:rPr>
+        <w:t>person = Person("Джон", 25)</w:t>
+      </w:r>
+    </w:p>
+    <w:p>
+      <w:pPr>
+        <w:pStyle w:val="a7"/>
+        <w:numPr>
+          <w:ilvl w:val="0"/>
+          <w:numId w:val="9"/>
+        </w:numPr>
+        <w:rPr>
+          <w:rFonts w:cs="Times New Roman"/>
+          <w:szCs w:val="28"/>
+          <w:lang w:val="uk-UA"/>
+        </w:rPr>
+      </w:pPr>
+      <w:r>
+        <w:rPr>
+          <w:rFonts w:cs="Times New Roman"/>
+          <w:szCs w:val="28"/>
+          <w:lang w:val="uk-UA"/>
+        </w:rPr>
+        <w:t>__str__(self): Цей метод повертає рядок, який представляє об'єкт у зрозумілому для людини форматі. Він викликається, коли ми використовуєте функцію print() для об'єкта або коли ми  перетворюємо об'єкт на рядок за допомогою str().</w:t>
+      </w:r>
+    </w:p>
+    <w:p>
+      <w:pPr>
+        <w:pStyle w:val="a7"/>
+        <w:ind w:firstLine="0"/>
+        <w:rPr>
+          <w:rFonts w:cs="Times New Roman"/>
+          <w:szCs w:val="28"/>
+          <w:lang w:val="uk-UA"/>
+        </w:rPr>
+      </w:pPr>
+      <w:r>
+        <w:rPr>
+          <w:rFonts w:cs="Times New Roman"/>
+          <w:szCs w:val="28"/>
+          <w:lang w:val="uk-UA"/>
+        </w:rPr>
+        <w:t>class Person:</w:t>
+      </w:r>
+    </w:p>
+    <w:p>
+      <w:pPr>
+        <w:pStyle w:val="a7"/>
+        <w:ind w:firstLine="0"/>
+        <w:rPr>
+          <w:rFonts w:cs="Times New Roman"/>
+          <w:szCs w:val="28"/>
+          <w:lang w:val="uk-UA"/>
+        </w:rPr>
+      </w:pPr>
+      <w:r>
+        <w:rPr>
+          <w:rFonts w:cs="Times New Roman"/>
+          <w:szCs w:val="28"/>
+          <w:lang w:val="uk-UA"/>
+        </w:rPr>
+        <w:t xml:space="preserve">    def __init__(self, name, age):</w:t>
+      </w:r>
+    </w:p>
+    <w:p>
+      <w:pPr>
+        <w:pStyle w:val="a7"/>
+        <w:ind w:firstLine="0"/>
+        <w:rPr>
+          <w:rFonts w:cs="Times New Roman"/>
+          <w:szCs w:val="28"/>
+          <w:lang w:val="uk-UA"/>
+        </w:rPr>
+      </w:pPr>
+      <w:r>
+        <w:rPr>
+          <w:rFonts w:cs="Times New Roman"/>
+          <w:szCs w:val="28"/>
+          <w:lang w:val="uk-UA"/>
+        </w:rPr>
+        <w:t xml:space="preserve">        self.name = name</w:t>
+      </w:r>
+    </w:p>
+    <w:p>
+      <w:pPr>
+        <w:pStyle w:val="a7"/>
+        <w:ind w:firstLine="0"/>
+        <w:rPr>
+          <w:rFonts w:cs="Times New Roman"/>
+          <w:szCs w:val="28"/>
+          <w:lang w:val="uk-UA"/>
+        </w:rPr>
+      </w:pPr>
+      <w:r>
+        <w:rPr>
+          <w:rFonts w:cs="Times New Roman"/>
+          <w:szCs w:val="28"/>
+          <w:lang w:val="uk-UA"/>
+        </w:rPr>
+        <w:t xml:space="preserve">        self.age = age</w:t>
+      </w:r>
+    </w:p>
+    <w:p>
+      <w:pPr>
+        <w:pStyle w:val="a7"/>
+        <w:ind w:firstLine="0"/>
+        <w:rPr>
+          <w:rFonts w:cs="Times New Roman"/>
+          <w:szCs w:val="28"/>
+          <w:lang w:val="uk-UA"/>
+        </w:rPr>
+      </w:pPr>
+    </w:p>
+    <w:p>
+      <w:pPr>
+        <w:pStyle w:val="a7"/>
+        <w:ind w:firstLine="0"/>
+        <w:rPr>
+          <w:rFonts w:cs="Times New Roman"/>
+          <w:szCs w:val="28"/>
+          <w:lang w:val="uk-UA"/>
+        </w:rPr>
+      </w:pPr>
+      <w:r>
+        <w:rPr>
+          <w:rFonts w:cs="Times New Roman"/>
+          <w:szCs w:val="28"/>
+          <w:lang w:val="uk-UA"/>
+        </w:rPr>
+        <w:t xml:space="preserve">    def __str__(self):</w:t>
+      </w:r>
+    </w:p>
+    <w:p>
+      <w:pPr>
+        <w:pStyle w:val="a7"/>
+        <w:ind w:firstLine="0"/>
+        <w:rPr>
+          <w:rFonts w:cs="Times New Roman"/>
+          <w:szCs w:val="28"/>
+          <w:lang w:val="uk-UA"/>
+        </w:rPr>
+      </w:pPr>
+      <w:r>
+        <w:rPr>
+          <w:rFonts w:cs="Times New Roman"/>
+          <w:szCs w:val="28"/>
+          <w:lang w:val="uk-UA"/>
+        </w:rPr>
+        <w:t xml:space="preserve">        return f"Ім'я: {self.name}, Вік: {self.age}"</w:t>
+      </w:r>
+    </w:p>
+    <w:p>
+      <w:pPr>
+        <w:pStyle w:val="a7"/>
+        <w:ind w:firstLine="0"/>
+        <w:rPr>
+          <w:rFonts w:cs="Times New Roman"/>
+          <w:szCs w:val="28"/>
+          <w:lang w:val="uk-UA"/>
+        </w:rPr>
+      </w:pPr>
+    </w:p>
+    <w:p>
+      <w:pPr>
+        <w:pStyle w:val="a7"/>
+        <w:ind w:firstLine="0"/>
+        <w:rPr>
+          <w:rFonts w:cs="Times New Roman"/>
+          <w:szCs w:val="28"/>
+          <w:lang w:val="uk-UA"/>
+        </w:rPr>
+      </w:pPr>
+      <w:r>
+        <w:rPr>
+          <w:rFonts w:cs="Times New Roman"/>
+          <w:szCs w:val="28"/>
+          <w:lang w:val="uk-UA"/>
+        </w:rPr>
+        <w:t>person = Person("Джон", 25)</w:t>
+      </w:r>
+    </w:p>
+    <w:p>
+      <w:pPr>
+        <w:pStyle w:val="a7"/>
+        <w:ind w:firstLine="0"/>
+        <w:rPr>
+          <w:rFonts w:cs="Times New Roman"/>
+          <w:szCs w:val="28"/>
+          <w:lang w:val="uk-UA"/>
+        </w:rPr>
+      </w:pPr>
+      <w:r>
+        <w:rPr>
+          <w:rFonts w:cs="Times New Roman"/>
+          <w:szCs w:val="28"/>
+          <w:lang w:val="uk-UA"/>
+        </w:rPr>
+        <w:t>print(person)</w:t>
+      </w:r>
+    </w:p>
+    <w:p>
+      <w:pPr>
+        <w:pStyle w:val="a7"/>
+        <w:numPr>
+          <w:ilvl w:val="0"/>
+          <w:numId w:val="3"/>
+        </w:numPr>
+        <w:rPr>
+          <w:rFonts w:cs="Times New Roman"/>
+          <w:szCs w:val="28"/>
+          <w:lang w:val="uk-UA"/>
+        </w:rPr>
+      </w:pPr>
+      <w:r>
+        <w:rPr>
+          <w:lang w:val="uk-UA"/>
+        </w:rPr>
+        <w:t xml:space="preserve">Розробити клас </w:t>
+      </w:r>
+      <w:r>
+        <w:rPr>
+          <w:b/>
+          <w:bCs/>
+        </w:rPr>
+        <w:t>Student</w:t>
+      </w:r>
+      <w:r>
+        <w:rPr>
+          <w:lang w:val="ru-RU"/>
+        </w:rPr>
+        <w:t xml:space="preserve"> </w:t>
+      </w:r>
+      <w:r>
+        <w:rPr>
+          <w:lang w:val="uk-UA"/>
+        </w:rPr>
+        <w:t xml:space="preserve">атрибутами якого э два параметра </w:t>
+      </w:r>
+      <w:r>
+        <w:rPr>
+          <w:b/>
+          <w:bCs/>
+        </w:rPr>
+        <w:t>name</w:t>
+      </w:r>
+      <w:r>
+        <w:rPr>
+          <w:lang w:val="ru-RU"/>
+        </w:rPr>
+        <w:t xml:space="preserve"> </w:t>
+      </w:r>
+      <w:r>
+        <w:rPr>
+          <w:lang w:val="uk-UA"/>
+        </w:rPr>
+        <w:t xml:space="preserve">та </w:t>
+      </w:r>
+      <w:r>
+        <w:rPr>
+          <w:b/>
+          <w:bCs/>
+        </w:rPr>
+        <w:t>age</w:t>
+      </w:r>
+      <w:r>
+        <w:rPr>
+          <w:lang w:val="ru-RU"/>
+        </w:rPr>
+        <w:t xml:space="preserve">. </w:t>
+      </w:r>
+      <w:r>
+        <w:rPr>
+          <w:lang w:val="uk-UA"/>
+        </w:rPr>
+        <w:t xml:space="preserve">Створити список елементами якого є об'єкти класу </w:t>
+      </w:r>
+      <w:r>
+        <w:rPr>
+          <w:b/>
+          <w:bCs/>
+        </w:rPr>
+        <w:t>Student</w:t>
+      </w:r>
+      <w:r>
+        <w:rPr>
+          <w:lang w:val="uk-UA"/>
+        </w:rPr>
+        <w:t xml:space="preserve">. Написати цикл який виводить на екран елементи списку у відсортованому </w:t>
+      </w:r>
+      <w:r>
+        <w:rPr>
+          <w:lang w:val="uk-UA"/>
+        </w:rPr>
+        <w:lastRenderedPageBreak/>
+        <w:t xml:space="preserve">порядку. Для сортування використати стандартну функцію </w:t>
+      </w:r>
+      <w:r>
+        <w:rPr>
+          <w:b/>
+          <w:bCs/>
+        </w:rPr>
+        <w:t>sorted</w:t>
+      </w:r>
+      <w:r>
+        <w:rPr>
+          <w:lang w:val="uk-UA"/>
+        </w:rPr>
+        <w:t xml:space="preserve">. Функція </w:t>
+      </w:r>
+      <w:r>
+        <w:rPr>
+          <w:b/>
+          <w:bCs/>
+        </w:rPr>
+        <w:t>sorted</w:t>
+      </w:r>
+      <w:r>
+        <w:rPr>
+          <w:lang w:val="uk-UA"/>
+        </w:rPr>
+        <w:t xml:space="preserve"> має використовувати </w:t>
+      </w:r>
+      <w:r>
+        <w:rPr>
+          <w:b/>
+          <w:bCs/>
+        </w:rPr>
+        <w:t>lambda</w:t>
+      </w:r>
+      <w:r>
+        <w:rPr>
+          <w:lang w:val="uk-UA"/>
+        </w:rPr>
+        <w:t xml:space="preserve"> функцію для визначення ключа сортування</w:t>
+      </w:r>
+      <w:r>
+        <w:rPr>
+          <w:lang w:val="uk-UA"/>
+        </w:rPr>
+        <w:t>.</w:t>
+      </w:r>
+    </w:p>
+    <w:p>
+      <w:pPr>
+        <w:pStyle w:val="a7"/>
+        <w:ind w:firstLine="0"/>
+        <w:rPr>
+          <w:rFonts w:cs="Times New Roman"/>
+          <w:szCs w:val="28"/>
+          <w:lang w:val="uk-UA"/>
+        </w:rPr>
+      </w:pPr>
+      <w:r>
+        <w:rPr>
+          <w:rFonts w:cs="Times New Roman"/>
+          <w:szCs w:val="28"/>
+          <w:lang w:val="uk-UA"/>
+        </w:rPr>
+        <w:drawing>
+          <wp:inline distT="0" distB="0" distL="0" distR="0" wp14:anchorId="4CF9A6B4" wp14:editId="57AB51B7">
+            <wp:extent cx="4038600" cy="4158182"/>
+            <wp:effectExtent l="0" t="0" r="0" b="0"/>
+            <wp:docPr id="1133390174" name="Рисунок 1"/>
+            <wp:cNvGraphicFramePr>
+              <a:graphicFrameLocks xmlns:a="http://schemas.openxmlformats.org/drawingml/2006/main" noChangeAspect="1"/>
+            </wp:cNvGraphicFramePr>
+            <a:graphic xmlns:a="http://schemas.openxmlformats.org/drawingml/2006/main">
+              <a:graphicData uri="http://schemas.openxmlformats.org/drawingml/2006/picture">
+                <pic:pic xmlns:pic="http://schemas.openxmlformats.org/drawingml/2006/picture">
+                  <pic:nvPicPr>
+                    <pic:cNvPr id="1133390174" name=""/>
+                    <pic:cNvPicPr/>
+                  </pic:nvPicPr>
+                  <pic:blipFill>
+                    <a:blip r:embed="rId47"/>
+                    <a:stretch>
+                      <a:fillRect/>
+                    </a:stretch>
+                  </pic:blipFill>
+                  <pic:spPr>
+                    <a:xfrm>
+                      <a:off x="0" y="0"/>
+                      <a:ext cx="4046730" cy="4166552"/>
+                    </a:xfrm>
+                    <a:prstGeom prst="rect">
+                      <a:avLst/>
+                    </a:prstGeom>
+                  </pic:spPr>
+                </pic:pic>
+              </a:graphicData>
+            </a:graphic>
+          </wp:inline>
+        </w:drawing>
+      </w:r>
+    </w:p>
+    <w:p>
+      <w:pPr>
+        <w:pStyle w:val="a7"/>
+        <w:ind w:firstLine="0"/>
+        <w:rPr>
+          <w:rFonts w:cs="Times New Roman"/>
+          <w:szCs w:val="28"/>
+          <w:lang w:val="uk-UA"/>
+        </w:rPr>
+      </w:pPr>
+      <w:r>
+        <w:rPr>
+          <w:rFonts w:cs="Times New Roman"/>
+          <w:szCs w:val="28"/>
+          <w:lang w:val="uk-UA"/>
+        </w:rPr>
+        <w:drawing>
+          <wp:inline distT="0" distB="0" distL="0" distR="0" wp14:anchorId="2FE0ADBE" wp14:editId="061BFFAC">
+            <wp:extent cx="4991100" cy="1813442"/>
+            <wp:effectExtent l="0" t="0" r="0" b="0"/>
+            <wp:docPr id="894911071" name="Рисунок 1"/>
+            <wp:cNvGraphicFramePr>
+              <a:graphicFrameLocks xmlns:a="http://schemas.openxmlformats.org/drawingml/2006/main" noChangeAspect="1"/>
+            </wp:cNvGraphicFramePr>
+            <a:graphic xmlns:a="http://schemas.openxmlformats.org/drawingml/2006/main">
+              <a:graphicData uri="http://schemas.openxmlformats.org/drawingml/2006/picture">
+                <pic:pic xmlns:pic="http://schemas.openxmlformats.org/drawingml/2006/picture">
+                  <pic:nvPicPr>
+                    <pic:cNvPr id="894911071" name=""/>
+                    <pic:cNvPicPr/>
+                  </pic:nvPicPr>
+                  <pic:blipFill>
+                    <a:blip r:embed="rId48"/>
+                    <a:stretch>
+                      <a:fillRect/>
+                    </a:stretch>
+                  </pic:blipFill>
+                  <pic:spPr>
+                    <a:xfrm>
+                      <a:off x="0" y="0"/>
+                      <a:ext cx="5014135" cy="1821811"/>
+                    </a:xfrm>
+                    <a:prstGeom prst="rect">
+                      <a:avLst/>
+                    </a:prstGeom>
+                  </pic:spPr>
+                </pic:pic>
+              </a:graphicData>
+            </a:graphic>
+          </wp:inline>
+        </w:drawing>
+      </w:r>
+    </w:p>
+    <w:p>
+      <w:pPr>
+        <w:pStyle w:val="a7"/>
+        <w:ind w:firstLine="0"/>
+        <w:rPr>
+          <w:rFonts w:cs="Times New Roman"/>
+          <w:szCs w:val="28"/>
+          <w:lang w:val="uk-UA"/>
+        </w:rPr>
+      </w:pPr>
+      <w:r>
+        <w:rPr>
+          <w:rFonts w:cs="Times New Roman"/>
+          <w:szCs w:val="28"/>
+          <w:lang w:val="uk-UA"/>
+        </w:rPr>
+        <w:t>Результат:</w:t>
+      </w:r>
+    </w:p>
+    <w:p>
+      <w:pPr>
+        <w:pStyle w:val="a7"/>
+        <w:ind w:firstLine="0"/>
+        <w:rPr>
+          <w:rFonts w:cs="Times New Roman"/>
+          <w:szCs w:val="28"/>
+          <w:lang w:val="uk-UA"/>
+        </w:rPr>
+      </w:pPr>
+      <w:r>
+        <w:rPr>
+          <w:rFonts w:cs="Times New Roman"/>
+          <w:szCs w:val="28"/>
+          <w:lang w:val="uk-UA"/>
+        </w:rPr>
+        <w:drawing>
+          <wp:inline distT="0" distB="0" distL="0" distR="0" wp14:anchorId="1A577685" wp14:editId="286A7DB2">
+            <wp:extent cx="3096057" cy="1800476"/>
+            <wp:effectExtent l="0" t="0" r="9525" b="9525"/>
+            <wp:docPr id="585301064" name="Рисунок 1"/>
+            <wp:cNvGraphicFramePr>
+              <a:graphicFrameLocks xmlns:a="http://schemas.openxmlformats.org/drawingml/2006/main" noChangeAspect="1"/>
+            </wp:cNvGraphicFramePr>
+            <a:graphic xmlns:a="http://schemas.openxmlformats.org/drawingml/2006/main">
+              <a:graphicData uri="http://schemas.openxmlformats.org/drawingml/2006/picture">
+                <pic:pic xmlns:pic="http://schemas.openxmlformats.org/drawingml/2006/picture">
+                  <pic:nvPicPr>
+                    <pic:cNvPr id="585301064" name=""/>
+                    <pic:cNvPicPr/>
+                  </pic:nvPicPr>
+                  <pic:blipFill>
+                    <a:blip r:embed="rId49"/>
+                    <a:stretch>
+                      <a:fillRect/>
+                    </a:stretch>
+                  </pic:blipFill>
+                  <pic:spPr>
+                    <a:xfrm>
+                      <a:off x="0" y="0"/>
+                      <a:ext cx="3096057" cy="1800476"/>
+                    </a:xfrm>
+                    <a:prstGeom prst="rect">
+                      <a:avLst/>
+                    </a:prstGeom>
+                  </pic:spPr>
+                </pic:pic>
+              </a:graphicData>
+            </a:graphic>
+          </wp:inline>
+        </w:drawing>
+      </w:r>
+    </w:p>
+    <w:p>
+      <w:pPr>
+        <w:pStyle w:val="a7"/>
+        <w:ind w:firstLine="0"/>
+        <w:rPr>
+          <w:rFonts w:cs="Times New Roman"/>
+          <w:szCs w:val="28"/>
+          <w:lang w:val="uk-UA"/>
+        </w:rPr>
+      </w:pPr>
+      <w:r>
+        <w:rPr>
+          <w:rFonts w:cs="Times New Roman"/>
+          <w:szCs w:val="28"/>
+          <w:lang w:val="uk-UA"/>
+        </w:rPr>
+        <w:lastRenderedPageBreak/>
+        <w:drawing>
+          <wp:inline distT="0" distB="0" distL="0" distR="0" wp14:anchorId="3ED5FA21" wp14:editId="5A5D996B">
+            <wp:extent cx="5940425" cy="734060"/>
+            <wp:effectExtent l="0" t="0" r="0" b="0"/>
+            <wp:docPr id="1547371200" name="Рисунок 1"/>
+            <wp:cNvGraphicFramePr>
+              <a:graphicFrameLocks xmlns:a="http://schemas.openxmlformats.org/drawingml/2006/main" noChangeAspect="1"/>
+            </wp:cNvGraphicFramePr>
+            <a:graphic xmlns:a="http://schemas.openxmlformats.org/drawingml/2006/main">
+              <a:graphicData uri="http://schemas.openxmlformats.org/drawingml/2006/picture">
+                <pic:pic xmlns:pic="http://schemas.openxmlformats.org/drawingml/2006/picture">
+                  <pic:nvPicPr>
+                    <pic:cNvPr id="1547371200" name=""/>
+                    <pic:cNvPicPr/>
+                  </pic:nvPicPr>
+                  <pic:blipFill>
+                    <a:blip r:embed="rId50"/>
+                    <a:stretch>
+                      <a:fillRect/>
+                    </a:stretch>
+                  </pic:blipFill>
+                  <pic:spPr>
+                    <a:xfrm>
+                      <a:off x="0" y="0"/>
+                      <a:ext cx="5940425" cy="734060"/>
+                    </a:xfrm>
+                    <a:prstGeom prst="rect">
+                      <a:avLst/>
+                    </a:prstGeom>
+                  </pic:spPr>
+                </pic:pic>
+              </a:graphicData>
+            </a:graphic>
+          </wp:inline>
+        </w:drawing>
+      </w:r>
+    </w:p>
+    <w:p>
+      <w:pPr>
+        <w:pStyle w:val="a7"/>
+        <w:numPr>
+          <w:ilvl w:val="0"/>
+          <w:numId w:val="3"/>
+        </w:numPr>
+        <w:rPr>
+          <w:rFonts w:cs="Times New Roman"/>
+          <w:szCs w:val="28"/>
+          <w:lang w:val="uk-UA"/>
+        </w:rPr>
+      </w:pPr>
+      <w:r>
+        <w:rPr>
+          <w:lang w:val="uk-UA"/>
+        </w:rPr>
+        <w:t>Використовуючи принципи ООП переписати програму Калькулятор. Завдання має бути виконано використовуючи модульний підхід</w:t>
+      </w:r>
+      <w:r>
+        <w:rPr>
+          <w:lang w:val="uk-UA"/>
+        </w:rPr>
+        <w:t xml:space="preserve">. </w:t>
+      </w:r>
+    </w:p>
+    <w:p>
+      <w:pPr>
+        <w:pStyle w:val="a7"/>
+        <w:ind w:firstLine="0"/>
+        <w:rPr>
+          <w:lang w:val="uk-UA"/>
+        </w:rPr>
+      </w:pPr>
+      <w:r>
+        <w:rPr>
+          <w:lang w:val="uk-UA"/>
+        </w:rPr>
+        <w:t>За основу було взято код який був створений в практичному завданні до попередньої теми.</w:t>
+      </w:r>
+    </w:p>
+    <w:p>
+      <w:pPr>
+        <w:pStyle w:val="a7"/>
+        <w:ind w:firstLine="0"/>
+        <w:rPr>
+          <w:rFonts w:cs="Times New Roman"/>
+          <w:szCs w:val="28"/>
+        </w:rPr>
+      </w:pPr>
+      <w:r>
+        <w:t>calc.py:</w:t>
+      </w:r>
+    </w:p>
+    <w:p>
+      <w:pPr>
+        <w:pStyle w:val="a7"/>
+        <w:ind w:firstLine="0"/>
+        <w:rPr>
+          <w:rFonts w:cs="Times New Roman"/>
+          <w:szCs w:val="28"/>
+          <w:lang w:val="uk-UA"/>
+        </w:rPr>
+      </w:pPr>
+      <w:r>
+        <w:rPr>
+          <w:rFonts w:cs="Times New Roman"/>
+          <w:szCs w:val="28"/>
+          <w:lang w:val="uk-UA"/>
+        </w:rPr>
+        <w:drawing>
+          <wp:inline distT="0" distB="0" distL="0" distR="0" wp14:anchorId="3DCE64A0" wp14:editId="14D0E148">
+            <wp:extent cx="4366260" cy="4676636"/>
+            <wp:effectExtent l="0" t="0" r="0" b="0"/>
+            <wp:docPr id="115884133" name="Рисунок 1"/>
+            <wp:cNvGraphicFramePr>
+              <a:graphicFrameLocks xmlns:a="http://schemas.openxmlformats.org/drawingml/2006/main" noChangeAspect="1"/>
+            </wp:cNvGraphicFramePr>
+            <a:graphic xmlns:a="http://schemas.openxmlformats.org/drawingml/2006/main">
+              <a:graphicData uri="http://schemas.openxmlformats.org/drawingml/2006/picture">
+                <pic:pic xmlns:pic="http://schemas.openxmlformats.org/drawingml/2006/picture">
+                  <pic:nvPicPr>
+                    <pic:cNvPr id="115884133" name=""/>
+                    <pic:cNvPicPr/>
+                  </pic:nvPicPr>
+                  <pic:blipFill>
+                    <a:blip r:embed="rId51"/>
+                    <a:stretch>
+                      <a:fillRect/>
+                    </a:stretch>
+                  </pic:blipFill>
+                  <pic:spPr>
+                    <a:xfrm>
+                      <a:off x="0" y="0"/>
+                      <a:ext cx="4373262" cy="4684136"/>
+                    </a:xfrm>
+                    <a:prstGeom prst="rect">
+                      <a:avLst/>
+                    </a:prstGeom>
+                  </pic:spPr>
+                </pic:pic>
+              </a:graphicData>
+            </a:graphic>
+          </wp:inline>
+        </w:drawing>
+      </w:r>
+    </w:p>
+    <w:p>
+      <w:pPr>
+        <w:pStyle w:val="a7"/>
+        <w:ind w:firstLine="0"/>
+        <w:rPr>
+          <w:rFonts w:cs="Times New Roman"/>
+          <w:szCs w:val="28"/>
+        </w:rPr>
+      </w:pPr>
+    </w:p>
+    <w:p>
+      <w:pPr>
+        <w:pStyle w:val="a7"/>
+        <w:ind w:firstLine="0"/>
+        <w:rPr>
+          <w:rFonts w:cs="Times New Roman"/>
+          <w:szCs w:val="28"/>
+        </w:rPr>
+      </w:pPr>
+    </w:p>
+    <w:p>
+      <w:pPr>
+        <w:pStyle w:val="a7"/>
+        <w:ind w:firstLine="0"/>
+        <w:rPr>
+          <w:rFonts w:cs="Times New Roman"/>
+          <w:szCs w:val="28"/>
+        </w:rPr>
+      </w:pPr>
+    </w:p>
+    <w:p>
+      <w:pPr>
+        <w:pStyle w:val="a7"/>
+        <w:ind w:firstLine="0"/>
+        <w:rPr>
+          <w:rFonts w:cs="Times New Roman"/>
+          <w:szCs w:val="28"/>
+        </w:rPr>
+      </w:pPr>
+    </w:p>
+    <w:p>
+      <w:pPr>
+        <w:pStyle w:val="a7"/>
+        <w:ind w:firstLine="0"/>
+        <w:rPr>
+          <w:rFonts w:cs="Times New Roman"/>
+          <w:szCs w:val="28"/>
+        </w:rPr>
+      </w:pPr>
+    </w:p>
+    <w:p>
+      <w:pPr>
+        <w:pStyle w:val="a7"/>
+        <w:ind w:firstLine="0"/>
+        <w:rPr>
+          <w:rFonts w:cs="Times New Roman"/>
+          <w:szCs w:val="28"/>
+        </w:rPr>
+      </w:pPr>
+    </w:p>
+    <w:p>
+      <w:pPr>
+        <w:pStyle w:val="a7"/>
+        <w:ind w:firstLine="0"/>
+        <w:rPr>
+          <w:rFonts w:cs="Times New Roman"/>
+          <w:szCs w:val="28"/>
+        </w:rPr>
+      </w:pPr>
+    </w:p>
+    <w:p>
+      <w:pPr>
+        <w:pStyle w:val="a7"/>
+        <w:ind w:firstLine="0"/>
+        <w:rPr>
+          <w:rFonts w:cs="Times New Roman"/>
+          <w:szCs w:val="28"/>
+        </w:rPr>
+      </w:pPr>
+      <w:r>
+        <w:rPr>
+          <w:rFonts w:cs="Times New Roman"/>
+          <w:szCs w:val="28"/>
+        </w:rPr>
+        <w:lastRenderedPageBreak/>
+        <w:t>functions.py:</w:t>
+      </w:r>
+    </w:p>
+    <w:p>
+      <w:pPr>
+        <w:pStyle w:val="a7"/>
+        <w:ind w:firstLine="0"/>
+        <w:rPr>
+          <w:rFonts w:cs="Times New Roman"/>
+          <w:szCs w:val="28"/>
+        </w:rPr>
+      </w:pPr>
+      <w:r>
+        <w:rPr>
+          <w:rFonts w:cs="Times New Roman"/>
+          <w:szCs w:val="28"/>
+        </w:rPr>
+        <w:drawing>
+          <wp:inline distT="0" distB="0" distL="0" distR="0" wp14:anchorId="7277AA14" wp14:editId="3BA59C6B">
+            <wp:extent cx="2811780" cy="1849325"/>
+            <wp:effectExtent l="0" t="0" r="0" b="0"/>
+            <wp:docPr id="259938097" name="Рисунок 1"/>
+            <wp:cNvGraphicFramePr>
+              <a:graphicFrameLocks xmlns:a="http://schemas.openxmlformats.org/drawingml/2006/main" noChangeAspect="1"/>
+            </wp:cNvGraphicFramePr>
+            <a:graphic xmlns:a="http://schemas.openxmlformats.org/drawingml/2006/main">
+              <a:graphicData uri="http://schemas.openxmlformats.org/drawingml/2006/picture">
+                <pic:pic xmlns:pic="http://schemas.openxmlformats.org/drawingml/2006/picture">
+                  <pic:nvPicPr>
+                    <pic:cNvPr id="259938097" name=""/>
+                    <pic:cNvPicPr/>
+                  </pic:nvPicPr>
+                  <pic:blipFill>
+                    <a:blip r:embed="rId52"/>
+                    <a:stretch>
+                      <a:fillRect/>
+                    </a:stretch>
+                  </pic:blipFill>
+                  <pic:spPr>
+                    <a:xfrm>
+                      <a:off x="0" y="0"/>
+                      <a:ext cx="2821769" cy="1855895"/>
+                    </a:xfrm>
+                    <a:prstGeom prst="rect">
+                      <a:avLst/>
+                    </a:prstGeom>
+                  </pic:spPr>
+                </pic:pic>
+              </a:graphicData>
+            </a:graphic>
+          </wp:inline>
+        </w:drawing>
+      </w:r>
+    </w:p>
+    <w:p>
+      <w:pPr>
+        <w:pStyle w:val="a7"/>
+        <w:ind w:firstLine="0"/>
+        <w:rPr>
+          <w:rFonts w:cs="Times New Roman"/>
+          <w:szCs w:val="28"/>
+        </w:rPr>
+      </w:pPr>
+      <w:r>
+        <w:rPr>
+          <w:rFonts w:cs="Times New Roman"/>
+          <w:szCs w:val="28"/>
+        </w:rPr>
+        <w:t>operations.py:</w:t>
+      </w:r>
+    </w:p>
+    <w:p>
+      <w:pPr>
+        <w:pStyle w:val="a7"/>
+        <w:ind w:firstLine="0"/>
+        <w:rPr>
+          <w:rFonts w:cs="Times New Roman"/>
+          <w:szCs w:val="28"/>
+          <w:lang w:val="uk-UA"/>
+        </w:rPr>
+      </w:pPr>
+      <w:r>
+        <w:rPr>
+          <w:rFonts w:cs="Times New Roman"/>
+          <w:szCs w:val="28"/>
+          <w:lang w:val="uk-UA"/>
+        </w:rPr>
+        <w:drawing>
+          <wp:inline distT="0" distB="0" distL="0" distR="0" wp14:anchorId="7527CEDF" wp14:editId="7BA3DBA4">
+            <wp:extent cx="5097780" cy="5765314"/>
+            <wp:effectExtent l="0" t="0" r="0" b="0"/>
+            <wp:docPr id="1619021981" name="Рисунок 1"/>
+            <wp:cNvGraphicFramePr>
+              <a:graphicFrameLocks xmlns:a="http://schemas.openxmlformats.org/drawingml/2006/main" noChangeAspect="1"/>
+            </wp:cNvGraphicFramePr>
+            <a:graphic xmlns:a="http://schemas.openxmlformats.org/drawingml/2006/main">
+              <a:graphicData uri="http://schemas.openxmlformats.org/drawingml/2006/picture">
+                <pic:pic xmlns:pic="http://schemas.openxmlformats.org/drawingml/2006/picture">
+                  <pic:nvPicPr>
+                    <pic:cNvPr id="1619021981" name=""/>
+                    <pic:cNvPicPr/>
+                  </pic:nvPicPr>
+                  <pic:blipFill>
+                    <a:blip r:embed="rId53"/>
+                    <a:stretch>
+                      <a:fillRect/>
+                    </a:stretch>
+                  </pic:blipFill>
+                  <pic:spPr>
+                    <a:xfrm>
+                      <a:off x="0" y="0"/>
+                      <a:ext cx="5105140" cy="5773638"/>
+                    </a:xfrm>
+                    <a:prstGeom prst="rect">
+                      <a:avLst/>
+                    </a:prstGeom>
+                  </pic:spPr>
+                </pic:pic>
+              </a:graphicData>
+            </a:graphic>
+          </wp:inline>
+        </w:drawing>
+      </w:r>
+    </w:p>
+    <w:p>
+      <w:pPr>
+        <w:pStyle w:val="a7"/>
+        <w:ind w:firstLine="0"/>
+        <w:rPr>
+          <w:rFonts w:cs="Times New Roman"/>
+          <w:szCs w:val="28"/>
+          <w:lang w:val="uk-UA"/>
+        </w:rPr>
+      </w:pPr>
+    </w:p>
+    <w:p>
+      <w:pPr>
+        <w:pStyle w:val="a7"/>
+        <w:ind w:firstLine="0"/>
+        <w:rPr>
+          <w:rFonts w:cs="Times New Roman"/>
+          <w:szCs w:val="28"/>
+          <w:lang w:val="uk-UA"/>
+        </w:rPr>
+      </w:pPr>
+    </w:p>
+    <w:p>
+      <w:pPr>
+        <w:pStyle w:val="a7"/>
+        <w:ind w:firstLine="0"/>
+        <w:rPr>
+          <w:rFonts w:cs="Times New Roman"/>
+          <w:szCs w:val="28"/>
+          <w:lang w:val="uk-UA"/>
+        </w:rPr>
+      </w:pPr>
+    </w:p>
+    <w:p>
+      <w:pPr>
+        <w:pStyle w:val="a7"/>
+        <w:ind w:firstLine="0"/>
+        <w:rPr>
+          <w:rFonts w:cs="Times New Roman"/>
+          <w:szCs w:val="28"/>
+          <w:lang w:val="ru-RU"/>
+        </w:rPr>
+      </w:pPr>
+      <w:r>
+        <w:rPr>
+          <w:rFonts w:cs="Times New Roman"/>
+          <w:szCs w:val="28"/>
+          <w:lang w:val="ru-RU"/>
+        </w:rPr>
+        <w:lastRenderedPageBreak/>
+        <w:t>Результат:</w:t>
+      </w:r>
+    </w:p>
+    <w:p>
+      <w:pPr>
+        <w:pStyle w:val="a7"/>
+        <w:ind w:firstLine="0"/>
+        <w:rPr>
+          <w:rFonts w:cs="Times New Roman"/>
+          <w:szCs w:val="28"/>
+          <w:lang w:val="ru-RU"/>
+        </w:rPr>
+      </w:pPr>
+      <w:r>
+        <w:rPr>
+          <w:rFonts w:cs="Times New Roman"/>
+          <w:szCs w:val="28"/>
+          <w:lang w:val="ru-RU"/>
+        </w:rPr>
+        <w:drawing>
+          <wp:inline distT="0" distB="0" distL="0" distR="0" wp14:anchorId="50713542" wp14:editId="795EC574">
+            <wp:extent cx="3764280" cy="2550660"/>
+            <wp:effectExtent l="0" t="0" r="0" b="0"/>
+            <wp:docPr id="129502628" name="Рисунок 1"/>
+            <wp:cNvGraphicFramePr>
+              <a:graphicFrameLocks xmlns:a="http://schemas.openxmlformats.org/drawingml/2006/main" noChangeAspect="1"/>
+            </wp:cNvGraphicFramePr>
+            <a:graphic xmlns:a="http://schemas.openxmlformats.org/drawingml/2006/main">
+              <a:graphicData uri="http://schemas.openxmlformats.org/drawingml/2006/picture">
+                <pic:pic xmlns:pic="http://schemas.openxmlformats.org/drawingml/2006/picture">
+                  <pic:nvPicPr>
+                    <pic:cNvPr id="129502628" name=""/>
+                    <pic:cNvPicPr/>
+                  </pic:nvPicPr>
+                  <pic:blipFill>
+                    <a:blip r:embed="rId54"/>
+                    <a:stretch>
+                      <a:fillRect/>
+                    </a:stretch>
+                  </pic:blipFill>
+                  <pic:spPr>
+                    <a:xfrm>
+                      <a:off x="0" y="0"/>
+                      <a:ext cx="3774979" cy="2557909"/>
+                    </a:xfrm>
+                    <a:prstGeom prst="rect">
+                      <a:avLst/>
+                    </a:prstGeom>
+                  </pic:spPr>
+                </pic:pic>
+              </a:graphicData>
+            </a:graphic>
+          </wp:inline>
+        </w:drawing>
+      </w:r>
+    </w:p>
+    <w:p>
+      <w:pPr>
+        <w:pStyle w:val="a7"/>
+        <w:ind w:firstLine="0"/>
+        <w:rPr>
+          <w:rFonts w:cs="Times New Roman"/>
+          <w:szCs w:val="28"/>
+          <w:lang w:val="uk-UA"/>
+        </w:rPr>
+      </w:pPr>
+      <w:r>
+        <w:rPr>
+          <w:rFonts w:cs="Times New Roman"/>
+          <w:szCs w:val="28"/>
+          <w:lang w:val="uk-UA"/>
+        </w:rPr>
+        <w:drawing>
+          <wp:inline distT="0" distB="0" distL="0" distR="0" wp14:anchorId="517D10A7" wp14:editId="6AA76EC7">
+            <wp:extent cx="5940425" cy="967105"/>
+            <wp:effectExtent l="0" t="0" r="0" b="0"/>
+            <wp:docPr id="737674249" name="Рисунок 1"/>
+            <wp:cNvGraphicFramePr>
+              <a:graphicFrameLocks xmlns:a="http://schemas.openxmlformats.org/drawingml/2006/main" noChangeAspect="1"/>
+            </wp:cNvGraphicFramePr>
+            <a:graphic xmlns:a="http://schemas.openxmlformats.org/drawingml/2006/main">
+              <a:graphicData uri="http://schemas.openxmlformats.org/drawingml/2006/picture">
+                <pic:pic xmlns:pic="http://schemas.openxmlformats.org/drawingml/2006/picture">
+                  <pic:nvPicPr>
+                    <pic:cNvPr id="737674249" name=""/>
+                    <pic:cNvPicPr/>
+                  </pic:nvPicPr>
+                  <pic:blipFill>
+                    <a:blip r:embed="rId55"/>
+                    <a:stretch>
+                      <a:fillRect/>
+                    </a:stretch>
+                  </pic:blipFill>
+                  <pic:spPr>
+                    <a:xfrm>
+                      <a:off x="0" y="0"/>
+                      <a:ext cx="5940425" cy="967105"/>
+                    </a:xfrm>
+                    <a:prstGeom prst="rect">
+                      <a:avLst/>
+                    </a:prstGeom>
+                  </pic:spPr>
+                </pic:pic>
+              </a:graphicData>
+            </a:graphic>
+          </wp:inline>
+        </w:drawing>
+      </w:r>
+    </w:p>
+    <w:p>
+      <w:pPr>
+        <w:pStyle w:val="a7"/>
+        <w:ind w:firstLine="0"/>
+        <w:rPr>
+          <w:rFonts w:cs="Times New Roman"/>
+          <w:szCs w:val="28"/>
+          <w:lang w:val="uk-UA"/>
+        </w:rPr>
+      </w:pPr>
+      <w:r>
+        <w:rPr>
+          <w:rFonts w:cs="Times New Roman"/>
+          <w:b/>
+          <w:bCs/>
+          <w:szCs w:val="28"/>
+          <w:lang w:val="uk-UA"/>
+        </w:rPr>
+        <w:t xml:space="preserve">Висновок: </w:t>
+      </w:r>
+      <w:r>
+        <w:rPr>
+          <w:rFonts w:cs="Times New Roman"/>
+          <w:b/>
+          <w:bCs/>
+          <w:szCs w:val="28"/>
+          <w:lang w:val="uk-UA"/>
+        </w:rPr>
+        <w:t xml:space="preserve"> </w:t>
+      </w:r>
+      <w:r>
+        <w:rPr>
+          <w:rFonts w:cs="Times New Roman"/>
+          <w:szCs w:val="28"/>
+          <w:lang w:val="uk-UA"/>
+        </w:rPr>
+        <w:t xml:space="preserve">за допомогою даного практичного завдання я навчився використовувати принципи ООП для виконання завдань, а також ознайомився </w:t>
+      </w:r>
+      <w:r>
+        <w:rPr>
+          <w:lang w:val="uk-UA"/>
+        </w:rPr>
+        <w:t>з існуючими за замовченням методами класу по типу __</w:t>
+      </w:r>
+      <w:r>
+        <w:t>init</w:t>
+      </w:r>
+      <w:r>
+        <w:rPr>
+          <w:lang w:val="ru-RU"/>
+        </w:rPr>
+        <w:t>__(</w:t>
+      </w:r>
+      <w:r>
+        <w:t>self</w:t>
+      </w:r>
+      <w:r>
+        <w:rPr>
+          <w:lang w:val="ru-RU"/>
+        </w:rPr>
+        <w:t>) __</w:t>
+      </w:r>
+      <w:r>
+        <w:t>str</w:t>
+      </w:r>
+      <w:r>
+        <w:rPr>
+          <w:lang w:val="ru-RU"/>
+        </w:rPr>
+        <w:t>__(</w:t>
+      </w:r>
+      <w:r>
+        <w:t>self</w:t>
+      </w:r>
+      <w:r>
+        <w:rPr>
+          <w:lang w:val="ru-RU"/>
+        </w:rPr>
+        <w:t>)__</w:t>
+      </w:r>
+      <w:r>
+        <w:rPr>
+          <w:lang w:val="ru-RU"/>
+        </w:rPr>
+        <w:t>.</w:t>
+      </w:r>
+    </w:p>
+    <w:p>
+      <w:pPr>
+        <w:pStyle w:val="a7"/>
+        <w:ind w:firstLine="0"/>
+        <w:rPr>
+          <w:rFonts w:cs="Times New Roman"/>
+          <w:szCs w:val="28"/>
+          <w:lang w:val="uk-UA"/>
+        </w:rPr>
+      </w:pPr>
+    </w:p>
+    <w:p>
+      <w:pPr>
+        <w:pStyle w:val="a7"/>
+        <w:ind w:firstLine="0"/>
+        <w:rPr>
+          <w:rFonts w:cs="Times New Roman"/>
+          <w:szCs w:val="28"/>
+          <w:lang w:val="uk-UA"/>
+        </w:rPr>
+      </w:pPr>
+    </w:p>
     <w:sectPr>
-      <w:headerReference w:type="default" r:id="rId47"/>
+      <w:headerReference w:type="default" r:id="rId56"/>
       <w:pgSz w:w="11906" w:h="16838"/>
       <w:pgMar w:top="1134" w:right="850" w:bottom="1134" w:left="1701" w:header="708" w:footer="708" w:gutter="0"/>
       <w:cols w:space="708"/>
@@ -5241,16 +6612,16 @@
     </w:lvl>
   </w:abstractNum>
   <w:abstractNum w:abstractNumId="3" w15:restartNumberingAfterBreak="0">
-    <w:nsid w:val="35386C16"/>
+    <w:nsid w:val="1B181F07"/>
     <w:multiLevelType w:val="hybridMultilevel"/>
-    <w:tmpl w:val="6608B09A"/>
-    <w:lvl w:ilvl="0" w:tplc="0422000F">
+    <w:tmpl w:val="93A6CD42"/>
+    <w:lvl w:ilvl="0" w:tplc="8616673A">
       <w:start w:val="1"/>
       <w:numFmt w:val="decimal"/>
       <w:lvlText w:val="%1."/>
       <w:lvlJc w:val="left"/>
       <w:pPr>
-        <w:ind w:left="720" w:hanging="360"/>
+        <w:ind w:left="644" w:hanging="360"/>
       </w:pPr>
       <w:rPr>
         <w:rFonts w:hint="default"/>
@@ -5262,7 +6633,7 @@
       <w:lvlText w:val="%2."/>
       <w:lvlJc w:val="left"/>
       <w:pPr>
-        <w:ind w:left="1440" w:hanging="360"/>
+        <w:ind w:left="1364" w:hanging="360"/>
       </w:pPr>
     </w:lvl>
     <w:lvl w:ilvl="2" w:tplc="0422001B" w:tentative="1">
@@ -5271,7 +6642,7 @@
       <w:lvlText w:val="%3."/>
       <w:lvlJc w:val="right"/>
       <w:pPr>
-        <w:ind w:left="2160" w:hanging="180"/>
+        <w:ind w:left="2084" w:hanging="180"/>
       </w:pPr>
     </w:lvl>
     <w:lvl w:ilvl="3" w:tplc="0422000F" w:tentative="1">
@@ -5280,7 +6651,7 @@
       <w:lvlText w:val="%4."/>
       <w:lvlJc w:val="left"/>
       <w:pPr>
-        <w:ind w:left="2880" w:hanging="360"/>
+        <w:ind w:left="2804" w:hanging="360"/>
       </w:pPr>
     </w:lvl>
     <w:lvl w:ilvl="4" w:tplc="04220019" w:tentative="1">
@@ -5289,7 +6660,7 @@
       <w:lvlText w:val="%5."/>
       <w:lvlJc w:val="left"/>
       <w:pPr>
-        <w:ind w:left="3600" w:hanging="360"/>
+        <w:ind w:left="3524" w:hanging="360"/>
       </w:pPr>
     </w:lvl>
     <w:lvl w:ilvl="5" w:tplc="0422001B" w:tentative="1">
@@ -5298,7 +6669,7 @@
       <w:lvlText w:val="%6."/>
       <w:lvlJc w:val="right"/>
       <w:pPr>
-        <w:ind w:left="4320" w:hanging="180"/>
+        <w:ind w:left="4244" w:hanging="180"/>
       </w:pPr>
     </w:lvl>
     <w:lvl w:ilvl="6" w:tplc="0422000F" w:tentative="1">
@@ -5307,7 +6678,7 @@
       <w:lvlText w:val="%7."/>
       <w:lvlJc w:val="left"/>
       <w:pPr>
-        <w:ind w:left="5040" w:hanging="360"/>
+        <w:ind w:left="4964" w:hanging="360"/>
       </w:pPr>
     </w:lvl>
     <w:lvl w:ilvl="7" w:tplc="04220019" w:tentative="1">
@@ -5316,7 +6687,7 @@
       <w:lvlText w:val="%8."/>
       <w:lvlJc w:val="left"/>
       <w:pPr>
-        <w:ind w:left="5760" w:hanging="360"/>
+        <w:ind w:left="5684" w:hanging="360"/>
       </w:pPr>
     </w:lvl>
     <w:lvl w:ilvl="8" w:tplc="0422001B" w:tentative="1">
@@ -5325,11 +6696,189 @@
       <w:lvlText w:val="%9."/>
       <w:lvlJc w:val="right"/>
       <w:pPr>
-        <w:ind w:left="6480" w:hanging="180"/>
+        <w:ind w:left="6404" w:hanging="180"/>
       </w:pPr>
     </w:lvl>
   </w:abstractNum>
   <w:abstractNum w:abstractNumId="4" w15:restartNumberingAfterBreak="0">
+    <w:nsid w:val="26E729D9"/>
+    <w:multiLevelType w:val="hybridMultilevel"/>
+    <w:tmpl w:val="7804A7E2"/>
+    <w:lvl w:ilvl="0" w:tplc="04220011">
+      <w:start w:val="1"/>
+      <w:numFmt w:val="decimal"/>
+      <w:lvlText w:val="%1)"/>
+      <w:lvlJc w:val="left"/>
+      <w:pPr>
+        <w:ind w:left="720" w:hanging="360"/>
+      </w:pPr>
+      <w:rPr>
+        <w:rFonts w:hint="default"/>
+      </w:rPr>
+    </w:lvl>
+    <w:lvl w:ilvl="1" w:tplc="04220019" w:tentative="1">
+      <w:start w:val="1"/>
+      <w:numFmt w:val="lowerLetter"/>
+      <w:lvlText w:val="%2."/>
+      <w:lvlJc w:val="left"/>
+      <w:pPr>
+        <w:ind w:left="1440" w:hanging="360"/>
+      </w:pPr>
+    </w:lvl>
+    <w:lvl w:ilvl="2" w:tplc="0422001B" w:tentative="1">
+      <w:start w:val="1"/>
+      <w:numFmt w:val="lowerRoman"/>
+      <w:lvlText w:val="%3."/>
+      <w:lvlJc w:val="right"/>
+      <w:pPr>
+        <w:ind w:left="2160" w:hanging="180"/>
+      </w:pPr>
+    </w:lvl>
+    <w:lvl w:ilvl="3" w:tplc="0422000F" w:tentative="1">
+      <w:start w:val="1"/>
+      <w:numFmt w:val="decimal"/>
+      <w:lvlText w:val="%4."/>
+      <w:lvlJc w:val="left"/>
+      <w:pPr>
+        <w:ind w:left="2880" w:hanging="360"/>
+      </w:pPr>
+    </w:lvl>
+    <w:lvl w:ilvl="4" w:tplc="04220019" w:tentative="1">
+      <w:start w:val="1"/>
+      <w:numFmt w:val="lowerLetter"/>
+      <w:lvlText w:val="%5."/>
+      <w:lvlJc w:val="left"/>
+      <w:pPr>
+        <w:ind w:left="3600" w:hanging="360"/>
+      </w:pPr>
+    </w:lvl>
+    <w:lvl w:ilvl="5" w:tplc="0422001B" w:tentative="1">
+      <w:start w:val="1"/>
+      <w:numFmt w:val="lowerRoman"/>
+      <w:lvlText w:val="%6."/>
+      <w:lvlJc w:val="right"/>
+      <w:pPr>
+        <w:ind w:left="4320" w:hanging="180"/>
+      </w:pPr>
+    </w:lvl>
+    <w:lvl w:ilvl="6" w:tplc="0422000F" w:tentative="1">
+      <w:start w:val="1"/>
+      <w:numFmt w:val="decimal"/>
+      <w:lvlText w:val="%7."/>
+      <w:lvlJc w:val="left"/>
+      <w:pPr>
+        <w:ind w:left="5040" w:hanging="360"/>
+      </w:pPr>
+    </w:lvl>
+    <w:lvl w:ilvl="7" w:tplc="04220019" w:tentative="1">
+      <w:start w:val="1"/>
+      <w:numFmt w:val="lowerLetter"/>
+      <w:lvlText w:val="%8."/>
+      <w:lvlJc w:val="left"/>
+      <w:pPr>
+        <w:ind w:left="5760" w:hanging="360"/>
+      </w:pPr>
+    </w:lvl>
+    <w:lvl w:ilvl="8" w:tplc="0422001B" w:tentative="1">
+      <w:start w:val="1"/>
+      <w:numFmt w:val="lowerRoman"/>
+      <w:lvlText w:val="%9."/>
+      <w:lvlJc w:val="right"/>
+      <w:pPr>
+        <w:ind w:left="6480" w:hanging="180"/>
+      </w:pPr>
+    </w:lvl>
+  </w:abstractNum>
+  <w:abstractNum w:abstractNumId="5" w15:restartNumberingAfterBreak="0">
+    <w:nsid w:val="35386C16"/>
+    <w:multiLevelType w:val="hybridMultilevel"/>
+    <w:tmpl w:val="6608B09A"/>
+    <w:lvl w:ilvl="0" w:tplc="0422000F">
+      <w:start w:val="1"/>
+      <w:numFmt w:val="decimal"/>
+      <w:lvlText w:val="%1."/>
+      <w:lvlJc w:val="left"/>
+      <w:pPr>
+        <w:ind w:left="720" w:hanging="360"/>
+      </w:pPr>
+      <w:rPr>
+        <w:rFonts w:hint="default"/>
+      </w:rPr>
+    </w:lvl>
+    <w:lvl w:ilvl="1" w:tplc="04220019" w:tentative="1">
+      <w:start w:val="1"/>
+      <w:numFmt w:val="lowerLetter"/>
+      <w:lvlText w:val="%2."/>
+      <w:lvlJc w:val="left"/>
+      <w:pPr>
+        <w:ind w:left="1440" w:hanging="360"/>
+      </w:pPr>
+    </w:lvl>
+    <w:lvl w:ilvl="2" w:tplc="0422001B" w:tentative="1">
+      <w:start w:val="1"/>
+      <w:numFmt w:val="lowerRoman"/>
+      <w:lvlText w:val="%3."/>
+      <w:lvlJc w:val="right"/>
+      <w:pPr>
+        <w:ind w:left="2160" w:hanging="180"/>
+      </w:pPr>
+    </w:lvl>
+    <w:lvl w:ilvl="3" w:tplc="0422000F" w:tentative="1">
+      <w:start w:val="1"/>
+      <w:numFmt w:val="decimal"/>
+      <w:lvlText w:val="%4."/>
+      <w:lvlJc w:val="left"/>
+      <w:pPr>
+        <w:ind w:left="2880" w:hanging="360"/>
+      </w:pPr>
+    </w:lvl>
+    <w:lvl w:ilvl="4" w:tplc="04220019" w:tentative="1">
+      <w:start w:val="1"/>
+      <w:numFmt w:val="lowerLetter"/>
+      <w:lvlText w:val="%5."/>
+      <w:lvlJc w:val="left"/>
+      <w:pPr>
+        <w:ind w:left="3600" w:hanging="360"/>
+      </w:pPr>
+    </w:lvl>
+    <w:lvl w:ilvl="5" w:tplc="0422001B" w:tentative="1">
+      <w:start w:val="1"/>
+      <w:numFmt w:val="lowerRoman"/>
+      <w:lvlText w:val="%6."/>
+      <w:lvlJc w:val="right"/>
+      <w:pPr>
+        <w:ind w:left="4320" w:hanging="180"/>
+      </w:pPr>
+    </w:lvl>
+    <w:lvl w:ilvl="6" w:tplc="0422000F" w:tentative="1">
+      <w:start w:val="1"/>
+      <w:numFmt w:val="decimal"/>
+      <w:lvlText w:val="%7."/>
+      <w:lvlJc w:val="left"/>
+      <w:pPr>
+        <w:ind w:left="5040" w:hanging="360"/>
+      </w:pPr>
+    </w:lvl>
+    <w:lvl w:ilvl="7" w:tplc="04220019" w:tentative="1">
+      <w:start w:val="1"/>
+      <w:numFmt w:val="lowerLetter"/>
+      <w:lvlText w:val="%8."/>
+      <w:lvlJc w:val="left"/>
+      <w:pPr>
+        <w:ind w:left="5760" w:hanging="360"/>
+      </w:pPr>
+    </w:lvl>
+    <w:lvl w:ilvl="8" w:tplc="0422001B" w:tentative="1">
+      <w:start w:val="1"/>
+      <w:numFmt w:val="lowerRoman"/>
+      <w:lvlText w:val="%9."/>
+      <w:lvlJc w:val="right"/>
+      <w:pPr>
+        <w:ind w:left="6480" w:hanging="180"/>
+      </w:pPr>
+    </w:lvl>
+  </w:abstractNum>
+  <w:abstractNum w:abstractNumId="6" w15:restartNumberingAfterBreak="0">
     <w:nsid w:val="377C4A32"/>
     <w:multiLevelType w:val="hybridMultilevel"/>
     <w:tmpl w:val="DB5A8E78"/>
@@ -5418,7 +6967,7 @@
       </w:pPr>
     </w:lvl>
   </w:abstractNum>
-  <w:abstractNum w:abstractNumId="5" w15:restartNumberingAfterBreak="0">
+  <w:abstractNum w:abstractNumId="7" w15:restartNumberingAfterBreak="0">
     <w:nsid w:val="3E2B2F73"/>
     <w:multiLevelType w:val="hybridMultilevel"/>
     <w:tmpl w:val="E06C153A"/>
@@ -5507,7 +7056,7 @@
       </w:pPr>
     </w:lvl>
   </w:abstractNum>
-  <w:abstractNum w:abstractNumId="6" w15:restartNumberingAfterBreak="0">
+  <w:abstractNum w:abstractNumId="8" w15:restartNumberingAfterBreak="0">
     <w:nsid w:val="5D1131EB"/>
     <w:multiLevelType w:val="hybridMultilevel"/>
     <w:tmpl w:val="5DA2AC3C"/>
@@ -5597,7 +7146,7 @@
     </w:lvl>
   </w:abstractNum>
   <w:num w:numId="1" w16cid:durableId="1439179463">
-    <w:abstractNumId w:val="4"/>
+    <w:abstractNumId w:val="6"/>
   </w:num>
   <w:num w:numId="2" w16cid:durableId="1635989164">
     <w:abstractNumId w:val="0"/>
@@ -5606,10 +7155,10 @@
     <w:abstractNumId w:val="2"/>
   </w:num>
   <w:num w:numId="4" w16cid:durableId="1846703953">
-    <w:abstractNumId w:val="6"/>
+    <w:abstractNumId w:val="8"/>
   </w:num>
   <w:num w:numId="5" w16cid:durableId="1460682775">
-    <w:abstractNumId w:val="5"/>
+    <w:abstractNumId w:val="7"/>
   </w:num>
   <w:num w:numId="6" w16cid:durableId="4326001">
     <w:abstractNumId w:val="1"/>
@@ -5642,7 +7191,13 @@
     </w:lvlOverride>
   </w:num>
   <w:num w:numId="7" w16cid:durableId="1113472828">
+    <w:abstractNumId w:val="5"/>
+  </w:num>
+  <w:num w:numId="8" w16cid:durableId="850988477">
     <w:abstractNumId w:val="3"/>
+  </w:num>
+  <w:num w:numId="9" w16cid:durableId="475798757">
+    <w:abstractNumId w:val="4"/>
   </w:num>
 </w:numbering>
 </file>

</xml_diff>